<commit_message>
Data Visualization - Report
</commit_message>
<xml_diff>
--- a/MSC_DA_InterGr_CA2_A.docx
+++ b/MSC_DA_InterGr_CA2_A.docx
@@ -3700,6 +3700,36 @@
         <w:pStyle w:val="NoSpacing"/>
         <w:ind w:firstLine="567"/>
       </w:pPr>
+      <w:r>
+        <w:t xml:space="preserve">The </w:t>
+      </w:r>
+      <w:r>
+        <w:t>insights collected in this phase were added on the last phase of data understanding: D</w:t>
+      </w:r>
+      <w:r>
+        <w:t xml:space="preserve">ata </w:t>
+      </w:r>
+      <w:r>
+        <w:t>Q</w:t>
+      </w:r>
+      <w:r>
+        <w:t>uality</w:t>
+      </w:r>
+      <w:r>
+        <w:t xml:space="preserve"> Verification.</w:t>
+      </w:r>
+    </w:p>
+    <w:p>
+      <w:pPr>
+        <w:pStyle w:val="NoSpacing"/>
+        <w:ind w:firstLine="567"/>
+      </w:pPr>
+    </w:p>
+    <w:p>
+      <w:pPr>
+        <w:pStyle w:val="NoSpacing"/>
+        <w:ind w:firstLine="567"/>
+      </w:pPr>
     </w:p>
     <w:p>
       <w:pPr>
@@ -4086,7 +4116,6 @@
         <w:ind w:firstLine="567"/>
       </w:pPr>
       <w:r>
-        <w:lastRenderedPageBreak/>
         <w:t xml:space="preserve">Info: </w:t>
       </w:r>
       <w:r>
@@ -5382,6 +5411,7 @@
         <w:ind w:firstLine="567"/>
       </w:pPr>
       <w:r>
+        <w:lastRenderedPageBreak/>
         <w:t xml:space="preserve"> </w:t>
       </w:r>
     </w:p>
@@ -5411,7 +5441,6 @@
           <w:b/>
           <w:bCs/>
         </w:rPr>
-        <w:lastRenderedPageBreak/>
         <w:t>Total House Construction</w:t>
       </w:r>
     </w:p>
@@ -5867,6 +5896,7 @@
                 <w:bCs/>
                 <w:noProof/>
               </w:rPr>
+              <w:lastRenderedPageBreak/>
               <w:drawing>
                 <wp:inline distT="0" distB="0" distL="0" distR="0" wp14:anchorId="29293032" wp14:editId="023E964B">
                   <wp:extent cx="2384713" cy="1019908"/>
@@ -6070,7 +6100,6 @@
         <w:ind w:firstLine="567"/>
       </w:pPr>
       <w:r>
-        <w:lastRenderedPageBreak/>
         <w:t xml:space="preserve">With </w:t>
       </w:r>
       <w:r>
@@ -6467,7 +6496,6 @@
           <w:b/>
           <w:bCs/>
         </w:rPr>
-        <w:lastRenderedPageBreak/>
         <w:t>Construction Employment</w:t>
       </w:r>
     </w:p>
@@ -6923,6 +6951,7 @@
                 <w:bCs/>
                 <w:noProof/>
               </w:rPr>
+              <w:lastRenderedPageBreak/>
               <w:drawing>
                 <wp:inline distT="0" distB="0" distL="0" distR="0" wp14:anchorId="2B3593AA" wp14:editId="26F3A365">
                   <wp:extent cx="2220942" cy="978877"/>
@@ -6988,6 +7017,7 @@
                 <w:bCs/>
                 <w:noProof/>
               </w:rPr>
+              <w:lastRenderedPageBreak/>
               <w:drawing>
                 <wp:inline distT="0" distB="0" distL="0" distR="0" wp14:anchorId="26639384" wp14:editId="7A1A5474">
                   <wp:extent cx="2204506" cy="961293"/>
@@ -7062,6 +7092,7 @@
                 <w:bCs/>
                 <w:noProof/>
               </w:rPr>
+              <w:lastRenderedPageBreak/>
               <w:drawing>
                 <wp:inline distT="0" distB="0" distL="0" distR="0" wp14:anchorId="5E2E64B0" wp14:editId="30F004D0">
                   <wp:extent cx="2341111" cy="1025770"/>
@@ -7138,7 +7169,6 @@
         <w:ind w:firstLine="567"/>
       </w:pPr>
       <w:r>
-        <w:lastRenderedPageBreak/>
         <w:t xml:space="preserve">With these </w:t>
       </w:r>
       <w:r>
@@ -7561,6 +7591,7 @@
                 <w:bCs/>
                 <w:noProof/>
               </w:rPr>
+              <w:lastRenderedPageBreak/>
               <w:drawing>
                 <wp:inline distT="0" distB="0" distL="0" distR="0" wp14:anchorId="5819D9A8" wp14:editId="72BFE143">
                   <wp:extent cx="1943268" cy="2347163"/>
@@ -7626,6 +7657,7 @@
                 <w:bCs/>
                 <w:noProof/>
               </w:rPr>
+              <w:lastRenderedPageBreak/>
               <w:drawing>
                 <wp:inline distT="0" distB="0" distL="0" distR="0" wp14:anchorId="02BDCBB8" wp14:editId="463D065E">
                   <wp:extent cx="2027096" cy="2377646"/>
@@ -7700,6 +7732,7 @@
                 <w:bCs/>
                 <w:noProof/>
               </w:rPr>
+              <w:lastRenderedPageBreak/>
               <w:drawing>
                 <wp:inline distT="0" distB="0" distL="0" distR="0" wp14:anchorId="28EA2BC4" wp14:editId="3A9DC17D">
                   <wp:extent cx="1988992" cy="2370025"/>
@@ -7768,7 +7801,6 @@
         <w:ind w:firstLine="567"/>
       </w:pPr>
       <w:r>
-        <w:lastRenderedPageBreak/>
         <w:t xml:space="preserve">Info: </w:t>
       </w:r>
       <w:r>
@@ -8380,6 +8412,7 @@
           <w:b/>
           <w:bCs/>
         </w:rPr>
+        <w:lastRenderedPageBreak/>
         <w:t>Total Active Population</w:t>
       </w:r>
     </w:p>
@@ -8470,7 +8503,6 @@
                 <w:b/>
                 <w:bCs/>
               </w:rPr>
-              <w:lastRenderedPageBreak/>
               <w:t>Ireland</w:t>
             </w:r>
           </w:p>
@@ -8870,6 +8902,7 @@
                 <w:bCs/>
                 <w:noProof/>
               </w:rPr>
+              <w:lastRenderedPageBreak/>
               <w:drawing>
                 <wp:inline distT="0" distB="0" distL="0" distR="0" wp14:anchorId="482359F5" wp14:editId="36399755">
                   <wp:extent cx="2244969" cy="978695"/>
@@ -8935,6 +8968,7 @@
                 <w:bCs/>
                 <w:noProof/>
               </w:rPr>
+              <w:lastRenderedPageBreak/>
               <w:drawing>
                 <wp:inline distT="0" distB="0" distL="0" distR="0" wp14:anchorId="4CD265E3" wp14:editId="72F8FE1E">
                   <wp:extent cx="2206259" cy="955431"/>
@@ -9009,6 +9043,7 @@
                 <w:bCs/>
                 <w:noProof/>
               </w:rPr>
+              <w:lastRenderedPageBreak/>
               <w:drawing>
                 <wp:inline distT="0" distB="0" distL="0" distR="0" wp14:anchorId="653D199D" wp14:editId="28F6C9A7">
                   <wp:extent cx="2262554" cy="983926"/>
@@ -9454,6 +9489,45 @@
       <w:pPr>
         <w:pStyle w:val="NoSpacing"/>
         <w:ind w:firstLine="567"/>
+      </w:pPr>
+      <w:r>
+        <w:t xml:space="preserve">The </w:t>
+      </w:r>
+      <w:r>
+        <w:t>insights colle</w:t>
+      </w:r>
+      <w:r>
+        <w:t>c</w:t>
+      </w:r>
+      <w:r>
+        <w:t xml:space="preserve">ted </w:t>
+      </w:r>
+      <w:r>
+        <w:t>in this phase</w:t>
+      </w:r>
+      <w:r>
+        <w:t xml:space="preserve"> were added on the last phase of data understanding: </w:t>
+      </w:r>
+      <w:r>
+        <w:t>D</w:t>
+      </w:r>
+      <w:r>
+        <w:t xml:space="preserve">ata </w:t>
+      </w:r>
+      <w:r>
+        <w:t>Q</w:t>
+      </w:r>
+      <w:r>
+        <w:t>uality</w:t>
+      </w:r>
+      <w:r>
+        <w:t xml:space="preserve"> Verification.</w:t>
+      </w:r>
+    </w:p>
+    <w:p>
+      <w:pPr>
+        <w:pStyle w:val="NoSpacing"/>
+        <w:ind w:firstLine="567"/>
         <w:rPr>
           <w:b/>
           <w:bCs/>
@@ -9483,6 +9557,7 @@
         <w:ind w:firstLine="567"/>
       </w:pPr>
       <w:r>
+        <w:lastRenderedPageBreak/>
         <w:t xml:space="preserve">Printed a boxplot for every dataset to have a depth look at the distribution of the data. With this graph it was possible to display the distribution of data based on six key values: </w:t>
       </w:r>
     </w:p>
@@ -9662,7 +9737,6 @@
                 <w:b/>
                 <w:bCs/>
               </w:rPr>
-              <w:lastRenderedPageBreak/>
               <w:t>Ireland</w:t>
             </w:r>
           </w:p>
@@ -9736,6 +9810,7 @@
               <w:rPr>
                 <w:b/>
                 <w:bCs/>
+                <w:noProof/>
               </w:rPr>
               <w:drawing>
                 <wp:inline distT="0" distB="0" distL="0" distR="0" wp14:anchorId="49862254" wp14:editId="2B642283">
@@ -9800,6 +9875,7 @@
               <w:rPr>
                 <w:b/>
                 <w:bCs/>
+                <w:noProof/>
               </w:rPr>
               <w:drawing>
                 <wp:inline distT="0" distB="0" distL="0" distR="0" wp14:anchorId="2994448C" wp14:editId="1CF3D493">
@@ -9864,6 +9940,7 @@
               <w:rPr>
                 <w:b/>
                 <w:bCs/>
+                <w:noProof/>
               </w:rPr>
               <w:drawing>
                 <wp:inline distT="0" distB="0" distL="0" distR="0" wp14:anchorId="0FC78164" wp14:editId="0C6746BB">
@@ -10026,7 +10103,9 @@
               <w:rPr>
                 <w:b/>
                 <w:bCs/>
-              </w:rPr>
+                <w:noProof/>
+              </w:rPr>
+              <w:lastRenderedPageBreak/>
               <w:drawing>
                 <wp:inline distT="0" distB="0" distL="0" distR="0" wp14:anchorId="0E6CF061" wp14:editId="0F6B624F">
                   <wp:extent cx="2227385" cy="1718847"/>
@@ -10090,7 +10169,9 @@
               <w:rPr>
                 <w:b/>
                 <w:bCs/>
-              </w:rPr>
+                <w:noProof/>
+              </w:rPr>
+              <w:lastRenderedPageBreak/>
               <w:drawing>
                 <wp:inline distT="0" distB="0" distL="0" distR="0" wp14:anchorId="4FE69C05" wp14:editId="6C97272D">
                   <wp:extent cx="2269422" cy="1718310"/>
@@ -10154,7 +10235,9 @@
               <w:rPr>
                 <w:b/>
                 <w:bCs/>
-              </w:rPr>
+                <w:noProof/>
+              </w:rPr>
+              <w:lastRenderedPageBreak/>
               <w:drawing>
                 <wp:inline distT="0" distB="0" distL="0" distR="0" wp14:anchorId="4C8A01A6" wp14:editId="109B4E54">
                   <wp:extent cx="2259612" cy="1693984"/>
@@ -10399,7 +10482,6 @@
                 <w:b/>
                 <w:bCs/>
               </w:rPr>
-              <w:lastRenderedPageBreak/>
               <w:t>Ireland</w:t>
             </w:r>
           </w:p>
@@ -10473,6 +10555,7 @@
               <w:rPr>
                 <w:b/>
                 <w:bCs/>
+                <w:noProof/>
               </w:rPr>
               <w:drawing>
                 <wp:inline distT="0" distB="0" distL="0" distR="0" wp14:anchorId="6CAA68B7" wp14:editId="56BA81AA">
@@ -10537,6 +10620,7 @@
               <w:rPr>
                 <w:b/>
                 <w:bCs/>
+                <w:noProof/>
               </w:rPr>
               <w:drawing>
                 <wp:inline distT="0" distB="0" distL="0" distR="0" wp14:anchorId="66647A2A" wp14:editId="7550BE3B">
@@ -10601,6 +10685,7 @@
               <w:rPr>
                 <w:b/>
                 <w:bCs/>
+                <w:noProof/>
               </w:rPr>
               <w:drawing>
                 <wp:inline distT="0" distB="0" distL="0" distR="0" wp14:anchorId="69CF811D" wp14:editId="3877ADF8">
@@ -10763,7 +10848,9 @@
               <w:rPr>
                 <w:b/>
                 <w:bCs/>
-              </w:rPr>
+                <w:noProof/>
+              </w:rPr>
+              <w:lastRenderedPageBreak/>
               <w:drawing>
                 <wp:inline distT="0" distB="0" distL="0" distR="0" wp14:anchorId="34A32BA4" wp14:editId="6E915ACE">
                   <wp:extent cx="2256692" cy="1695412"/>
@@ -10827,7 +10914,9 @@
               <w:rPr>
                 <w:b/>
                 <w:bCs/>
-              </w:rPr>
+                <w:noProof/>
+              </w:rPr>
+              <w:lastRenderedPageBreak/>
               <w:drawing>
                 <wp:inline distT="0" distB="0" distL="0" distR="0" wp14:anchorId="6B970E41" wp14:editId="18E92639">
                   <wp:extent cx="2227384" cy="1701236"/>
@@ -10891,7 +10980,9 @@
               <w:rPr>
                 <w:b/>
                 <w:bCs/>
-              </w:rPr>
+                <w:noProof/>
+              </w:rPr>
+              <w:lastRenderedPageBreak/>
               <w:drawing>
                 <wp:inline distT="0" distB="0" distL="0" distR="0" wp14:anchorId="00C45E69" wp14:editId="136C71AA">
                   <wp:extent cx="2250399" cy="1699100"/>
@@ -11036,7 +11127,6 @@
           <w:b/>
           <w:bCs/>
         </w:rPr>
-        <w:lastRenderedPageBreak/>
         <w:t>Construction</w:t>
       </w:r>
       <w:r>
@@ -11193,6 +11283,7 @@
                 <w:b/>
                 <w:bCs/>
               </w:rPr>
+              <w:lastRenderedPageBreak/>
               <w:t>Ireland</w:t>
             </w:r>
           </w:p>
@@ -11266,6 +11357,7 @@
               <w:rPr>
                 <w:b/>
                 <w:bCs/>
+                <w:noProof/>
               </w:rPr>
               <w:drawing>
                 <wp:inline distT="0" distB="0" distL="0" distR="0" wp14:anchorId="264BC092" wp14:editId="21B6725F">
@@ -11330,6 +11422,7 @@
               <w:rPr>
                 <w:b/>
                 <w:bCs/>
+                <w:noProof/>
               </w:rPr>
               <w:drawing>
                 <wp:inline distT="0" distB="0" distL="0" distR="0" wp14:anchorId="4A229608" wp14:editId="0B69323C">
@@ -11394,6 +11487,7 @@
               <w:rPr>
                 <w:b/>
                 <w:bCs/>
+                <w:noProof/>
               </w:rPr>
               <w:drawing>
                 <wp:inline distT="0" distB="0" distL="0" distR="0" wp14:anchorId="6B45818D" wp14:editId="07322CF4">
@@ -11483,7 +11577,6 @@
         <w:ind w:firstLine="567"/>
       </w:pPr>
       <w:r>
-        <w:lastRenderedPageBreak/>
         <w:t>A first plot of the desired chart type (time series)</w:t>
       </w:r>
       <w:r>
@@ -11593,6 +11686,7 @@
               <w:rPr>
                 <w:b/>
                 <w:bCs/>
+                <w:noProof/>
               </w:rPr>
               <w:drawing>
                 <wp:inline distT="0" distB="0" distL="0" distR="0" wp14:anchorId="7C0F5204" wp14:editId="07E39BA5">
@@ -11657,6 +11751,7 @@
               <w:rPr>
                 <w:b/>
                 <w:bCs/>
+                <w:noProof/>
               </w:rPr>
               <w:drawing>
                 <wp:inline distT="0" distB="0" distL="0" distR="0" wp14:anchorId="546FF588" wp14:editId="794DDAA1">
@@ -11721,6 +11816,7 @@
               <w:rPr>
                 <w:b/>
                 <w:bCs/>
+                <w:noProof/>
               </w:rPr>
               <w:drawing>
                 <wp:inline distT="0" distB="0" distL="0" distR="0" wp14:anchorId="16568576" wp14:editId="79F9BCFB">
@@ -11987,7 +12083,6 @@
                 <w:b/>
                 <w:bCs/>
               </w:rPr>
-              <w:lastRenderedPageBreak/>
               <w:t>Ireland</w:t>
             </w:r>
           </w:p>
@@ -12061,6 +12156,7 @@
               <w:rPr>
                 <w:b/>
                 <w:bCs/>
+                <w:noProof/>
               </w:rPr>
               <w:drawing>
                 <wp:inline distT="0" distB="0" distL="0" distR="0" wp14:anchorId="7820B042" wp14:editId="1576AD16">
@@ -12125,6 +12221,7 @@
               <w:rPr>
                 <w:b/>
                 <w:bCs/>
+                <w:noProof/>
               </w:rPr>
               <w:drawing>
                 <wp:inline distT="0" distB="0" distL="0" distR="0" wp14:anchorId="59ACD2AB" wp14:editId="43721272">
@@ -12189,6 +12286,7 @@
               <w:rPr>
                 <w:b/>
                 <w:bCs/>
+                <w:noProof/>
               </w:rPr>
               <w:drawing>
                 <wp:inline distT="0" distB="0" distL="0" distR="0" wp14:anchorId="178D3F2F" wp14:editId="1551DF21">
@@ -12351,7 +12449,9 @@
               <w:rPr>
                 <w:b/>
                 <w:bCs/>
-              </w:rPr>
+                <w:noProof/>
+              </w:rPr>
+              <w:lastRenderedPageBreak/>
               <w:drawing>
                 <wp:inline distT="0" distB="0" distL="0" distR="0" wp14:anchorId="0938DC43" wp14:editId="018395D0">
                   <wp:extent cx="2250831" cy="1710968"/>
@@ -12415,7 +12515,9 @@
               <w:rPr>
                 <w:b/>
                 <w:bCs/>
-              </w:rPr>
+                <w:noProof/>
+              </w:rPr>
+              <w:lastRenderedPageBreak/>
               <w:drawing>
                 <wp:inline distT="0" distB="0" distL="0" distR="0" wp14:anchorId="178BA563" wp14:editId="5332CBC9">
                   <wp:extent cx="2233246" cy="1701180"/>
@@ -12479,7 +12581,9 @@
               <w:rPr>
                 <w:b/>
                 <w:bCs/>
-              </w:rPr>
+                <w:noProof/>
+              </w:rPr>
+              <w:lastRenderedPageBreak/>
               <w:drawing>
                 <wp:inline distT="0" distB="0" distL="0" distR="0" wp14:anchorId="6B8B13CC" wp14:editId="1C334720">
                   <wp:extent cx="2209800" cy="1685445"/>
@@ -12624,22 +12728,7 @@
           <w:b/>
           <w:bCs/>
         </w:rPr>
-        <w:lastRenderedPageBreak/>
-        <w:t>Total</w:t>
-      </w:r>
-      <w:r>
-        <w:rPr>
-          <w:b/>
-          <w:bCs/>
-        </w:rPr>
-        <w:t xml:space="preserve"> Active</w:t>
-      </w:r>
-      <w:r>
-        <w:rPr>
-          <w:b/>
-          <w:bCs/>
-        </w:rPr>
-        <w:t xml:space="preserve"> Population</w:t>
+        <w:t>Total Active Population</w:t>
       </w:r>
     </w:p>
     <w:p>
@@ -12787,6 +12876,7 @@
                 <w:b/>
                 <w:bCs/>
               </w:rPr>
+              <w:lastRenderedPageBreak/>
               <w:t>Ireland</w:t>
             </w:r>
           </w:p>
@@ -12860,6 +12950,7 @@
               <w:rPr>
                 <w:b/>
                 <w:bCs/>
+                <w:noProof/>
               </w:rPr>
               <w:drawing>
                 <wp:inline distT="0" distB="0" distL="0" distR="0" wp14:anchorId="67A05DC9" wp14:editId="7DFC903A">
@@ -12924,6 +13015,7 @@
               <w:rPr>
                 <w:b/>
                 <w:bCs/>
+                <w:noProof/>
               </w:rPr>
               <w:drawing>
                 <wp:inline distT="0" distB="0" distL="0" distR="0" wp14:anchorId="7012ADCF" wp14:editId="335E3580">
@@ -12988,6 +13080,7 @@
               <w:rPr>
                 <w:b/>
                 <w:bCs/>
+                <w:noProof/>
               </w:rPr>
               <w:drawing>
                 <wp:inline distT="0" distB="0" distL="0" distR="0" wp14:anchorId="52D5D8A7" wp14:editId="1E167163">
@@ -13077,7 +13170,6 @@
         <w:ind w:firstLine="567"/>
       </w:pPr>
       <w:r>
-        <w:lastRenderedPageBreak/>
         <w:t>A first plot of the desired chart type (time series)</w:t>
       </w:r>
       <w:r>
@@ -13187,6 +13279,7 @@
               <w:rPr>
                 <w:b/>
                 <w:bCs/>
+                <w:noProof/>
               </w:rPr>
               <w:drawing>
                 <wp:inline distT="0" distB="0" distL="0" distR="0" wp14:anchorId="29F35CC0" wp14:editId="2A905CE0">
@@ -13251,6 +13344,7 @@
               <w:rPr>
                 <w:b/>
                 <w:bCs/>
+                <w:noProof/>
               </w:rPr>
               <w:drawing>
                 <wp:inline distT="0" distB="0" distL="0" distR="0" wp14:anchorId="35B2D024" wp14:editId="22B53639">
@@ -13315,6 +13409,7 @@
               <w:rPr>
                 <w:b/>
                 <w:bCs/>
+                <w:noProof/>
               </w:rPr>
               <w:drawing>
                 <wp:inline distT="0" distB="0" distL="0" distR="0" wp14:anchorId="26A99DAA" wp14:editId="3721F47F">
@@ -13467,7 +13562,6 @@
           <w:sz w:val="28"/>
           <w:szCs w:val="28"/>
         </w:rPr>
-        <w:lastRenderedPageBreak/>
         <w:t>Data Quality</w:t>
       </w:r>
       <w:r>
@@ -13659,6 +13753,7 @@
         <w:ind w:left="1281" w:hanging="357"/>
       </w:pPr>
       <w:r>
+        <w:lastRenderedPageBreak/>
         <w:t>Total Active Population (16 – 65 years old)</w:t>
       </w:r>
     </w:p>
@@ -14188,7 +14283,6 @@
               </w:rPr>
             </w:pPr>
             <w:r>
-              <w:lastRenderedPageBreak/>
               <w:t>Total</w:t>
             </w:r>
             <w:r>
@@ -14649,10 +14743,7 @@
               </w:rPr>
             </w:pPr>
             <w:r>
-              <w:t>Construction</w:t>
-            </w:r>
-            <w:r>
-              <w:t xml:space="preserve"> Employment</w:t>
+              <w:t>Construction Employment</w:t>
             </w:r>
           </w:p>
         </w:tc>
@@ -15097,6 +15188,7 @@
               </w:rPr>
             </w:pPr>
             <w:r>
+              <w:lastRenderedPageBreak/>
               <w:t>Total Population</w:t>
             </w:r>
           </w:p>
@@ -15271,16 +15363,7 @@
               <w:cnfStyle w:val="000000000000" w:firstRow="0" w:lastRow="0" w:firstColumn="0" w:lastColumn="0" w:oddVBand="0" w:evenVBand="0" w:oddHBand="0" w:evenHBand="0" w:firstRowFirstColumn="0" w:firstRowLastColumn="0" w:lastRowFirstColumn="0" w:lastRowLastColumn="0"/>
             </w:pPr>
             <w:r>
-              <w:t>19</w:t>
-            </w:r>
-            <w:r>
-              <w:t>60</w:t>
-            </w:r>
-            <w:r>
-              <w:t xml:space="preserve"> – 202</w:t>
-            </w:r>
-            <w:r>
-              <w:t>1</w:t>
+              <w:t>1960 – 2021</w:t>
             </w:r>
           </w:p>
         </w:tc>
@@ -15545,13 +15628,7 @@
               </w:rPr>
             </w:pPr>
             <w:r>
-              <w:t xml:space="preserve">Total </w:t>
-            </w:r>
-            <w:r>
-              <w:t xml:space="preserve">Active </w:t>
-            </w:r>
-            <w:r>
-              <w:t>Population</w:t>
+              <w:t>Total Active Population</w:t>
             </w:r>
           </w:p>
         </w:tc>
@@ -15725,16 +15802,7 @@
               <w:cnfStyle w:val="000000000000" w:firstRow="0" w:lastRow="0" w:firstColumn="0" w:lastColumn="0" w:oddVBand="0" w:evenVBand="0" w:oddHBand="0" w:evenHBand="0" w:firstRowFirstColumn="0" w:firstRowLastColumn="0" w:lastRowFirstColumn="0" w:lastRowLastColumn="0"/>
             </w:pPr>
             <w:r>
-              <w:t>19</w:t>
-            </w:r>
-            <w:r>
-              <w:t>99</w:t>
-            </w:r>
-            <w:r>
-              <w:t xml:space="preserve"> – 202</w:t>
-            </w:r>
-            <w:r>
-              <w:t>2</w:t>
+              <w:t>1999 – 2022</w:t>
             </w:r>
           </w:p>
         </w:tc>
@@ -15983,7 +16051,6 @@
         <w:ind w:left="564"/>
       </w:pPr>
       <w:r>
-        <w:lastRenderedPageBreak/>
         <w:t>What needs to be done during the data preparation phase?</w:t>
       </w:r>
     </w:p>
@@ -16008,10 +16075,7 @@
         </w:numPr>
       </w:pPr>
       <w:r>
-        <w:t>Rename features to have a friendlier name and be easier to identify</w:t>
-      </w:r>
-      <w:r>
-        <w:t>.</w:t>
+        <w:t>Rename features to have a friendlier name and be easier to identify.</w:t>
       </w:r>
     </w:p>
     <w:p>
@@ -16104,6 +16168,7 @@
         </w:numPr>
       </w:pPr>
       <w:r>
+        <w:lastRenderedPageBreak/>
         <w:t>Concatenate datasets with the same data pattern</w:t>
       </w:r>
       <w:r>
@@ -17003,13 +17068,7 @@
         <w:ind w:left="564"/>
       </w:pPr>
       <w:r>
-        <w:t>Features removed from Ireland Dataset</w:t>
-      </w:r>
-      <w:r>
-        <w:t xml:space="preserve"> (Germany and Italy datasets didn’t have extra features)</w:t>
-      </w:r>
-      <w:r>
-        <w:t>:</w:t>
+        <w:t>Features removed from Ireland Dataset (Germany and Italy datasets didn’t have extra features):</w:t>
       </w:r>
     </w:p>
     <w:p>
@@ -19187,21 +19246,7 @@
           <w:b/>
           <w:bCs/>
         </w:rPr>
-        <w:t xml:space="preserve">Total </w:t>
-      </w:r>
-      <w:r>
-        <w:rPr>
-          <w:b/>
-          <w:bCs/>
-        </w:rPr>
-        <w:t xml:space="preserve">Active </w:t>
-      </w:r>
-      <w:r>
-        <w:rPr>
-          <w:b/>
-          <w:bCs/>
-        </w:rPr>
-        <w:t>Population</w:t>
+        <w:t>Total Active Population</w:t>
       </w:r>
     </w:p>
     <w:p>
@@ -19905,34 +19950,13 @@
         <w:t>, s</w:t>
       </w:r>
       <w:r>
-        <w:t xml:space="preserve">ince </w:t>
-      </w:r>
-      <w:r>
-        <w:t>there were</w:t>
-      </w:r>
-      <w:r>
-        <w:t xml:space="preserve"> datasets with different indexes, for example, in one the index refers to the year 2005, </w:t>
-      </w:r>
-      <w:r>
-        <w:t>i</w:t>
-      </w:r>
-      <w:r>
-        <w:t xml:space="preserve">n another one it refers to the year 1991, to keep them all in the same pattern, </w:t>
+        <w:t xml:space="preserve">ince there were datasets with different indexes, for example, in one the index refers to the year 2005, in another one it refers to the year 1991, to keep them all in the same pattern, </w:t>
       </w:r>
       <w:r>
         <w:t xml:space="preserve">the base index </w:t>
       </w:r>
       <w:r>
-        <w:t>was</w:t>
-      </w:r>
-      <w:r>
-        <w:t xml:space="preserve"> recalculate</w:t>
-      </w:r>
-      <w:r>
-        <w:t>d</w:t>
-      </w:r>
-      <w:r>
-        <w:t xml:space="preserve"> </w:t>
+        <w:t xml:space="preserve">was recalculated </w:t>
       </w:r>
       <w:r>
         <w:t>to be</w:t>
@@ -20016,13 +20040,7 @@
         <w:ind w:firstLine="567"/>
       </w:pPr>
       <w:r>
-        <w:t xml:space="preserve">Another important transformation was related to the structure of the dataset </w:t>
-      </w:r>
-      <w:r>
-        <w:t>to</w:t>
-      </w:r>
-      <w:r>
-        <w:t xml:space="preserve"> facilitate the plot depending on the type of graph desired.</w:t>
+        <w:t>Another important transformation was related to the structure of the dataset to facilitate the plot depending on the type of graph desired.</w:t>
       </w:r>
     </w:p>
     <w:p>
@@ -20146,13 +20164,7 @@
         <w:ind w:firstLine="567"/>
       </w:pPr>
       <w:r>
-        <w:t xml:space="preserve">Values </w:t>
-      </w:r>
-      <w:r>
-        <w:t>with many decimal places</w:t>
-      </w:r>
-      <w:r>
-        <w:t xml:space="preserve"> were r</w:t>
+        <w:t>Values with many decimal places were r</w:t>
       </w:r>
       <w:r>
         <w:t>ound</w:t>
@@ -20315,67 +20327,142 @@
         <w:ind w:firstLine="567"/>
       </w:pPr>
       <w:r>
-        <w:t xml:space="preserve">On this work </w:t>
-      </w:r>
-      <w:r>
-        <w:t>graphs were</w:t>
-      </w:r>
-      <w:r>
-        <w:t xml:space="preserve"> plotted</w:t>
-      </w:r>
-      <w:r>
-        <w:t xml:space="preserve"> to have a </w:t>
-      </w:r>
-      <w:r>
-        <w:t>more deep understand about homeless situation in Ireland</w:t>
-      </w:r>
-      <w:r>
-        <w:t xml:space="preserve"> based on government data</w:t>
+        <w:t>The purpose of this study was to analyze construction data from Ireland and compare it with other countries</w:t>
       </w:r>
       <w:r>
         <w:t>.</w:t>
       </w:r>
+    </w:p>
+    <w:p>
+      <w:pPr>
+        <w:pStyle w:val="NoSpacing"/>
+        <w:ind w:firstLine="567"/>
+      </w:pPr>
+      <w:r>
+        <w:t>Ireland construction d</w:t>
+      </w:r>
+      <w:r>
+        <w:t>ata was</w:t>
+      </w:r>
       <w:r>
         <w:t xml:space="preserve"> </w:t>
       </w:r>
       <w:r>
-        <w:t xml:space="preserve">We </w:t>
-      </w:r>
-      <w:r>
-        <w:t xml:space="preserve">have </w:t>
-      </w:r>
-      <w:r>
-        <w:t xml:space="preserve">crossed data per </w:t>
-      </w:r>
-      <w:r>
-        <w:t>region</w:t>
-      </w:r>
-      <w:r>
-        <w:t xml:space="preserve">, per gender, per </w:t>
-      </w:r>
-      <w:r>
-        <w:t xml:space="preserve">age and </w:t>
-      </w:r>
-      <w:r>
-        <w:t xml:space="preserve">per different </w:t>
-      </w:r>
-      <w:r>
-        <w:t>viewpoints</w:t>
-      </w:r>
-      <w:r>
-        <w:t>,</w:t>
-      </w:r>
-      <w:r>
-        <w:t xml:space="preserve"> </w:t>
-      </w:r>
-      <w:r>
-        <w:t xml:space="preserve">for example, </w:t>
-      </w:r>
-      <w:r>
-        <w:t xml:space="preserve">comparing </w:t>
-      </w:r>
-      <w:r>
-        <w:t>the homeless situation with cost of life increasing (represented by inflation) and population.</w:t>
+        <w:t xml:space="preserve">crossed per </w:t>
+      </w:r>
+      <w:r>
+        <w:t xml:space="preserve">population and compared </w:t>
+      </w:r>
+      <w:r>
+        <w:t xml:space="preserve">to the same type of data from Italy and Germany </w:t>
+      </w:r>
+      <w:r>
+        <w:t xml:space="preserve">with </w:t>
+      </w:r>
+      <w:r>
+        <w:t>a focus</w:t>
+      </w:r>
+      <w:r>
+        <w:t xml:space="preserve"> to try to identify some insights of </w:t>
+      </w:r>
+      <w:r>
+        <w:t>house cost crisis in Ireland</w:t>
+      </w:r>
+      <w:r>
+        <w:t>.</w:t>
+      </w:r>
+    </w:p>
+    <w:p>
+      <w:pPr>
+        <w:pStyle w:val="NoSpacing"/>
+        <w:ind w:firstLine="567"/>
+      </w:pPr>
+      <w:r>
+        <w:t xml:space="preserve">The chosen color for the graph lines </w:t>
+      </w:r>
+      <w:r>
+        <w:t>were the set of 3 colors that go great together according with Adobe</w:t>
+      </w:r>
+      <w:r>
+        <w:t xml:space="preserve"> – “</w:t>
+      </w:r>
+      <w:r>
+        <w:t xml:space="preserve">The right or wrong </w:t>
+      </w:r>
+      <w:r>
+        <w:t>three-color</w:t>
+      </w:r>
+      <w:r>
+        <w:t xml:space="preserve"> combination can boost your message, detract from it, or even twist it to mean something else entirely</w:t>
+      </w:r>
+      <w:r>
+        <w:t>”</w:t>
+      </w:r>
+      <w:r>
+        <w:t>:</w:t>
+      </w:r>
+      <w:r>
+        <w:t xml:space="preserve"> (</w:t>
+      </w:r>
+      <w:r>
+        <w:t>Adobe, 2023</w:t>
+      </w:r>
+      <w:r>
+        <w:t>)</w:t>
+      </w:r>
+      <w:r>
+        <w:t>.</w:t>
+      </w:r>
+    </w:p>
+    <w:p>
+      <w:pPr>
+        <w:pStyle w:val="NoSpacing"/>
+        <w:numPr>
+          <w:ilvl w:val="0"/>
+          <w:numId w:val="40"/>
+        </w:numPr>
+      </w:pPr>
+      <w:r>
+        <w:t>Yellow, red, and blue</w:t>
+      </w:r>
+    </w:p>
+    <w:p>
+      <w:pPr>
+        <w:pStyle w:val="NoSpacing"/>
+        <w:numPr>
+          <w:ilvl w:val="0"/>
+          <w:numId w:val="40"/>
+        </w:numPr>
+      </w:pPr>
+      <w:r>
+        <w:t>Green, orange, and purple</w:t>
+      </w:r>
+    </w:p>
+    <w:p>
+      <w:pPr>
+        <w:pStyle w:val="NoSpacing"/>
+        <w:numPr>
+          <w:ilvl w:val="0"/>
+          <w:numId w:val="40"/>
+        </w:numPr>
+        <w:rPr>
+          <w:b/>
+          <w:bCs/>
+        </w:rPr>
+      </w:pPr>
+      <w:r>
+        <w:rPr>
+          <w:b/>
+          <w:bCs/>
+        </w:rPr>
+        <w:t>Teal, magenta, and gold</w:t>
+      </w:r>
+      <w:r>
+        <w:rPr>
+          <w:b/>
+          <w:bCs/>
+        </w:rPr>
+        <w:t xml:space="preserve"> (elected)</w:t>
       </w:r>
     </w:p>
     <w:p>
@@ -20389,10 +20476,7 @@
         <w:pStyle w:val="Heading2"/>
       </w:pPr>
       <w:r>
-        <w:t xml:space="preserve">Total </w:t>
-      </w:r>
-      <w:r>
-        <w:t>Homeless in Ireland</w:t>
+        <w:t>House Construction Cost</w:t>
       </w:r>
     </w:p>
     <w:p>
@@ -20405,10 +20489,10 @@
           <w:noProof/>
         </w:rPr>
         <w:drawing>
-          <wp:inline distT="0" distB="0" distL="0" distR="0" wp14:anchorId="6009BB0E" wp14:editId="0B83C134">
-            <wp:extent cx="7040880" cy="2459795"/>
-            <wp:effectExtent l="0" t="0" r="7620" b="0"/>
-            <wp:docPr id="10" name="Picture 10" descr="Chart, line chart&#10;&#10;Description automatically generated"/>
+          <wp:inline distT="0" distB="0" distL="0" distR="0" wp14:anchorId="4A2B36C8" wp14:editId="62C1952B">
+            <wp:extent cx="7039708" cy="2440583"/>
+            <wp:effectExtent l="0" t="0" r="0" b="0"/>
+            <wp:docPr id="71434457" name="Picture 1" descr="A picture containing text, line, plot, diagram&#10;&#10;Description automatically generated"/>
             <wp:cNvGraphicFramePr>
               <a:graphicFrameLocks xmlns:a="http://schemas.openxmlformats.org/drawingml/2006/main" noChangeAspect="1"/>
             </wp:cNvGraphicFramePr>
@@ -20416,7 +20500,7 @@
               <a:graphicData uri="http://schemas.openxmlformats.org/drawingml/2006/picture">
                 <pic:pic xmlns:pic="http://schemas.openxmlformats.org/drawingml/2006/picture">
                   <pic:nvPicPr>
-                    <pic:cNvPr id="10" name="Picture 10" descr="Chart, line chart&#10;&#10;Description automatically generated"/>
+                    <pic:cNvPr id="71434457" name="Picture 1" descr="A picture containing text, line, plot, diagram&#10;&#10;Description automatically generated"/>
                     <pic:cNvPicPr/>
                   </pic:nvPicPr>
                   <pic:blipFill>
@@ -20428,7 +20512,7 @@
                   <pic:spPr>
                     <a:xfrm>
                       <a:off x="0" y="0"/>
-                      <a:ext cx="7055549" cy="2464920"/>
+                      <a:ext cx="7056552" cy="2446423"/>
                     </a:xfrm>
                     <a:prstGeom prst="rect">
                       <a:avLst/>
@@ -20447,258 +20531,147 @@
         <w:ind w:firstLine="567"/>
       </w:pPr>
       <w:r>
-        <w:t xml:space="preserve">Our first graphic plot was to present data </w:t>
+        <w:lastRenderedPageBreak/>
+        <w:t>This</w:t>
+      </w:r>
+      <w:r>
+        <w:t xml:space="preserve"> first graphic plot</w:t>
+      </w:r>
+      <w:r>
+        <w:t xml:space="preserve"> shows</w:t>
+      </w:r>
+      <w:r>
+        <w:t xml:space="preserve"> data </w:t>
       </w:r>
       <w:r>
         <w:t>about</w:t>
       </w:r>
       <w:r>
-        <w:t xml:space="preserve"> homeless people in Ireland from 2019 to 2022.</w:t>
-      </w:r>
-      <w:r>
-        <w:t xml:space="preserve"> I</w:t>
-      </w:r>
-      <w:r>
-        <w:t xml:space="preserve">n the </w:t>
-      </w:r>
-      <w:r>
-        <w:t>first two</w:t>
-      </w:r>
-      <w:r>
-        <w:t xml:space="preserve"> years, the situation of homeless has remained relatively stable at 6500 cases between January 2019 and March 2020, after this period, it dropped by around 500 cases,</w:t>
-      </w:r>
-      <w:r>
-        <w:t xml:space="preserve"> 8% reduction,</w:t>
-      </w:r>
-      <w:r>
-        <w:t xml:space="preserve"> remaining stable at 6000 cases between June 2020 and July 2021. However, from August 2021, we noticed an almost uninterrupted </w:t>
-      </w:r>
-      <w:r>
-        <w:t>increase</w:t>
-      </w:r>
-      <w:r>
-        <w:t xml:space="preserve"> (</w:t>
-      </w:r>
-      <w:r>
-        <w:t>apart from</w:t>
-      </w:r>
-      <w:r>
-        <w:t xml:space="preserve"> December 2021) to a peak of more than 8000 cases in December 2022</w:t>
-      </w:r>
-      <w:r>
-        <w:t xml:space="preserve">, </w:t>
-      </w:r>
-      <w:r>
-        <w:t>an increase of almost 40% in the rate.</w:t>
-      </w:r>
-    </w:p>
-    <w:p>
-      <w:pPr>
-        <w:pStyle w:val="NoSpacing"/>
-        <w:ind w:firstLine="567"/>
-      </w:pPr>
-      <w:r>
-        <w:t xml:space="preserve">We have two main factors </w:t>
-      </w:r>
-      <w:r>
-        <w:t xml:space="preserve">which can be </w:t>
-      </w:r>
-      <w:r>
-        <w:t xml:space="preserve">the reason </w:t>
-      </w:r>
-      <w:r>
-        <w:t>for</w:t>
-      </w:r>
-      <w:r>
         <w:t xml:space="preserve"> </w:t>
       </w:r>
       <w:r>
-        <w:t>the decreasing and increasing patterns</w:t>
-      </w:r>
-      <w:r>
-        <w:t xml:space="preserve"> during this 4-year period</w:t>
-      </w:r>
-      <w:r>
-        <w:t xml:space="preserve">. </w:t>
-      </w:r>
-    </w:p>
-    <w:p>
-      <w:pPr>
-        <w:pStyle w:val="NoSpacing"/>
-        <w:numPr>
-          <w:ilvl w:val="0"/>
-          <w:numId w:val="16"/>
-        </w:numPr>
-      </w:pPr>
-      <w:r>
-        <w:lastRenderedPageBreak/>
-        <w:t>In</w:t>
+        <w:t xml:space="preserve">House Construction Cost </w:t>
+      </w:r>
+      <w:r>
+        <w:t>compared between the three countries of this study: Ireland, Germany, and Italy.</w:t>
+      </w:r>
+    </w:p>
+    <w:p>
+      <w:pPr>
+        <w:pStyle w:val="NoSpacing"/>
+        <w:ind w:firstLine="567"/>
+      </w:pPr>
+      <w:r>
+        <w:t>The period starts from 1975 to 2016</w:t>
+      </w:r>
+      <w:r>
+        <w:t xml:space="preserve"> and shows the cost increase year by year starting from a </w:t>
+      </w:r>
+      <w:r>
+        <w:t>base index of 100 in 1975.</w:t>
+      </w:r>
+    </w:p>
+    <w:p>
+      <w:pPr>
+        <w:pStyle w:val="NoSpacing"/>
+        <w:ind w:firstLine="567"/>
+      </w:pPr>
+      <w:r>
+        <w:t xml:space="preserve">It is </w:t>
+      </w:r>
+      <w:r>
+        <w:t xml:space="preserve">possible to analyze which Ireland and Italy had a similar pattern of growth in its numbers, </w:t>
+      </w:r>
+      <w:r>
+        <w:t>where</w:t>
       </w:r>
       <w:r>
         <w:t xml:space="preserve"> </w:t>
       </w:r>
       <w:r>
-        <w:t>March</w:t>
+        <w:t>Italy</w:t>
       </w:r>
       <w:r>
         <w:t xml:space="preserve"> </w:t>
       </w:r>
       <w:r>
-        <w:t>2020, the covid pandemic started</w:t>
-      </w:r>
-      <w:r>
-        <w:t xml:space="preserve"> in Ireland</w:t>
-      </w:r>
-      <w:r>
-        <w:t xml:space="preserve">, government </w:t>
-      </w:r>
-      <w:r>
-        <w:t xml:space="preserve">applied </w:t>
-      </w:r>
-      <w:r>
-        <w:t xml:space="preserve">restrictions to go outside as a </w:t>
-      </w:r>
-      <w:r>
-        <w:t>social distance isolation rules</w:t>
-      </w:r>
-      <w:r>
-        <w:t>,</w:t>
-      </w:r>
-      <w:r>
-        <w:t xml:space="preserve"> additionally, </w:t>
-      </w:r>
-      <w:r>
-        <w:t xml:space="preserve">extra </w:t>
-      </w:r>
-      <w:r>
-        <w:t>subsistence allowance</w:t>
-      </w:r>
-      <w:r>
-        <w:t>s</w:t>
-      </w:r>
-      <w:r>
-        <w:t xml:space="preserve"> w</w:t>
-      </w:r>
-      <w:r>
-        <w:t>ere</w:t>
-      </w:r>
-      <w:r>
-        <w:t xml:space="preserve"> delivered to help </w:t>
-      </w:r>
-      <w:r>
-        <w:t>people.</w:t>
-      </w:r>
-      <w:r>
-        <w:t xml:space="preserve"> </w:t>
-      </w:r>
-      <w:r>
-        <w:t>This</w:t>
-      </w:r>
-      <w:r>
-        <w:t xml:space="preserve"> </w:t>
-      </w:r>
-      <w:r>
-        <w:t xml:space="preserve">can explain the </w:t>
-      </w:r>
-      <w:r>
-        <w:t>reduction in the number</w:t>
-      </w:r>
-      <w:r>
-        <w:t xml:space="preserve"> of homeless</w:t>
-      </w:r>
-      <w:r>
-        <w:t xml:space="preserve"> </w:t>
-      </w:r>
-      <w:r>
-        <w:t>during this speci</w:t>
-      </w:r>
-      <w:r>
-        <w:t>fic time.</w:t>
-      </w:r>
-    </w:p>
-    <w:p>
-      <w:pPr>
-        <w:pStyle w:val="NoSpacing"/>
-        <w:numPr>
-          <w:ilvl w:val="0"/>
-          <w:numId w:val="16"/>
-        </w:numPr>
-      </w:pPr>
-      <w:r>
-        <w:t xml:space="preserve">After pandemic times </w:t>
-      </w:r>
-      <w:r>
-        <w:t xml:space="preserve">the world started to face a cost of live economic crisis, which was </w:t>
-      </w:r>
-      <w:r>
-        <w:t>aggravated</w:t>
-      </w:r>
-      <w:r>
-        <w:t xml:space="preserve"> </w:t>
-      </w:r>
-      <w:r>
-        <w:t>by Russian-Ukrainian war.</w:t>
-      </w:r>
-      <w:r>
-        <w:t xml:space="preserve"> This can explain the 40% increasing in the homeless situation in Ireland. </w:t>
-      </w:r>
-    </w:p>
-    <w:p>
-      <w:pPr>
-        <w:pStyle w:val="NoSpacing"/>
-        <w:ind w:firstLine="567"/>
-      </w:pPr>
-    </w:p>
-    <w:p>
-      <w:pPr>
-        <w:pStyle w:val="NoSpacing"/>
-        <w:ind w:firstLine="567"/>
-      </w:pPr>
-      <w:r>
-        <w:t xml:space="preserve">To have a better view </w:t>
-      </w:r>
-      <w:r>
-        <w:t>of this cost of live economic crisis, w</w:t>
-      </w:r>
-      <w:r>
-        <w:t>e c</w:t>
-      </w:r>
-      <w:r>
-        <w:t xml:space="preserve">rossed this </w:t>
-      </w:r>
-      <w:r>
-        <w:t xml:space="preserve">homeless data with </w:t>
-      </w:r>
-      <w:r>
-        <w:t>inflation</w:t>
-      </w:r>
-      <w:r>
-        <w:t xml:space="preserve"> (</w:t>
-      </w:r>
-      <w:r>
-        <w:t>Central Statistics Office, 2023</w:t>
-      </w:r>
-      <w:r>
-        <w:t>)</w:t>
-      </w:r>
-      <w:r>
-        <w:t>:</w:t>
-      </w:r>
-    </w:p>
-    <w:p>
-      <w:pPr>
-        <w:pStyle w:val="NoSpacing"/>
-        <w:ind w:hanging="709"/>
+        <w:t>has finished with almost 12 times</w:t>
+      </w:r>
+      <w:r>
+        <w:t xml:space="preserve"> (1,173%)</w:t>
+      </w:r>
+      <w:r>
+        <w:t xml:space="preserve"> the cost rate compared to 1975 and </w:t>
+      </w:r>
+      <w:r>
+        <w:t xml:space="preserve">Ireland </w:t>
+      </w:r>
+      <w:r>
+        <w:t xml:space="preserve">has finished with </w:t>
+      </w:r>
+      <w:r>
+        <w:t>just over 1</w:t>
+      </w:r>
+      <w:r>
+        <w:t>0</w:t>
+      </w:r>
+      <w:r>
+        <w:t xml:space="preserve"> times (</w:t>
+      </w:r>
+      <w:r>
+        <w:t>1,041%</w:t>
+      </w:r>
+      <w:r>
+        <w:t>) the cost rate compared to 1975</w:t>
+      </w:r>
+      <w:r>
+        <w:t>.</w:t>
+      </w:r>
+    </w:p>
+    <w:p>
+      <w:pPr>
+        <w:pStyle w:val="NoSpacing"/>
+        <w:ind w:firstLine="567"/>
+      </w:pPr>
+      <w:r>
+        <w:t xml:space="preserve">Surprisingly, Germany </w:t>
+      </w:r>
+      <w:r>
+        <w:t xml:space="preserve">increased by far less than Ireland and Italy, only </w:t>
+      </w:r>
+      <w:r>
+        <w:t>three times (301%) more compared with 1975.</w:t>
+      </w:r>
+    </w:p>
+    <w:p>
+      <w:pPr>
+        <w:pStyle w:val="NoSpacing"/>
+        <w:ind w:firstLine="567"/>
+      </w:pPr>
+      <w:r>
+        <w:t xml:space="preserve">Ireland has a housing crisis greater than its peers in the graph, the exponential growth in house construction costs could explain the reason for such a crisis, however when verifying that Italy had an explosion in its costs even more intense than Ireland, it is surprising that there the crisis is not so </w:t>
+      </w:r>
+      <w:r>
+        <w:t>alarming</w:t>
+      </w:r>
+      <w:r>
+        <w:t>.</w:t>
+      </w:r>
+    </w:p>
+    <w:p>
+      <w:pPr>
+        <w:pStyle w:val="NoSpacing"/>
+        <w:ind w:firstLine="567"/>
       </w:pPr>
       <w:r>
         <w:rPr>
           <w:noProof/>
         </w:rPr>
         <w:drawing>
-          <wp:inline distT="0" distB="0" distL="0" distR="0" wp14:anchorId="1554C612" wp14:editId="7689C110">
-            <wp:extent cx="6826961" cy="2385060"/>
+          <wp:inline distT="0" distB="0" distL="0" distR="0" wp14:anchorId="6F7C9E8F" wp14:editId="7B385CA5">
+            <wp:extent cx="4038600" cy="3201745"/>
             <wp:effectExtent l="0" t="0" r="0" b="0"/>
-            <wp:docPr id="15" name="Picture 15" descr="Chart, line chart&#10;&#10;Description automatically generated"/>
+            <wp:docPr id="2033892277" name="Picture 1"/>
             <wp:cNvGraphicFramePr>
               <a:graphicFrameLocks xmlns:a="http://schemas.openxmlformats.org/drawingml/2006/main" noChangeAspect="1"/>
             </wp:cNvGraphicFramePr>
@@ -20706,23 +20679,36 @@
               <a:graphicData uri="http://schemas.openxmlformats.org/drawingml/2006/picture">
                 <pic:pic xmlns:pic="http://schemas.openxmlformats.org/drawingml/2006/picture">
                   <pic:nvPicPr>
-                    <pic:cNvPr id="15" name="Picture 15" descr="Chart, line chart&#10;&#10;Description automatically generated"/>
-                    <pic:cNvPicPr/>
+                    <pic:cNvPr id="0" name="Picture 1"/>
+                    <pic:cNvPicPr>
+                      <a:picLocks noChangeAspect="1" noChangeArrowheads="1"/>
+                    </pic:cNvPicPr>
                   </pic:nvPicPr>
                   <pic:blipFill>
-                    <a:blip r:embed="rId89"/>
+                    <a:blip r:embed="rId89">
+                      <a:extLst>
+                        <a:ext uri="{28A0092B-C50C-407E-A947-70E740481C1C}">
+                          <a14:useLocalDpi xmlns:a14="http://schemas.microsoft.com/office/drawing/2010/main" val="0"/>
+                        </a:ext>
+                      </a:extLst>
+                    </a:blip>
+                    <a:srcRect/>
                     <a:stretch>
                       <a:fillRect/>
                     </a:stretch>
                   </pic:blipFill>
-                  <pic:spPr>
+                  <pic:spPr bwMode="auto">
                     <a:xfrm>
                       <a:off x="0" y="0"/>
-                      <a:ext cx="6833724" cy="2387423"/>
+                      <a:ext cx="4044291" cy="3206257"/>
                     </a:xfrm>
                     <a:prstGeom prst="rect">
                       <a:avLst/>
                     </a:prstGeom>
+                    <a:noFill/>
+                    <a:ln>
+                      <a:noFill/>
+                    </a:ln>
                   </pic:spPr>
                 </pic:pic>
               </a:graphicData>
@@ -20736,143 +20722,20 @@
         <w:pStyle w:val="NoSpacing"/>
         <w:ind w:firstLine="567"/>
       </w:pPr>
-      <w:r>
-        <w:t xml:space="preserve">Inflation rate is a strong number to analysis the </w:t>
-      </w:r>
-      <w:r>
-        <w:t>cost-of-living</w:t>
-      </w:r>
-      <w:r>
-        <w:t xml:space="preserve"> crisis </w:t>
-      </w:r>
-      <w:r>
-        <w:t xml:space="preserve">impacts, and as we predicted, we can see a strong correlation between </w:t>
-      </w:r>
-      <w:r>
-        <w:t>the scaling of prices and the homeless issue.</w:t>
-      </w:r>
-    </w:p>
-    <w:p>
-      <w:pPr>
-        <w:pStyle w:val="NoSpacing"/>
-        <w:ind w:firstLine="567"/>
-      </w:pPr>
-      <w:r>
-        <w:t>The</w:t>
-      </w:r>
-      <w:r>
-        <w:t xml:space="preserve"> </w:t>
-      </w:r>
-      <w:r>
-        <w:t>escalation</w:t>
-      </w:r>
-      <w:r>
-        <w:t xml:space="preserve"> in</w:t>
-      </w:r>
-      <w:r>
-        <w:t xml:space="preserve"> prices and homeless don't exactly start together, Prices started increasing in October 2020 and the homeless started increasing in July 2021, </w:t>
-      </w:r>
-      <w:r>
-        <w:t>eight</w:t>
-      </w:r>
-      <w:r>
-        <w:t xml:space="preserve"> months apart. This behavior can be explained by the fact that it takes </w:t>
-      </w:r>
-      <w:r>
-        <w:t>a period</w:t>
-      </w:r>
-      <w:r>
-        <w:t xml:space="preserve"> for the crisis to start to have a profound impact on the population.</w:t>
-      </w:r>
-    </w:p>
-    <w:p>
-      <w:pPr>
-        <w:pStyle w:val="NoSpacing"/>
-        <w:ind w:firstLine="567"/>
+    </w:p>
+    <w:p>
+      <w:pPr>
+        <w:pStyle w:val="Heading2"/>
       </w:pPr>
       <w:r>
         <w:lastRenderedPageBreak/>
-        <w:t xml:space="preserve">The same behavior </w:t>
-      </w:r>
-      <w:r>
-        <w:t xml:space="preserve">maybe will be possible to see </w:t>
-      </w:r>
-      <w:r>
-        <w:t xml:space="preserve">at the end of the graph, where inflation </w:t>
-      </w:r>
-      <w:r>
-        <w:t>has started</w:t>
-      </w:r>
-      <w:r>
-        <w:t xml:space="preserve"> to stabilize (5 months), but homeless continues to </w:t>
-      </w:r>
-      <w:r>
-        <w:t>increase</w:t>
-      </w:r>
-      <w:r>
-        <w:t>.</w:t>
-      </w:r>
-    </w:p>
-    <w:p>
-      <w:pPr>
-        <w:pStyle w:val="NoSpacing"/>
-        <w:ind w:firstLine="567"/>
-      </w:pPr>
-      <w:r>
-        <w:t>It is possible that in another 3 months</w:t>
-      </w:r>
-      <w:r>
-        <w:t xml:space="preserve"> (totalizing the same 8 months)</w:t>
-      </w:r>
-      <w:r>
-        <w:t xml:space="preserve"> the homeless situation </w:t>
-      </w:r>
-      <w:r>
-        <w:t>will start</w:t>
-      </w:r>
-      <w:r>
-        <w:t xml:space="preserve"> to stabilize, which would </w:t>
-      </w:r>
-      <w:r>
-        <w:t>“</w:t>
-      </w:r>
-      <w:r>
-        <w:t>prove</w:t>
-      </w:r>
-      <w:r>
-        <w:t>”</w:t>
-      </w:r>
-      <w:r>
-        <w:t xml:space="preserve"> the correlation between inflation and </w:t>
-      </w:r>
-      <w:r>
-        <w:t>homelessness</w:t>
-      </w:r>
-      <w:r>
-        <w:t>.</w:t>
-      </w:r>
-    </w:p>
-    <w:p>
-      <w:pPr>
-        <w:pStyle w:val="NoSpacing"/>
-        <w:ind w:firstLine="567"/>
-      </w:pPr>
-    </w:p>
-    <w:p>
-      <w:pPr>
-        <w:pStyle w:val="Heading2"/>
-      </w:pPr>
-      <w:r>
-        <w:t>Total Homeless in Ireland</w:t>
-      </w:r>
-      <w:r>
-        <w:t>:</w:t>
-      </w:r>
-      <w:r>
-        <w:t xml:space="preserve"> </w:t>
-      </w:r>
-      <w:r>
-        <w:t>per groups</w:t>
+        <w:t xml:space="preserve">House </w:t>
+      </w:r>
+      <w:r>
+        <w:t xml:space="preserve">Construction </w:t>
+      </w:r>
+      <w:r>
+        <w:t>Total</w:t>
       </w:r>
     </w:p>
     <w:p>
@@ -20891,10 +20754,10 @@
           <w:noProof/>
         </w:rPr>
         <w:drawing>
-          <wp:inline distT="0" distB="0" distL="0" distR="0" wp14:anchorId="321E781E" wp14:editId="694207AA">
-            <wp:extent cx="6911340" cy="2427830"/>
-            <wp:effectExtent l="0" t="0" r="3810" b="0"/>
-            <wp:docPr id="11" name="Picture 11" descr="Chart, line chart&#10;&#10;Description automatically generated"/>
+          <wp:inline distT="0" distB="0" distL="0" distR="0" wp14:anchorId="63522B97" wp14:editId="7F80AD8F">
+            <wp:extent cx="7030855" cy="2473569"/>
+            <wp:effectExtent l="0" t="0" r="0" b="3175"/>
+            <wp:docPr id="1696011627" name="Picture 1" descr="A picture containing line, plot, diagram, text&#10;&#10;Description automatically generated"/>
             <wp:cNvGraphicFramePr>
               <a:graphicFrameLocks xmlns:a="http://schemas.openxmlformats.org/drawingml/2006/main" noChangeAspect="1"/>
             </wp:cNvGraphicFramePr>
@@ -20902,7 +20765,7 @@
               <a:graphicData uri="http://schemas.openxmlformats.org/drawingml/2006/picture">
                 <pic:pic xmlns:pic="http://schemas.openxmlformats.org/drawingml/2006/picture">
                   <pic:nvPicPr>
-                    <pic:cNvPr id="11" name="Picture 11" descr="Chart, line chart&#10;&#10;Description automatically generated"/>
+                    <pic:cNvPr id="1696011627" name="Picture 1" descr="A picture containing line, plot, diagram, text&#10;&#10;Description automatically generated"/>
                     <pic:cNvPicPr/>
                   </pic:nvPicPr>
                   <pic:blipFill>
@@ -20914,7 +20777,7 @@
                   <pic:spPr>
                     <a:xfrm>
                       <a:off x="0" y="0"/>
-                      <a:ext cx="6926998" cy="2433331"/>
+                      <a:ext cx="7048201" cy="2479672"/>
                     </a:xfrm>
                     <a:prstGeom prst="rect">
                       <a:avLst/>
@@ -20930,23 +20793,132 @@
     <w:p>
       <w:pPr>
         <w:pStyle w:val="NoSpacing"/>
-        <w:ind w:hanging="709"/>
-      </w:pPr>
-    </w:p>
-    <w:p>
-      <w:pPr>
-        <w:pStyle w:val="NoSpacing"/>
-        <w:ind w:hanging="709"/>
+        <w:ind w:firstLine="567"/>
+      </w:pPr>
+      <w:r>
+        <w:t>This</w:t>
+      </w:r>
+      <w:r>
+        <w:t xml:space="preserve"> graphic plot</w:t>
+      </w:r>
+      <w:r>
+        <w:t xml:space="preserve"> shows</w:t>
+      </w:r>
+      <w:r>
+        <w:t xml:space="preserve"> data about </w:t>
+      </w:r>
+      <w:r>
+        <w:t xml:space="preserve">house </w:t>
+      </w:r>
+      <w:r>
+        <w:t>total c</w:t>
+      </w:r>
+      <w:r>
+        <w:t>onstruction compared between the three countries of this study: Ireland, Germany, and Italy.</w:t>
+      </w:r>
+    </w:p>
+    <w:p>
+      <w:pPr>
+        <w:pStyle w:val="NoSpacing"/>
+        <w:ind w:firstLine="567"/>
+      </w:pPr>
+      <w:r>
+        <w:t xml:space="preserve">The period starts from </w:t>
+      </w:r>
+      <w:r>
+        <w:t>200</w:t>
+      </w:r>
+      <w:r>
+        <w:t>1</w:t>
+      </w:r>
+      <w:r>
+        <w:t xml:space="preserve"> to </w:t>
+      </w:r>
+      <w:r>
+        <w:t>2022</w:t>
+      </w:r>
+      <w:r>
+        <w:t xml:space="preserve"> and shows the </w:t>
+      </w:r>
+      <w:r>
+        <w:t>total construction</w:t>
+      </w:r>
+      <w:r>
+        <w:t xml:space="preserve"> increase</w:t>
+      </w:r>
+      <w:r>
+        <w:t>/decrease</w:t>
+      </w:r>
+      <w:r>
+        <w:t xml:space="preserve"> year by year starting from a base index of 100 in </w:t>
+      </w:r>
+      <w:r>
+        <w:t>200</w:t>
+      </w:r>
+      <w:r>
+        <w:t>1</w:t>
+      </w:r>
+      <w:r>
+        <w:t>.</w:t>
+      </w:r>
+    </w:p>
+    <w:p>
+      <w:pPr>
+        <w:pStyle w:val="NoSpacing"/>
+        <w:ind w:firstLine="567"/>
+      </w:pPr>
+      <w:r>
+        <w:t xml:space="preserve">Ireland shows the highest increase </w:t>
+      </w:r>
+      <w:r>
+        <w:t>and</w:t>
+      </w:r>
+      <w:r>
+        <w:t xml:space="preserve"> decrease in its numbers over the years, with a peak growth of 153% in 2006 and ending in 2022 with only 53% of the total construction it had in 2001.</w:t>
+      </w:r>
+    </w:p>
+    <w:p>
+      <w:pPr>
+        <w:pStyle w:val="NoSpacing"/>
+        <w:ind w:firstLine="567"/>
+      </w:pPr>
+      <w:r>
+        <w:t>Germany was the only country that ended 2022 with an increase, with a growth of 134% after a slight drop between 2001 and 2010.</w:t>
+      </w:r>
+    </w:p>
+    <w:p>
+      <w:pPr>
+        <w:pStyle w:val="NoSpacing"/>
+        <w:ind w:firstLine="567"/>
+      </w:pPr>
+      <w:r>
+        <w:t>Italy had a growth throughout the 2000s reaching its peak of 121% in 2006 and then showing a decline throughout the 2010s with its lowest figure being 70% in 2014, 2015 and 2016, closing the year 2022 with an almost total 95% recovery.</w:t>
+      </w:r>
+    </w:p>
+    <w:p>
+      <w:pPr>
+        <w:pStyle w:val="NoSpacing"/>
+        <w:ind w:firstLine="567"/>
+      </w:pPr>
+      <w:r>
+        <w:lastRenderedPageBreak/>
+        <w:t>This large drop of around 50% in its total home construction combined with the very high cost of construction is a strong indication of why the housing crisis is greater in Ireland than its peers.</w:t>
+      </w:r>
+    </w:p>
+    <w:p>
+      <w:pPr>
+        <w:pStyle w:val="NoSpacing"/>
+        <w:ind w:firstLine="567"/>
       </w:pPr>
       <w:r>
         <w:rPr>
           <w:noProof/>
         </w:rPr>
         <w:drawing>
-          <wp:inline distT="0" distB="0" distL="0" distR="0" wp14:anchorId="5EEE943B" wp14:editId="233A5C50">
-            <wp:extent cx="6941804" cy="2415540"/>
+          <wp:inline distT="0" distB="0" distL="0" distR="0" wp14:anchorId="6887121F" wp14:editId="1FD9356D">
+            <wp:extent cx="3663461" cy="3025402"/>
             <wp:effectExtent l="0" t="0" r="0" b="3810"/>
-            <wp:docPr id="12" name="Picture 12" descr="Chart, line chart&#10;&#10;Description automatically generated"/>
+            <wp:docPr id="698877119" name="Picture 2"/>
             <wp:cNvGraphicFramePr>
               <a:graphicFrameLocks xmlns:a="http://schemas.openxmlformats.org/drawingml/2006/main" noChangeAspect="1"/>
             </wp:cNvGraphicFramePr>
@@ -20954,23 +20926,36 @@
               <a:graphicData uri="http://schemas.openxmlformats.org/drawingml/2006/picture">
                 <pic:pic xmlns:pic="http://schemas.openxmlformats.org/drawingml/2006/picture">
                   <pic:nvPicPr>
-                    <pic:cNvPr id="12" name="Picture 12" descr="Chart, line chart&#10;&#10;Description automatically generated"/>
-                    <pic:cNvPicPr/>
+                    <pic:cNvPr id="0" name="Picture 2"/>
+                    <pic:cNvPicPr>
+                      <a:picLocks noChangeAspect="1" noChangeArrowheads="1"/>
+                    </pic:cNvPicPr>
                   </pic:nvPicPr>
                   <pic:blipFill>
-                    <a:blip r:embed="rId91"/>
+                    <a:blip r:embed="rId91">
+                      <a:extLst>
+                        <a:ext uri="{28A0092B-C50C-407E-A947-70E740481C1C}">
+                          <a14:useLocalDpi xmlns:a14="http://schemas.microsoft.com/office/drawing/2010/main" val="0"/>
+                        </a:ext>
+                      </a:extLst>
+                    </a:blip>
+                    <a:srcRect/>
                     <a:stretch>
                       <a:fillRect/>
                     </a:stretch>
                   </pic:blipFill>
-                  <pic:spPr>
+                  <pic:spPr bwMode="auto">
                     <a:xfrm>
                       <a:off x="0" y="0"/>
-                      <a:ext cx="6948214" cy="2417770"/>
+                      <a:ext cx="3670442" cy="3031167"/>
                     </a:xfrm>
                     <a:prstGeom prst="rect">
                       <a:avLst/>
                     </a:prstGeom>
+                    <a:noFill/>
+                    <a:ln>
+                      <a:noFill/>
+                    </a:ln>
                   </pic:spPr>
                 </pic:pic>
               </a:graphicData>
@@ -20984,238 +20969,99 @@
         <w:pStyle w:val="NoSpacing"/>
         <w:ind w:firstLine="567"/>
       </w:pPr>
+    </w:p>
+    <w:p>
+      <w:pPr>
+        <w:pStyle w:val="NoSpacing"/>
+        <w:ind w:firstLine="567"/>
+      </w:pPr>
+    </w:p>
+    <w:p>
+      <w:pPr>
+        <w:pStyle w:val="NoSpacing"/>
+        <w:ind w:firstLine="567"/>
+      </w:pPr>
+    </w:p>
+    <w:p>
+      <w:pPr>
+        <w:pStyle w:val="NoSpacing"/>
+        <w:ind w:firstLine="567"/>
+      </w:pPr>
+    </w:p>
+    <w:p>
+      <w:pPr>
+        <w:pStyle w:val="NoSpacing"/>
+        <w:ind w:firstLine="567"/>
+      </w:pPr>
+    </w:p>
+    <w:p>
+      <w:pPr>
+        <w:pStyle w:val="NoSpacing"/>
+        <w:ind w:firstLine="567"/>
+      </w:pPr>
+    </w:p>
+    <w:p>
+      <w:pPr>
+        <w:pStyle w:val="NoSpacing"/>
+        <w:ind w:firstLine="567"/>
+      </w:pPr>
+    </w:p>
+    <w:p>
+      <w:pPr>
+        <w:pStyle w:val="NoSpacing"/>
+        <w:ind w:firstLine="567"/>
+      </w:pPr>
+    </w:p>
+    <w:p>
+      <w:pPr>
+        <w:pStyle w:val="NoSpacing"/>
+        <w:ind w:firstLine="567"/>
+      </w:pPr>
+    </w:p>
+    <w:p>
+      <w:pPr>
+        <w:pStyle w:val="NoSpacing"/>
+        <w:ind w:firstLine="567"/>
+      </w:pPr>
+    </w:p>
+    <w:p>
+      <w:pPr>
+        <w:pStyle w:val="NoSpacing"/>
+        <w:ind w:firstLine="567"/>
+      </w:pPr>
+    </w:p>
+    <w:p>
+      <w:pPr>
+        <w:pStyle w:val="Heading2"/>
+      </w:pPr>
       <w:r>
         <w:lastRenderedPageBreak/>
-        <w:t>Visualizing data per age and gender, a</w:t>
-      </w:r>
-      <w:r>
-        <w:t xml:space="preserve">s we could expected, </w:t>
-      </w:r>
-      <w:r>
-        <w:t>m</w:t>
-      </w:r>
-      <w:r>
-        <w:t>e</w:t>
-      </w:r>
-      <w:r>
-        <w:t xml:space="preserve">n are more </w:t>
-      </w:r>
-      <w:r>
-        <w:t xml:space="preserve">vulnerable </w:t>
-      </w:r>
-      <w:r>
-        <w:t>to homeless situation</w:t>
-      </w:r>
-      <w:r>
-        <w:t>, representing almost 65% of total homeless</w:t>
-      </w:r>
-      <w:r>
-        <w:t xml:space="preserve">. </w:t>
-      </w:r>
-      <w:r>
-        <w:t>H</w:t>
-      </w:r>
-      <w:r>
-        <w:t xml:space="preserve">omeless in Ireland was associated with adult males </w:t>
-      </w:r>
-      <w:r>
-        <w:t>because m</w:t>
-      </w:r>
-      <w:r>
-        <w:t>e</w:t>
-      </w:r>
-      <w:r>
-        <w:t xml:space="preserve">n are more exposed to </w:t>
-      </w:r>
-      <w:r>
-        <w:t>addiction or alcoholism issues (Wikipedia</w:t>
-      </w:r>
-      <w:r>
-        <w:t>,</w:t>
-      </w:r>
-      <w:r>
-        <w:t xml:space="preserve"> </w:t>
-      </w:r>
-      <w:r>
-        <w:t>2023)</w:t>
-      </w:r>
-      <w:r>
-        <w:t>.</w:t>
-      </w:r>
-    </w:p>
-    <w:p>
-      <w:pPr>
-        <w:pStyle w:val="NoSpacing"/>
-        <w:ind w:firstLine="567"/>
-      </w:pPr>
-      <w:r>
-        <w:t>Analyz</w:t>
-      </w:r>
-      <w:r>
-        <w:t>ed the visualization per age,</w:t>
-      </w:r>
-      <w:r>
-        <w:t xml:space="preserve"> </w:t>
-      </w:r>
-      <w:r>
-        <w:t>it was</w:t>
-      </w:r>
-      <w:r>
-        <w:t xml:space="preserve"> notice</w:t>
-      </w:r>
-      <w:r>
-        <w:t>d</w:t>
-      </w:r>
-      <w:r>
-        <w:t xml:space="preserve"> </w:t>
-      </w:r>
-      <w:r>
-        <w:t xml:space="preserve">that </w:t>
-      </w:r>
-      <w:r>
-        <w:t>young adults</w:t>
-      </w:r>
-      <w:r>
-        <w:t xml:space="preserve"> </w:t>
-      </w:r>
-      <w:r>
-        <w:t>(</w:t>
-      </w:r>
-      <w:r>
-        <w:t>25-44 years old</w:t>
-      </w:r>
-      <w:r>
-        <w:t xml:space="preserve">) </w:t>
-      </w:r>
-      <w:r>
-        <w:t>are</w:t>
-      </w:r>
-      <w:r>
-        <w:t xml:space="preserve"> by far the majority representing almost </w:t>
-      </w:r>
-      <w:r>
-        <w:t xml:space="preserve">55% of the total. The second </w:t>
-      </w:r>
-      <w:r>
-        <w:t>group</w:t>
-      </w:r>
-      <w:r>
-        <w:t xml:space="preserve">, youth adults (18-25 years old) </w:t>
-      </w:r>
-      <w:r>
-        <w:t>represent</w:t>
-      </w:r>
-      <w:r>
-        <w:t xml:space="preserve"> 25%, less the half of </w:t>
-      </w:r>
-      <w:r>
-        <w:t xml:space="preserve">young adults. </w:t>
-      </w:r>
-    </w:p>
-    <w:p>
-      <w:pPr>
-        <w:pStyle w:val="NoSpacing"/>
-        <w:ind w:firstLine="567"/>
-      </w:pPr>
-      <w:r>
-        <w:t>It is interesting to note that elderly people represent</w:t>
-      </w:r>
-      <w:r>
-        <w:t>ed</w:t>
-      </w:r>
-      <w:r>
-        <w:t xml:space="preserve"> less than 1.5% of the total, which c</w:t>
-      </w:r>
-      <w:r>
-        <w:t>ould</w:t>
-      </w:r>
-      <w:r>
-        <w:t xml:space="preserve"> be explained by access to pension income</w:t>
-      </w:r>
-      <w:r>
-        <w:t>s</w:t>
-      </w:r>
-      <w:r>
-        <w:t>.</w:t>
-      </w:r>
-    </w:p>
-    <w:p>
-      <w:pPr>
-        <w:pStyle w:val="NoSpacing"/>
-        <w:ind w:firstLine="567"/>
-      </w:pPr>
-    </w:p>
-    <w:p>
-      <w:pPr>
-        <w:pStyle w:val="NoSpacing"/>
-        <w:ind w:firstLine="567"/>
-      </w:pPr>
-    </w:p>
-    <w:p>
-      <w:pPr>
-        <w:pStyle w:val="NoSpacing"/>
-        <w:ind w:firstLine="567"/>
-      </w:pPr>
-    </w:p>
-    <w:p>
-      <w:pPr>
-        <w:pStyle w:val="NoSpacing"/>
-        <w:ind w:firstLine="567"/>
-      </w:pPr>
-    </w:p>
-    <w:p>
-      <w:pPr>
-        <w:pStyle w:val="NoSpacing"/>
-        <w:ind w:firstLine="567"/>
-      </w:pPr>
-    </w:p>
-    <w:p>
-      <w:pPr>
-        <w:pStyle w:val="NoSpacing"/>
-        <w:ind w:firstLine="567"/>
-      </w:pPr>
-    </w:p>
-    <w:p>
-      <w:pPr>
-        <w:pStyle w:val="NoSpacing"/>
-        <w:ind w:firstLine="567"/>
-      </w:pPr>
-    </w:p>
-    <w:p>
-      <w:pPr>
-        <w:pStyle w:val="Heading2"/>
-      </w:pPr>
-      <w:r>
-        <w:t>Total Homeless in Ireland</w:t>
-      </w:r>
-      <w:r>
-        <w:t>:</w:t>
-      </w:r>
-      <w:r>
-        <w:t xml:space="preserve"> per region</w:t>
-      </w:r>
-    </w:p>
-    <w:p>
-      <w:pPr>
-        <w:pStyle w:val="NoSpacing"/>
-        <w:ind w:firstLine="567"/>
-      </w:pPr>
-    </w:p>
-    <w:p>
-      <w:pPr>
-        <w:pStyle w:val="NoSpacing"/>
-        <w:ind w:hanging="567"/>
+        <w:t xml:space="preserve">Construction </w:t>
+      </w:r>
+      <w:r>
+        <w:t>Employment</w:t>
+      </w:r>
+    </w:p>
+    <w:p>
+      <w:pPr>
+        <w:pStyle w:val="NoSpacing"/>
+        <w:ind w:firstLine="567"/>
+      </w:pPr>
+    </w:p>
+    <w:p>
+      <w:pPr>
+        <w:pStyle w:val="NoSpacing"/>
+        <w:ind w:hanging="709"/>
       </w:pPr>
       <w:r>
         <w:rPr>
           <w:noProof/>
         </w:rPr>
-        <w:lastRenderedPageBreak/>
         <w:drawing>
-          <wp:inline distT="0" distB="0" distL="0" distR="0" wp14:anchorId="5F82336B" wp14:editId="0AE31346">
-            <wp:extent cx="6803069" cy="2377440"/>
-            <wp:effectExtent l="0" t="0" r="0" b="3810"/>
-            <wp:docPr id="13" name="Picture 13" descr="Chart, line chart&#10;&#10;Description automatically generated"/>
+          <wp:inline distT="0" distB="0" distL="0" distR="0" wp14:anchorId="44B03BC0" wp14:editId="435ACE72">
+            <wp:extent cx="7080738" cy="2483554"/>
+            <wp:effectExtent l="0" t="0" r="6350" b="0"/>
+            <wp:docPr id="1496499632" name="Picture 1" descr="A picture containing line, plot, text, screenshot&#10;&#10;Description automatically generated"/>
             <wp:cNvGraphicFramePr>
               <a:graphicFrameLocks xmlns:a="http://schemas.openxmlformats.org/drawingml/2006/main" noChangeAspect="1"/>
             </wp:cNvGraphicFramePr>
@@ -21223,7 +21069,7 @@
               <a:graphicData uri="http://schemas.openxmlformats.org/drawingml/2006/picture">
                 <pic:pic xmlns:pic="http://schemas.openxmlformats.org/drawingml/2006/picture">
                   <pic:nvPicPr>
-                    <pic:cNvPr id="13" name="Picture 13" descr="Chart, line chart&#10;&#10;Description automatically generated"/>
+                    <pic:cNvPr id="1496499632" name="Picture 1" descr="A picture containing line, plot, text, screenshot&#10;&#10;Description automatically generated"/>
                     <pic:cNvPicPr/>
                   </pic:nvPicPr>
                   <pic:blipFill>
@@ -21235,7 +21081,7 @@
                   <pic:spPr>
                     <a:xfrm>
                       <a:off x="0" y="0"/>
-                      <a:ext cx="6816599" cy="2382168"/>
+                      <a:ext cx="7100647" cy="2490537"/>
                     </a:xfrm>
                     <a:prstGeom prst="rect">
                       <a:avLst/>
@@ -21253,21 +21099,134 @@
         <w:pStyle w:val="NoSpacing"/>
         <w:ind w:firstLine="567"/>
       </w:pPr>
-    </w:p>
-    <w:p>
-      <w:pPr>
-        <w:pStyle w:val="NoSpacing"/>
-        <w:ind w:hanging="567"/>
+      <w:r>
+        <w:t>This</w:t>
+      </w:r>
+      <w:r>
+        <w:t xml:space="preserve"> graphic plot</w:t>
+      </w:r>
+      <w:r>
+        <w:t xml:space="preserve"> shows</w:t>
+      </w:r>
+      <w:r>
+        <w:t xml:space="preserve"> data about </w:t>
+      </w:r>
+      <w:r>
+        <w:t xml:space="preserve">house total construction </w:t>
+      </w:r>
+      <w:r>
+        <w:t xml:space="preserve">employment </w:t>
+      </w:r>
+      <w:r>
+        <w:t>compared between the three countries of this study: Ireland, Germany, and Italy.</w:t>
+      </w:r>
+    </w:p>
+    <w:p>
+      <w:pPr>
+        <w:pStyle w:val="NoSpacing"/>
+        <w:ind w:firstLine="567"/>
+      </w:pPr>
+      <w:r>
+        <w:t>The period starts from 200</w:t>
+      </w:r>
+      <w:r>
+        <w:t>5</w:t>
+      </w:r>
+      <w:r>
+        <w:t xml:space="preserve"> to 2022 and shows the total </w:t>
+      </w:r>
+      <w:r>
+        <w:t>number of people</w:t>
+      </w:r>
+      <w:r>
+        <w:t xml:space="preserve"> employed in </w:t>
+      </w:r>
+      <w:r>
+        <w:t>construction year by year.</w:t>
+      </w:r>
+    </w:p>
+    <w:p>
+      <w:pPr>
+        <w:pStyle w:val="NoSpacing"/>
+        <w:ind w:firstLine="567"/>
+      </w:pPr>
+      <w:r>
+        <w:t>Since this graph only presents the absolute numbers of the population employed in the construction area, it is not possible to carry out extensive analyses. In the next graphs, values will be crossed with the total absolute and active population, where we will have the average per 1000 for a better comparative conclusion.</w:t>
+      </w:r>
+    </w:p>
+    <w:p>
+      <w:pPr>
+        <w:pStyle w:val="NoSpacing"/>
+        <w:ind w:firstLine="567"/>
+      </w:pPr>
+    </w:p>
+    <w:p>
+      <w:pPr>
+        <w:pStyle w:val="NoSpacing"/>
+        <w:ind w:firstLine="567"/>
+      </w:pPr>
+    </w:p>
+    <w:p>
+      <w:pPr>
+        <w:pStyle w:val="NoSpacing"/>
+        <w:ind w:firstLine="567"/>
+      </w:pPr>
+    </w:p>
+    <w:p>
+      <w:pPr>
+        <w:pStyle w:val="NoSpacing"/>
+        <w:ind w:firstLine="567"/>
+      </w:pPr>
+    </w:p>
+    <w:p>
+      <w:pPr>
+        <w:pStyle w:val="NoSpacing"/>
+        <w:ind w:firstLine="567"/>
+      </w:pPr>
+    </w:p>
+    <w:p>
+      <w:pPr>
+        <w:pStyle w:val="NoSpacing"/>
+        <w:ind w:firstLine="567"/>
+        <w:rPr>
+          <w:rFonts w:asciiTheme="majorHAnsi" w:eastAsiaTheme="majorEastAsia" w:hAnsiTheme="majorHAnsi" w:cstheme="majorBidi"/>
+          <w:b/>
+          <w:bCs/>
+        </w:rPr>
+      </w:pPr>
+    </w:p>
+    <w:p>
+      <w:pPr>
+        <w:pStyle w:val="Heading2"/>
+        <w:rPr>
+          <w:lang w:val="pt-BR"/>
+        </w:rPr>
+      </w:pPr>
+      <w:r>
+        <w:lastRenderedPageBreak/>
+        <w:t>Construction Employment per Total Population and Active Population</w:t>
+      </w:r>
+    </w:p>
+    <w:p>
+      <w:pPr>
+        <w:pStyle w:val="NoSpacing"/>
+        <w:ind w:firstLine="567"/>
+      </w:pPr>
+    </w:p>
+    <w:p>
+      <w:pPr>
+        <w:pStyle w:val="NoSpacing"/>
+        <w:ind w:hanging="709"/>
       </w:pPr>
       <w:r>
         <w:rPr>
           <w:noProof/>
         </w:rPr>
         <w:drawing>
-          <wp:inline distT="0" distB="0" distL="0" distR="0" wp14:anchorId="790DD873" wp14:editId="79F304D2">
-            <wp:extent cx="6782334" cy="2377440"/>
-            <wp:effectExtent l="0" t="0" r="0" b="3810"/>
-            <wp:docPr id="14" name="Picture 14" descr="Chart, line chart&#10;&#10;Description automatically generated"/>
+          <wp:inline distT="0" distB="0" distL="0" distR="0" wp14:anchorId="34F4FDB2" wp14:editId="729131D3">
+            <wp:extent cx="6986953" cy="2495447"/>
+            <wp:effectExtent l="0" t="0" r="4445" b="635"/>
+            <wp:docPr id="1812052943" name="Picture 1" descr="A picture containing line, plot, text, diagram&#10;&#10;Description automatically generated"/>
             <wp:cNvGraphicFramePr>
               <a:graphicFrameLocks xmlns:a="http://schemas.openxmlformats.org/drawingml/2006/main" noChangeAspect="1"/>
             </wp:cNvGraphicFramePr>
@@ -21275,7 +21234,7 @@
               <a:graphicData uri="http://schemas.openxmlformats.org/drawingml/2006/picture">
                 <pic:pic xmlns:pic="http://schemas.openxmlformats.org/drawingml/2006/picture">
                   <pic:nvPicPr>
-                    <pic:cNvPr id="14" name="Picture 14" descr="Chart, line chart&#10;&#10;Description automatically generated"/>
+                    <pic:cNvPr id="1812052943" name="Picture 1" descr="A picture containing line, plot, text, diagram&#10;&#10;Description automatically generated"/>
                     <pic:cNvPicPr/>
                   </pic:nvPicPr>
                   <pic:blipFill>
@@ -21287,7 +21246,7 @@
                   <pic:spPr>
                     <a:xfrm>
                       <a:off x="0" y="0"/>
-                      <a:ext cx="6789517" cy="2379958"/>
+                      <a:ext cx="7009668" cy="2503560"/>
                     </a:xfrm>
                     <a:prstGeom prst="rect">
                       <a:avLst/>
@@ -21303,138 +21262,17 @@
     <w:p>
       <w:pPr>
         <w:pStyle w:val="NoSpacing"/>
-        <w:ind w:firstLine="567"/>
-      </w:pPr>
-      <w:r>
-        <w:t xml:space="preserve">The graphs including and excluding Dublin were </w:t>
-      </w:r>
-      <w:r>
-        <w:t xml:space="preserve">intentionally </w:t>
-      </w:r>
-      <w:r>
-        <w:t xml:space="preserve">separated </w:t>
-      </w:r>
-      <w:r>
-        <w:t xml:space="preserve">because Dublin has almost 10 times more homeless than the second position in this rank </w:t>
-      </w:r>
-      <w:r>
-        <w:t>(</w:t>
-      </w:r>
-      <w:r>
-        <w:t>South</w:t>
-      </w:r>
-      <w:r>
-        <w:t>-</w:t>
-      </w:r>
-      <w:r>
-        <w:t>We</w:t>
-      </w:r>
-      <w:r>
-        <w:t>st region).</w:t>
-      </w:r>
-      <w:r>
-        <w:t xml:space="preserve"> </w:t>
-      </w:r>
-      <w:r>
-        <w:t>On the same plot, we would have difficulties in visualizing the values of the other regions (they would be overlapping)</w:t>
-      </w:r>
-      <w:r>
-        <w:t>.</w:t>
-      </w:r>
-    </w:p>
-    <w:p>
-      <w:pPr>
-        <w:pStyle w:val="NoSpacing"/>
-        <w:ind w:firstLine="567"/>
-      </w:pPr>
-      <w:r>
-        <w:t>The Dublin metropolitan area has a much larger population than the others, this makes it obvious that it would be positioned very far from the others in the first place.</w:t>
-      </w:r>
-    </w:p>
-    <w:p>
-      <w:pPr>
-        <w:pStyle w:val="NoSpacing"/>
-        <w:ind w:firstLine="567"/>
-      </w:pPr>
-      <w:r>
-        <w:t>To</w:t>
-      </w:r>
-      <w:r>
-        <w:t xml:space="preserve"> have a visualization that provides a better quality of comparison between the regions, we crossed the data of total homeless with the total population of each region</w:t>
-      </w:r>
-      <w:r>
-        <w:t xml:space="preserve"> (</w:t>
-      </w:r>
-      <w:r>
-        <w:t xml:space="preserve">Government of </w:t>
-      </w:r>
-      <w:r>
-        <w:lastRenderedPageBreak/>
-        <w:t>Ireland, 2023</w:t>
-      </w:r>
-      <w:r>
-        <w:t>)</w:t>
-      </w:r>
-      <w:r>
-        <w:t xml:space="preserve">, so we </w:t>
-      </w:r>
-      <w:r>
-        <w:t>could</w:t>
-      </w:r>
-      <w:r>
-        <w:t xml:space="preserve"> make a visual analysis per capita of the situation between the regions.</w:t>
-      </w:r>
-    </w:p>
-    <w:p>
-      <w:pPr>
-        <w:pStyle w:val="NoSpacing"/>
-        <w:ind w:firstLine="567"/>
-      </w:pPr>
-    </w:p>
-    <w:p>
-      <w:pPr>
-        <w:pStyle w:val="Heading2"/>
-      </w:pPr>
-      <w:r>
-        <w:t>Total Homeless in Ireland per region</w:t>
-      </w:r>
-      <w:r>
-        <w:t>:</w:t>
-      </w:r>
-      <w:r>
-        <w:t xml:space="preserve"> per 1000</w:t>
-      </w:r>
-    </w:p>
-    <w:p>
-      <w:pPr>
-        <w:pStyle w:val="NoSpacing"/>
-        <w:ind w:firstLine="567"/>
+        <w:ind w:hanging="709"/>
+      </w:pPr>
+      <w:r>
         <w:rPr>
-          <w:b/>
-          <w:bCs/>
-        </w:rPr>
-      </w:pPr>
-    </w:p>
-    <w:p>
-      <w:pPr>
-        <w:pStyle w:val="NoSpacing"/>
-        <w:ind w:hanging="567"/>
-        <w:rPr>
-          <w:b/>
-          <w:bCs/>
-        </w:rPr>
-      </w:pPr>
-      <w:r>
-        <w:rPr>
-          <w:b/>
-          <w:bCs/>
           <w:noProof/>
         </w:rPr>
         <w:drawing>
-          <wp:inline distT="0" distB="0" distL="0" distR="0" wp14:anchorId="62582DCD" wp14:editId="61DF224F">
-            <wp:extent cx="6847205" cy="2353361"/>
-            <wp:effectExtent l="0" t="0" r="0" b="8890"/>
-            <wp:docPr id="18" name="Picture 18" descr="Chart&#10;&#10;Description automatically generated"/>
+          <wp:inline distT="0" distB="0" distL="0" distR="0" wp14:anchorId="5A473BEB" wp14:editId="30FC7E2A">
+            <wp:extent cx="7003915" cy="2426677"/>
+            <wp:effectExtent l="0" t="0" r="6985" b="0"/>
+            <wp:docPr id="202316656" name="Picture 1" descr="A picture containing text, line, plot, diagram&#10;&#10;Description automatically generated"/>
             <wp:cNvGraphicFramePr>
               <a:graphicFrameLocks xmlns:a="http://schemas.openxmlformats.org/drawingml/2006/main" noChangeAspect="1"/>
             </wp:cNvGraphicFramePr>
@@ -21442,7 +21280,7 @@
               <a:graphicData uri="http://schemas.openxmlformats.org/drawingml/2006/picture">
                 <pic:pic xmlns:pic="http://schemas.openxmlformats.org/drawingml/2006/picture">
                   <pic:nvPicPr>
-                    <pic:cNvPr id="18" name="Picture 18" descr="Chart&#10;&#10;Description automatically generated"/>
+                    <pic:cNvPr id="202316656" name="Picture 1" descr="A picture containing text, line, plot, diagram&#10;&#10;Description automatically generated"/>
                     <pic:cNvPicPr/>
                   </pic:nvPicPr>
                   <pic:blipFill>
@@ -21454,7 +21292,7 @@
                   <pic:spPr>
                     <a:xfrm>
                       <a:off x="0" y="0"/>
-                      <a:ext cx="6866702" cy="2360062"/>
+                      <a:ext cx="7042757" cy="2440135"/>
                     </a:xfrm>
                     <a:prstGeom prst="rect">
                       <a:avLst/>
@@ -21470,707 +21308,105 @@
     <w:p>
       <w:pPr>
         <w:pStyle w:val="NoSpacing"/>
-        <w:ind w:hanging="709"/>
-      </w:pPr>
-      <w:r>
+        <w:ind w:firstLine="567"/>
         <w:rPr>
-          <w:noProof/>
+          <w:highlight w:val="yellow"/>
         </w:rPr>
-        <w:drawing>
-          <wp:inline distT="0" distB="0" distL="0" distR="0" wp14:anchorId="64D94D55" wp14:editId="1BEC25B1">
-            <wp:extent cx="6938732" cy="2430780"/>
-            <wp:effectExtent l="0" t="0" r="0" b="7620"/>
-            <wp:docPr id="16" name="Picture 16" descr="Chart, line chart&#10;&#10;Description automatically generated"/>
-            <wp:cNvGraphicFramePr>
-              <a:graphicFrameLocks xmlns:a="http://schemas.openxmlformats.org/drawingml/2006/main" noChangeAspect="1"/>
-            </wp:cNvGraphicFramePr>
-            <a:graphic xmlns:a="http://schemas.openxmlformats.org/drawingml/2006/main">
-              <a:graphicData uri="http://schemas.openxmlformats.org/drawingml/2006/picture">
-                <pic:pic xmlns:pic="http://schemas.openxmlformats.org/drawingml/2006/picture">
-                  <pic:nvPicPr>
-                    <pic:cNvPr id="16" name="Picture 16" descr="Chart, line chart&#10;&#10;Description automatically generated"/>
-                    <pic:cNvPicPr/>
-                  </pic:nvPicPr>
-                  <pic:blipFill>
-                    <a:blip r:embed="rId95"/>
-                    <a:stretch>
-                      <a:fillRect/>
-                    </a:stretch>
-                  </pic:blipFill>
-                  <pic:spPr>
-                    <a:xfrm>
-                      <a:off x="0" y="0"/>
-                      <a:ext cx="6943794" cy="2432553"/>
-                    </a:xfrm>
-                    <a:prstGeom prst="rect">
-                      <a:avLst/>
-                    </a:prstGeom>
-                  </pic:spPr>
-                </pic:pic>
-              </a:graphicData>
-            </a:graphic>
-          </wp:inline>
-        </w:drawing>
-      </w:r>
-    </w:p>
-    <w:p>
-      <w:pPr>
-        <w:pStyle w:val="NoSpacing"/>
-        <w:ind w:firstLine="567"/>
-      </w:pPr>
-      <w:r>
-        <w:t xml:space="preserve">If before the Dublin metropolitan region had ten times more homeless than the </w:t>
-      </w:r>
-      <w:r>
-        <w:t>South</w:t>
-      </w:r>
-      <w:r>
-        <w:t>-</w:t>
-      </w:r>
-      <w:r>
-        <w:t>We</w:t>
-      </w:r>
-      <w:r>
-        <w:t xml:space="preserve">st region in absolute numbers, this time analyzing the incidence of </w:t>
-      </w:r>
-      <w:r>
-        <w:t>homelessness</w:t>
-      </w:r>
-      <w:r>
-        <w:t xml:space="preserve"> per 1000 inhabitants, the number </w:t>
-      </w:r>
-      <w:r>
-        <w:t>dropped</w:t>
-      </w:r>
-      <w:r>
-        <w:t xml:space="preserve"> to five times more homeless</w:t>
-      </w:r>
-      <w:r>
-        <w:t xml:space="preserve"> than the new second place region (Mid-West)</w:t>
-      </w:r>
-      <w:r>
-        <w:t>.</w:t>
-      </w:r>
-    </w:p>
-    <w:p>
-      <w:pPr>
-        <w:pStyle w:val="NoSpacing"/>
-        <w:ind w:firstLine="567"/>
-      </w:pPr>
-      <w:r>
-        <w:lastRenderedPageBreak/>
-        <w:t>Comp</w:t>
-      </w:r>
-      <w:r>
-        <w:t xml:space="preserve">aring the differences in the </w:t>
-      </w:r>
-      <w:r>
-        <w:t xml:space="preserve">homeless </w:t>
-      </w:r>
-      <w:r>
-        <w:t>rankings excluding Dublin:</w:t>
-      </w:r>
-    </w:p>
-    <w:tbl>
-      <w:tblPr>
-        <w:tblStyle w:val="APAReport"/>
-        <w:tblW w:w="0" w:type="auto"/>
-        <w:tblInd w:w="600" w:type="dxa"/>
-        <w:tblLook w:val="04A0" w:firstRow="1" w:lastRow="0" w:firstColumn="1" w:lastColumn="0" w:noHBand="0" w:noVBand="1"/>
-      </w:tblPr>
-      <w:tblGrid>
-        <w:gridCol w:w="1043"/>
-        <w:gridCol w:w="2218"/>
-        <w:gridCol w:w="1559"/>
-      </w:tblGrid>
-      <w:tr>
-        <w:trPr>
-          <w:cnfStyle w:val="100000000000" w:firstRow="1" w:lastRow="0" w:firstColumn="0" w:lastColumn="0" w:oddVBand="0" w:evenVBand="0" w:oddHBand="0" w:evenHBand="0" w:firstRowFirstColumn="0" w:firstRowLastColumn="0" w:lastRowFirstColumn="0" w:lastRowLastColumn="0"/>
-        </w:trPr>
-        <w:tc>
-          <w:tcPr>
-            <w:tcW w:w="1043" w:type="dxa"/>
-          </w:tcPr>
-          <w:p>
-            <w:pPr>
-              <w:pStyle w:val="NoSpacing"/>
-              <w:rPr>
-                <w:b/>
-                <w:bCs/>
-              </w:rPr>
-            </w:pPr>
-            <w:r>
-              <w:rPr>
-                <w:b/>
-                <w:bCs/>
-              </w:rPr>
-              <w:t>Position</w:t>
-            </w:r>
-          </w:p>
-        </w:tc>
-        <w:tc>
-          <w:tcPr>
-            <w:tcW w:w="2218" w:type="dxa"/>
-          </w:tcPr>
-          <w:p>
-            <w:pPr>
-              <w:pStyle w:val="NoSpacing"/>
-              <w:rPr>
-                <w:b/>
-                <w:bCs/>
-              </w:rPr>
-            </w:pPr>
-            <w:r>
-              <w:rPr>
-                <w:b/>
-                <w:bCs/>
-              </w:rPr>
-              <w:t>Absolute Number</w:t>
-            </w:r>
-          </w:p>
-        </w:tc>
-        <w:tc>
-          <w:tcPr>
-            <w:tcW w:w="1559" w:type="dxa"/>
-          </w:tcPr>
-          <w:p>
-            <w:pPr>
-              <w:pStyle w:val="NoSpacing"/>
-              <w:rPr>
-                <w:b/>
-                <w:bCs/>
-              </w:rPr>
-            </w:pPr>
-            <w:r>
-              <w:rPr>
-                <w:b/>
-                <w:bCs/>
-              </w:rPr>
-              <w:t>Per 1000</w:t>
-            </w:r>
-          </w:p>
-        </w:tc>
-      </w:tr>
-      <w:tr>
-        <w:tc>
-          <w:tcPr>
-            <w:tcW w:w="1043" w:type="dxa"/>
-          </w:tcPr>
-          <w:p>
-            <w:pPr>
-              <w:pStyle w:val="NoSpacing"/>
-            </w:pPr>
-            <w:r>
-              <w:t>1</w:t>
-            </w:r>
-          </w:p>
-          <w:p>
-            <w:pPr>
-              <w:pStyle w:val="NoSpacing"/>
-            </w:pPr>
-            <w:r>
-              <w:t>2</w:t>
-            </w:r>
-          </w:p>
-          <w:p>
-            <w:pPr>
-              <w:pStyle w:val="NoSpacing"/>
-            </w:pPr>
-            <w:r>
-              <w:t>3</w:t>
-            </w:r>
-          </w:p>
-          <w:p>
-            <w:pPr>
-              <w:pStyle w:val="NoSpacing"/>
-            </w:pPr>
-            <w:r>
-              <w:t>4</w:t>
-            </w:r>
-          </w:p>
-          <w:p>
-            <w:pPr>
-              <w:pStyle w:val="NoSpacing"/>
-            </w:pPr>
-            <w:r>
-              <w:t>5</w:t>
-            </w:r>
-          </w:p>
-          <w:p>
-            <w:pPr>
-              <w:pStyle w:val="NoSpacing"/>
-            </w:pPr>
-            <w:r>
-              <w:t>6</w:t>
-            </w:r>
-          </w:p>
-          <w:p>
-            <w:pPr>
-              <w:pStyle w:val="NoSpacing"/>
-            </w:pPr>
-            <w:r>
-              <w:t>7</w:t>
-            </w:r>
-          </w:p>
-          <w:p>
-            <w:pPr>
-              <w:pStyle w:val="NoSpacing"/>
-            </w:pPr>
-            <w:r>
-              <w:t>8</w:t>
-            </w:r>
-          </w:p>
-        </w:tc>
-        <w:tc>
-          <w:tcPr>
-            <w:tcW w:w="2218" w:type="dxa"/>
-          </w:tcPr>
-          <w:p>
-            <w:pPr>
-              <w:pStyle w:val="NoSpacing"/>
-            </w:pPr>
-            <w:r>
-              <w:t>South-East</w:t>
-            </w:r>
-          </w:p>
-          <w:p>
-            <w:pPr>
-              <w:pStyle w:val="NoSpacing"/>
-            </w:pPr>
-            <w:r>
-              <w:t>Mid-East</w:t>
-            </w:r>
-          </w:p>
-          <w:p>
-            <w:pPr>
-              <w:pStyle w:val="NoSpacing"/>
-            </w:pPr>
-            <w:r>
-              <w:t>Mid-West</w:t>
-            </w:r>
-          </w:p>
-          <w:p>
-            <w:pPr>
-              <w:pStyle w:val="NoSpacing"/>
-            </w:pPr>
-            <w:r>
-              <w:t>West</w:t>
-            </w:r>
-          </w:p>
-          <w:p>
-            <w:pPr>
-              <w:pStyle w:val="NoSpacing"/>
-            </w:pPr>
-            <w:r>
-              <w:t>South-East</w:t>
-            </w:r>
-          </w:p>
-          <w:p>
-            <w:pPr>
-              <w:pStyle w:val="NoSpacing"/>
-            </w:pPr>
-            <w:r>
-              <w:t>Midlands</w:t>
-            </w:r>
-          </w:p>
-          <w:p>
-            <w:pPr>
-              <w:pStyle w:val="NoSpacing"/>
-            </w:pPr>
-            <w:r>
-              <w:t>North-East</w:t>
-            </w:r>
-          </w:p>
-          <w:p>
-            <w:pPr>
-              <w:pStyle w:val="NoSpacing"/>
-            </w:pPr>
-            <w:r>
-              <w:t>North-West</w:t>
-            </w:r>
-          </w:p>
-        </w:tc>
-        <w:tc>
-          <w:tcPr>
-            <w:tcW w:w="1559" w:type="dxa"/>
-          </w:tcPr>
-          <w:p>
-            <w:pPr>
-              <w:pStyle w:val="NoSpacing"/>
-            </w:pPr>
-            <w:r>
-              <w:t>Mid-West</w:t>
-            </w:r>
-          </w:p>
-          <w:p>
-            <w:pPr>
-              <w:pStyle w:val="NoSpacing"/>
-            </w:pPr>
-            <w:r>
-              <w:t>South-West</w:t>
-            </w:r>
-          </w:p>
-          <w:p>
-            <w:pPr>
-              <w:pStyle w:val="NoSpacing"/>
-            </w:pPr>
-            <w:r>
-              <w:t>West</w:t>
-            </w:r>
-          </w:p>
-          <w:p>
-            <w:pPr>
-              <w:pStyle w:val="NoSpacing"/>
-            </w:pPr>
-            <w:r>
-              <w:t>Mid-East</w:t>
-            </w:r>
-          </w:p>
-          <w:p>
-            <w:pPr>
-              <w:pStyle w:val="NoSpacing"/>
-            </w:pPr>
-            <w:r>
-              <w:t>South-East</w:t>
-            </w:r>
-          </w:p>
-          <w:p>
-            <w:pPr>
-              <w:pStyle w:val="NoSpacing"/>
-            </w:pPr>
-            <w:r>
-              <w:t>North-East</w:t>
-            </w:r>
-          </w:p>
-          <w:p>
-            <w:pPr>
-              <w:pStyle w:val="NoSpacing"/>
-            </w:pPr>
-            <w:r>
-              <w:t>Midlands</w:t>
-            </w:r>
-          </w:p>
-          <w:p>
-            <w:pPr>
-              <w:pStyle w:val="NoSpacing"/>
-            </w:pPr>
-            <w:r>
-              <w:t>North-West</w:t>
-            </w:r>
-          </w:p>
-        </w:tc>
-      </w:tr>
-    </w:tbl>
-    <w:p>
-      <w:pPr>
-        <w:pStyle w:val="NoSpacing"/>
-        <w:ind w:firstLine="567"/>
-      </w:pPr>
-    </w:p>
-    <w:p>
-      <w:pPr>
-        <w:pStyle w:val="NoSpacing"/>
-        <w:ind w:firstLine="567"/>
-      </w:pPr>
-      <w:r>
-        <w:t xml:space="preserve">The positions change as </w:t>
-      </w:r>
-      <w:r>
-        <w:t>how the</w:t>
-      </w:r>
-      <w:r>
-        <w:t xml:space="preserve"> data is treated, a value per 1000 brings rich and assertive information in the face of the reality of each region, for example, based on numbers per 1000, governments can better allocate their funds to combat the problem.</w:t>
-      </w:r>
-    </w:p>
-    <w:p>
-      <w:pPr>
-        <w:pStyle w:val="NoSpacing"/>
-        <w:ind w:firstLine="567"/>
-      </w:pPr>
-    </w:p>
-    <w:p>
-      <w:pPr>
-        <w:pStyle w:val="Heading2"/>
-      </w:pPr>
-      <w:r>
-        <w:t xml:space="preserve">Total </w:t>
-      </w:r>
-      <w:r>
-        <w:t>Homeless</w:t>
-      </w:r>
-      <w:r>
-        <w:t>:</w:t>
-      </w:r>
-      <w:r>
-        <w:t xml:space="preserve"> </w:t>
-      </w:r>
-      <w:r>
-        <w:t xml:space="preserve">Most recent </w:t>
-      </w:r>
-      <w:r>
-        <w:t xml:space="preserve">data </w:t>
-      </w:r>
-      <w:r>
-        <w:t>in Ireland</w:t>
-      </w:r>
-    </w:p>
-    <w:p>
-      <w:pPr>
-        <w:pStyle w:val="NoSpacing"/>
-        <w:ind w:firstLine="567"/>
-      </w:pPr>
-      <w:r>
-        <w:t xml:space="preserve">The most recent data from homeless situation in Ireland is </w:t>
-      </w:r>
-      <w:r>
-        <w:t>December 2022.</w:t>
-      </w:r>
-    </w:p>
-    <w:p>
-      <w:pPr>
-        <w:pStyle w:val="NoSpacing"/>
-        <w:ind w:firstLine="567"/>
-      </w:pPr>
-      <w:r>
-        <w:t>R</w:t>
-      </w:r>
-      <w:r>
-        <w:t>ecent situation:</w:t>
-      </w:r>
-    </w:p>
-    <w:p>
-      <w:pPr>
-        <w:pStyle w:val="NoSpacing"/>
-        <w:ind w:hanging="709"/>
       </w:pPr>
       <w:r>
         <w:rPr>
-          <w:noProof/>
+          <w:highlight w:val="yellow"/>
         </w:rPr>
-        <w:drawing>
-          <wp:inline distT="0" distB="0" distL="0" distR="0" wp14:anchorId="0D8A9410" wp14:editId="512F3713">
-            <wp:extent cx="7027881" cy="2461260"/>
-            <wp:effectExtent l="0" t="0" r="1905" b="0"/>
-            <wp:docPr id="19" name="Picture 19" descr="Chart&#10;&#10;Description automatically generated with low confidence"/>
-            <wp:cNvGraphicFramePr>
-              <a:graphicFrameLocks xmlns:a="http://schemas.openxmlformats.org/drawingml/2006/main" noChangeAspect="1"/>
-            </wp:cNvGraphicFramePr>
-            <a:graphic xmlns:a="http://schemas.openxmlformats.org/drawingml/2006/main">
-              <a:graphicData uri="http://schemas.openxmlformats.org/drawingml/2006/picture">
-                <pic:pic xmlns:pic="http://schemas.openxmlformats.org/drawingml/2006/picture">
-                  <pic:nvPicPr>
-                    <pic:cNvPr id="19" name="Picture 19" descr="Chart&#10;&#10;Description automatically generated with low confidence"/>
-                    <pic:cNvPicPr/>
-                  </pic:nvPicPr>
-                  <pic:blipFill>
-                    <a:blip r:embed="rId96"/>
-                    <a:stretch>
-                      <a:fillRect/>
-                    </a:stretch>
-                  </pic:blipFill>
-                  <pic:spPr>
-                    <a:xfrm>
-                      <a:off x="0" y="0"/>
-                      <a:ext cx="7041187" cy="2465920"/>
-                    </a:xfrm>
-                    <a:prstGeom prst="rect">
-                      <a:avLst/>
-                    </a:prstGeom>
-                  </pic:spPr>
-                </pic:pic>
-              </a:graphicData>
-            </a:graphic>
-          </wp:inline>
-        </w:drawing>
-      </w:r>
-    </w:p>
-    <w:p>
-      <w:pPr>
-        <w:pStyle w:val="NoSpacing"/>
-        <w:ind w:left="-567" w:hanging="142"/>
-      </w:pPr>
-      <w:r>
+        <w:t>This graphic plot shows data about house total construction employment compared between the three countries of this study: Ireland, Germany, and Italy.</w:t>
+      </w:r>
+    </w:p>
+    <w:p>
+      <w:pPr>
+        <w:pStyle w:val="NoSpacing"/>
+        <w:ind w:firstLine="567"/>
         <w:rPr>
-          <w:noProof/>
+          <w:highlight w:val="yellow"/>
+        </w:rPr>
+      </w:pPr>
+      <w:r>
+        <w:rPr>
+          <w:highlight w:val="yellow"/>
+        </w:rPr>
+        <w:t>The period starts from 2005 to 2022 and shows the total number of people employed in construction year by year.</w:t>
+      </w:r>
+    </w:p>
+    <w:p>
+      <w:pPr>
+        <w:pStyle w:val="NoSpacing"/>
+        <w:ind w:firstLine="567"/>
+        <w:rPr>
+          <w:highlight w:val="yellow"/>
+        </w:rPr>
+      </w:pPr>
+      <w:r>
+        <w:rPr>
+          <w:highlight w:val="yellow"/>
         </w:rPr>
         <w:lastRenderedPageBreak/>
-        <w:drawing>
-          <wp:inline distT="0" distB="0" distL="0" distR="0" wp14:anchorId="51FD6A87" wp14:editId="05A68B64">
-            <wp:extent cx="6923950" cy="2430780"/>
-            <wp:effectExtent l="0" t="0" r="0" b="7620"/>
-            <wp:docPr id="20" name="Picture 20" descr="Chart, bar chart&#10;&#10;Description automatically generated"/>
-            <wp:cNvGraphicFramePr>
-              <a:graphicFrameLocks xmlns:a="http://schemas.openxmlformats.org/drawingml/2006/main" noChangeAspect="1"/>
-            </wp:cNvGraphicFramePr>
-            <a:graphic xmlns:a="http://schemas.openxmlformats.org/drawingml/2006/main">
-              <a:graphicData uri="http://schemas.openxmlformats.org/drawingml/2006/picture">
-                <pic:pic xmlns:pic="http://schemas.openxmlformats.org/drawingml/2006/picture">
-                  <pic:nvPicPr>
-                    <pic:cNvPr id="20" name="Picture 20" descr="Chart, bar chart&#10;&#10;Description automatically generated"/>
-                    <pic:cNvPicPr/>
-                  </pic:nvPicPr>
-                  <pic:blipFill>
-                    <a:blip r:embed="rId97"/>
-                    <a:stretch>
-                      <a:fillRect/>
-                    </a:stretch>
-                  </pic:blipFill>
-                  <pic:spPr>
-                    <a:xfrm>
-                      <a:off x="0" y="0"/>
-                      <a:ext cx="6927746" cy="2432113"/>
-                    </a:xfrm>
-                    <a:prstGeom prst="rect">
-                      <a:avLst/>
-                    </a:prstGeom>
-                  </pic:spPr>
-                </pic:pic>
-              </a:graphicData>
-            </a:graphic>
-          </wp:inline>
-        </w:drawing>
-      </w:r>
-      <w:r>
+        <w:t>By applying the concept of the per 1000 rate (House Cost / Population * 1000), It was possible to have a more realistic view of the huge difference between Ireland and its peers in the graph, the difference is such that Germany and Italy were squeezed in the bottom of the graphic.</w:t>
+      </w:r>
+    </w:p>
+    <w:p>
+      <w:pPr>
+        <w:pStyle w:val="NoSpacing"/>
+        <w:ind w:firstLine="567"/>
         <w:rPr>
-          <w:noProof/>
+          <w:highlight w:val="yellow"/>
         </w:rPr>
-        <w:t xml:space="preserve"> </w:t>
-      </w:r>
+      </w:pPr>
       <w:r>
         <w:rPr>
-          <w:noProof/>
+          <w:highlight w:val="yellow"/>
         </w:rPr>
-        <w:drawing>
-          <wp:inline distT="0" distB="0" distL="0" distR="0" wp14:anchorId="62348217" wp14:editId="1FECBD1A">
-            <wp:extent cx="6761922" cy="2392680"/>
-            <wp:effectExtent l="0" t="0" r="1270" b="7620"/>
-            <wp:docPr id="21" name="Picture 21" descr="A picture containing graphical user interface&#10;&#10;Description automatically generated"/>
-            <wp:cNvGraphicFramePr>
-              <a:graphicFrameLocks xmlns:a="http://schemas.openxmlformats.org/drawingml/2006/main" noChangeAspect="1"/>
-            </wp:cNvGraphicFramePr>
-            <a:graphic xmlns:a="http://schemas.openxmlformats.org/drawingml/2006/main">
-              <a:graphicData uri="http://schemas.openxmlformats.org/drawingml/2006/picture">
-                <pic:pic xmlns:pic="http://schemas.openxmlformats.org/drawingml/2006/picture">
-                  <pic:nvPicPr>
-                    <pic:cNvPr id="21" name="Picture 21" descr="A picture containing graphical user interface&#10;&#10;Description automatically generated"/>
-                    <pic:cNvPicPr/>
-                  </pic:nvPicPr>
-                  <pic:blipFill>
-                    <a:blip r:embed="rId98"/>
-                    <a:stretch>
-                      <a:fillRect/>
-                    </a:stretch>
-                  </pic:blipFill>
-                  <pic:spPr>
-                    <a:xfrm>
-                      <a:off x="0" y="0"/>
-                      <a:ext cx="6766796" cy="2394405"/>
-                    </a:xfrm>
-                    <a:prstGeom prst="rect">
-                      <a:avLst/>
-                    </a:prstGeom>
-                  </pic:spPr>
-                </pic:pic>
-              </a:graphicData>
-            </a:graphic>
-          </wp:inline>
-        </w:drawing>
-      </w:r>
-      <w:r>
+        <w:t>The first most interesting analysis is that in both countries the value remained almost stable over the years, showing that the cost of house construction varied more as a function of population fluctuations than other factors.</w:t>
+      </w:r>
+    </w:p>
+    <w:p>
+      <w:pPr>
+        <w:pStyle w:val="NoSpacing"/>
+        <w:ind w:firstLine="567"/>
         <w:rPr>
-          <w:noProof/>
+          <w:highlight w:val="yellow"/>
         </w:rPr>
-        <w:t xml:space="preserve"> </w:t>
-      </w:r>
+      </w:pPr>
       <w:r>
         <w:rPr>
-          <w:noProof/>
+          <w:highlight w:val="yellow"/>
         </w:rPr>
-        <w:drawing>
-          <wp:inline distT="0" distB="0" distL="0" distR="0" wp14:anchorId="6A4270DB" wp14:editId="078AB5E0">
-            <wp:extent cx="6845994" cy="2423160"/>
-            <wp:effectExtent l="0" t="0" r="0" b="0"/>
-            <wp:docPr id="22" name="Picture 22" descr="Chart, bar chart&#10;&#10;Description automatically generated"/>
-            <wp:cNvGraphicFramePr>
-              <a:graphicFrameLocks xmlns:a="http://schemas.openxmlformats.org/drawingml/2006/main" noChangeAspect="1"/>
-            </wp:cNvGraphicFramePr>
-            <a:graphic xmlns:a="http://schemas.openxmlformats.org/drawingml/2006/main">
-              <a:graphicData uri="http://schemas.openxmlformats.org/drawingml/2006/picture">
-                <pic:pic xmlns:pic="http://schemas.openxmlformats.org/drawingml/2006/picture">
-                  <pic:nvPicPr>
-                    <pic:cNvPr id="22" name="Picture 22" descr="Chart, bar chart&#10;&#10;Description automatically generated"/>
-                    <pic:cNvPicPr/>
-                  </pic:nvPicPr>
-                  <pic:blipFill>
-                    <a:blip r:embed="rId99"/>
-                    <a:stretch>
-                      <a:fillRect/>
-                    </a:stretch>
-                  </pic:blipFill>
-                  <pic:spPr>
-                    <a:xfrm>
-                      <a:off x="0" y="0"/>
-                      <a:ext cx="6850966" cy="2424920"/>
-                    </a:xfrm>
-                    <a:prstGeom prst="rect">
-                      <a:avLst/>
-                    </a:prstGeom>
-                  </pic:spPr>
-                </pic:pic>
-              </a:graphicData>
-            </a:graphic>
-          </wp:inline>
-        </w:drawing>
-      </w:r>
-    </w:p>
-    <w:p>
-      <w:pPr>
-        <w:pStyle w:val="NoSpacing"/>
-        <w:ind w:firstLine="567"/>
-      </w:pPr>
-      <w:r>
-        <w:lastRenderedPageBreak/>
-        <w:t>Analyzing a smaller range of data, in this case a specific month, we can use bar chart graphs for better distribution and comparison.</w:t>
-      </w:r>
-    </w:p>
-    <w:p>
-      <w:pPr>
-        <w:pStyle w:val="NoSpacing"/>
-        <w:ind w:firstLine="567"/>
-      </w:pPr>
-      <w:r>
-        <w:t>In this latest wave of visualizations, we c</w:t>
-      </w:r>
-      <w:r>
-        <w:t>ould</w:t>
-      </w:r>
-      <w:r>
-        <w:t xml:space="preserve"> also compare the differences between homeless crossing age and gender by region. We c</w:t>
-      </w:r>
-      <w:r>
-        <w:t>ould</w:t>
-      </w:r>
-      <w:r>
-        <w:t xml:space="preserve"> see that despite small differences, the highest incidence of men and young adults</w:t>
-      </w:r>
-      <w:r>
-        <w:t xml:space="preserve"> (25-44 years old)</w:t>
-      </w:r>
-      <w:r>
-        <w:t xml:space="preserve"> occurs in all regions of Ireland.</w:t>
-      </w:r>
-    </w:p>
-    <w:p>
-      <w:pPr>
-        <w:pStyle w:val="NoSpacing"/>
-        <w:ind w:firstLine="567"/>
-      </w:pPr>
-    </w:p>
-    <w:p>
-      <w:pPr>
-        <w:pStyle w:val="NoSpacing"/>
-        <w:ind w:firstLine="567"/>
-      </w:pPr>
+        <w:t>When analyzed by absolute population, Ireland has almost 25 times the cost of house construction per population as Germany and about 13 times as much as Italy.</w:t>
+      </w:r>
+    </w:p>
+    <w:p>
+      <w:pPr>
+        <w:pStyle w:val="NoSpacing"/>
+        <w:ind w:firstLine="567"/>
+        <w:rPr>
+          <w:highlight w:val="yellow"/>
+        </w:rPr>
+      </w:pPr>
+      <w:r>
+        <w:rPr>
+          <w:highlight w:val="yellow"/>
+        </w:rPr>
+        <w:t>When making the same association but with the active population, that is, people between 16 and 65 years of age, this number rises to an incredible 45 times the cost in Germany.</w:t>
+      </w:r>
+    </w:p>
+    <w:p>
+      <w:pPr>
+        <w:pStyle w:val="NoSpacing"/>
+        <w:ind w:firstLine="567"/>
+      </w:pPr>
+      <w:r>
+        <w:rPr>
+          <w:highlight w:val="yellow"/>
+        </w:rPr>
+        <w:t>Understanding what is causing this huge difference could be a way for the Irish government to act on the country's housing crisis.</w:t>
+      </w:r>
     </w:p>
     <w:p>
       <w:pPr>
@@ -22411,7 +21647,7 @@
                     <pic:cNvPicPr/>
                   </pic:nvPicPr>
                   <pic:blipFill>
-                    <a:blip r:embed="rId100"/>
+                    <a:blip r:embed="rId95"/>
                     <a:stretch>
                       <a:fillRect/>
                     </a:stretch>
@@ -22530,7 +21766,7 @@
                     <pic:cNvPicPr/>
                   </pic:nvPicPr>
                   <pic:blipFill>
-                    <a:blip r:embed="rId101"/>
+                    <a:blip r:embed="rId96"/>
                     <a:stretch>
                       <a:fillRect/>
                     </a:stretch>
@@ -22624,7 +21860,7 @@
                     <pic:cNvPicPr/>
                   </pic:nvPicPr>
                   <pic:blipFill>
-                    <a:blip r:embed="rId102"/>
+                    <a:blip r:embed="rId97"/>
                     <a:stretch>
                       <a:fillRect/>
                     </a:stretch>
@@ -22697,7 +21933,7 @@
                     <pic:cNvPicPr/>
                   </pic:nvPicPr>
                   <pic:blipFill>
-                    <a:blip r:embed="rId103"/>
+                    <a:blip r:embed="rId98"/>
                     <a:stretch>
                       <a:fillRect/>
                     </a:stretch>
@@ -22759,7 +21995,7 @@
                     <pic:cNvPicPr/>
                   </pic:nvPicPr>
                   <pic:blipFill>
-                    <a:blip r:embed="rId104"/>
+                    <a:blip r:embed="rId99"/>
                     <a:stretch>
                       <a:fillRect/>
                     </a:stretch>
@@ -22805,7 +22041,7 @@
                     <pic:cNvPicPr/>
                   </pic:nvPicPr>
                   <pic:blipFill>
-                    <a:blip r:embed="rId105"/>
+                    <a:blip r:embed="rId100"/>
                     <a:stretch>
                       <a:fillRect/>
                     </a:stretch>
@@ -22983,7 +22219,7 @@
                     <pic:cNvPicPr/>
                   </pic:nvPicPr>
                   <pic:blipFill>
-                    <a:blip r:embed="rId106"/>
+                    <a:blip r:embed="rId101"/>
                     <a:stretch>
                       <a:fillRect/>
                     </a:stretch>
@@ -23029,7 +22265,7 @@
                     <pic:cNvPicPr/>
                   </pic:nvPicPr>
                   <pic:blipFill>
-                    <a:blip r:embed="rId107"/>
+                    <a:blip r:embed="rId102"/>
                     <a:stretch>
                       <a:fillRect/>
                     </a:stretch>
@@ -23520,7 +22756,7 @@
                     <pic:cNvPicPr/>
                   </pic:nvPicPr>
                   <pic:blipFill>
-                    <a:blip r:embed="rId108"/>
+                    <a:blip r:embed="rId103"/>
                     <a:stretch>
                       <a:fillRect/>
                     </a:stretch>
@@ -23644,7 +22880,7 @@
                     <pic:cNvPicPr/>
                   </pic:nvPicPr>
                   <pic:blipFill>
-                    <a:blip r:embed="rId109"/>
+                    <a:blip r:embed="rId104"/>
                     <a:stretch>
                       <a:fillRect/>
                     </a:stretch>
@@ -23730,7 +22966,7 @@
                     <pic:cNvPicPr/>
                   </pic:nvPicPr>
                   <pic:blipFill>
-                    <a:blip r:embed="rId110"/>
+                    <a:blip r:embed="rId105"/>
                     <a:stretch>
                       <a:fillRect/>
                     </a:stretch>
@@ -23785,7 +23021,7 @@
                     <pic:cNvPicPr/>
                   </pic:nvPicPr>
                   <pic:blipFill>
-                    <a:blip r:embed="rId111"/>
+                    <a:blip r:embed="rId106"/>
                     <a:stretch>
                       <a:fillRect/>
                     </a:stretch>
@@ -23843,7 +23079,7 @@
                     <pic:cNvPicPr/>
                   </pic:nvPicPr>
                   <pic:blipFill>
-                    <a:blip r:embed="rId112"/>
+                    <a:blip r:embed="rId107"/>
                     <a:stretch>
                       <a:fillRect/>
                     </a:stretch>
@@ -23905,7 +23141,7 @@
                     <pic:cNvPicPr/>
                   </pic:nvPicPr>
                   <pic:blipFill>
-                    <a:blip r:embed="rId113"/>
+                    <a:blip r:embed="rId108"/>
                     <a:stretch>
                       <a:fillRect/>
                     </a:stretch>
@@ -24089,7 +23325,7 @@
                     <pic:cNvPicPr/>
                   </pic:nvPicPr>
                   <pic:blipFill>
-                    <a:blip r:embed="rId114"/>
+                    <a:blip r:embed="rId109"/>
                     <a:stretch>
                       <a:fillRect/>
                     </a:stretch>
@@ -24220,7 +23456,7 @@
                     <pic:cNvPicPr/>
                   </pic:nvPicPr>
                   <pic:blipFill>
-                    <a:blip r:embed="rId115"/>
+                    <a:blip r:embed="rId110"/>
                     <a:stretch>
                       <a:fillRect/>
                     </a:stretch>
@@ -24266,7 +23502,7 @@
                     <pic:cNvPicPr/>
                   </pic:nvPicPr>
                   <pic:blipFill>
-                    <a:blip r:embed="rId116"/>
+                    <a:blip r:embed="rId111"/>
                     <a:stretch>
                       <a:fillRect/>
                     </a:stretch>
@@ -24470,7 +23706,7 @@
                     </pic:cNvPicPr>
                   </pic:nvPicPr>
                   <pic:blipFill>
-                    <a:blip r:embed="rId117">
+                    <a:blip r:embed="rId112">
                       <a:extLst>
                         <a:ext uri="{28A0092B-C50C-407E-A947-70E740481C1C}">
                           <a14:useLocalDpi xmlns:a14="http://schemas.microsoft.com/office/drawing/2010/main" val="0"/>
@@ -24548,7 +23784,7 @@
                     <pic:cNvPicPr/>
                   </pic:nvPicPr>
                   <pic:blipFill>
-                    <a:blip r:embed="rId118"/>
+                    <a:blip r:embed="rId113"/>
                     <a:stretch>
                       <a:fillRect/>
                     </a:stretch>
@@ -24732,7 +23968,7 @@
                     <pic:cNvPicPr/>
                   </pic:nvPicPr>
                   <pic:blipFill>
-                    <a:blip r:embed="rId119"/>
+                    <a:blip r:embed="rId114"/>
                     <a:stretch>
                       <a:fillRect/>
                     </a:stretch>
@@ -24778,7 +24014,7 @@
                     <pic:cNvPicPr/>
                   </pic:nvPicPr>
                   <pic:blipFill>
-                    <a:blip r:embed="rId120"/>
+                    <a:blip r:embed="rId115"/>
                     <a:stretch>
                       <a:fillRect/>
                     </a:stretch>
@@ -24971,7 +24207,7 @@
                     <pic:cNvPicPr/>
                   </pic:nvPicPr>
                   <pic:blipFill>
-                    <a:blip r:embed="rId121"/>
+                    <a:blip r:embed="rId116"/>
                     <a:stretch>
                       <a:fillRect/>
                     </a:stretch>
@@ -25028,7 +24264,7 @@
                     </pic:cNvPicPr>
                   </pic:nvPicPr>
                   <pic:blipFill>
-                    <a:blip r:embed="rId122">
+                    <a:blip r:embed="rId117">
                       <a:extLst>
                         <a:ext uri="{28A0092B-C50C-407E-A947-70E740481C1C}">
                           <a14:useLocalDpi xmlns:a14="http://schemas.microsoft.com/office/drawing/2010/main" val="0"/>
@@ -25115,7 +24351,7 @@
                     <pic:cNvPicPr/>
                   </pic:nvPicPr>
                   <pic:blipFill>
-                    <a:blip r:embed="rId123"/>
+                    <a:blip r:embed="rId118"/>
                     <a:stretch>
                       <a:fillRect/>
                     </a:stretch>
@@ -25170,7 +24406,7 @@
                     <pic:cNvPicPr/>
                   </pic:nvPicPr>
                   <pic:blipFill>
-                    <a:blip r:embed="rId124"/>
+                    <a:blip r:embed="rId119"/>
                     <a:stretch>
                       <a:fillRect/>
                     </a:stretch>
@@ -25225,7 +24461,7 @@
                     <pic:cNvPicPr/>
                   </pic:nvPicPr>
                   <pic:blipFill>
-                    <a:blip r:embed="rId125"/>
+                    <a:blip r:embed="rId120"/>
                     <a:stretch>
                       <a:fillRect/>
                     </a:stretch>
@@ -25409,7 +24645,7 @@
                     <pic:cNvPicPr/>
                   </pic:nvPicPr>
                   <pic:blipFill>
-                    <a:blip r:embed="rId126"/>
+                    <a:blip r:embed="rId121"/>
                     <a:stretch>
                       <a:fillRect/>
                     </a:stretch>
@@ -25611,7 +24847,7 @@
                     <pic:cNvPicPr/>
                   </pic:nvPicPr>
                   <pic:blipFill>
-                    <a:blip r:embed="rId127"/>
+                    <a:blip r:embed="rId122"/>
                     <a:stretch>
                       <a:fillRect/>
                     </a:stretch>
@@ -25669,7 +24905,7 @@
                     <pic:cNvPicPr/>
                   </pic:nvPicPr>
                   <pic:blipFill>
-                    <a:blip r:embed="rId128"/>
+                    <a:blip r:embed="rId123"/>
                     <a:stretch>
                       <a:fillRect/>
                     </a:stretch>
@@ -25724,7 +24960,7 @@
                     <pic:cNvPicPr/>
                   </pic:nvPicPr>
                   <pic:blipFill>
-                    <a:blip r:embed="rId129"/>
+                    <a:blip r:embed="rId124"/>
                     <a:stretch>
                       <a:fillRect/>
                     </a:stretch>
@@ -25779,7 +25015,7 @@
                     <pic:cNvPicPr/>
                   </pic:nvPicPr>
                   <pic:blipFill>
-                    <a:blip r:embed="rId130"/>
+                    <a:blip r:embed="rId125"/>
                     <a:stretch>
                       <a:fillRect/>
                     </a:stretch>
@@ -25848,7 +25084,7 @@
                     <pic:cNvPicPr/>
                   </pic:nvPicPr>
                   <pic:blipFill>
-                    <a:blip r:embed="rId131"/>
+                    <a:blip r:embed="rId126"/>
                     <a:stretch>
                       <a:fillRect/>
                     </a:stretch>
@@ -25895,7 +25131,7 @@
                     <pic:cNvPicPr/>
                   </pic:nvPicPr>
                   <pic:blipFill>
-                    <a:blip r:embed="rId132"/>
+                    <a:blip r:embed="rId127"/>
                     <a:stretch>
                       <a:fillRect/>
                     </a:stretch>
@@ -25950,7 +25186,7 @@
                     <pic:cNvPicPr/>
                   </pic:nvPicPr>
                   <pic:blipFill>
-                    <a:blip r:embed="rId133"/>
+                    <a:blip r:embed="rId128"/>
                     <a:stretch>
                       <a:fillRect/>
                     </a:stretch>
@@ -26097,7 +25333,7 @@
                     </pic:cNvPicPr>
                   </pic:nvPicPr>
                   <pic:blipFill>
-                    <a:blip r:embed="rId117">
+                    <a:blip r:embed="rId112">
                       <a:extLst>
                         <a:ext uri="{28A0092B-C50C-407E-A947-70E740481C1C}">
                           <a14:useLocalDpi xmlns:a14="http://schemas.microsoft.com/office/drawing/2010/main" val="0"/>
@@ -26166,7 +25402,7 @@
                     <pic:cNvPicPr/>
                   </pic:nvPicPr>
                   <pic:blipFill>
-                    <a:blip r:embed="rId134"/>
+                    <a:blip r:embed="rId129"/>
                     <a:stretch>
                       <a:fillRect/>
                     </a:stretch>
@@ -26221,7 +25457,7 @@
                     <pic:cNvPicPr/>
                   </pic:nvPicPr>
                   <pic:blipFill>
-                    <a:blip r:embed="rId135"/>
+                    <a:blip r:embed="rId130"/>
                     <a:stretch>
                       <a:fillRect/>
                     </a:stretch>
@@ -26313,7 +25549,7 @@
                     <pic:cNvPicPr/>
                   </pic:nvPicPr>
                   <pic:blipFill>
-                    <a:blip r:embed="rId136"/>
+                    <a:blip r:embed="rId131"/>
                     <a:stretch>
                       <a:fillRect/>
                     </a:stretch>
@@ -26359,7 +25595,7 @@
                     <pic:cNvPicPr/>
                   </pic:nvPicPr>
                   <pic:blipFill>
-                    <a:blip r:embed="rId137"/>
+                    <a:blip r:embed="rId132"/>
                     <a:stretch>
                       <a:fillRect/>
                     </a:stretch>
@@ -26487,7 +25723,7 @@
                     <pic:cNvPicPr/>
                   </pic:nvPicPr>
                   <pic:blipFill>
-                    <a:blip r:embed="rId138"/>
+                    <a:blip r:embed="rId133"/>
                     <a:stretch>
                       <a:fillRect/>
                     </a:stretch>
@@ -26540,7 +25776,7 @@
                     <pic:cNvPicPr/>
                   </pic:nvPicPr>
                   <pic:blipFill>
-                    <a:blip r:embed="rId139"/>
+                    <a:blip r:embed="rId134"/>
                     <a:stretch>
                       <a:fillRect/>
                     </a:stretch>
@@ -26586,7 +25822,7 @@
                     <pic:cNvPicPr/>
                   </pic:nvPicPr>
                   <pic:blipFill>
-                    <a:blip r:embed="rId140"/>
+                    <a:blip r:embed="rId135"/>
                     <a:stretch>
                       <a:fillRect/>
                     </a:stretch>
@@ -27547,7 +26783,7 @@
       <w:r>
         <w:t xml:space="preserve">. Available at: </w:t>
       </w:r>
-      <w:hyperlink r:id="rId141" w:history="1">
+      <w:hyperlink r:id="rId136" w:history="1">
         <w:r>
           <w:rPr>
             <w:rStyle w:val="Hyperlink"/>
@@ -27584,7 +26820,7 @@
         </w:rPr>
         <w:t xml:space="preserve">Data.Gov.IE (2023) National House Construction Cost Index. Available at: </w:t>
       </w:r>
-      <w:hyperlink r:id="rId142" w:history="1">
+      <w:hyperlink r:id="rId137" w:history="1">
         <w:r>
           <w:rPr>
             <w:rStyle w:val="Hyperlink"/>
@@ -27622,7 +26858,7 @@
       <w:r>
         <w:t xml:space="preserve">. Available at: </w:t>
       </w:r>
-      <w:hyperlink r:id="rId143" w:history="1">
+      <w:hyperlink r:id="rId138" w:history="1">
         <w:r>
           <w:rPr>
             <w:rStyle w:val="Hyperlink"/>
@@ -27651,7 +26887,7 @@
       <w:r>
         <w:t xml:space="preserve">FRED Economic Data (2023) Total Construction for Ireland (PRCNTO01IEQ659S). Available at: </w:t>
       </w:r>
-      <w:hyperlink r:id="rId144" w:history="1">
+      <w:hyperlink r:id="rId139" w:history="1">
         <w:r>
           <w:rPr>
             <w:rStyle w:val="Hyperlink"/>
@@ -27683,7 +26919,7 @@
       <w:r>
         <w:t xml:space="preserve">. Available at: </w:t>
       </w:r>
-      <w:hyperlink r:id="rId145" w:history="1">
+      <w:hyperlink r:id="rId140" w:history="1">
         <w:r>
           <w:rPr>
             <w:rStyle w:val="Hyperlink"/>
@@ -27718,7 +26954,7 @@
       <w:r>
         <w:t xml:space="preserve">. Available at: </w:t>
       </w:r>
-      <w:hyperlink r:id="rId146" w:history="1">
+      <w:hyperlink r:id="rId141" w:history="1">
         <w:r>
           <w:rPr>
             <w:rStyle w:val="Hyperlink"/>
@@ -27753,7 +26989,7 @@
       <w:r>
         <w:t xml:space="preserve">. Available at: </w:t>
       </w:r>
-      <w:hyperlink r:id="rId147" w:history="1">
+      <w:hyperlink r:id="rId142" w:history="1">
         <w:r>
           <w:rPr>
             <w:rStyle w:val="Hyperlink"/>
@@ -27794,7 +27030,7 @@
       <w:r>
         <w:t xml:space="preserve">. Available at: </w:t>
       </w:r>
-      <w:hyperlink r:id="rId148" w:history="1">
+      <w:hyperlink r:id="rId143" w:history="1">
         <w:r>
           <w:rPr>
             <w:rStyle w:val="Hyperlink"/>
@@ -27835,7 +27071,7 @@
       <w:r>
         <w:t xml:space="preserve">FRED Economic Data (2023) Total Cost of Residential Construction for Italy (OPCNRE01ITM661N). Available at: </w:t>
       </w:r>
-      <w:hyperlink r:id="rId149" w:history="1">
+      <w:hyperlink r:id="rId144" w:history="1">
         <w:r>
           <w:rPr>
             <w:rStyle w:val="Hyperlink"/>
@@ -27867,7 +27103,7 @@
       <w:r>
         <w:t xml:space="preserve">. Available at: </w:t>
       </w:r>
-      <w:hyperlink r:id="rId150" w:history="1">
+      <w:hyperlink r:id="rId145" w:history="1">
         <w:r>
           <w:rPr>
             <w:rStyle w:val="Hyperlink"/>
@@ -27902,7 +27138,7 @@
       <w:r>
         <w:t xml:space="preserve">. Available at: </w:t>
       </w:r>
-      <w:hyperlink r:id="rId151" w:history="1">
+      <w:hyperlink r:id="rId146" w:history="1">
         <w:r>
           <w:rPr>
             <w:rStyle w:val="Hyperlink"/>
@@ -27947,7 +27183,7 @@
       <w:r>
         <w:t xml:space="preserve">. Available at: </w:t>
       </w:r>
-      <w:hyperlink r:id="rId152" w:history="1">
+      <w:hyperlink r:id="rId147" w:history="1">
         <w:r>
           <w:rPr>
             <w:rStyle w:val="Hyperlink"/>
@@ -27976,7 +27212,7 @@
       <w:r>
         <w:t xml:space="preserve">FRED Economic Data (2023) Population, Total for Germany (POPTOTDEA647NWDB). Available at: </w:t>
       </w:r>
-      <w:hyperlink r:id="rId153" w:history="1">
+      <w:hyperlink r:id="rId148" w:history="1">
         <w:r>
           <w:rPr>
             <w:rStyle w:val="Hyperlink"/>
@@ -28011,7 +27247,7 @@
       <w:r>
         <w:t xml:space="preserve">. Available at: </w:t>
       </w:r>
-      <w:hyperlink r:id="rId154" w:history="1">
+      <w:hyperlink r:id="rId149" w:history="1">
         <w:r>
           <w:rPr>
             <w:rStyle w:val="Hyperlink"/>
@@ -28037,7 +27273,7 @@
       <w:r>
         <w:t xml:space="preserve">FRED Economic Data (2023) Population, Total for Ireland (POPTOTIEA647NWDB). Available at: </w:t>
       </w:r>
-      <w:hyperlink r:id="rId155" w:history="1">
+      <w:hyperlink r:id="rId150" w:history="1">
         <w:r>
           <w:rPr>
             <w:rStyle w:val="Hyperlink"/>
@@ -28063,7 +27299,7 @@
       <w:r>
         <w:t xml:space="preserve">FRED Economic Data (2023) Active Population: Aged 15-64: All Persons for Ireland (LFAC64TTIEQ647S). Available at: </w:t>
       </w:r>
-      <w:hyperlink r:id="rId156" w:history="1">
+      <w:hyperlink r:id="rId151" w:history="1">
         <w:r>
           <w:rPr>
             <w:rStyle w:val="Hyperlink"/>
@@ -28101,7 +27337,7 @@
       <w:r>
         <w:t xml:space="preserve">. Available at: </w:t>
       </w:r>
-      <w:hyperlink r:id="rId157" w:history="1">
+      <w:hyperlink r:id="rId152" w:history="1">
         <w:r>
           <w:rPr>
             <w:rStyle w:val="Hyperlink"/>
@@ -28136,7 +27372,7 @@
       <w:r>
         <w:t xml:space="preserve"> Available at: </w:t>
       </w:r>
-      <w:hyperlink r:id="rId158" w:history="1">
+      <w:hyperlink r:id="rId153" w:history="1">
         <w:r>
           <w:rPr>
             <w:rStyle w:val="Hyperlink"/>
@@ -28151,6 +27387,49 @@
     <w:p>
       <w:pPr>
         <w:pStyle w:val="NoSpacing"/>
+        <w:ind w:firstLine="567"/>
+      </w:pPr>
+      <w:r>
+        <w:t>Adobe</w:t>
+      </w:r>
+      <w:r>
+        <w:t xml:space="preserve"> (2023) </w:t>
+      </w:r>
+      <w:r>
+        <w:t>Sets of 3 colors that go great together</w:t>
+      </w:r>
+      <w:r>
+        <w:t xml:space="preserve">: </w:t>
+      </w:r>
+      <w:hyperlink r:id="rId154" w:history="1">
+        <w:r>
+          <w:rPr>
+            <w:rStyle w:val="Hyperlink"/>
+          </w:rPr>
+          <w:t>https://www.adobe.com/creativecloud/design/hub/guides/sets-of-3-colors-that-go-great-together</w:t>
+        </w:r>
+      </w:hyperlink>
+      <w:r>
+        <w:t xml:space="preserve"> </w:t>
+      </w:r>
+      <w:r>
+        <w:t xml:space="preserve">(Accessed: </w:t>
+      </w:r>
+      <w:r>
+        <w:t>14</w:t>
+      </w:r>
+      <w:r>
+        <w:t xml:space="preserve"> May 2023).</w:t>
+      </w:r>
+    </w:p>
+    <w:p>
+      <w:pPr>
+        <w:pStyle w:val="NoSpacing"/>
+      </w:pPr>
+    </w:p>
+    <w:p>
+      <w:pPr>
+        <w:pStyle w:val="NoSpacing"/>
       </w:pPr>
     </w:p>
     <w:p>
@@ -28159,8 +27438,8 @@
       </w:pPr>
     </w:p>
     <w:sectPr>
-      <w:headerReference w:type="default" r:id="rId159"/>
-      <w:headerReference w:type="first" r:id="rId160"/>
+      <w:headerReference w:type="default" r:id="rId155"/>
+      <w:headerReference w:type="first" r:id="rId156"/>
       <w:footnotePr>
         <w:pos w:val="beneathText"/>
       </w:footnotePr>
@@ -29903,6 +29182,119 @@
     </w:lvl>
   </w:abstractNum>
   <w:abstractNum w:abstractNumId="22" w15:restartNumberingAfterBreak="0">
+    <w:nsid w:val="271757F7"/>
+    <w:multiLevelType w:val="hybridMultilevel"/>
+    <w:tmpl w:val="E064E6B2"/>
+    <w:lvl w:ilvl="0" w:tplc="04160001">
+      <w:start w:val="1"/>
+      <w:numFmt w:val="bullet"/>
+      <w:lvlText w:val=""/>
+      <w:lvlJc w:val="left"/>
+      <w:pPr>
+        <w:ind w:left="1287" w:hanging="360"/>
+      </w:pPr>
+      <w:rPr>
+        <w:rFonts w:ascii="Symbol" w:hAnsi="Symbol" w:hint="default"/>
+      </w:rPr>
+    </w:lvl>
+    <w:lvl w:ilvl="1" w:tplc="04160003" w:tentative="1">
+      <w:start w:val="1"/>
+      <w:numFmt w:val="bullet"/>
+      <w:lvlText w:val="o"/>
+      <w:lvlJc w:val="left"/>
+      <w:pPr>
+        <w:ind w:left="2007" w:hanging="360"/>
+      </w:pPr>
+      <w:rPr>
+        <w:rFonts w:ascii="Courier New" w:hAnsi="Courier New" w:cs="Courier New" w:hint="default"/>
+      </w:rPr>
+    </w:lvl>
+    <w:lvl w:ilvl="2" w:tplc="04160005" w:tentative="1">
+      <w:start w:val="1"/>
+      <w:numFmt w:val="bullet"/>
+      <w:lvlText w:val=""/>
+      <w:lvlJc w:val="left"/>
+      <w:pPr>
+        <w:ind w:left="2727" w:hanging="360"/>
+      </w:pPr>
+      <w:rPr>
+        <w:rFonts w:ascii="Wingdings" w:hAnsi="Wingdings" w:hint="default"/>
+      </w:rPr>
+    </w:lvl>
+    <w:lvl w:ilvl="3" w:tplc="04160001" w:tentative="1">
+      <w:start w:val="1"/>
+      <w:numFmt w:val="bullet"/>
+      <w:lvlText w:val=""/>
+      <w:lvlJc w:val="left"/>
+      <w:pPr>
+        <w:ind w:left="3447" w:hanging="360"/>
+      </w:pPr>
+      <w:rPr>
+        <w:rFonts w:ascii="Symbol" w:hAnsi="Symbol" w:hint="default"/>
+      </w:rPr>
+    </w:lvl>
+    <w:lvl w:ilvl="4" w:tplc="04160003" w:tentative="1">
+      <w:start w:val="1"/>
+      <w:numFmt w:val="bullet"/>
+      <w:lvlText w:val="o"/>
+      <w:lvlJc w:val="left"/>
+      <w:pPr>
+        <w:ind w:left="4167" w:hanging="360"/>
+      </w:pPr>
+      <w:rPr>
+        <w:rFonts w:ascii="Courier New" w:hAnsi="Courier New" w:cs="Courier New" w:hint="default"/>
+      </w:rPr>
+    </w:lvl>
+    <w:lvl w:ilvl="5" w:tplc="04160005" w:tentative="1">
+      <w:start w:val="1"/>
+      <w:numFmt w:val="bullet"/>
+      <w:lvlText w:val=""/>
+      <w:lvlJc w:val="left"/>
+      <w:pPr>
+        <w:ind w:left="4887" w:hanging="360"/>
+      </w:pPr>
+      <w:rPr>
+        <w:rFonts w:ascii="Wingdings" w:hAnsi="Wingdings" w:hint="default"/>
+      </w:rPr>
+    </w:lvl>
+    <w:lvl w:ilvl="6" w:tplc="04160001" w:tentative="1">
+      <w:start w:val="1"/>
+      <w:numFmt w:val="bullet"/>
+      <w:lvlText w:val=""/>
+      <w:lvlJc w:val="left"/>
+      <w:pPr>
+        <w:ind w:left="5607" w:hanging="360"/>
+      </w:pPr>
+      <w:rPr>
+        <w:rFonts w:ascii="Symbol" w:hAnsi="Symbol" w:hint="default"/>
+      </w:rPr>
+    </w:lvl>
+    <w:lvl w:ilvl="7" w:tplc="04160003" w:tentative="1">
+      <w:start w:val="1"/>
+      <w:numFmt w:val="bullet"/>
+      <w:lvlText w:val="o"/>
+      <w:lvlJc w:val="left"/>
+      <w:pPr>
+        <w:ind w:left="6327" w:hanging="360"/>
+      </w:pPr>
+      <w:rPr>
+        <w:rFonts w:ascii="Courier New" w:hAnsi="Courier New" w:cs="Courier New" w:hint="default"/>
+      </w:rPr>
+    </w:lvl>
+    <w:lvl w:ilvl="8" w:tplc="04160005" w:tentative="1">
+      <w:start w:val="1"/>
+      <w:numFmt w:val="bullet"/>
+      <w:lvlText w:val=""/>
+      <w:lvlJc w:val="left"/>
+      <w:pPr>
+        <w:ind w:left="7047" w:hanging="360"/>
+      </w:pPr>
+      <w:rPr>
+        <w:rFonts w:ascii="Wingdings" w:hAnsi="Wingdings" w:hint="default"/>
+      </w:rPr>
+    </w:lvl>
+  </w:abstractNum>
+  <w:abstractNum w:abstractNumId="23" w15:restartNumberingAfterBreak="0">
     <w:nsid w:val="2EF4151A"/>
     <w:multiLevelType w:val="hybridMultilevel"/>
     <w:tmpl w:val="7FD48B0A"/>
@@ -30015,7 +29407,7 @@
       </w:rPr>
     </w:lvl>
   </w:abstractNum>
-  <w:abstractNum w:abstractNumId="23" w15:restartNumberingAfterBreak="0">
+  <w:abstractNum w:abstractNumId="24" w15:restartNumberingAfterBreak="0">
     <w:nsid w:val="30D76911"/>
     <w:multiLevelType w:val="hybridMultilevel"/>
     <w:tmpl w:val="3146B35A"/>
@@ -30127,7 +29519,7 @@
       </w:rPr>
     </w:lvl>
   </w:abstractNum>
-  <w:abstractNum w:abstractNumId="24" w15:restartNumberingAfterBreak="0">
+  <w:abstractNum w:abstractNumId="25" w15:restartNumberingAfterBreak="0">
     <w:nsid w:val="37142C13"/>
     <w:multiLevelType w:val="hybridMultilevel"/>
     <w:tmpl w:val="0D5E44B4"/>
@@ -30216,7 +29608,7 @@
       </w:pPr>
     </w:lvl>
   </w:abstractNum>
-  <w:abstractNum w:abstractNumId="25" w15:restartNumberingAfterBreak="0">
+  <w:abstractNum w:abstractNumId="26" w15:restartNumberingAfterBreak="0">
     <w:nsid w:val="37853999"/>
     <w:multiLevelType w:val="hybridMultilevel"/>
     <w:tmpl w:val="3970025A"/>
@@ -30328,7 +29720,7 @@
       </w:rPr>
     </w:lvl>
   </w:abstractNum>
-  <w:abstractNum w:abstractNumId="26" w15:restartNumberingAfterBreak="0">
+  <w:abstractNum w:abstractNumId="27" w15:restartNumberingAfterBreak="0">
     <w:nsid w:val="38CE7FF6"/>
     <w:multiLevelType w:val="hybridMultilevel"/>
     <w:tmpl w:val="9962C038"/>
@@ -30441,7 +29833,7 @@
       </w:rPr>
     </w:lvl>
   </w:abstractNum>
-  <w:abstractNum w:abstractNumId="27" w15:restartNumberingAfterBreak="0">
+  <w:abstractNum w:abstractNumId="28" w15:restartNumberingAfterBreak="0">
     <w:nsid w:val="3959471E"/>
     <w:multiLevelType w:val="hybridMultilevel"/>
     <w:tmpl w:val="24DC834C"/>
@@ -30554,7 +29946,7 @@
       </w:rPr>
     </w:lvl>
   </w:abstractNum>
-  <w:abstractNum w:abstractNumId="28" w15:restartNumberingAfterBreak="0">
+  <w:abstractNum w:abstractNumId="29" w15:restartNumberingAfterBreak="0">
     <w:nsid w:val="39F10AD0"/>
     <w:multiLevelType w:val="hybridMultilevel"/>
     <w:tmpl w:val="DF08E3A0"/>
@@ -30667,7 +30059,7 @@
       </w:rPr>
     </w:lvl>
   </w:abstractNum>
-  <w:abstractNum w:abstractNumId="29" w15:restartNumberingAfterBreak="0">
+  <w:abstractNum w:abstractNumId="30" w15:restartNumberingAfterBreak="0">
     <w:nsid w:val="3B5741D0"/>
     <w:multiLevelType w:val="hybridMultilevel"/>
     <w:tmpl w:val="17D22B14"/>
@@ -30779,7 +30171,7 @@
       </w:rPr>
     </w:lvl>
   </w:abstractNum>
-  <w:abstractNum w:abstractNumId="30" w15:restartNumberingAfterBreak="0">
+  <w:abstractNum w:abstractNumId="31" w15:restartNumberingAfterBreak="0">
     <w:nsid w:val="3B5A2BE7"/>
     <w:multiLevelType w:val="hybridMultilevel"/>
     <w:tmpl w:val="ECF881A4"/>
@@ -30892,7 +30284,7 @@
       </w:rPr>
     </w:lvl>
   </w:abstractNum>
-  <w:abstractNum w:abstractNumId="31" w15:restartNumberingAfterBreak="0">
+  <w:abstractNum w:abstractNumId="32" w15:restartNumberingAfterBreak="0">
     <w:nsid w:val="4D481372"/>
     <w:multiLevelType w:val="hybridMultilevel"/>
     <w:tmpl w:val="4FE6C2EC"/>
@@ -31005,7 +30397,7 @@
       </w:rPr>
     </w:lvl>
   </w:abstractNum>
-  <w:abstractNum w:abstractNumId="32" w15:restartNumberingAfterBreak="0">
+  <w:abstractNum w:abstractNumId="33" w15:restartNumberingAfterBreak="0">
     <w:nsid w:val="4E4B5C4F"/>
     <w:multiLevelType w:val="hybridMultilevel"/>
     <w:tmpl w:val="2BA00FCC"/>
@@ -31117,7 +30509,7 @@
       </w:rPr>
     </w:lvl>
   </w:abstractNum>
-  <w:abstractNum w:abstractNumId="33" w15:restartNumberingAfterBreak="0">
+  <w:abstractNum w:abstractNumId="34" w15:restartNumberingAfterBreak="0">
     <w:nsid w:val="4FB8096F"/>
     <w:multiLevelType w:val="hybridMultilevel"/>
     <w:tmpl w:val="0F5A4BC4"/>
@@ -31230,7 +30622,7 @@
       </w:rPr>
     </w:lvl>
   </w:abstractNum>
-  <w:abstractNum w:abstractNumId="34" w15:restartNumberingAfterBreak="0">
+  <w:abstractNum w:abstractNumId="35" w15:restartNumberingAfterBreak="0">
     <w:nsid w:val="650074F9"/>
     <w:multiLevelType w:val="hybridMultilevel"/>
     <w:tmpl w:val="995C046E"/>
@@ -31342,7 +30734,7 @@
       </w:rPr>
     </w:lvl>
   </w:abstractNum>
-  <w:abstractNum w:abstractNumId="35" w15:restartNumberingAfterBreak="0">
+  <w:abstractNum w:abstractNumId="36" w15:restartNumberingAfterBreak="0">
     <w:nsid w:val="6B2B19CC"/>
     <w:multiLevelType w:val="hybridMultilevel"/>
     <w:tmpl w:val="C8587756"/>
@@ -31431,7 +30823,7 @@
       </w:pPr>
     </w:lvl>
   </w:abstractNum>
-  <w:abstractNum w:abstractNumId="36" w15:restartNumberingAfterBreak="0">
+  <w:abstractNum w:abstractNumId="37" w15:restartNumberingAfterBreak="0">
     <w:nsid w:val="6D192FBF"/>
     <w:multiLevelType w:val="hybridMultilevel"/>
     <w:tmpl w:val="C3C87C94"/>
@@ -31544,7 +30936,7 @@
       </w:rPr>
     </w:lvl>
   </w:abstractNum>
-  <w:abstractNum w:abstractNumId="37" w15:restartNumberingAfterBreak="0">
+  <w:abstractNum w:abstractNumId="38" w15:restartNumberingAfterBreak="0">
     <w:nsid w:val="75D94E29"/>
     <w:multiLevelType w:val="hybridMultilevel"/>
     <w:tmpl w:val="7C927C38"/>
@@ -31694,7 +31086,7 @@
     </w:lvlOverride>
   </w:num>
   <w:num w:numId="12" w16cid:durableId="1580097141">
-    <w:abstractNumId w:val="24"/>
+    <w:abstractNumId w:val="25"/>
   </w:num>
   <w:num w:numId="13" w16cid:durableId="1794009482">
     <w:abstractNumId w:val="16"/>
@@ -31706,31 +31098,31 @@
     <w:abstractNumId w:val="10"/>
   </w:num>
   <w:num w:numId="16" w16cid:durableId="241716215">
+    <w:abstractNumId w:val="36"/>
+  </w:num>
+  <w:num w:numId="17" w16cid:durableId="1828204351">
+    <w:abstractNumId w:val="28"/>
+  </w:num>
+  <w:num w:numId="18" w16cid:durableId="1351906105">
+    <w:abstractNumId w:val="26"/>
+  </w:num>
+  <w:num w:numId="19" w16cid:durableId="1360622891">
+    <w:abstractNumId w:val="30"/>
+  </w:num>
+  <w:num w:numId="20" w16cid:durableId="580066091">
     <w:abstractNumId w:val="35"/>
   </w:num>
-  <w:num w:numId="17" w16cid:durableId="1828204351">
-    <w:abstractNumId w:val="27"/>
-  </w:num>
-  <w:num w:numId="18" w16cid:durableId="1351906105">
-    <w:abstractNumId w:val="25"/>
-  </w:num>
-  <w:num w:numId="19" w16cid:durableId="1360622891">
-    <w:abstractNumId w:val="29"/>
-  </w:num>
-  <w:num w:numId="20" w16cid:durableId="580066091">
-    <w:abstractNumId w:val="34"/>
-  </w:num>
   <w:num w:numId="21" w16cid:durableId="1369918540">
-    <w:abstractNumId w:val="32"/>
+    <w:abstractNumId w:val="33"/>
   </w:num>
   <w:num w:numId="22" w16cid:durableId="1994723059">
-    <w:abstractNumId w:val="23"/>
+    <w:abstractNumId w:val="24"/>
   </w:num>
   <w:num w:numId="23" w16cid:durableId="1712610171">
-    <w:abstractNumId w:val="30"/>
+    <w:abstractNumId w:val="31"/>
   </w:num>
   <w:num w:numId="24" w16cid:durableId="1701008501">
-    <w:abstractNumId w:val="31"/>
+    <w:abstractNumId w:val="32"/>
   </w:num>
   <w:num w:numId="25" w16cid:durableId="247618068">
     <w:abstractNumId w:val="12"/>
@@ -31739,13 +31131,13 @@
     <w:abstractNumId w:val="13"/>
   </w:num>
   <w:num w:numId="27" w16cid:durableId="395209249">
-    <w:abstractNumId w:val="22"/>
+    <w:abstractNumId w:val="23"/>
   </w:num>
   <w:num w:numId="28" w16cid:durableId="1570190426">
     <w:abstractNumId w:val="15"/>
   </w:num>
   <w:num w:numId="29" w16cid:durableId="2070111334">
-    <w:abstractNumId w:val="36"/>
+    <w:abstractNumId w:val="37"/>
   </w:num>
   <w:num w:numId="30" w16cid:durableId="304900219">
     <w:abstractNumId w:val="14"/>
@@ -31754,7 +31146,7 @@
     <w:abstractNumId w:val="17"/>
   </w:num>
   <w:num w:numId="32" w16cid:durableId="2779545">
-    <w:abstractNumId w:val="33"/>
+    <w:abstractNumId w:val="34"/>
   </w:num>
   <w:num w:numId="33" w16cid:durableId="871498748">
     <w:abstractNumId w:val="11"/>
@@ -31763,19 +31155,22 @@
     <w:abstractNumId w:val="18"/>
   </w:num>
   <w:num w:numId="35" w16cid:durableId="319584442">
-    <w:abstractNumId w:val="28"/>
+    <w:abstractNumId w:val="29"/>
   </w:num>
   <w:num w:numId="36" w16cid:durableId="139932262">
     <w:abstractNumId w:val="20"/>
   </w:num>
   <w:num w:numId="37" w16cid:durableId="1152062112">
-    <w:abstractNumId w:val="26"/>
+    <w:abstractNumId w:val="27"/>
   </w:num>
   <w:num w:numId="38" w16cid:durableId="994839478">
-    <w:abstractNumId w:val="37"/>
+    <w:abstractNumId w:val="38"/>
   </w:num>
   <w:num w:numId="39" w16cid:durableId="211575965">
     <w:abstractNumId w:val="21"/>
+  </w:num>
+  <w:num w:numId="40" w16cid:durableId="661276297">
+    <w:abstractNumId w:val="22"/>
   </w:num>
 </w:numbering>
 </file>

</xml_diff>

<commit_message>
Report - Data Collection
</commit_message>
<xml_diff>
--- a/MSC_DA_InterGr_CA2_A.docx
+++ b/MSC_DA_InterGr_CA2_A.docx
@@ -1268,17 +1268,40 @@
         <w:pStyle w:val="NoSpacing"/>
         <w:ind w:firstLine="567"/>
       </w:pPr>
-      <w:r>
-        <w:t xml:space="preserve">As already mentioned, </w:t>
-      </w:r>
-      <w:r>
-        <w:t xml:space="preserve">the </w:t>
-      </w:r>
-      <w:r>
-        <w:t>data defined in the business understanding phase</w:t>
-      </w:r>
-      <w:r>
-        <w:t xml:space="preserve"> were:</w:t>
+    </w:p>
+    <w:p>
+      <w:pPr>
+        <w:pStyle w:val="NoSpacing"/>
+        <w:ind w:firstLine="567"/>
+        <w:rPr>
+          <w:b/>
+          <w:bCs/>
+        </w:rPr>
+      </w:pPr>
+      <w:r>
+        <w:rPr>
+          <w:b/>
+          <w:bCs/>
+        </w:rPr>
+        <w:t>Acquiring raw data</w:t>
+      </w:r>
+    </w:p>
+    <w:p>
+      <w:pPr>
+        <w:pStyle w:val="NoSpacing"/>
+        <w:ind w:firstLine="567"/>
+      </w:pPr>
+      <w:r>
+        <w:t xml:space="preserve">Once the data to be collected was defined </w:t>
+      </w:r>
+      <w:r>
+        <w:t>in the business understanding phase were</w:t>
+      </w:r>
+      <w:r>
+        <w:t xml:space="preserve">, it was time to start </w:t>
+      </w:r>
+      <w:r>
+        <w:t>searching for the chosen data:</w:t>
       </w:r>
     </w:p>
     <w:p>
@@ -1288,12 +1311,11 @@
           <w:ilvl w:val="0"/>
           <w:numId w:val="33"/>
         </w:numPr>
-      </w:pPr>
-      <w:r>
-        <w:t>Total House Cost Growth</w:t>
-      </w:r>
-      <w:r>
-        <w:t xml:space="preserve"> along time</w:t>
+        <w:spacing w:line="360" w:lineRule="auto"/>
+        <w:ind w:left="1281" w:hanging="357"/>
+      </w:pPr>
+      <w:r>
+        <w:t>Total House Cost Growth along time</w:t>
       </w:r>
     </w:p>
     <w:p>
@@ -1303,12 +1325,11 @@
           <w:ilvl w:val="0"/>
           <w:numId w:val="33"/>
         </w:numPr>
-      </w:pPr>
-      <w:r>
-        <w:t>Total House Construction Growth</w:t>
-      </w:r>
-      <w:r>
-        <w:t xml:space="preserve"> along time</w:t>
+        <w:spacing w:line="360" w:lineRule="auto"/>
+        <w:ind w:left="1281" w:hanging="357"/>
+      </w:pPr>
+      <w:r>
+        <w:t>Total House Construction Growth along time</w:t>
       </w:r>
     </w:p>
     <w:p>
@@ -1318,12 +1339,11 @@
           <w:ilvl w:val="0"/>
           <w:numId w:val="33"/>
         </w:numPr>
-      </w:pPr>
-      <w:r>
-        <w:t>Construction Employment Rate</w:t>
-      </w:r>
-      <w:r>
-        <w:t xml:space="preserve"> along time</w:t>
+        <w:spacing w:line="360" w:lineRule="auto"/>
+        <w:ind w:left="1281" w:hanging="357"/>
+      </w:pPr>
+      <w:r>
+        <w:t>Construction Employment Rate along time</w:t>
       </w:r>
     </w:p>
     <w:p>
@@ -1333,12 +1353,11 @@
           <w:ilvl w:val="0"/>
           <w:numId w:val="33"/>
         </w:numPr>
-      </w:pPr>
-      <w:r>
-        <w:t>Total Population</w:t>
-      </w:r>
-      <w:r>
-        <w:t xml:space="preserve"> along time</w:t>
+        <w:spacing w:line="360" w:lineRule="auto"/>
+        <w:ind w:left="1281" w:hanging="357"/>
+      </w:pPr>
+      <w:r>
+        <w:t>Total Population along time</w:t>
       </w:r>
     </w:p>
     <w:p>
@@ -1348,25 +1367,91 @@
           <w:ilvl w:val="0"/>
           <w:numId w:val="33"/>
         </w:numPr>
-      </w:pPr>
-      <w:r>
-        <w:t>Total active population</w:t>
-      </w:r>
-      <w:r>
-        <w:t xml:space="preserve"> along time</w:t>
-      </w:r>
-    </w:p>
-    <w:p>
-      <w:pPr>
-        <w:pStyle w:val="NoSpacing"/>
-        <w:ind w:firstLine="567"/>
-      </w:pPr>
-      <w:r>
-        <w:t xml:space="preserve">In this </w:t>
-      </w:r>
-      <w:r>
-        <w:t>step it was collected and printed a first look on the chosen datasets:</w:t>
-      </w:r>
+        <w:spacing w:line="360" w:lineRule="auto"/>
+        <w:ind w:left="1281" w:hanging="357"/>
+      </w:pPr>
+      <w:r>
+        <w:t>Total active population along time</w:t>
+      </w:r>
+    </w:p>
+    <w:p>
+      <w:pPr>
+        <w:pStyle w:val="NoSpacing"/>
+        <w:ind w:left="1287"/>
+      </w:pPr>
+    </w:p>
+    <w:p>
+      <w:pPr>
+        <w:pStyle w:val="NoSpacing"/>
+        <w:ind w:firstLine="567"/>
+        <w:rPr>
+          <w:highlight w:val="yellow"/>
+        </w:rPr>
+      </w:pPr>
+      <w:r>
+        <w:rPr>
+          <w:rFonts w:hint="eastAsia"/>
+          <w:highlight w:val="yellow"/>
+        </w:rPr>
+        <w:t xml:space="preserve">Discuss in detail the process of acquiring your raw </w:t>
+      </w:r>
+      <w:proofErr w:type="gramStart"/>
+      <w:r>
+        <w:rPr>
+          <w:rFonts w:hint="eastAsia"/>
+          <w:highlight w:val="yellow"/>
+        </w:rPr>
+        <w:t>data</w:t>
+      </w:r>
+      <w:proofErr w:type="gramEnd"/>
+    </w:p>
+    <w:p>
+      <w:pPr>
+        <w:pStyle w:val="NoSpacing"/>
+        <w:ind w:firstLine="567"/>
+        <w:rPr>
+          <w:highlight w:val="yellow"/>
+        </w:rPr>
+      </w:pPr>
+      <w:r>
+        <w:rPr>
+          <w:highlight w:val="yellow"/>
+        </w:rPr>
+        <w:t xml:space="preserve">positive and/or negative aspects of your research and acquisition. </w:t>
+      </w:r>
+    </w:p>
+    <w:p>
+      <w:pPr>
+        <w:pStyle w:val="NoSpacing"/>
+        <w:ind w:firstLine="567"/>
+      </w:pPr>
+      <w:r>
+        <w:rPr>
+          <w:highlight w:val="yellow"/>
+        </w:rPr>
+        <w:lastRenderedPageBreak/>
+        <w:t xml:space="preserve">This should include the relevance and implications of </w:t>
+      </w:r>
+      <w:proofErr w:type="gramStart"/>
+      <w:r>
+        <w:rPr>
+          <w:highlight w:val="yellow"/>
+        </w:rPr>
+        <w:t>any and all</w:t>
+      </w:r>
+      <w:proofErr w:type="gramEnd"/>
+      <w:r>
+        <w:rPr>
+          <w:highlight w:val="yellow"/>
+        </w:rPr>
+        <w:t xml:space="preserve"> licensing/permissions associated with the data.</w:t>
+      </w:r>
+    </w:p>
+    <w:p>
+      <w:pPr>
+        <w:pStyle w:val="NoSpacing"/>
+        <w:ind w:firstLine="567"/>
+      </w:pPr>
     </w:p>
     <w:p>
       <w:pPr>
@@ -1377,16 +1462,13 @@
           <w:bCs/>
         </w:rPr>
       </w:pPr>
-    </w:p>
-    <w:p>
-      <w:pPr>
-        <w:pStyle w:val="NoSpacing"/>
-        <w:ind w:firstLine="567"/>
+      <w:r>
         <w:rPr>
           <w:b/>
           <w:bCs/>
         </w:rPr>
-      </w:pPr>
+        <w:t>Loading raw data</w:t>
+      </w:r>
     </w:p>
     <w:p>
       <w:pPr>
@@ -1397,6 +1479,18 @@
           <w:bCs/>
         </w:rPr>
       </w:pPr>
+      <w:r>
+        <w:t xml:space="preserve">After </w:t>
+      </w:r>
+      <w:r>
+        <w:t xml:space="preserve">the long acquisition process to acquire raw data, the next step was </w:t>
+      </w:r>
+      <w:r>
+        <w:t xml:space="preserve">to </w:t>
+      </w:r>
+      <w:r>
+        <w:t>print a first look on the chosen datasets:</w:t>
+      </w:r>
     </w:p>
     <w:p>
       <w:pPr>
@@ -1422,7 +1516,6 @@
           <w:b/>
           <w:bCs/>
         </w:rPr>
-        <w:lastRenderedPageBreak/>
         <w:t xml:space="preserve">Total House </w:t>
       </w:r>
       <w:r>
@@ -1586,6 +1679,7 @@
               <w:rPr>
                 <w:noProof/>
               </w:rPr>
+              <w:lastRenderedPageBreak/>
               <w:drawing>
                 <wp:inline distT="0" distB="0" distL="0" distR="0" wp14:anchorId="36FC2C4C" wp14:editId="033C23A6">
                   <wp:extent cx="2189229" cy="3006969"/>
@@ -1641,6 +1735,7 @@
               <w:rPr>
                 <w:noProof/>
               </w:rPr>
+              <w:lastRenderedPageBreak/>
               <w:drawing>
                 <wp:inline distT="0" distB="0" distL="0" distR="0" wp14:anchorId="0764ED64" wp14:editId="45F3B6D2">
                   <wp:extent cx="2127738" cy="2996996"/>
@@ -1693,7 +1788,6 @@
         <w:ind w:firstLine="567"/>
       </w:pPr>
       <w:r>
-        <w:lastRenderedPageBreak/>
         <w:t>After collecting and carrying out a first superficial analysis of the datasets with data on construction house cost, it was already possible to have some first understandings:</w:t>
       </w:r>
     </w:p>
@@ -1906,7 +2000,6 @@
           <w:b/>
           <w:bCs/>
         </w:rPr>
-        <w:lastRenderedPageBreak/>
         <w:t>Total House Construction</w:t>
       </w:r>
       <w:r>
@@ -2248,6 +2341,7 @@
         <w:ind w:firstLine="567"/>
       </w:pPr>
       <w:r>
+        <w:lastRenderedPageBreak/>
         <w:t xml:space="preserve">  - Datasets are based on percentage growth with a base year index</w:t>
       </w:r>
       <w:r>
@@ -2350,7 +2444,6 @@
           <w:b/>
           <w:bCs/>
         </w:rPr>
-        <w:lastRenderedPageBreak/>
         <w:t>Construction Employment</w:t>
       </w:r>
     </w:p>
@@ -2671,6 +2764,7 @@
         <w:ind w:firstLine="567"/>
       </w:pPr>
       <w:r>
+        <w:lastRenderedPageBreak/>
         <w:t xml:space="preserve">  - The start dates are different.</w:t>
       </w:r>
     </w:p>
@@ -2751,7 +2845,6 @@
           <w:b/>
           <w:bCs/>
         </w:rPr>
-        <w:lastRenderedPageBreak/>
         <w:t xml:space="preserve">Total </w:t>
       </w:r>
       <w:r>
@@ -3086,6 +3179,7 @@
         <w:ind w:firstLine="567"/>
       </w:pPr>
       <w:r>
+        <w:lastRenderedPageBreak/>
         <w:t xml:space="preserve">  - The datasets have the same number of features (columns).</w:t>
       </w:r>
     </w:p>
@@ -3199,7 +3293,6 @@
           <w:b/>
           <w:bCs/>
         </w:rPr>
-        <w:lastRenderedPageBreak/>
         <w:t>Total Active Population</w:t>
       </w:r>
     </w:p>
@@ -3533,6 +3626,7 @@
         <w:ind w:firstLine="567"/>
       </w:pPr>
       <w:r>
+        <w:lastRenderedPageBreak/>
         <w:t xml:space="preserve">  - The datasets have the same number of features (columns).</w:t>
       </w:r>
     </w:p>
@@ -3819,6 +3913,7 @@
                 <w:b/>
                 <w:bCs/>
               </w:rPr>
+              <w:lastRenderedPageBreak/>
               <w:t>Ireland</w:t>
             </w:r>
           </w:p>
@@ -4565,6 +4660,7 @@
               <w:pStyle w:val="NoSpacing"/>
             </w:pPr>
             <w:r>
+              <w:lastRenderedPageBreak/>
               <w:t>Statistic</w:t>
             </w:r>
           </w:p>
@@ -5411,7 +5507,6 @@
         <w:ind w:firstLine="567"/>
       </w:pPr>
       <w:r>
-        <w:lastRenderedPageBreak/>
         <w:t xml:space="preserve"> </w:t>
       </w:r>
     </w:p>
@@ -5572,6 +5667,7 @@
                 <w:bCs/>
                 <w:noProof/>
               </w:rPr>
+              <w:lastRenderedPageBreak/>
               <w:drawing>
                 <wp:inline distT="0" distB="0" distL="0" distR="0" wp14:anchorId="70568EC5" wp14:editId="45A7FDF1">
                   <wp:extent cx="1822939" cy="2326841"/>
@@ -5637,6 +5733,7 @@
                 <w:bCs/>
                 <w:noProof/>
               </w:rPr>
+              <w:lastRenderedPageBreak/>
               <w:drawing>
                 <wp:inline distT="0" distB="0" distL="0" distR="0" wp14:anchorId="3295D531" wp14:editId="392084EE">
                   <wp:extent cx="1966130" cy="2400508"/>
@@ -5711,6 +5808,7 @@
                 <w:bCs/>
                 <w:noProof/>
               </w:rPr>
+              <w:lastRenderedPageBreak/>
               <w:drawing>
                 <wp:inline distT="0" distB="0" distL="0" distR="0" wp14:anchorId="7DDC7BFA" wp14:editId="0E8D0FFF">
                   <wp:extent cx="1882303" cy="2415749"/>
@@ -5896,7 +5994,6 @@
                 <w:bCs/>
                 <w:noProof/>
               </w:rPr>
-              <w:lastRenderedPageBreak/>
               <w:drawing>
                 <wp:inline distT="0" distB="0" distL="0" distR="0" wp14:anchorId="29293032" wp14:editId="023E964B">
                   <wp:extent cx="2384713" cy="1019908"/>
@@ -6627,6 +6724,7 @@
                 <w:bCs/>
                 <w:noProof/>
               </w:rPr>
+              <w:lastRenderedPageBreak/>
               <w:drawing>
                 <wp:inline distT="0" distB="0" distL="0" distR="0" wp14:anchorId="0BC62A1C" wp14:editId="4C4A25D9">
                   <wp:extent cx="1859441" cy="2423370"/>
@@ -6692,6 +6790,7 @@
                 <w:bCs/>
                 <w:noProof/>
               </w:rPr>
+              <w:lastRenderedPageBreak/>
               <w:drawing>
                 <wp:inline distT="0" distB="0" distL="0" distR="0" wp14:anchorId="1FB17684" wp14:editId="761C668A">
                   <wp:extent cx="1905165" cy="2354784"/>
@@ -6766,6 +6865,7 @@
                 <w:bCs/>
                 <w:noProof/>
               </w:rPr>
+              <w:lastRenderedPageBreak/>
               <w:drawing>
                 <wp:inline distT="0" distB="0" distL="0" distR="0" wp14:anchorId="61F6E106" wp14:editId="57239405">
                   <wp:extent cx="1874682" cy="2400508"/>
@@ -6951,7 +7051,6 @@
                 <w:bCs/>
                 <w:noProof/>
               </w:rPr>
-              <w:lastRenderedPageBreak/>
               <w:drawing>
                 <wp:inline distT="0" distB="0" distL="0" distR="0" wp14:anchorId="2B3593AA" wp14:editId="26F3A365">
                   <wp:extent cx="2220942" cy="978877"/>
@@ -7017,7 +7116,6 @@
                 <w:bCs/>
                 <w:noProof/>
               </w:rPr>
-              <w:lastRenderedPageBreak/>
               <w:drawing>
                 <wp:inline distT="0" distB="0" distL="0" distR="0" wp14:anchorId="26639384" wp14:editId="7A1A5474">
                   <wp:extent cx="2204506" cy="961293"/>
@@ -7092,7 +7190,6 @@
                 <w:bCs/>
                 <w:noProof/>
               </w:rPr>
-              <w:lastRenderedPageBreak/>
               <w:drawing>
                 <wp:inline distT="0" distB="0" distL="0" distR="0" wp14:anchorId="5E2E64B0" wp14:editId="30F004D0">
                   <wp:extent cx="2341111" cy="1025770"/>
@@ -7450,6 +7547,7 @@
           <w:b/>
           <w:bCs/>
         </w:rPr>
+        <w:lastRenderedPageBreak/>
         <w:t>Total Population</w:t>
       </w:r>
     </w:p>
@@ -7591,7 +7689,6 @@
                 <w:bCs/>
                 <w:noProof/>
               </w:rPr>
-              <w:lastRenderedPageBreak/>
               <w:drawing>
                 <wp:inline distT="0" distB="0" distL="0" distR="0" wp14:anchorId="5819D9A8" wp14:editId="72BFE143">
                   <wp:extent cx="1943268" cy="2347163"/>
@@ -7657,7 +7754,6 @@
                 <w:bCs/>
                 <w:noProof/>
               </w:rPr>
-              <w:lastRenderedPageBreak/>
               <w:drawing>
                 <wp:inline distT="0" distB="0" distL="0" distR="0" wp14:anchorId="02BDCBB8" wp14:editId="463D065E">
                   <wp:extent cx="2027096" cy="2377646"/>
@@ -7732,7 +7828,6 @@
                 <w:bCs/>
                 <w:noProof/>
               </w:rPr>
-              <w:lastRenderedPageBreak/>
               <w:drawing>
                 <wp:inline distT="0" distB="0" distL="0" distR="0" wp14:anchorId="28EA2BC4" wp14:editId="3A9DC17D">
                   <wp:extent cx="1988992" cy="2370025"/>
@@ -8412,7 +8507,6 @@
           <w:b/>
           <w:bCs/>
         </w:rPr>
-        <w:lastRenderedPageBreak/>
         <w:t>Total Active Population</w:t>
       </w:r>
     </w:p>
@@ -8578,6 +8672,7 @@
                 <w:bCs/>
                 <w:noProof/>
               </w:rPr>
+              <w:lastRenderedPageBreak/>
               <w:drawing>
                 <wp:inline distT="0" distB="0" distL="0" distR="0" wp14:anchorId="1D106CA8" wp14:editId="1A253D67">
                   <wp:extent cx="1783235" cy="2370025"/>
@@ -8643,6 +8738,7 @@
                 <w:bCs/>
                 <w:noProof/>
               </w:rPr>
+              <w:lastRenderedPageBreak/>
               <w:drawing>
                 <wp:inline distT="0" distB="0" distL="0" distR="0" wp14:anchorId="642903DA" wp14:editId="1485AA6C">
                   <wp:extent cx="1806097" cy="2354784"/>
@@ -8717,6 +8813,7 @@
                 <w:bCs/>
                 <w:noProof/>
               </w:rPr>
+              <w:lastRenderedPageBreak/>
               <w:drawing>
                 <wp:inline distT="0" distB="0" distL="0" distR="0" wp14:anchorId="14641BEA" wp14:editId="5F8FA145">
                   <wp:extent cx="1752752" cy="2331922"/>
@@ -8902,7 +8999,6 @@
                 <w:bCs/>
                 <w:noProof/>
               </w:rPr>
-              <w:lastRenderedPageBreak/>
               <w:drawing>
                 <wp:inline distT="0" distB="0" distL="0" distR="0" wp14:anchorId="482359F5" wp14:editId="36399755">
                   <wp:extent cx="2244969" cy="978695"/>
@@ -8968,7 +9064,6 @@
                 <w:bCs/>
                 <w:noProof/>
               </w:rPr>
-              <w:lastRenderedPageBreak/>
               <w:drawing>
                 <wp:inline distT="0" distB="0" distL="0" distR="0" wp14:anchorId="4CD265E3" wp14:editId="72F8FE1E">
                   <wp:extent cx="2206259" cy="955431"/>
@@ -9043,7 +9138,6 @@
                 <w:bCs/>
                 <w:noProof/>
               </w:rPr>
-              <w:lastRenderedPageBreak/>
               <w:drawing>
                 <wp:inline distT="0" distB="0" distL="0" distR="0" wp14:anchorId="653D199D" wp14:editId="28F6C9A7">
                   <wp:extent cx="2262554" cy="983926"/>
@@ -9392,6 +9486,7 @@
           <w:sz w:val="28"/>
           <w:szCs w:val="28"/>
         </w:rPr>
+        <w:lastRenderedPageBreak/>
         <w:t>Explore Data</w:t>
       </w:r>
     </w:p>
@@ -9557,7 +9652,6 @@
         <w:ind w:firstLine="567"/>
       </w:pPr>
       <w:r>
-        <w:lastRenderedPageBreak/>
         <w:t xml:space="preserve">Printed a boxplot for every dataset to have a depth look at the distribution of the data. With this graph it was possible to display the distribution of data based on six key values: </w:t>
       </w:r>
     </w:p>
@@ -10105,7 +10199,6 @@
                 <w:bCs/>
                 <w:noProof/>
               </w:rPr>
-              <w:lastRenderedPageBreak/>
               <w:drawing>
                 <wp:inline distT="0" distB="0" distL="0" distR="0" wp14:anchorId="0E6CF061" wp14:editId="0F6B624F">
                   <wp:extent cx="2227385" cy="1718847"/>
@@ -10171,7 +10264,6 @@
                 <w:bCs/>
                 <w:noProof/>
               </w:rPr>
-              <w:lastRenderedPageBreak/>
               <w:drawing>
                 <wp:inline distT="0" distB="0" distL="0" distR="0" wp14:anchorId="4FE69C05" wp14:editId="6C97272D">
                   <wp:extent cx="2269422" cy="1718310"/>
@@ -10237,7 +10329,6 @@
                 <w:bCs/>
                 <w:noProof/>
               </w:rPr>
-              <w:lastRenderedPageBreak/>
               <w:drawing>
                 <wp:inline distT="0" distB="0" distL="0" distR="0" wp14:anchorId="4C8A01A6" wp14:editId="109B4E54">
                   <wp:extent cx="2259612" cy="1693984"/>
@@ -10446,6 +10537,7 @@
         <w:ind w:left="1281" w:hanging="357"/>
       </w:pPr>
       <w:r>
+        <w:lastRenderedPageBreak/>
         <w:t>P</w:t>
       </w:r>
       <w:r>
@@ -10850,7 +10942,6 @@
                 <w:bCs/>
                 <w:noProof/>
               </w:rPr>
-              <w:lastRenderedPageBreak/>
               <w:drawing>
                 <wp:inline distT="0" distB="0" distL="0" distR="0" wp14:anchorId="34A32BA4" wp14:editId="6E915ACE">
                   <wp:extent cx="2256692" cy="1695412"/>
@@ -10916,7 +11007,6 @@
                 <w:bCs/>
                 <w:noProof/>
               </w:rPr>
-              <w:lastRenderedPageBreak/>
               <w:drawing>
                 <wp:inline distT="0" distB="0" distL="0" distR="0" wp14:anchorId="6B970E41" wp14:editId="18E92639">
                   <wp:extent cx="2227384" cy="1701236"/>
@@ -10982,7 +11072,6 @@
                 <w:bCs/>
                 <w:noProof/>
               </w:rPr>
-              <w:lastRenderedPageBreak/>
               <w:drawing>
                 <wp:inline distT="0" distB="0" distL="0" distR="0" wp14:anchorId="00C45E69" wp14:editId="136C71AA">
                   <wp:extent cx="2250399" cy="1699100"/>
@@ -11283,7 +11372,6 @@
                 <w:b/>
                 <w:bCs/>
               </w:rPr>
-              <w:lastRenderedPageBreak/>
               <w:t>Ireland</w:t>
             </w:r>
           </w:p>
@@ -12451,7 +12539,6 @@
                 <w:bCs/>
                 <w:noProof/>
               </w:rPr>
-              <w:lastRenderedPageBreak/>
               <w:drawing>
                 <wp:inline distT="0" distB="0" distL="0" distR="0" wp14:anchorId="0938DC43" wp14:editId="018395D0">
                   <wp:extent cx="2250831" cy="1710968"/>
@@ -12517,7 +12604,6 @@
                 <w:bCs/>
                 <w:noProof/>
               </w:rPr>
-              <w:lastRenderedPageBreak/>
               <w:drawing>
                 <wp:inline distT="0" distB="0" distL="0" distR="0" wp14:anchorId="178BA563" wp14:editId="5332CBC9">
                   <wp:extent cx="2233246" cy="1701180"/>
@@ -12583,7 +12669,6 @@
                 <w:bCs/>
                 <w:noProof/>
               </w:rPr>
-              <w:lastRenderedPageBreak/>
               <w:drawing>
                 <wp:inline distT="0" distB="0" distL="0" distR="0" wp14:anchorId="6B8B13CC" wp14:editId="1C334720">
                   <wp:extent cx="2209800" cy="1685445"/>
@@ -12876,7 +12961,6 @@
                 <w:b/>
                 <w:bCs/>
               </w:rPr>
-              <w:lastRenderedPageBreak/>
               <w:t>Ireland</w:t>
             </w:r>
           </w:p>
@@ -13562,6 +13646,7 @@
           <w:sz w:val="28"/>
           <w:szCs w:val="28"/>
         </w:rPr>
+        <w:lastRenderedPageBreak/>
         <w:t>Data Quality</w:t>
       </w:r>
       <w:r>
@@ -13753,7 +13838,6 @@
         <w:ind w:left="1281" w:hanging="357"/>
       </w:pPr>
       <w:r>
-        <w:lastRenderedPageBreak/>
         <w:t>Total Active Population (16 – 65 years old)</w:t>
       </w:r>
     </w:p>
@@ -14283,6 +14367,7 @@
               </w:rPr>
             </w:pPr>
             <w:r>
+              <w:lastRenderedPageBreak/>
               <w:t>Total</w:t>
             </w:r>
             <w:r>
@@ -15188,7 +15273,6 @@
               </w:rPr>
             </w:pPr>
             <w:r>
-              <w:lastRenderedPageBreak/>
               <w:t>Total Population</w:t>
             </w:r>
           </w:p>
@@ -16051,6 +16135,7 @@
         <w:ind w:left="564"/>
       </w:pPr>
       <w:r>
+        <w:lastRenderedPageBreak/>
         <w:t>What needs to be done during the data preparation phase?</w:t>
       </w:r>
     </w:p>
@@ -16168,7 +16253,6 @@
         </w:numPr>
       </w:pPr>
       <w:r>
-        <w:lastRenderedPageBreak/>
         <w:t>Concatenate datasets with the same data pattern</w:t>
       </w:r>
       <w:r>
@@ -16568,8 +16652,13 @@
         <w:ind w:left="564"/>
       </w:pPr>
       <w:r>
-        <w:t>The common date period between the datasets was preserved, removing other lines beyond the range between 1975 - 2016</w:t>
-      </w:r>
+        <w:t xml:space="preserve">The common date period between the datasets was preserved, removing other lines beyond the range between 1975 - </w:t>
+      </w:r>
+      <w:proofErr w:type="gramStart"/>
+      <w:r>
+        <w:t>2016</w:t>
+      </w:r>
+      <w:proofErr w:type="gramEnd"/>
     </w:p>
     <w:tbl>
       <w:tblPr>
@@ -17699,8 +17788,13 @@
       <w:r>
         <w:t xml:space="preserve">range of House Cost, </w:t>
       </w:r>
-      <w:r>
-        <w:t>It was removed</w:t>
+      <w:proofErr w:type="gramStart"/>
+      <w:r>
+        <w:t>It</w:t>
+      </w:r>
+      <w:proofErr w:type="gramEnd"/>
+      <w:r>
+        <w:t xml:space="preserve"> was removed</w:t>
       </w:r>
       <w:r>
         <w:t xml:space="preserve"> other lines beyond the range between 1975 </w:t>
@@ -20823,7 +20917,15 @@
         <w:ind w:firstLine="567"/>
       </w:pPr>
       <w:r>
-        <w:t xml:space="preserve">The period starts from </w:t>
+        <w:t xml:space="preserve">The period </w:t>
+      </w:r>
+      <w:proofErr w:type="gramStart"/>
+      <w:r>
+        <w:t>starts</w:t>
+      </w:r>
+      <w:proofErr w:type="gramEnd"/>
+      <w:r>
+        <w:t xml:space="preserve"> from </w:t>
       </w:r>
       <w:r>
         <w:t>200</w:t>
@@ -21204,7 +21306,7 @@
       </w:pPr>
       <w:r>
         <w:lastRenderedPageBreak/>
-        <w:t>Construction Employment per Total Population and Active Population</w:t>
+        <w:t xml:space="preserve">Construction Employment per Total Population </w:t>
       </w:r>
     </w:p>
     <w:p>
@@ -21264,15 +21366,149 @@
         <w:pStyle w:val="NoSpacing"/>
         <w:ind w:hanging="709"/>
       </w:pPr>
+    </w:p>
+    <w:p>
+      <w:pPr>
+        <w:pStyle w:val="NoSpacing"/>
+        <w:ind w:firstLine="567"/>
+      </w:pPr>
+      <w:r>
+        <w:t xml:space="preserve">This graphic plot shows data about </w:t>
+      </w:r>
+      <w:r>
+        <w:t>c</w:t>
+      </w:r>
+      <w:r>
+        <w:t xml:space="preserve">onstruction employment </w:t>
+      </w:r>
+      <w:r>
+        <w:t xml:space="preserve">per </w:t>
+      </w:r>
+      <w:r>
+        <w:t xml:space="preserve">total </w:t>
+      </w:r>
+      <w:r>
+        <w:t xml:space="preserve">population </w:t>
+      </w:r>
+      <w:r>
+        <w:t>compared between the three countries of this study: Ireland, Germany, and Italy.</w:t>
+      </w:r>
+    </w:p>
+    <w:p>
+      <w:pPr>
+        <w:pStyle w:val="NoSpacing"/>
+        <w:ind w:firstLine="567"/>
+      </w:pPr>
+      <w:r>
+        <w:t>By applying the concept of the per 1000 rate (</w:t>
+      </w:r>
+      <w:r>
+        <w:t>Construction employment</w:t>
+      </w:r>
+      <w:r>
+        <w:t xml:space="preserve"> / Population * 1000), It was possible to have a more realistic view of the difference between Ireland and its peers in the graph</w:t>
+      </w:r>
+      <w:r>
+        <w:t xml:space="preserve">, </w:t>
+      </w:r>
+      <w:r>
+        <w:t>since countries have very different total population numbers</w:t>
+      </w:r>
+      <w:r>
+        <w:t>.</w:t>
+      </w:r>
+    </w:p>
+    <w:p>
+      <w:pPr>
+        <w:pStyle w:val="NoSpacing"/>
+        <w:ind w:firstLine="567"/>
+      </w:pPr>
+      <w:r>
+        <w:t>Ireland is the country that presented the greatest variations, being mainly represented by a vertiginous drop from a peak of 66 in 2006 to 18 workers per 1000 inhabitants in 2012, probably very affected by the subprime crisis in the United States. After 2012, Ireland began to recover, ending 2022 with around 30 workers.</w:t>
+      </w:r>
+    </w:p>
+    <w:p>
+      <w:pPr>
+        <w:pStyle w:val="NoSpacing"/>
+        <w:ind w:firstLine="567"/>
+      </w:pPr>
+      <w:r>
+        <w:t>It was interesting to note that Italy and Germany had little impact regarding the 2008 crisis, with only Italy having a drop from 33 in 2007 to 22 workers in 2019, showing a recovery only from 2020 ending 2022 with 25 workers.</w:t>
+      </w:r>
+    </w:p>
+    <w:p>
+      <w:pPr>
+        <w:pStyle w:val="NoSpacing"/>
+        <w:ind w:firstLine="567"/>
+      </w:pPr>
+      <w:r>
+        <w:lastRenderedPageBreak/>
+        <w:t>Another surprise was that despite a huge drop of almost 400%, Ireland ended 2022 at the same level as Germany and above Italy.</w:t>
+      </w:r>
+    </w:p>
+    <w:p>
+      <w:pPr>
+        <w:pStyle w:val="NoSpacing"/>
+        <w:ind w:firstLine="567"/>
+      </w:pPr>
+      <w:r>
+        <w:t xml:space="preserve">It was expected that Ireland would have a supposed labor deficit to explain the housing crisis, it is likely that this crisis </w:t>
+      </w:r>
+      <w:r>
+        <w:t>reflects</w:t>
+      </w:r>
+      <w:r>
+        <w:t xml:space="preserve"> earlier years and perhaps Ireland should have followed with twice the levels of construction and labor as their peers, keeping values equal to countries that have fewer housing crisis problems will only keep the crisis stabilized.</w:t>
+      </w:r>
+    </w:p>
+    <w:p>
+      <w:pPr>
+        <w:pStyle w:val="NoSpacing"/>
+        <w:ind w:firstLine="567"/>
+      </w:pPr>
+    </w:p>
+    <w:p>
+      <w:pPr>
+        <w:pStyle w:val="NoSpacing"/>
+        <w:ind w:firstLine="567"/>
+        <w:rPr>
+          <w:rFonts w:asciiTheme="majorHAnsi" w:eastAsiaTheme="majorEastAsia" w:hAnsiTheme="majorHAnsi" w:cstheme="majorBidi"/>
+          <w:b/>
+          <w:bCs/>
+        </w:rPr>
+      </w:pPr>
+    </w:p>
+    <w:p>
+      <w:pPr>
+        <w:pStyle w:val="Heading2"/>
+        <w:rPr>
+          <w:lang w:val="pt-BR"/>
+        </w:rPr>
+      </w:pPr>
+      <w:r>
+        <w:t>Construction Employment per Active Population</w:t>
+      </w:r>
+    </w:p>
+    <w:p>
+      <w:pPr>
+        <w:pStyle w:val="NoSpacing"/>
+        <w:ind w:firstLine="567"/>
+      </w:pPr>
+    </w:p>
+    <w:p>
+      <w:pPr>
+        <w:pStyle w:val="NoSpacing"/>
+        <w:ind w:hanging="709"/>
+      </w:pPr>
       <w:r>
         <w:rPr>
           <w:noProof/>
         </w:rPr>
         <w:drawing>
-          <wp:inline distT="0" distB="0" distL="0" distR="0" wp14:anchorId="5A473BEB" wp14:editId="30FC7E2A">
+          <wp:inline distT="0" distB="0" distL="0" distR="0" wp14:anchorId="67C2857C" wp14:editId="2C87D4B8">
             <wp:extent cx="7003915" cy="2426677"/>
             <wp:effectExtent l="0" t="0" r="6985" b="0"/>
-            <wp:docPr id="202316656" name="Picture 1" descr="A picture containing text, line, plot, diagram&#10;&#10;Description automatically generated"/>
+            <wp:docPr id="563769740" name="Picture 563769740" descr="A picture containing text, line, plot, diagram&#10;&#10;Description automatically generated"/>
             <wp:cNvGraphicFramePr>
               <a:graphicFrameLocks xmlns:a="http://schemas.openxmlformats.org/drawingml/2006/main" noChangeAspect="1"/>
             </wp:cNvGraphicFramePr>
@@ -21309,110 +21545,77 @@
       <w:pPr>
         <w:pStyle w:val="NoSpacing"/>
         <w:ind w:firstLine="567"/>
-        <w:rPr>
-          <w:highlight w:val="yellow"/>
-        </w:rPr>
-      </w:pPr>
-      <w:r>
-        <w:rPr>
-          <w:highlight w:val="yellow"/>
-        </w:rPr>
-        <w:t>This graphic plot shows data about house total construction employment compared between the three countries of this study: Ireland, Germany, and Italy.</w:t>
-      </w:r>
-    </w:p>
-    <w:p>
-      <w:pPr>
-        <w:pStyle w:val="NoSpacing"/>
-        <w:ind w:firstLine="567"/>
-        <w:rPr>
-          <w:highlight w:val="yellow"/>
-        </w:rPr>
-      </w:pPr>
-      <w:r>
-        <w:rPr>
-          <w:highlight w:val="yellow"/>
-        </w:rPr>
-        <w:t>The period starts from 2005 to 2022 and shows the total number of people employed in construction year by year.</w:t>
-      </w:r>
-    </w:p>
-    <w:p>
-      <w:pPr>
-        <w:pStyle w:val="NoSpacing"/>
-        <w:ind w:firstLine="567"/>
-        <w:rPr>
-          <w:highlight w:val="yellow"/>
-        </w:rPr>
-      </w:pPr>
-      <w:r>
-        <w:rPr>
-          <w:highlight w:val="yellow"/>
-        </w:rPr>
+      </w:pPr>
+      <w:r>
+        <w:t xml:space="preserve">This graphic plot shows data about construction employment </w:t>
+      </w:r>
+      <w:r>
+        <w:t xml:space="preserve">per </w:t>
+      </w:r>
+      <w:r>
+        <w:t xml:space="preserve">active </w:t>
+      </w:r>
+      <w:r>
+        <w:t xml:space="preserve">population </w:t>
+      </w:r>
+      <w:r>
+        <w:t>compared between the three countries of this study: Ireland, Germany, and Italy.</w:t>
+      </w:r>
+    </w:p>
+    <w:p>
+      <w:pPr>
+        <w:pStyle w:val="NoSpacing"/>
+        <w:ind w:firstLine="567"/>
+      </w:pPr>
+      <w:r>
+        <w:t>By applying the concept of the per 1000 rate (</w:t>
+      </w:r>
+      <w:r>
+        <w:t>Construction employment</w:t>
+      </w:r>
+      <w:r>
+        <w:t xml:space="preserve"> / </w:t>
+      </w:r>
+      <w:r>
+        <w:t xml:space="preserve">Active </w:t>
+      </w:r>
+      <w:r>
+        <w:t xml:space="preserve">Population * 1000), </w:t>
+      </w:r>
+      <w:r>
+        <w:t>i</w:t>
+      </w:r>
+      <w:r>
+        <w:t>t was possible to have a more realistic view of the difference between Ireland and its peers in the graph</w:t>
+      </w:r>
+      <w:r>
+        <w:t xml:space="preserve">, </w:t>
+      </w:r>
+      <w:r>
+        <w:t>since countries have very different total population numbers</w:t>
+      </w:r>
+      <w:r>
+        <w:t>.</w:t>
+      </w:r>
+    </w:p>
+    <w:p>
+      <w:pPr>
+        <w:pStyle w:val="NoSpacing"/>
+        <w:ind w:firstLine="567"/>
+      </w:pPr>
+      <w:r>
         <w:lastRenderedPageBreak/>
-        <w:t>By applying the concept of the per 1000 rate (House Cost / Population * 1000), It was possible to have a more realistic view of the huge difference between Ireland and its peers in the graph, the difference is such that Germany and Italy were squeezed in the bottom of the graphic.</w:t>
-      </w:r>
-    </w:p>
-    <w:p>
-      <w:pPr>
-        <w:pStyle w:val="NoSpacing"/>
-        <w:ind w:firstLine="567"/>
-        <w:rPr>
-          <w:highlight w:val="yellow"/>
-        </w:rPr>
-      </w:pPr>
-      <w:r>
-        <w:rPr>
-          <w:highlight w:val="yellow"/>
-        </w:rPr>
-        <w:t>The first most interesting analysis is that in both countries the value remained almost stable over the years, showing that the cost of house construction varied more as a function of population fluctuations than other factors.</w:t>
-      </w:r>
-    </w:p>
-    <w:p>
-      <w:pPr>
-        <w:pStyle w:val="NoSpacing"/>
-        <w:ind w:firstLine="567"/>
-        <w:rPr>
-          <w:highlight w:val="yellow"/>
-        </w:rPr>
-      </w:pPr>
-      <w:r>
-        <w:rPr>
-          <w:highlight w:val="yellow"/>
-        </w:rPr>
-        <w:t>When analyzed by absolute population, Ireland has almost 25 times the cost of house construction per population as Germany and about 13 times as much as Italy.</w:t>
-      </w:r>
-    </w:p>
-    <w:p>
-      <w:pPr>
-        <w:pStyle w:val="NoSpacing"/>
-        <w:ind w:firstLine="567"/>
-        <w:rPr>
-          <w:highlight w:val="yellow"/>
-        </w:rPr>
-      </w:pPr>
-      <w:r>
-        <w:rPr>
-          <w:highlight w:val="yellow"/>
-        </w:rPr>
-        <w:t>When making the same association but with the active population, that is, people between 16 and 65 years of age, this number rises to an incredible 45 times the cost in Germany.</w:t>
-      </w:r>
-    </w:p>
-    <w:p>
-      <w:pPr>
-        <w:pStyle w:val="NoSpacing"/>
-        <w:ind w:firstLine="567"/>
-      </w:pPr>
-      <w:r>
-        <w:rPr>
-          <w:highlight w:val="yellow"/>
-        </w:rPr>
-        <w:t>Understanding what is causing this huge difference could be a way for the Irish government to act on the country's housing crisis.</w:t>
-      </w:r>
-    </w:p>
-    <w:p>
-      <w:pPr>
-        <w:pStyle w:val="NoSpacing"/>
-        <w:ind w:firstLine="567"/>
-      </w:pPr>
+        <w:t>Compared with the previous graph, a similar behavior is perceived in the variations, with a surprise where the three countries ended 2022 with a technical tie in the number of workers. This is because Italy has an older population than its peers.</w:t>
+      </w:r>
+    </w:p>
+    <w:p>
+      <w:pPr>
+        <w:pStyle w:val="NoSpacing"/>
+        <w:ind w:firstLine="567"/>
+      </w:pPr>
+      <w:r>
+        <w:t>Even crossing the data of workers by active population, Ireland continues with similar results and the conclusion drawn by the previous graph also applies.</w:t>
+      </w:r>
     </w:p>
     <w:p>
       <w:pPr>
@@ -21447,134 +21650,6 @@
         <w:ind w:firstLine="567"/>
       </w:pPr>
       <w:r>
-        <w:t xml:space="preserve">For the statistical analysis </w:t>
-      </w:r>
-      <w:r>
-        <w:t xml:space="preserve">in this </w:t>
-      </w:r>
-      <w:r>
-        <w:t>study</w:t>
-      </w:r>
-      <w:r>
-        <w:t xml:space="preserve">, </w:t>
-      </w:r>
-      <w:r>
-        <w:t>we used the Poisson</w:t>
-      </w:r>
-      <w:r>
-        <w:t xml:space="preserve"> distribution</w:t>
-      </w:r>
-      <w:r>
-        <w:t xml:space="preserve"> algorithm.</w:t>
-      </w:r>
-    </w:p>
-    <w:p>
-      <w:pPr>
-        <w:pStyle w:val="NoSpacing"/>
-        <w:ind w:firstLine="567"/>
-      </w:pPr>
-      <w:r>
-        <w:t xml:space="preserve">A Poisson distribution is a discrete probability distribution, meaning that it gives the probability of a discrete (i.e., countable) outcome. For Poisson </w:t>
-      </w:r>
-      <w:r>
-        <w:t>D</w:t>
-      </w:r>
-      <w:r>
-        <w:t>istribution, the discrete outcome is the number of times an event occurs.</w:t>
-      </w:r>
-      <w:r>
-        <w:t xml:space="preserve"> </w:t>
-      </w:r>
-      <w:r>
-        <w:t xml:space="preserve">It’s possible to </w:t>
-      </w:r>
-      <w:r>
-        <w:t xml:space="preserve">use a Poisson distribution to predict or explain the number of events occurring within a given interval of time or space </w:t>
-      </w:r>
-      <w:r>
-        <w:t>(</w:t>
-      </w:r>
-      <w:proofErr w:type="spellStart"/>
-      <w:r>
-        <w:t>Scribbr</w:t>
-      </w:r>
-      <w:proofErr w:type="spellEnd"/>
-      <w:r>
-        <w:t>,</w:t>
-      </w:r>
-      <w:r>
-        <w:t xml:space="preserve"> 2023).</w:t>
-      </w:r>
-    </w:p>
-    <w:p>
-      <w:pPr>
-        <w:pStyle w:val="NoSpacing"/>
-        <w:ind w:firstLine="567"/>
-      </w:pPr>
-      <w:r>
-        <w:t xml:space="preserve">The events in this case </w:t>
-      </w:r>
-      <w:r>
-        <w:t>were</w:t>
-      </w:r>
-      <w:r>
-        <w:t xml:space="preserve"> the probability of homeless elderly people in Dublin</w:t>
-      </w:r>
-      <w:r>
-        <w:t>.</w:t>
-      </w:r>
-    </w:p>
-    <w:p>
-      <w:pPr>
-        <w:pStyle w:val="NoSpacing"/>
-        <w:ind w:firstLine="567"/>
-      </w:pPr>
-      <w:r>
-        <w:t>Below are the boundaries for the analysis:</w:t>
-      </w:r>
-    </w:p>
-    <w:p>
-      <w:pPr>
-        <w:pStyle w:val="NoSpacing"/>
-        <w:numPr>
-          <w:ilvl w:val="0"/>
-          <w:numId w:val="19"/>
-        </w:numPr>
-      </w:pPr>
-      <w:r>
-        <w:t>Seniors (65+ years old)</w:t>
-      </w:r>
-    </w:p>
-    <w:p>
-      <w:pPr>
-        <w:pStyle w:val="NoSpacing"/>
-        <w:numPr>
-          <w:ilvl w:val="0"/>
-          <w:numId w:val="19"/>
-        </w:numPr>
-      </w:pPr>
-      <w:r>
-        <w:t>Region: Dublin</w:t>
-      </w:r>
-    </w:p>
-    <w:p>
-      <w:pPr>
-        <w:pStyle w:val="NoSpacing"/>
-        <w:numPr>
-          <w:ilvl w:val="0"/>
-          <w:numId w:val="19"/>
-        </w:numPr>
-      </w:pPr>
-      <w:r>
-        <w:t>Base period: last three months (Oct/22 to Dec/22)</w:t>
-      </w:r>
-    </w:p>
-    <w:p>
-      <w:pPr>
-        <w:pStyle w:val="NoSpacing"/>
-        <w:ind w:firstLine="567"/>
-      </w:pPr>
-      <w:r>
         <w:t>Based on the frequency of elderly people in the last three months, we calculated using poison the probability of the number of elderly people for the month of January/2023</w:t>
       </w:r>
     </w:p>
@@ -21627,479 +21702,6 @@
         <w:pStyle w:val="NoSpacing"/>
         <w:ind w:firstLine="567"/>
       </w:pPr>
-      <w:r>
-        <w:rPr>
-          <w:noProof/>
-        </w:rPr>
-        <w:drawing>
-          <wp:inline distT="0" distB="0" distL="0" distR="0" wp14:anchorId="4B7EF2FA" wp14:editId="0DF0F1C5">
-            <wp:extent cx="5943600" cy="621030"/>
-            <wp:effectExtent l="0" t="0" r="0" b="7620"/>
-            <wp:docPr id="24" name="Picture 24"/>
-            <wp:cNvGraphicFramePr>
-              <a:graphicFrameLocks xmlns:a="http://schemas.openxmlformats.org/drawingml/2006/main" noChangeAspect="1"/>
-            </wp:cNvGraphicFramePr>
-            <a:graphic xmlns:a="http://schemas.openxmlformats.org/drawingml/2006/main">
-              <a:graphicData uri="http://schemas.openxmlformats.org/drawingml/2006/picture">
-                <pic:pic xmlns:pic="http://schemas.openxmlformats.org/drawingml/2006/picture">
-                  <pic:nvPicPr>
-                    <pic:cNvPr id="1" name=""/>
-                    <pic:cNvPicPr/>
-                  </pic:nvPicPr>
-                  <pic:blipFill>
-                    <a:blip r:embed="rId95"/>
-                    <a:stretch>
-                      <a:fillRect/>
-                    </a:stretch>
-                  </pic:blipFill>
-                  <pic:spPr>
-                    <a:xfrm>
-                      <a:off x="0" y="0"/>
-                      <a:ext cx="5943600" cy="621030"/>
-                    </a:xfrm>
-                    <a:prstGeom prst="rect">
-                      <a:avLst/>
-                    </a:prstGeom>
-                  </pic:spPr>
-                </pic:pic>
-              </a:graphicData>
-            </a:graphic>
-          </wp:inline>
-        </w:drawing>
-      </w:r>
-    </w:p>
-    <w:p>
-      <w:pPr>
-        <w:pStyle w:val="NoSpacing"/>
-        <w:ind w:firstLine="567"/>
-      </w:pPr>
-    </w:p>
-    <w:p>
-      <w:pPr>
-        <w:pStyle w:val="NoSpacing"/>
-        <w:ind w:firstLine="567"/>
-      </w:pPr>
-      <w:r>
-        <w:lastRenderedPageBreak/>
-        <w:t xml:space="preserve">Once we had </w:t>
-      </w:r>
-      <w:r>
-        <w:t xml:space="preserve">the </w:t>
-      </w:r>
-      <w:r>
-        <w:t>appropriate</w:t>
-      </w:r>
-      <w:r>
-        <w:t xml:space="preserve"> records in our data frame, </w:t>
-      </w:r>
-      <w:r>
-        <w:t>we could calculate the lambda value.</w:t>
-      </w:r>
-      <w:r>
-        <w:t xml:space="preserve"> Lambda is the mean number of events occurring within a given interval of time or space, </w:t>
-      </w:r>
-      <w:r>
-        <w:t>in</w:t>
-      </w:r>
-      <w:r>
-        <w:t xml:space="preserve"> this case </w:t>
-      </w:r>
-      <w:r>
-        <w:t>occurrence of adults aged 65+.</w:t>
-      </w:r>
-    </w:p>
-    <w:p>
-      <w:pPr>
-        <w:pStyle w:val="NoSpacing"/>
-        <w:ind w:firstLine="567"/>
-      </w:pPr>
-      <w:r>
-        <w:t xml:space="preserve"> </w:t>
-      </w:r>
-      <w:r>
-        <w:t xml:space="preserve">We </w:t>
-      </w:r>
-      <w:r>
-        <w:t>i</w:t>
-      </w:r>
-      <w:r>
-        <w:t>n</w:t>
-      </w:r>
-      <w:r>
-        <w:t>tera</w:t>
-      </w:r>
-      <w:r>
-        <w:t>c</w:t>
-      </w:r>
-      <w:r>
-        <w:t>ted</w:t>
-      </w:r>
-      <w:r>
-        <w:t xml:space="preserve"> with our dataset (row per row) </w:t>
-      </w:r>
-      <w:r>
-        <w:t>adding the values and then dividing by the number of records and obtaining the mean (lambda):</w:t>
-      </w:r>
-    </w:p>
-    <w:p>
-      <w:pPr>
-        <w:pStyle w:val="NoSpacing"/>
-        <w:ind w:firstLine="567"/>
-      </w:pPr>
-      <w:r>
-        <w:rPr>
-          <w:noProof/>
-        </w:rPr>
-        <w:drawing>
-          <wp:inline distT="0" distB="0" distL="0" distR="0" wp14:anchorId="7444F42D" wp14:editId="14585D4F">
-            <wp:extent cx="5890770" cy="1287892"/>
-            <wp:effectExtent l="0" t="0" r="0" b="7620"/>
-            <wp:docPr id="25" name="Picture 25" descr="Text&#10;&#10;Description automatically generated"/>
-            <wp:cNvGraphicFramePr>
-              <a:graphicFrameLocks xmlns:a="http://schemas.openxmlformats.org/drawingml/2006/main" noChangeAspect="1"/>
-            </wp:cNvGraphicFramePr>
-            <a:graphic xmlns:a="http://schemas.openxmlformats.org/drawingml/2006/main">
-              <a:graphicData uri="http://schemas.openxmlformats.org/drawingml/2006/picture">
-                <pic:pic xmlns:pic="http://schemas.openxmlformats.org/drawingml/2006/picture">
-                  <pic:nvPicPr>
-                    <pic:cNvPr id="25" name="Picture 25" descr="Text&#10;&#10;Description automatically generated"/>
-                    <pic:cNvPicPr/>
-                  </pic:nvPicPr>
-                  <pic:blipFill>
-                    <a:blip r:embed="rId96"/>
-                    <a:stretch>
-                      <a:fillRect/>
-                    </a:stretch>
-                  </pic:blipFill>
-                  <pic:spPr>
-                    <a:xfrm>
-                      <a:off x="0" y="0"/>
-                      <a:ext cx="5890770" cy="1287892"/>
-                    </a:xfrm>
-                    <a:prstGeom prst="rect">
-                      <a:avLst/>
-                    </a:prstGeom>
-                  </pic:spPr>
-                </pic:pic>
-              </a:graphicData>
-            </a:graphic>
-          </wp:inline>
-        </w:drawing>
-      </w:r>
-    </w:p>
-    <w:p>
-      <w:pPr>
-        <w:pStyle w:val="NoSpacing"/>
-        <w:ind w:firstLine="567"/>
-      </w:pPr>
-      <w:r>
-        <w:t xml:space="preserve">With the lambda in hands, </w:t>
-      </w:r>
-      <w:r>
-        <w:t>it was time to define an array of values to be predicted.</w:t>
-      </w:r>
-    </w:p>
-    <w:p>
-      <w:pPr>
-        <w:pStyle w:val="NoSpacing"/>
-        <w:ind w:firstLine="567"/>
-      </w:pPr>
-      <w:r>
-        <w:t xml:space="preserve">For this </w:t>
-      </w:r>
-      <w:r>
-        <w:t>scenario, we added a range of 20 numbers to each side</w:t>
-      </w:r>
-      <w:r>
-        <w:t>, that means with a l</w:t>
-      </w:r>
-      <w:r>
-        <w:t>ambda of 88, we got a range from 68 to 108 to calculate the probability</w:t>
-      </w:r>
-      <w:r>
-        <w:t xml:space="preserve">, in better words, we calculated the probability to have from 68 </w:t>
-      </w:r>
-      <w:r>
-        <w:t>to 108 elderly people in homeless situation</w:t>
-      </w:r>
-      <w:r>
-        <w:t xml:space="preserve"> </w:t>
-      </w:r>
-      <w:r>
-        <w:t>in</w:t>
-      </w:r>
-      <w:r>
-        <w:t xml:space="preserve"> January 2023</w:t>
-      </w:r>
-      <w:r>
-        <w:t>.</w:t>
-      </w:r>
-    </w:p>
-    <w:p>
-      <w:pPr>
-        <w:pStyle w:val="NoSpacing"/>
-        <w:ind w:firstLine="567"/>
-      </w:pPr>
-      <w:r>
-        <w:rPr>
-          <w:noProof/>
-        </w:rPr>
-        <w:drawing>
-          <wp:inline distT="0" distB="0" distL="0" distR="0" wp14:anchorId="2B7D54E2" wp14:editId="6BC8526B">
-            <wp:extent cx="5943600" cy="926465"/>
-            <wp:effectExtent l="0" t="0" r="0" b="6985"/>
-            <wp:docPr id="26" name="Picture 26" descr="Text&#10;&#10;Description automatically generated"/>
-            <wp:cNvGraphicFramePr>
-              <a:graphicFrameLocks xmlns:a="http://schemas.openxmlformats.org/drawingml/2006/main" noChangeAspect="1"/>
-            </wp:cNvGraphicFramePr>
-            <a:graphic xmlns:a="http://schemas.openxmlformats.org/drawingml/2006/main">
-              <a:graphicData uri="http://schemas.openxmlformats.org/drawingml/2006/picture">
-                <pic:pic xmlns:pic="http://schemas.openxmlformats.org/drawingml/2006/picture">
-                  <pic:nvPicPr>
-                    <pic:cNvPr id="26" name="Picture 26" descr="Text&#10;&#10;Description automatically generated"/>
-                    <pic:cNvPicPr/>
-                  </pic:nvPicPr>
-                  <pic:blipFill>
-                    <a:blip r:embed="rId97"/>
-                    <a:stretch>
-                      <a:fillRect/>
-                    </a:stretch>
-                  </pic:blipFill>
-                  <pic:spPr>
-                    <a:xfrm>
-                      <a:off x="0" y="0"/>
-                      <a:ext cx="5943600" cy="926465"/>
-                    </a:xfrm>
-                    <a:prstGeom prst="rect">
-                      <a:avLst/>
-                    </a:prstGeom>
-                  </pic:spPr>
-                </pic:pic>
-              </a:graphicData>
-            </a:graphic>
-          </wp:inline>
-        </w:drawing>
-      </w:r>
-    </w:p>
-    <w:p>
-      <w:pPr>
-        <w:pStyle w:val="NoSpacing"/>
-        <w:ind w:firstLine="567"/>
-      </w:pPr>
-      <w:r>
-        <w:t>The last step was to calculate the probability of our range of values</w:t>
-      </w:r>
-      <w:r>
-        <w:t>, to do this we used the function PMF from Python</w:t>
-      </w:r>
-      <w:r>
-        <w:t>.</w:t>
-      </w:r>
-    </w:p>
-    <w:p>
-      <w:pPr>
-        <w:pStyle w:val="NoSpacing"/>
-        <w:ind w:firstLine="567"/>
-      </w:pPr>
-      <w:r>
-        <w:t>PMF calculates the probability of each value of the array based on the number of events (lambda)</w:t>
-      </w:r>
-      <w:r>
-        <w:t>:</w:t>
-      </w:r>
-    </w:p>
-    <w:p>
-      <w:pPr>
-        <w:pStyle w:val="NoSpacing"/>
-        <w:ind w:firstLine="567"/>
-      </w:pPr>
-      <w:r>
-        <w:rPr>
-          <w:noProof/>
-        </w:rPr>
-        <w:drawing>
-          <wp:inline distT="0" distB="0" distL="0" distR="0" wp14:anchorId="19C621F1" wp14:editId="6110E69A">
-            <wp:extent cx="2735817" cy="556308"/>
-            <wp:effectExtent l="0" t="0" r="7620" b="0"/>
-            <wp:docPr id="27" name="Picture 27" descr="Text&#10;&#10;Description automatically generated"/>
-            <wp:cNvGraphicFramePr>
-              <a:graphicFrameLocks xmlns:a="http://schemas.openxmlformats.org/drawingml/2006/main" noChangeAspect="1"/>
-            </wp:cNvGraphicFramePr>
-            <a:graphic xmlns:a="http://schemas.openxmlformats.org/drawingml/2006/main">
-              <a:graphicData uri="http://schemas.openxmlformats.org/drawingml/2006/picture">
-                <pic:pic xmlns:pic="http://schemas.openxmlformats.org/drawingml/2006/picture">
-                  <pic:nvPicPr>
-                    <pic:cNvPr id="27" name="Picture 27" descr="Text&#10;&#10;Description automatically generated"/>
-                    <pic:cNvPicPr/>
-                  </pic:nvPicPr>
-                  <pic:blipFill>
-                    <a:blip r:embed="rId98"/>
-                    <a:stretch>
-                      <a:fillRect/>
-                    </a:stretch>
-                  </pic:blipFill>
-                  <pic:spPr>
-                    <a:xfrm>
-                      <a:off x="0" y="0"/>
-                      <a:ext cx="2735817" cy="556308"/>
-                    </a:xfrm>
-                    <a:prstGeom prst="rect">
-                      <a:avLst/>
-                    </a:prstGeom>
-                  </pic:spPr>
-                </pic:pic>
-              </a:graphicData>
-            </a:graphic>
-          </wp:inline>
-        </w:drawing>
-      </w:r>
-    </w:p>
-    <w:p>
-      <w:pPr>
-        <w:pStyle w:val="NoSpacing"/>
-        <w:ind w:firstLine="567"/>
-      </w:pPr>
-    </w:p>
-    <w:p>
-      <w:pPr>
-        <w:pStyle w:val="NoSpacing"/>
-        <w:ind w:firstLine="567"/>
-      </w:pPr>
-      <w:r>
-        <w:lastRenderedPageBreak/>
-        <w:t>Result:</w:t>
-      </w:r>
-    </w:p>
-    <w:p>
-      <w:pPr>
-        <w:pStyle w:val="NoSpacing"/>
-        <w:ind w:hanging="567"/>
-      </w:pPr>
-      <w:r>
-        <w:rPr>
-          <w:noProof/>
-        </w:rPr>
-        <w:drawing>
-          <wp:inline distT="0" distB="0" distL="0" distR="0" wp14:anchorId="31C0DFC9" wp14:editId="624D64A0">
-            <wp:extent cx="6797245" cy="1082040"/>
-            <wp:effectExtent l="0" t="0" r="3810" b="3810"/>
-            <wp:docPr id="30" name="Picture 30" descr="A picture containing text&#10;&#10;Description automatically generated"/>
-            <wp:cNvGraphicFramePr>
-              <a:graphicFrameLocks xmlns:a="http://schemas.openxmlformats.org/drawingml/2006/main" noChangeAspect="1"/>
-            </wp:cNvGraphicFramePr>
-            <a:graphic xmlns:a="http://schemas.openxmlformats.org/drawingml/2006/main">
-              <a:graphicData uri="http://schemas.openxmlformats.org/drawingml/2006/picture">
-                <pic:pic xmlns:pic="http://schemas.openxmlformats.org/drawingml/2006/picture">
-                  <pic:nvPicPr>
-                    <pic:cNvPr id="30" name="Picture 30" descr="A picture containing text&#10;&#10;Description automatically generated"/>
-                    <pic:cNvPicPr/>
-                  </pic:nvPicPr>
-                  <pic:blipFill>
-                    <a:blip r:embed="rId99"/>
-                    <a:stretch>
-                      <a:fillRect/>
-                    </a:stretch>
-                  </pic:blipFill>
-                  <pic:spPr>
-                    <a:xfrm>
-                      <a:off x="0" y="0"/>
-                      <a:ext cx="6811437" cy="1084299"/>
-                    </a:xfrm>
-                    <a:prstGeom prst="rect">
-                      <a:avLst/>
-                    </a:prstGeom>
-                  </pic:spPr>
-                </pic:pic>
-              </a:graphicData>
-            </a:graphic>
-          </wp:inline>
-        </w:drawing>
-      </w:r>
-    </w:p>
-    <w:p>
-      <w:pPr>
-        <w:pStyle w:val="NoSpacing"/>
-        <w:ind w:hanging="709"/>
-      </w:pPr>
-      <w:r>
-        <w:rPr>
-          <w:noProof/>
-        </w:rPr>
-        <w:drawing>
-          <wp:inline distT="0" distB="0" distL="0" distR="0" wp14:anchorId="4CDB7B69" wp14:editId="1EFF075F">
-            <wp:extent cx="6903720" cy="2391962"/>
-            <wp:effectExtent l="0" t="0" r="0" b="8890"/>
-            <wp:docPr id="29" name="Picture 29" descr="Chart, bar chart, histogram&#10;&#10;Description automatically generated"/>
-            <wp:cNvGraphicFramePr>
-              <a:graphicFrameLocks xmlns:a="http://schemas.openxmlformats.org/drawingml/2006/main" noChangeAspect="1"/>
-            </wp:cNvGraphicFramePr>
-            <a:graphic xmlns:a="http://schemas.openxmlformats.org/drawingml/2006/main">
-              <a:graphicData uri="http://schemas.openxmlformats.org/drawingml/2006/picture">
-                <pic:pic xmlns:pic="http://schemas.openxmlformats.org/drawingml/2006/picture">
-                  <pic:nvPicPr>
-                    <pic:cNvPr id="29" name="Picture 29" descr="Chart, bar chart, histogram&#10;&#10;Description automatically generated"/>
-                    <pic:cNvPicPr/>
-                  </pic:nvPicPr>
-                  <pic:blipFill>
-                    <a:blip r:embed="rId100"/>
-                    <a:stretch>
-                      <a:fillRect/>
-                    </a:stretch>
-                  </pic:blipFill>
-                  <pic:spPr>
-                    <a:xfrm>
-                      <a:off x="0" y="0"/>
-                      <a:ext cx="6924794" cy="2399264"/>
-                    </a:xfrm>
-                    <a:prstGeom prst="rect">
-                      <a:avLst/>
-                    </a:prstGeom>
-                  </pic:spPr>
-                </pic:pic>
-              </a:graphicData>
-            </a:graphic>
-          </wp:inline>
-        </w:drawing>
-      </w:r>
-    </w:p>
-    <w:p>
-      <w:pPr>
-        <w:pStyle w:val="NoSpacing"/>
-        <w:ind w:firstLine="567"/>
-      </w:pPr>
-      <w:r>
-        <w:t>Each bar line in the graph represents the probability of the event (</w:t>
-      </w:r>
-      <w:r>
-        <w:t>elderly people in homeless situation)</w:t>
-      </w:r>
-      <w:r>
-        <w:t xml:space="preserve">. For example, the probability of having 80 elderly people in </w:t>
-      </w:r>
-      <w:r>
-        <w:t>a homeless</w:t>
-      </w:r>
-      <w:r>
-        <w:t xml:space="preserve"> situation</w:t>
-      </w:r>
-      <w:r>
-        <w:t xml:space="preserve"> in January 2023</w:t>
-      </w:r>
-      <w:r>
-        <w:t xml:space="preserve"> is </w:t>
-      </w:r>
-      <w:r>
-        <w:t>approximately</w:t>
-      </w:r>
-      <w:r>
-        <w:t xml:space="preserve"> 3%.</w:t>
-      </w:r>
-    </w:p>
-    <w:p>
-      <w:pPr>
-        <w:pStyle w:val="NoSpacing"/>
-        <w:ind w:firstLine="567"/>
-      </w:pPr>
     </w:p>
     <w:p>
       <w:pPr>
@@ -22117,198 +21719,6 @@
       <w:r>
         <w:t>Generally, for these cases knowing the probability of just one value does not give us a valuable answer.</w:t>
       </w:r>
-    </w:p>
-    <w:p>
-      <w:pPr>
-        <w:pStyle w:val="NoSpacing"/>
-        <w:ind w:firstLine="567"/>
-      </w:pPr>
-      <w:r>
-        <w:t>For example, knowing the probability of occurrence of terms between 78 and 98 elderly people who are homeless can provide us with more useful information.</w:t>
-      </w:r>
-    </w:p>
-    <w:p>
-      <w:pPr>
-        <w:pStyle w:val="NoSpacing"/>
-        <w:ind w:firstLine="567"/>
-      </w:pPr>
-      <w:r>
-        <w:t>For this type of calculation, Python brings us the CDF function</w:t>
-      </w:r>
-      <w:r>
-        <w:t>.</w:t>
-      </w:r>
-    </w:p>
-    <w:p>
-      <w:pPr>
-        <w:pStyle w:val="NoSpacing"/>
-        <w:ind w:firstLine="567"/>
-      </w:pPr>
-      <w:r>
-        <w:lastRenderedPageBreak/>
-        <w:t>This function calculates the cumulative probability of an event occurring starting from zero, for example, if we want to calculate the probability using lambda 78, the function will return the cumulative probability from 0 to 78.</w:t>
-      </w:r>
-    </w:p>
-    <w:p>
-      <w:pPr>
-        <w:pStyle w:val="NoSpacing"/>
-        <w:ind w:firstLine="567"/>
-      </w:pPr>
-      <w:r>
-        <w:t>Since we want to calculate the cumulative probability between 78 and 98 events, we need:</w:t>
-      </w:r>
-    </w:p>
-    <w:p>
-      <w:pPr>
-        <w:pStyle w:val="NoSpacing"/>
-        <w:numPr>
-          <w:ilvl w:val="0"/>
-          <w:numId w:val="20"/>
-        </w:numPr>
-      </w:pPr>
-      <w:r>
-        <w:t>First calculate the probability from 0 to 98</w:t>
-      </w:r>
-    </w:p>
-    <w:p>
-      <w:pPr>
-        <w:pStyle w:val="NoSpacing"/>
-        <w:numPr>
-          <w:ilvl w:val="0"/>
-          <w:numId w:val="20"/>
-        </w:numPr>
-      </w:pPr>
-      <w:r>
-        <w:t>Second calculate the probability from 0 to 78</w:t>
-      </w:r>
-    </w:p>
-    <w:p>
-      <w:pPr>
-        <w:pStyle w:val="NoSpacing"/>
-        <w:numPr>
-          <w:ilvl w:val="0"/>
-          <w:numId w:val="20"/>
-        </w:numPr>
-      </w:pPr>
-      <w:r>
-        <w:t>Finally, subtract the cumulative odds (0 to 98 - 0 to 78)</w:t>
-      </w:r>
-    </w:p>
-    <w:p>
-      <w:pPr>
-        <w:pStyle w:val="NoSpacing"/>
-        <w:ind w:firstLine="567"/>
-      </w:pPr>
-      <w:r>
-        <w:rPr>
-          <w:noProof/>
-        </w:rPr>
-        <w:drawing>
-          <wp:inline distT="0" distB="0" distL="0" distR="0" wp14:anchorId="5C41BD25" wp14:editId="6102152C">
-            <wp:extent cx="3414056" cy="1173582"/>
-            <wp:effectExtent l="0" t="0" r="0" b="7620"/>
-            <wp:docPr id="32" name="Picture 32" descr="Text, letter&#10;&#10;Description automatically generated"/>
-            <wp:cNvGraphicFramePr>
-              <a:graphicFrameLocks xmlns:a="http://schemas.openxmlformats.org/drawingml/2006/main" noChangeAspect="1"/>
-            </wp:cNvGraphicFramePr>
-            <a:graphic xmlns:a="http://schemas.openxmlformats.org/drawingml/2006/main">
-              <a:graphicData uri="http://schemas.openxmlformats.org/drawingml/2006/picture">
-                <pic:pic xmlns:pic="http://schemas.openxmlformats.org/drawingml/2006/picture">
-                  <pic:nvPicPr>
-                    <pic:cNvPr id="32" name="Picture 32" descr="Text, letter&#10;&#10;Description automatically generated"/>
-                    <pic:cNvPicPr/>
-                  </pic:nvPicPr>
-                  <pic:blipFill>
-                    <a:blip r:embed="rId101"/>
-                    <a:stretch>
-                      <a:fillRect/>
-                    </a:stretch>
-                  </pic:blipFill>
-                  <pic:spPr>
-                    <a:xfrm>
-                      <a:off x="0" y="0"/>
-                      <a:ext cx="3414056" cy="1173582"/>
-                    </a:xfrm>
-                    <a:prstGeom prst="rect">
-                      <a:avLst/>
-                    </a:prstGeom>
-                  </pic:spPr>
-                </pic:pic>
-              </a:graphicData>
-            </a:graphic>
-          </wp:inline>
-        </w:drawing>
-      </w:r>
-    </w:p>
-    <w:p>
-      <w:pPr>
-        <w:pStyle w:val="NoSpacing"/>
-        <w:ind w:firstLine="567"/>
-      </w:pPr>
-      <w:r>
-        <w:rPr>
-          <w:noProof/>
-        </w:rPr>
-        <w:drawing>
-          <wp:inline distT="0" distB="0" distL="0" distR="0" wp14:anchorId="1D40FC7C" wp14:editId="6122E42E">
-            <wp:extent cx="5395428" cy="883997"/>
-            <wp:effectExtent l="0" t="0" r="0" b="0"/>
-            <wp:docPr id="33" name="Picture 33" descr="Text&#10;&#10;Description automatically generated"/>
-            <wp:cNvGraphicFramePr>
-              <a:graphicFrameLocks xmlns:a="http://schemas.openxmlformats.org/drawingml/2006/main" noChangeAspect="1"/>
-            </wp:cNvGraphicFramePr>
-            <a:graphic xmlns:a="http://schemas.openxmlformats.org/drawingml/2006/main">
-              <a:graphicData uri="http://schemas.openxmlformats.org/drawingml/2006/picture">
-                <pic:pic xmlns:pic="http://schemas.openxmlformats.org/drawingml/2006/picture">
-                  <pic:nvPicPr>
-                    <pic:cNvPr id="33" name="Picture 33" descr="Text&#10;&#10;Description automatically generated"/>
-                    <pic:cNvPicPr/>
-                  </pic:nvPicPr>
-                  <pic:blipFill>
-                    <a:blip r:embed="rId102"/>
-                    <a:stretch>
-                      <a:fillRect/>
-                    </a:stretch>
-                  </pic:blipFill>
-                  <pic:spPr>
-                    <a:xfrm>
-                      <a:off x="0" y="0"/>
-                      <a:ext cx="5395428" cy="883997"/>
-                    </a:xfrm>
-                    <a:prstGeom prst="rect">
-                      <a:avLst/>
-                    </a:prstGeom>
-                  </pic:spPr>
-                </pic:pic>
-              </a:graphicData>
-            </a:graphic>
-          </wp:inline>
-        </w:drawing>
-      </w:r>
-    </w:p>
-    <w:p>
-      <w:pPr>
-        <w:pStyle w:val="NoSpacing"/>
-        <w:ind w:firstLine="567"/>
-      </w:pPr>
-    </w:p>
-    <w:p>
-      <w:pPr>
-        <w:pStyle w:val="NoSpacing"/>
-        <w:ind w:firstLine="567"/>
-      </w:pPr>
-    </w:p>
-    <w:p>
-      <w:pPr>
-        <w:pStyle w:val="NoSpacing"/>
-        <w:ind w:firstLine="567"/>
-      </w:pPr>
-    </w:p>
-    <w:p>
-      <w:pPr>
-        <w:pStyle w:val="NoSpacing"/>
-        <w:ind w:firstLine="567"/>
-      </w:pPr>
     </w:p>
     <w:p>
       <w:pPr>
@@ -22756,7 +22166,7 @@
                     <pic:cNvPicPr/>
                   </pic:nvPicPr>
                   <pic:blipFill>
-                    <a:blip r:embed="rId103"/>
+                    <a:blip r:embed="rId95"/>
                     <a:stretch>
                       <a:fillRect/>
                     </a:stretch>
@@ -22880,7 +22290,7 @@
                     <pic:cNvPicPr/>
                   </pic:nvPicPr>
                   <pic:blipFill>
-                    <a:blip r:embed="rId104"/>
+                    <a:blip r:embed="rId96"/>
                     <a:stretch>
                       <a:fillRect/>
                     </a:stretch>
@@ -22966,7 +22376,7 @@
                     <pic:cNvPicPr/>
                   </pic:nvPicPr>
                   <pic:blipFill>
-                    <a:blip r:embed="rId105"/>
+                    <a:blip r:embed="rId97"/>
                     <a:stretch>
                       <a:fillRect/>
                     </a:stretch>
@@ -23021,7 +22431,7 @@
                     <pic:cNvPicPr/>
                   </pic:nvPicPr>
                   <pic:blipFill>
-                    <a:blip r:embed="rId106"/>
+                    <a:blip r:embed="rId98"/>
                     <a:stretch>
                       <a:fillRect/>
                     </a:stretch>
@@ -23079,7 +22489,7 @@
                     <pic:cNvPicPr/>
                   </pic:nvPicPr>
                   <pic:blipFill>
-                    <a:blip r:embed="rId107"/>
+                    <a:blip r:embed="rId99"/>
                     <a:stretch>
                       <a:fillRect/>
                     </a:stretch>
@@ -23141,7 +22551,7 @@
                     <pic:cNvPicPr/>
                   </pic:nvPicPr>
                   <pic:blipFill>
-                    <a:blip r:embed="rId108"/>
+                    <a:blip r:embed="rId100"/>
                     <a:stretch>
                       <a:fillRect/>
                     </a:stretch>
@@ -23234,7 +22644,11 @@
         </w:numPr>
       </w:pPr>
       <w:r>
-        <w:t xml:space="preserve">The intercept value shows the point where the estimated regression line crosses the </w:t>
+        <w:t xml:space="preserve">The intercept value shows the point where the estimated regression line crosses </w:t>
+      </w:r>
+      <w:proofErr w:type="gramStart"/>
+      <w:r>
+        <w:t xml:space="preserve">the </w:t>
       </w:r>
       <w:r>
         <w:rPr>
@@ -23242,8 +22656,13 @@
         </w:rPr>
         <w:t>𝑦</w:t>
       </w:r>
-      <w:r>
-        <w:t xml:space="preserve"> axis. It's the value of the estimated response </w:t>
+      <w:proofErr w:type="gramEnd"/>
+      <w:r>
+        <w:t xml:space="preserve"> axis. It's the value of the estimated </w:t>
+      </w:r>
+      <w:proofErr w:type="gramStart"/>
+      <w:r>
+        <w:t xml:space="preserve">response </w:t>
       </w:r>
       <w:r>
         <w:rPr>
@@ -23251,6 +22670,7 @@
         </w:rPr>
         <w:t>𝑓</w:t>
       </w:r>
+      <w:proofErr w:type="gramEnd"/>
       <w:r>
         <w:t>(</w:t>
       </w:r>
@@ -23325,7 +22745,7 @@
                     <pic:cNvPicPr/>
                   </pic:nvPicPr>
                   <pic:blipFill>
-                    <a:blip r:embed="rId109"/>
+                    <a:blip r:embed="rId101"/>
                     <a:stretch>
                       <a:fillRect/>
                     </a:stretch>
@@ -23456,7 +22876,7 @@
                     <pic:cNvPicPr/>
                   </pic:nvPicPr>
                   <pic:blipFill>
-                    <a:blip r:embed="rId110"/>
+                    <a:blip r:embed="rId102"/>
                     <a:stretch>
                       <a:fillRect/>
                     </a:stretch>
@@ -23502,7 +22922,7 @@
                     <pic:cNvPicPr/>
                   </pic:nvPicPr>
                   <pic:blipFill>
-                    <a:blip r:embed="rId111"/>
+                    <a:blip r:embed="rId103"/>
                     <a:stretch>
                       <a:fillRect/>
                     </a:stretch>
@@ -23706,7 +23126,7 @@
                     </pic:cNvPicPr>
                   </pic:nvPicPr>
                   <pic:blipFill>
-                    <a:blip r:embed="rId112">
+                    <a:blip r:embed="rId104">
                       <a:extLst>
                         <a:ext uri="{28A0092B-C50C-407E-A947-70E740481C1C}">
                           <a14:useLocalDpi xmlns:a14="http://schemas.microsoft.com/office/drawing/2010/main" val="0"/>
@@ -23784,7 +23204,7 @@
                     <pic:cNvPicPr/>
                   </pic:nvPicPr>
                   <pic:blipFill>
-                    <a:blip r:embed="rId113"/>
+                    <a:blip r:embed="rId105"/>
                     <a:stretch>
                       <a:fillRect/>
                     </a:stretch>
@@ -23968,7 +23388,7 @@
                     <pic:cNvPicPr/>
                   </pic:nvPicPr>
                   <pic:blipFill>
-                    <a:blip r:embed="rId114"/>
+                    <a:blip r:embed="rId106"/>
                     <a:stretch>
                       <a:fillRect/>
                     </a:stretch>
@@ -24014,7 +23434,7 @@
                     <pic:cNvPicPr/>
                   </pic:nvPicPr>
                   <pic:blipFill>
-                    <a:blip r:embed="rId115"/>
+                    <a:blip r:embed="rId107"/>
                     <a:stretch>
                       <a:fillRect/>
                     </a:stretch>
@@ -24207,7 +23627,7 @@
                     <pic:cNvPicPr/>
                   </pic:nvPicPr>
                   <pic:blipFill>
-                    <a:blip r:embed="rId116"/>
+                    <a:blip r:embed="rId108"/>
                     <a:stretch>
                       <a:fillRect/>
                     </a:stretch>
@@ -24264,7 +23684,7 @@
                     </pic:cNvPicPr>
                   </pic:nvPicPr>
                   <pic:blipFill>
-                    <a:blip r:embed="rId117">
+                    <a:blip r:embed="rId109">
                       <a:extLst>
                         <a:ext uri="{28A0092B-C50C-407E-A947-70E740481C1C}">
                           <a14:useLocalDpi xmlns:a14="http://schemas.microsoft.com/office/drawing/2010/main" val="0"/>
@@ -24351,7 +23771,7 @@
                     <pic:cNvPicPr/>
                   </pic:nvPicPr>
                   <pic:blipFill>
-                    <a:blip r:embed="rId118"/>
+                    <a:blip r:embed="rId110"/>
                     <a:stretch>
                       <a:fillRect/>
                     </a:stretch>
@@ -24406,7 +23826,7 @@
                     <pic:cNvPicPr/>
                   </pic:nvPicPr>
                   <pic:blipFill>
-                    <a:blip r:embed="rId119"/>
+                    <a:blip r:embed="rId111"/>
                     <a:stretch>
                       <a:fillRect/>
                     </a:stretch>
@@ -24461,7 +23881,7 @@
                     <pic:cNvPicPr/>
                   </pic:nvPicPr>
                   <pic:blipFill>
-                    <a:blip r:embed="rId120"/>
+                    <a:blip r:embed="rId112"/>
                     <a:stretch>
                       <a:fillRect/>
                     </a:stretch>
@@ -24645,7 +24065,7 @@
                     <pic:cNvPicPr/>
                   </pic:nvPicPr>
                   <pic:blipFill>
-                    <a:blip r:embed="rId121"/>
+                    <a:blip r:embed="rId113"/>
                     <a:stretch>
                       <a:fillRect/>
                     </a:stretch>
@@ -24789,8 +24209,13 @@
       <w:r>
         <w:t xml:space="preserve">: </w:t>
       </w:r>
-      <w:r>
-        <w:t>Whether or not to shuffle the data before splitting</w:t>
+      <w:proofErr w:type="gramStart"/>
+      <w:r>
+        <w:t>Whether or not</w:t>
+      </w:r>
+      <w:proofErr w:type="gramEnd"/>
+      <w:r>
+        <w:t xml:space="preserve"> to shuffle the data before splitting</w:t>
       </w:r>
       <w:r>
         <w:t xml:space="preserve"> (Scikit Learn, 2023)</w:t>
@@ -24814,10 +24239,12 @@
         <w:t xml:space="preserve">The use of function </w:t>
       </w:r>
       <w:proofErr w:type="spellStart"/>
+      <w:proofErr w:type="gramStart"/>
       <w:r>
         <w:t>model.Fit</w:t>
       </w:r>
       <w:proofErr w:type="spellEnd"/>
+      <w:proofErr w:type="gramEnd"/>
       <w:r>
         <w:t xml:space="preserve"> also differs in this case, where we pass the training arrays that were previously separated by the split function:</w:t>
       </w:r>
@@ -24847,7 +24274,7 @@
                     <pic:cNvPicPr/>
                   </pic:nvPicPr>
                   <pic:blipFill>
-                    <a:blip r:embed="rId122"/>
+                    <a:blip r:embed="rId114"/>
                     <a:stretch>
                       <a:fillRect/>
                     </a:stretch>
@@ -24905,7 +24332,7 @@
                     <pic:cNvPicPr/>
                   </pic:nvPicPr>
                   <pic:blipFill>
-                    <a:blip r:embed="rId123"/>
+                    <a:blip r:embed="rId115"/>
                     <a:stretch>
                       <a:fillRect/>
                     </a:stretch>
@@ -24960,7 +24387,7 @@
                     <pic:cNvPicPr/>
                   </pic:nvPicPr>
                   <pic:blipFill>
-                    <a:blip r:embed="rId124"/>
+                    <a:blip r:embed="rId116"/>
                     <a:stretch>
                       <a:fillRect/>
                     </a:stretch>
@@ -25015,7 +24442,7 @@
                     <pic:cNvPicPr/>
                   </pic:nvPicPr>
                   <pic:blipFill>
-                    <a:blip r:embed="rId125"/>
+                    <a:blip r:embed="rId117"/>
                     <a:stretch>
                       <a:fillRect/>
                     </a:stretch>
@@ -25084,7 +24511,7 @@
                     <pic:cNvPicPr/>
                   </pic:nvPicPr>
                   <pic:blipFill>
-                    <a:blip r:embed="rId126"/>
+                    <a:blip r:embed="rId118"/>
                     <a:stretch>
                       <a:fillRect/>
                     </a:stretch>
@@ -25131,7 +24558,7 @@
                     <pic:cNvPicPr/>
                   </pic:nvPicPr>
                   <pic:blipFill>
-                    <a:blip r:embed="rId127"/>
+                    <a:blip r:embed="rId119"/>
                     <a:stretch>
                       <a:fillRect/>
                     </a:stretch>
@@ -25186,7 +24613,7 @@
                     <pic:cNvPicPr/>
                   </pic:nvPicPr>
                   <pic:blipFill>
-                    <a:blip r:embed="rId128"/>
+                    <a:blip r:embed="rId120"/>
                     <a:stretch>
                       <a:fillRect/>
                     </a:stretch>
@@ -25225,7 +24652,11 @@
         <w:t xml:space="preserve"> not good, probably because our range of data </w:t>
       </w:r>
       <w:r>
-        <w:t>is similar</w:t>
+        <w:t xml:space="preserve">is </w:t>
+      </w:r>
+      <w:proofErr w:type="gramStart"/>
+      <w:r>
+        <w:t>similar</w:t>
       </w:r>
       <w:r>
         <w:t xml:space="preserve"> </w:t>
@@ -25233,6 +24664,7 @@
       <w:r>
         <w:t>to</w:t>
       </w:r>
+      <w:proofErr w:type="gramEnd"/>
       <w:r>
         <w:t xml:space="preserve"> the previous examples. </w:t>
       </w:r>
@@ -25263,7 +24695,15 @@
         <w:t>used</w:t>
       </w:r>
       <w:r>
-        <w:t xml:space="preserve"> the same previous example, but with the data reduction that we have already applied before, where we want to predict how the increase in homeless will behave if the government is unable to intervene in the cost-of-living crisis.</w:t>
+        <w:t xml:space="preserve"> the same previous example, but with the data reduction that we have already applied before, where we want to predict how the increase in </w:t>
+      </w:r>
+      <w:proofErr w:type="gramStart"/>
+      <w:r>
+        <w:t>homeless</w:t>
+      </w:r>
+      <w:proofErr w:type="gramEnd"/>
+      <w:r>
+        <w:t xml:space="preserve"> will behave if the government is unable to intervene in the cost-of-living crisis.</w:t>
       </w:r>
     </w:p>
     <w:p>
@@ -25333,7 +24773,7 @@
                     </pic:cNvPicPr>
                   </pic:nvPicPr>
                   <pic:blipFill>
-                    <a:blip r:embed="rId112">
+                    <a:blip r:embed="rId104">
                       <a:extLst>
                         <a:ext uri="{28A0092B-C50C-407E-A947-70E740481C1C}">
                           <a14:useLocalDpi xmlns:a14="http://schemas.microsoft.com/office/drawing/2010/main" val="0"/>
@@ -25402,7 +24842,7 @@
                     <pic:cNvPicPr/>
                   </pic:nvPicPr>
                   <pic:blipFill>
-                    <a:blip r:embed="rId129"/>
+                    <a:blip r:embed="rId121"/>
                     <a:stretch>
                       <a:fillRect/>
                     </a:stretch>
@@ -25457,7 +24897,7 @@
                     <pic:cNvPicPr/>
                   </pic:nvPicPr>
                   <pic:blipFill>
-                    <a:blip r:embed="rId130"/>
+                    <a:blip r:embed="rId122"/>
                     <a:stretch>
                       <a:fillRect/>
                     </a:stretch>
@@ -25549,7 +24989,7 @@
                     <pic:cNvPicPr/>
                   </pic:nvPicPr>
                   <pic:blipFill>
-                    <a:blip r:embed="rId131"/>
+                    <a:blip r:embed="rId123"/>
                     <a:stretch>
                       <a:fillRect/>
                     </a:stretch>
@@ -25595,7 +25035,7 @@
                     <pic:cNvPicPr/>
                   </pic:nvPicPr>
                   <pic:blipFill>
-                    <a:blip r:embed="rId132"/>
+                    <a:blip r:embed="rId124"/>
                     <a:stretch>
                       <a:fillRect/>
                     </a:stretch>
@@ -25723,7 +25163,7 @@
                     <pic:cNvPicPr/>
                   </pic:nvPicPr>
                   <pic:blipFill>
-                    <a:blip r:embed="rId133"/>
+                    <a:blip r:embed="rId125"/>
                     <a:stretch>
                       <a:fillRect/>
                     </a:stretch>
@@ -25776,7 +25216,7 @@
                     <pic:cNvPicPr/>
                   </pic:nvPicPr>
                   <pic:blipFill>
-                    <a:blip r:embed="rId134"/>
+                    <a:blip r:embed="rId126"/>
                     <a:stretch>
                       <a:fillRect/>
                     </a:stretch>
@@ -25822,7 +25262,7 @@
                     <pic:cNvPicPr/>
                   </pic:nvPicPr>
                   <pic:blipFill>
-                    <a:blip r:embed="rId135"/>
+                    <a:blip r:embed="rId127"/>
                     <a:stretch>
                       <a:fillRect/>
                     </a:stretch>
@@ -25896,7 +25336,15 @@
         <w:t xml:space="preserve"> with</w:t>
       </w:r>
       <w:r>
-        <w:t xml:space="preserve"> small amount of data</w:t>
+        <w:t xml:space="preserve"> </w:t>
+      </w:r>
+      <w:proofErr w:type="gramStart"/>
+      <w:r>
+        <w:t>small</w:t>
+      </w:r>
+      <w:proofErr w:type="gramEnd"/>
+      <w:r>
+        <w:t xml:space="preserve"> amount of data</w:t>
       </w:r>
       <w:r>
         <w:t xml:space="preserve">, which makes it difficult for </w:t>
@@ -26233,7 +25681,15 @@
         <w:t>look</w:t>
       </w:r>
       <w:r>
-        <w:t xml:space="preserve"> on the main differences.</w:t>
+        <w:t xml:space="preserve"> </w:t>
+      </w:r>
+      <w:proofErr w:type="gramStart"/>
+      <w:r>
+        <w:t>on</w:t>
+      </w:r>
+      <w:proofErr w:type="gramEnd"/>
+      <w:r>
+        <w:t xml:space="preserve"> the main differences.</w:t>
       </w:r>
     </w:p>
     <w:p>
@@ -26783,7 +26239,7 @@
       <w:r>
         <w:t xml:space="preserve">. Available at: </w:t>
       </w:r>
-      <w:hyperlink r:id="rId136" w:history="1">
+      <w:hyperlink r:id="rId128" w:history="1">
         <w:r>
           <w:rPr>
             <w:rStyle w:val="Hyperlink"/>
@@ -26820,7 +26276,7 @@
         </w:rPr>
         <w:t xml:space="preserve">Data.Gov.IE (2023) National House Construction Cost Index. Available at: </w:t>
       </w:r>
-      <w:hyperlink r:id="rId137" w:history="1">
+      <w:hyperlink r:id="rId129" w:history="1">
         <w:r>
           <w:rPr>
             <w:rStyle w:val="Hyperlink"/>
@@ -26858,7 +26314,7 @@
       <w:r>
         <w:t xml:space="preserve">. Available at: </w:t>
       </w:r>
-      <w:hyperlink r:id="rId138" w:history="1">
+      <w:hyperlink r:id="rId130" w:history="1">
         <w:r>
           <w:rPr>
             <w:rStyle w:val="Hyperlink"/>
@@ -26887,7 +26343,7 @@
       <w:r>
         <w:t xml:space="preserve">FRED Economic Data (2023) Total Construction for Ireland (PRCNTO01IEQ659S). Available at: </w:t>
       </w:r>
-      <w:hyperlink r:id="rId139" w:history="1">
+      <w:hyperlink r:id="rId131" w:history="1">
         <w:r>
           <w:rPr>
             <w:rStyle w:val="Hyperlink"/>
@@ -26919,7 +26375,7 @@
       <w:r>
         <w:t xml:space="preserve">. Available at: </w:t>
       </w:r>
-      <w:hyperlink r:id="rId140" w:history="1">
+      <w:hyperlink r:id="rId132" w:history="1">
         <w:r>
           <w:rPr>
             <w:rStyle w:val="Hyperlink"/>
@@ -26954,7 +26410,7 @@
       <w:r>
         <w:t xml:space="preserve">. Available at: </w:t>
       </w:r>
-      <w:hyperlink r:id="rId141" w:history="1">
+      <w:hyperlink r:id="rId133" w:history="1">
         <w:r>
           <w:rPr>
             <w:rStyle w:val="Hyperlink"/>
@@ -26989,7 +26445,7 @@
       <w:r>
         <w:t xml:space="preserve">. Available at: </w:t>
       </w:r>
-      <w:hyperlink r:id="rId142" w:history="1">
+      <w:hyperlink r:id="rId134" w:history="1">
         <w:r>
           <w:rPr>
             <w:rStyle w:val="Hyperlink"/>
@@ -27030,7 +26486,7 @@
       <w:r>
         <w:t xml:space="preserve">. Available at: </w:t>
       </w:r>
-      <w:hyperlink r:id="rId143" w:history="1">
+      <w:hyperlink r:id="rId135" w:history="1">
         <w:r>
           <w:rPr>
             <w:rStyle w:val="Hyperlink"/>
@@ -27071,7 +26527,7 @@
       <w:r>
         <w:t xml:space="preserve">FRED Economic Data (2023) Total Cost of Residential Construction for Italy (OPCNRE01ITM661N). Available at: </w:t>
       </w:r>
-      <w:hyperlink r:id="rId144" w:history="1">
+      <w:hyperlink r:id="rId136" w:history="1">
         <w:r>
           <w:rPr>
             <w:rStyle w:val="Hyperlink"/>
@@ -27103,7 +26559,7 @@
       <w:r>
         <w:t xml:space="preserve">. Available at: </w:t>
       </w:r>
-      <w:hyperlink r:id="rId145" w:history="1">
+      <w:hyperlink r:id="rId137" w:history="1">
         <w:r>
           <w:rPr>
             <w:rStyle w:val="Hyperlink"/>
@@ -27138,7 +26594,7 @@
       <w:r>
         <w:t xml:space="preserve">. Available at: </w:t>
       </w:r>
-      <w:hyperlink r:id="rId146" w:history="1">
+      <w:hyperlink r:id="rId138" w:history="1">
         <w:r>
           <w:rPr>
             <w:rStyle w:val="Hyperlink"/>
@@ -27183,7 +26639,7 @@
       <w:r>
         <w:t xml:space="preserve">. Available at: </w:t>
       </w:r>
-      <w:hyperlink r:id="rId147" w:history="1">
+      <w:hyperlink r:id="rId139" w:history="1">
         <w:r>
           <w:rPr>
             <w:rStyle w:val="Hyperlink"/>
@@ -27212,7 +26668,7 @@
       <w:r>
         <w:t xml:space="preserve">FRED Economic Data (2023) Population, Total for Germany (POPTOTDEA647NWDB). Available at: </w:t>
       </w:r>
-      <w:hyperlink r:id="rId148" w:history="1">
+      <w:hyperlink r:id="rId140" w:history="1">
         <w:r>
           <w:rPr>
             <w:rStyle w:val="Hyperlink"/>
@@ -27247,7 +26703,7 @@
       <w:r>
         <w:t xml:space="preserve">. Available at: </w:t>
       </w:r>
-      <w:hyperlink r:id="rId149" w:history="1">
+      <w:hyperlink r:id="rId141" w:history="1">
         <w:r>
           <w:rPr>
             <w:rStyle w:val="Hyperlink"/>
@@ -27273,7 +26729,7 @@
       <w:r>
         <w:t xml:space="preserve">FRED Economic Data (2023) Population, Total for Ireland (POPTOTIEA647NWDB). Available at: </w:t>
       </w:r>
-      <w:hyperlink r:id="rId150" w:history="1">
+      <w:hyperlink r:id="rId142" w:history="1">
         <w:r>
           <w:rPr>
             <w:rStyle w:val="Hyperlink"/>
@@ -27299,7 +26755,7 @@
       <w:r>
         <w:t xml:space="preserve">FRED Economic Data (2023) Active Population: Aged 15-64: All Persons for Ireland (LFAC64TTIEQ647S). Available at: </w:t>
       </w:r>
-      <w:hyperlink r:id="rId151" w:history="1">
+      <w:hyperlink r:id="rId143" w:history="1">
         <w:r>
           <w:rPr>
             <w:rStyle w:val="Hyperlink"/>
@@ -27337,7 +26793,7 @@
       <w:r>
         <w:t xml:space="preserve">. Available at: </w:t>
       </w:r>
-      <w:hyperlink r:id="rId152" w:history="1">
+      <w:hyperlink r:id="rId144" w:history="1">
         <w:r>
           <w:rPr>
             <w:rStyle w:val="Hyperlink"/>
@@ -27372,7 +26828,7 @@
       <w:r>
         <w:t xml:space="preserve"> Available at: </w:t>
       </w:r>
-      <w:hyperlink r:id="rId153" w:history="1">
+      <w:hyperlink r:id="rId145" w:history="1">
         <w:r>
           <w:rPr>
             <w:rStyle w:val="Hyperlink"/>
@@ -27401,7 +26857,7 @@
       <w:r>
         <w:t xml:space="preserve">: </w:t>
       </w:r>
-      <w:hyperlink r:id="rId154" w:history="1">
+      <w:hyperlink r:id="rId146" w:history="1">
         <w:r>
           <w:rPr>
             <w:rStyle w:val="Hyperlink"/>
@@ -27438,8 +26894,8 @@
       </w:pPr>
     </w:p>
     <w:sectPr>
-      <w:headerReference w:type="default" r:id="rId155"/>
-      <w:headerReference w:type="first" r:id="rId156"/>
+      <w:headerReference w:type="default" r:id="rId147"/>
+      <w:headerReference w:type="first" r:id="rId148"/>
       <w:footnotePr>
         <w:pos w:val="beneathText"/>
       </w:footnotePr>
@@ -27941,7 +27397,7 @@
   <w:abstractNum w:abstractNumId="11" w15:restartNumberingAfterBreak="0">
     <w:nsid w:val="0753348E"/>
     <w:multiLevelType w:val="hybridMultilevel"/>
-    <w:tmpl w:val="B7E20F5E"/>
+    <w:tmpl w:val="D10A1138"/>
     <w:lvl w:ilvl="0" w:tplc="04160001">
       <w:start w:val="1"/>
       <w:numFmt w:val="bullet"/>

</xml_diff>

<commit_message>
Programming: Code Documentation and Optimization
</commit_message>
<xml_diff>
--- a/MSC_DA_InterGr_CA2_A.docx
+++ b/MSC_DA_InterGr_CA2_A.docx
@@ -1295,7 +1295,7 @@
         <w:t xml:space="preserve">Once the data to be collected was defined </w:t>
       </w:r>
       <w:r>
-        <w:t>in the business understanding phase were</w:t>
+        <w:t>in the business understanding phase</w:t>
       </w:r>
       <w:r>
         <w:t xml:space="preserve">, it was time to start </w:t>
@@ -1377,80 +1377,235 @@
     <w:p>
       <w:pPr>
         <w:pStyle w:val="NoSpacing"/>
-        <w:ind w:left="1287"/>
-      </w:pPr>
-    </w:p>
-    <w:p>
-      <w:pPr>
-        <w:pStyle w:val="NoSpacing"/>
-        <w:ind w:firstLine="567"/>
+        <w:spacing w:line="360" w:lineRule="auto"/>
+      </w:pPr>
+    </w:p>
+    <w:p>
+      <w:pPr>
+        <w:pStyle w:val="NoSpacing"/>
+        <w:ind w:left="567"/>
+      </w:pPr>
+      <w:r>
+        <w:lastRenderedPageBreak/>
+        <w:t xml:space="preserve">The process of acquiring raw data </w:t>
+      </w:r>
+      <w:r>
+        <w:t>was the most difficult phase in this study,</w:t>
+      </w:r>
+      <w:r>
+        <w:t xml:space="preserve"> its not easy to find the appropriate set of data, but the main </w:t>
+      </w:r>
+      <w:r>
+        <w:t xml:space="preserve">challenge </w:t>
+      </w:r>
+      <w:r>
+        <w:t>was</w:t>
+      </w:r>
+      <w:r>
+        <w:t xml:space="preserve"> to find dataset with a free policy to be used.</w:t>
+      </w:r>
+    </w:p>
+    <w:p>
+      <w:pPr>
+        <w:pStyle w:val="NoSpacing"/>
+        <w:ind w:left="567"/>
+      </w:pPr>
+      <w:r>
+        <w:t xml:space="preserve">Searching for datasets with a minimum of organization in data structuring showed that the sites that make them available, for the most part, are paid. Sites like Trading Economics (https://tradingeconomics.com/), CEIC (https://www.ceicdata.com), and Statista (https://www.statista.com/) are good examples, you can </w:t>
+      </w:r>
+      <w:r>
+        <w:t xml:space="preserve">easily </w:t>
+      </w:r>
+      <w:r>
+        <w:t xml:space="preserve">find the same type of data, for example cost of building houses, </w:t>
+      </w:r>
+      <w:r>
+        <w:t xml:space="preserve">this data is available </w:t>
+      </w:r>
+      <w:r>
+        <w:t xml:space="preserve">structured in different ways, </w:t>
+      </w:r>
+      <w:r>
+        <w:t xml:space="preserve">wide range of </w:t>
+      </w:r>
+      <w:r>
+        <w:t>periodicity:</w:t>
+      </w:r>
+      <w:r>
+        <w:t xml:space="preserve"> </w:t>
+      </w:r>
+      <w:r>
+        <w:t xml:space="preserve">by year, </w:t>
+      </w:r>
+      <w:r>
+        <w:t>quarter,</w:t>
+      </w:r>
+      <w:r>
+        <w:t xml:space="preserve"> or month</w:t>
+      </w:r>
+      <w:r>
+        <w:t>.</w:t>
+      </w:r>
+      <w:r>
+        <w:t xml:space="preserve"> </w:t>
+      </w:r>
+      <w:r>
+        <w:t xml:space="preserve">Different format values: </w:t>
+      </w:r>
+      <w:r>
+        <w:t xml:space="preserve">absolute </w:t>
+      </w:r>
+      <w:r>
+        <w:t>value,</w:t>
+      </w:r>
+      <w:r>
+        <w:t xml:space="preserve"> percentage, among </w:t>
+      </w:r>
+      <w:r>
+        <w:t>other</w:t>
+      </w:r>
+      <w:r>
+        <w:t xml:space="preserve"> possibilities</w:t>
+      </w:r>
+      <w:r>
+        <w:t>.</w:t>
+      </w:r>
+    </w:p>
+    <w:p>
+      <w:pPr>
+        <w:pStyle w:val="NoSpacing"/>
+        <w:ind w:left="567"/>
+      </w:pPr>
+      <w:r>
+        <w:t xml:space="preserve">The </w:t>
+      </w:r>
+      <w:r>
+        <w:t>interesting</w:t>
+      </w:r>
+      <w:r>
+        <w:t xml:space="preserve"> way </w:t>
+      </w:r>
+      <w:r>
+        <w:t xml:space="preserve">found in this study was searching for </w:t>
+      </w:r>
+      <w:r>
+        <w:t>those datasets</w:t>
+      </w:r>
+      <w:r>
+        <w:t xml:space="preserve"> </w:t>
+      </w:r>
+      <w:r>
+        <w:t>on</w:t>
+      </w:r>
+      <w:r>
+        <w:t xml:space="preserve"> government official websites</w:t>
+      </w:r>
+      <w:r>
+        <w:t xml:space="preserve">. Official government sites have no commercial </w:t>
+      </w:r>
+      <w:r>
+        <w:t>intentions but</w:t>
+      </w:r>
+      <w:r>
+        <w:t xml:space="preserve"> be prepared to find </w:t>
+      </w:r>
+      <w:r>
+        <w:t>totally different datasets.</w:t>
+      </w:r>
+    </w:p>
+    <w:p>
+      <w:pPr>
+        <w:pStyle w:val="NoSpacing"/>
+        <w:ind w:left="567"/>
+      </w:pPr>
+      <w:r>
+        <w:t xml:space="preserve"> </w:t>
+      </w:r>
+      <w:r>
+        <w:t xml:space="preserve">After plenty of time </w:t>
+      </w:r>
+      <w:r>
+        <w:t xml:space="preserve">searching </w:t>
+      </w:r>
+      <w:r>
+        <w:t xml:space="preserve">appropriated datasets for this work, FRED </w:t>
+      </w:r>
+      <w:r>
+        <w:t>Economic Data (</w:t>
+      </w:r>
+      <w:hyperlink r:id="rId9" w:history="1">
+        <w:r>
+          <w:rPr>
+            <w:rStyle w:val="Hyperlink"/>
+          </w:rPr>
+          <w:t>https://fred.stlouisfed.org/</w:t>
+        </w:r>
+      </w:hyperlink>
+      <w:r>
+        <w:t xml:space="preserve">) was found. </w:t>
+      </w:r>
+      <w:r>
+        <w:t>FRED, created and maintained by the Research Department at the Federal Reserve Bank of St. Louis</w:t>
+      </w:r>
+      <w:r>
+        <w:t xml:space="preserve">, </w:t>
+      </w:r>
+      <w:r>
+        <w:t>it’s a dataset repository with a “</w:t>
+      </w:r>
+      <w:r>
+        <w:t>Copyrighted: Citation required</w:t>
+      </w:r>
+      <w:r>
+        <w:t xml:space="preserve">” </w:t>
+      </w:r>
+      <w:r>
+        <w:t>policy, it means that any dataset can be used since the appropriate citation to FRED website.</w:t>
+      </w:r>
+      <w:r>
+        <w:t xml:space="preserve"> (FRED, 2023).</w:t>
+      </w:r>
+    </w:p>
+    <w:p>
+      <w:pPr>
+        <w:pStyle w:val="NoSpacing"/>
+        <w:ind w:left="567"/>
+      </w:pPr>
+      <w:r>
+        <w:t xml:space="preserve"> </w:t>
+      </w:r>
+      <w:r>
+        <w:t xml:space="preserve">Although </w:t>
+      </w:r>
+      <w:r>
+        <w:t xml:space="preserve">it was possible to find all the necessary datasets in the FRED website, the “different structure” problem persisted. </w:t>
+      </w:r>
+      <w:r>
+        <w:t xml:space="preserve">Each country had its own </w:t>
+      </w:r>
+      <w:r>
+        <w:t xml:space="preserve">formatted dataset like different </w:t>
+      </w:r>
+      <w:r>
+        <w:t>period</w:t>
+      </w:r>
+      <w:r>
+        <w:t xml:space="preserve">, </w:t>
+      </w:r>
+      <w:r>
+        <w:t xml:space="preserve">different index base, different data type formats, among others, all </w:t>
+      </w:r>
+      <w:r>
+        <w:t>documented in the next phases of this study.</w:t>
+      </w:r>
+    </w:p>
+    <w:p>
+      <w:pPr>
+        <w:pStyle w:val="NoSpacing"/>
+        <w:ind w:left="567"/>
         <w:rPr>
           <w:highlight w:val="yellow"/>
         </w:rPr>
-      </w:pPr>
-      <w:r>
-        <w:rPr>
-          <w:rFonts w:hint="eastAsia"/>
-          <w:highlight w:val="yellow"/>
-        </w:rPr>
-        <w:t xml:space="preserve">Discuss in detail the process of acquiring your raw </w:t>
-      </w:r>
-      <w:proofErr w:type="gramStart"/>
-      <w:r>
-        <w:rPr>
-          <w:rFonts w:hint="eastAsia"/>
-          <w:highlight w:val="yellow"/>
-        </w:rPr>
-        <w:t>data</w:t>
-      </w:r>
-      <w:proofErr w:type="gramEnd"/>
-    </w:p>
-    <w:p>
-      <w:pPr>
-        <w:pStyle w:val="NoSpacing"/>
-        <w:ind w:firstLine="567"/>
-        <w:rPr>
-          <w:highlight w:val="yellow"/>
-        </w:rPr>
-      </w:pPr>
-      <w:r>
-        <w:rPr>
-          <w:highlight w:val="yellow"/>
-        </w:rPr>
-        <w:t xml:space="preserve">positive and/or negative aspects of your research and acquisition. </w:t>
-      </w:r>
-    </w:p>
-    <w:p>
-      <w:pPr>
-        <w:pStyle w:val="NoSpacing"/>
-        <w:ind w:firstLine="567"/>
-      </w:pPr>
-      <w:r>
-        <w:rPr>
-          <w:highlight w:val="yellow"/>
-        </w:rPr>
-        <w:lastRenderedPageBreak/>
-        <w:t xml:space="preserve">This should include the relevance and implications of </w:t>
-      </w:r>
-      <w:proofErr w:type="gramStart"/>
-      <w:r>
-        <w:rPr>
-          <w:highlight w:val="yellow"/>
-        </w:rPr>
-        <w:t>any and all</w:t>
-      </w:r>
-      <w:proofErr w:type="gramEnd"/>
-      <w:r>
-        <w:rPr>
-          <w:highlight w:val="yellow"/>
-        </w:rPr>
-        <w:t xml:space="preserve"> licensing/permissions associated with the data.</w:t>
-      </w:r>
-    </w:p>
-    <w:p>
-      <w:pPr>
-        <w:pStyle w:val="NoSpacing"/>
-        <w:ind w:firstLine="567"/>
       </w:pPr>
     </w:p>
     <w:p>
@@ -1467,6 +1622,7 @@
           <w:b/>
           <w:bCs/>
         </w:rPr>
+        <w:lastRenderedPageBreak/>
         <w:t>Loading raw data</w:t>
       </w:r>
     </w:p>
@@ -1585,7 +1741,7 @@
                     <pic:cNvPicPr/>
                   </pic:nvPicPr>
                   <pic:blipFill>
-                    <a:blip r:embed="rId9"/>
+                    <a:blip r:embed="rId10"/>
                     <a:stretch>
                       <a:fillRect/>
                     </a:stretch>
@@ -1606,6 +1762,48 @@
         </w:drawing>
       </w:r>
     </w:p>
+    <w:p>
+      <w:pPr>
+        <w:pStyle w:val="NoSpacing"/>
+        <w:ind w:firstLine="567"/>
+      </w:pPr>
+    </w:p>
+    <w:p>
+      <w:pPr>
+        <w:pStyle w:val="NoSpacing"/>
+        <w:ind w:firstLine="567"/>
+      </w:pPr>
+    </w:p>
+    <w:p>
+      <w:pPr>
+        <w:pStyle w:val="NoSpacing"/>
+        <w:ind w:firstLine="567"/>
+      </w:pPr>
+    </w:p>
+    <w:p>
+      <w:pPr>
+        <w:pStyle w:val="NoSpacing"/>
+        <w:ind w:firstLine="567"/>
+      </w:pPr>
+    </w:p>
+    <w:p>
+      <w:pPr>
+        <w:pStyle w:val="NoSpacing"/>
+        <w:ind w:firstLine="567"/>
+      </w:pPr>
+    </w:p>
+    <w:p>
+      <w:pPr>
+        <w:pStyle w:val="NoSpacing"/>
+        <w:ind w:firstLine="567"/>
+      </w:pPr>
+    </w:p>
+    <w:p>
+      <w:pPr>
+        <w:pStyle w:val="NoSpacing"/>
+        <w:ind w:firstLine="567"/>
+      </w:pPr>
+    </w:p>
     <w:tbl>
       <w:tblPr>
         <w:tblStyle w:val="TableGridLight"/>
@@ -1635,6 +1833,7 @@
                 <w:b/>
                 <w:bCs/>
               </w:rPr>
+              <w:lastRenderedPageBreak/>
               <w:t>Germany</w:t>
             </w:r>
           </w:p>
@@ -1679,7 +1878,6 @@
               <w:rPr>
                 <w:noProof/>
               </w:rPr>
-              <w:lastRenderedPageBreak/>
               <w:drawing>
                 <wp:inline distT="0" distB="0" distL="0" distR="0" wp14:anchorId="36FC2C4C" wp14:editId="033C23A6">
                   <wp:extent cx="2189229" cy="3006969"/>
@@ -1696,7 +1894,7 @@
                           <pic:cNvPicPr/>
                         </pic:nvPicPr>
                         <pic:blipFill>
-                          <a:blip r:embed="rId10"/>
+                          <a:blip r:embed="rId11"/>
                           <a:stretch>
                             <a:fillRect/>
                           </a:stretch>
@@ -1735,7 +1933,6 @@
               <w:rPr>
                 <w:noProof/>
               </w:rPr>
-              <w:lastRenderedPageBreak/>
               <w:drawing>
                 <wp:inline distT="0" distB="0" distL="0" distR="0" wp14:anchorId="0764ED64" wp14:editId="45F3B6D2">
                   <wp:extent cx="2127738" cy="2996996"/>
@@ -1752,7 +1949,7 @@
                           <pic:cNvPicPr/>
                         </pic:nvPicPr>
                         <pic:blipFill>
-                          <a:blip r:embed="rId11"/>
+                          <a:blip r:embed="rId12"/>
                           <a:stretch>
                             <a:fillRect/>
                           </a:stretch>
@@ -1898,108 +2095,16 @@
         <w:pStyle w:val="NoSpacing"/>
         <w:ind w:firstLine="567"/>
         <w:rPr>
-          <w:noProof/>
+          <w:b/>
+          <w:bCs/>
         </w:rPr>
       </w:pPr>
-    </w:p>
-    <w:p>
-      <w:pPr>
-        <w:pStyle w:val="NoSpacing"/>
-        <w:ind w:firstLine="567"/>
-        <w:rPr>
-          <w:noProof/>
-        </w:rPr>
-      </w:pPr>
-    </w:p>
-    <w:p>
-      <w:pPr>
-        <w:pStyle w:val="NoSpacing"/>
-        <w:ind w:firstLine="567"/>
-        <w:rPr>
-          <w:noProof/>
-        </w:rPr>
-      </w:pPr>
-    </w:p>
-    <w:p>
-      <w:pPr>
-        <w:pStyle w:val="NoSpacing"/>
-        <w:ind w:firstLine="567"/>
-        <w:rPr>
-          <w:noProof/>
-        </w:rPr>
-      </w:pPr>
-    </w:p>
-    <w:p>
-      <w:pPr>
-        <w:pStyle w:val="NoSpacing"/>
-        <w:ind w:firstLine="567"/>
-        <w:rPr>
-          <w:noProof/>
-        </w:rPr>
-      </w:pPr>
-    </w:p>
-    <w:p>
-      <w:pPr>
-        <w:pStyle w:val="NoSpacing"/>
-        <w:ind w:firstLine="567"/>
-        <w:rPr>
-          <w:noProof/>
-        </w:rPr>
-      </w:pPr>
-    </w:p>
-    <w:p>
-      <w:pPr>
-        <w:pStyle w:val="NoSpacing"/>
-        <w:ind w:firstLine="567"/>
-        <w:rPr>
-          <w:noProof/>
-        </w:rPr>
-      </w:pPr>
-    </w:p>
-    <w:p>
-      <w:pPr>
-        <w:pStyle w:val="NoSpacing"/>
-        <w:ind w:firstLine="567"/>
-        <w:rPr>
-          <w:noProof/>
-        </w:rPr>
-      </w:pPr>
-    </w:p>
-    <w:p>
-      <w:pPr>
-        <w:pStyle w:val="NoSpacing"/>
-        <w:ind w:firstLine="567"/>
-        <w:rPr>
-          <w:noProof/>
-        </w:rPr>
-      </w:pPr>
-    </w:p>
-    <w:p>
-      <w:pPr>
-        <w:pStyle w:val="NoSpacing"/>
-        <w:ind w:firstLine="567"/>
-      </w:pPr>
-      <w:r>
-        <w:rPr>
-          <w:noProof/>
-        </w:rPr>
-        <w:t xml:space="preserve"> </w:t>
-      </w:r>
-    </w:p>
-    <w:p>
-      <w:pPr>
-        <w:pStyle w:val="NoSpacing"/>
-        <w:ind w:firstLine="567"/>
+      <w:r>
         <w:rPr>
           <w:b/>
           <w:bCs/>
         </w:rPr>
-      </w:pPr>
-      <w:r>
-        <w:rPr>
-          <w:b/>
-          <w:bCs/>
-        </w:rPr>
+        <w:lastRenderedPageBreak/>
         <w:t>Total House Construction</w:t>
       </w:r>
       <w:r>
@@ -2138,7 +2243,7 @@
                           <pic:cNvPicPr/>
                         </pic:nvPicPr>
                         <pic:blipFill>
-                          <a:blip r:embed="rId12"/>
+                          <a:blip r:embed="rId13"/>
                           <a:stretch>
                             <a:fillRect/>
                           </a:stretch>
@@ -2201,7 +2306,7 @@
                           <pic:cNvPicPr/>
                         </pic:nvPicPr>
                         <pic:blipFill>
-                          <a:blip r:embed="rId13"/>
+                          <a:blip r:embed="rId14"/>
                           <a:stretch>
                             <a:fillRect/>
                           </a:stretch>
@@ -2275,7 +2380,7 @@
                           <pic:cNvPicPr/>
                         </pic:nvPicPr>
                         <pic:blipFill>
-                          <a:blip r:embed="rId14"/>
+                          <a:blip r:embed="rId15"/>
                           <a:stretch>
                             <a:fillRect/>
                           </a:stretch>
@@ -2341,7 +2446,6 @@
         <w:ind w:firstLine="567"/>
       </w:pPr>
       <w:r>
-        <w:lastRenderedPageBreak/>
         <w:t xml:space="preserve">  - Datasets are based on percentage growth with a base year index</w:t>
       </w:r>
       <w:r>
@@ -2444,6 +2548,7 @@
           <w:b/>
           <w:bCs/>
         </w:rPr>
+        <w:lastRenderedPageBreak/>
         <w:t>Construction Employment</w:t>
       </w:r>
     </w:p>
@@ -2577,7 +2682,7 @@
                           <pic:cNvPicPr/>
                         </pic:nvPicPr>
                         <pic:blipFill>
-                          <a:blip r:embed="rId15"/>
+                          <a:blip r:embed="rId16"/>
                           <a:stretch>
                             <a:fillRect/>
                           </a:stretch>
@@ -2642,7 +2747,7 @@
                           <pic:cNvPicPr/>
                         </pic:nvPicPr>
                         <pic:blipFill>
-                          <a:blip r:embed="rId16"/>
+                          <a:blip r:embed="rId17"/>
                           <a:stretch>
                             <a:fillRect/>
                           </a:stretch>
@@ -2716,7 +2821,7 @@
                           <pic:cNvPicPr/>
                         </pic:nvPicPr>
                         <pic:blipFill>
-                          <a:blip r:embed="rId17"/>
+                          <a:blip r:embed="rId18"/>
                           <a:stretch>
                             <a:fillRect/>
                           </a:stretch>
@@ -2764,7 +2869,6 @@
         <w:ind w:firstLine="567"/>
       </w:pPr>
       <w:r>
-        <w:lastRenderedPageBreak/>
         <w:t xml:space="preserve">  - The start dates are different.</w:t>
       </w:r>
     </w:p>
@@ -2845,6 +2949,7 @@
           <w:b/>
           <w:bCs/>
         </w:rPr>
+        <w:lastRenderedPageBreak/>
         <w:t xml:space="preserve">Total </w:t>
       </w:r>
       <w:r>
@@ -2985,7 +3090,7 @@
                           <pic:cNvPicPr/>
                         </pic:nvPicPr>
                         <pic:blipFill>
-                          <a:blip r:embed="rId18"/>
+                          <a:blip r:embed="rId19"/>
                           <a:stretch>
                             <a:fillRect/>
                           </a:stretch>
@@ -3050,7 +3155,7 @@
                           <pic:cNvPicPr/>
                         </pic:nvPicPr>
                         <pic:blipFill>
-                          <a:blip r:embed="rId19"/>
+                          <a:blip r:embed="rId20"/>
                           <a:stretch>
                             <a:fillRect/>
                           </a:stretch>
@@ -3124,7 +3229,7 @@
                           <pic:cNvPicPr/>
                         </pic:nvPicPr>
                         <pic:blipFill>
-                          <a:blip r:embed="rId20"/>
+                          <a:blip r:embed="rId21"/>
                           <a:stretch>
                             <a:fillRect/>
                           </a:stretch>
@@ -3179,7 +3284,6 @@
         <w:ind w:firstLine="567"/>
       </w:pPr>
       <w:r>
-        <w:lastRenderedPageBreak/>
         <w:t xml:space="preserve">  - The datasets have the same number of features (columns).</w:t>
       </w:r>
     </w:p>
@@ -3293,6 +3397,7 @@
           <w:b/>
           <w:bCs/>
         </w:rPr>
+        <w:lastRenderedPageBreak/>
         <w:t>Total Active Population</w:t>
       </w:r>
     </w:p>
@@ -3426,7 +3531,7 @@
                           <pic:cNvPicPr/>
                         </pic:nvPicPr>
                         <pic:blipFill>
-                          <a:blip r:embed="rId21"/>
+                          <a:blip r:embed="rId22"/>
                           <a:stretch>
                             <a:fillRect/>
                           </a:stretch>
@@ -3491,7 +3596,7 @@
                           <pic:cNvPicPr/>
                         </pic:nvPicPr>
                         <pic:blipFill>
-                          <a:blip r:embed="rId22"/>
+                          <a:blip r:embed="rId23"/>
                           <a:stretch>
                             <a:fillRect/>
                           </a:stretch>
@@ -3565,7 +3670,7 @@
                           <pic:cNvPicPr/>
                         </pic:nvPicPr>
                         <pic:blipFill>
-                          <a:blip r:embed="rId23"/>
+                          <a:blip r:embed="rId24"/>
                           <a:stretch>
                             <a:fillRect/>
                           </a:stretch>
@@ -3626,7 +3731,6 @@
         <w:ind w:firstLine="567"/>
       </w:pPr>
       <w:r>
-        <w:lastRenderedPageBreak/>
         <w:t xml:space="preserve">  - The datasets have the same number of features (columns).</w:t>
       </w:r>
     </w:p>
@@ -3812,12 +3916,6 @@
       <w:r>
         <w:t xml:space="preserve"> Verification.</w:t>
       </w:r>
-    </w:p>
-    <w:p>
-      <w:pPr>
-        <w:pStyle w:val="NoSpacing"/>
-        <w:ind w:firstLine="567"/>
-      </w:pPr>
     </w:p>
     <w:p>
       <w:pPr>
@@ -3913,7 +4011,6 @@
                 <w:b/>
                 <w:bCs/>
               </w:rPr>
-              <w:lastRenderedPageBreak/>
               <w:t>Ireland</w:t>
             </w:r>
           </w:p>
@@ -4014,7 +4111,7 @@
                           <pic:cNvPicPr/>
                         </pic:nvPicPr>
                         <pic:blipFill>
-                          <a:blip r:embed="rId24"/>
+                          <a:blip r:embed="rId25"/>
                           <a:stretch>
                             <a:fillRect/>
                           </a:stretch>
@@ -4079,7 +4176,7 @@
                           <pic:cNvPicPr/>
                         </pic:nvPicPr>
                         <pic:blipFill>
-                          <a:blip r:embed="rId25"/>
+                          <a:blip r:embed="rId26"/>
                           <a:stretch>
                             <a:fillRect/>
                           </a:stretch>
@@ -4153,7 +4250,7 @@
                           <pic:cNvPicPr/>
                         </pic:nvPicPr>
                         <pic:blipFill>
-                          <a:blip r:embed="rId26"/>
+                          <a:blip r:embed="rId27"/>
                           <a:stretch>
                             <a:fillRect/>
                           </a:stretch>
@@ -4198,19 +4295,8 @@
         <w:pStyle w:val="NoSpacing"/>
         <w:ind w:firstLine="567"/>
       </w:pPr>
-    </w:p>
-    <w:p>
-      <w:pPr>
-        <w:pStyle w:val="NoSpacing"/>
-        <w:ind w:firstLine="567"/>
-      </w:pPr>
-    </w:p>
-    <w:p>
-      <w:pPr>
-        <w:pStyle w:val="NoSpacing"/>
-        <w:ind w:firstLine="567"/>
-      </w:pPr>
-      <w:r>
+      <w:r>
+        <w:lastRenderedPageBreak/>
         <w:t xml:space="preserve">Info: </w:t>
       </w:r>
       <w:r>
@@ -4356,7 +4442,7 @@
                           <pic:cNvPicPr/>
                         </pic:nvPicPr>
                         <pic:blipFill>
-                          <a:blip r:embed="rId27"/>
+                          <a:blip r:embed="rId28"/>
                           <a:stretch>
                             <a:fillRect/>
                           </a:stretch>
@@ -4421,7 +4507,7 @@
                           <pic:cNvPicPr/>
                         </pic:nvPicPr>
                         <pic:blipFill>
-                          <a:blip r:embed="rId28"/>
+                          <a:blip r:embed="rId29"/>
                           <a:stretch>
                             <a:fillRect/>
                           </a:stretch>
@@ -4495,7 +4581,7 @@
                           <pic:cNvPicPr/>
                         </pic:nvPicPr>
                         <pic:blipFill>
-                          <a:blip r:embed="rId29"/>
+                          <a:blip r:embed="rId30"/>
                           <a:stretch>
                             <a:fillRect/>
                           </a:stretch>
@@ -4660,7 +4746,6 @@
               <w:pStyle w:val="NoSpacing"/>
             </w:pPr>
             <w:r>
-              <w:lastRenderedPageBreak/>
               <w:t>Statistic</w:t>
             </w:r>
           </w:p>
@@ -5536,6 +5621,7 @@
           <w:b/>
           <w:bCs/>
         </w:rPr>
+        <w:lastRenderedPageBreak/>
         <w:t>Total House Construction</w:t>
       </w:r>
     </w:p>
@@ -5667,7 +5753,6 @@
                 <w:bCs/>
                 <w:noProof/>
               </w:rPr>
-              <w:lastRenderedPageBreak/>
               <w:drawing>
                 <wp:inline distT="0" distB="0" distL="0" distR="0" wp14:anchorId="70568EC5" wp14:editId="45A7FDF1">
                   <wp:extent cx="1822939" cy="2326841"/>
@@ -5684,7 +5769,7 @@
                           <pic:cNvPicPr/>
                         </pic:nvPicPr>
                         <pic:blipFill>
-                          <a:blip r:embed="rId30"/>
+                          <a:blip r:embed="rId31"/>
                           <a:stretch>
                             <a:fillRect/>
                           </a:stretch>
@@ -5733,7 +5818,6 @@
                 <w:bCs/>
                 <w:noProof/>
               </w:rPr>
-              <w:lastRenderedPageBreak/>
               <w:drawing>
                 <wp:inline distT="0" distB="0" distL="0" distR="0" wp14:anchorId="3295D531" wp14:editId="392084EE">
                   <wp:extent cx="1966130" cy="2400508"/>
@@ -5750,7 +5834,7 @@
                           <pic:cNvPicPr/>
                         </pic:nvPicPr>
                         <pic:blipFill>
-                          <a:blip r:embed="rId31"/>
+                          <a:blip r:embed="rId32"/>
                           <a:stretch>
                             <a:fillRect/>
                           </a:stretch>
@@ -5808,7 +5892,6 @@
                 <w:bCs/>
                 <w:noProof/>
               </w:rPr>
-              <w:lastRenderedPageBreak/>
               <w:drawing>
                 <wp:inline distT="0" distB="0" distL="0" distR="0" wp14:anchorId="7DDC7BFA" wp14:editId="0E8D0FFF">
                   <wp:extent cx="1882303" cy="2415749"/>
@@ -5825,7 +5908,7 @@
                           <pic:cNvPicPr/>
                         </pic:nvPicPr>
                         <pic:blipFill>
-                          <a:blip r:embed="rId32"/>
+                          <a:blip r:embed="rId33"/>
                           <a:stretch>
                             <a:fillRect/>
                           </a:stretch>
@@ -6010,7 +6093,7 @@
                           <pic:cNvPicPr/>
                         </pic:nvPicPr>
                         <pic:blipFill>
-                          <a:blip r:embed="rId33"/>
+                          <a:blip r:embed="rId34"/>
                           <a:stretch>
                             <a:fillRect/>
                           </a:stretch>
@@ -6075,7 +6158,7 @@
                           <pic:cNvPicPr/>
                         </pic:nvPicPr>
                         <pic:blipFill>
-                          <a:blip r:embed="rId34"/>
+                          <a:blip r:embed="rId35"/>
                           <a:stretch>
                             <a:fillRect/>
                           </a:stretch>
@@ -6149,7 +6232,7 @@
                           <pic:cNvPicPr/>
                         </pic:nvPicPr>
                         <pic:blipFill>
-                          <a:blip r:embed="rId35"/>
+                          <a:blip r:embed="rId36"/>
                           <a:stretch>
                             <a:fillRect/>
                           </a:stretch>
@@ -6197,6 +6280,7 @@
         <w:ind w:firstLine="567"/>
       </w:pPr>
       <w:r>
+        <w:lastRenderedPageBreak/>
         <w:t xml:space="preserve">With </w:t>
       </w:r>
       <w:r>
@@ -6481,108 +6565,6 @@
       <w:pPr>
         <w:pStyle w:val="NoSpacing"/>
         <w:ind w:firstLine="567"/>
-      </w:pPr>
-    </w:p>
-    <w:p>
-      <w:pPr>
-        <w:pStyle w:val="NoSpacing"/>
-        <w:ind w:firstLine="567"/>
-      </w:pPr>
-    </w:p>
-    <w:p>
-      <w:pPr>
-        <w:pStyle w:val="NoSpacing"/>
-        <w:ind w:firstLine="567"/>
-      </w:pPr>
-    </w:p>
-    <w:p>
-      <w:pPr>
-        <w:pStyle w:val="NoSpacing"/>
-        <w:ind w:firstLine="567"/>
-      </w:pPr>
-    </w:p>
-    <w:p>
-      <w:pPr>
-        <w:pStyle w:val="NoSpacing"/>
-        <w:ind w:firstLine="567"/>
-      </w:pPr>
-    </w:p>
-    <w:p>
-      <w:pPr>
-        <w:pStyle w:val="NoSpacing"/>
-        <w:ind w:firstLine="567"/>
-      </w:pPr>
-    </w:p>
-    <w:p>
-      <w:pPr>
-        <w:pStyle w:val="NoSpacing"/>
-        <w:ind w:firstLine="567"/>
-      </w:pPr>
-    </w:p>
-    <w:p>
-      <w:pPr>
-        <w:pStyle w:val="NoSpacing"/>
-        <w:ind w:firstLine="567"/>
-      </w:pPr>
-    </w:p>
-    <w:p>
-      <w:pPr>
-        <w:pStyle w:val="NoSpacing"/>
-        <w:ind w:firstLine="567"/>
-      </w:pPr>
-    </w:p>
-    <w:p>
-      <w:pPr>
-        <w:pStyle w:val="NoSpacing"/>
-        <w:ind w:firstLine="567"/>
-      </w:pPr>
-    </w:p>
-    <w:p>
-      <w:pPr>
-        <w:pStyle w:val="NoSpacing"/>
-        <w:ind w:firstLine="567"/>
-      </w:pPr>
-    </w:p>
-    <w:p>
-      <w:pPr>
-        <w:pStyle w:val="NoSpacing"/>
-        <w:ind w:firstLine="567"/>
-      </w:pPr>
-    </w:p>
-    <w:p>
-      <w:pPr>
-        <w:pStyle w:val="NoSpacing"/>
-        <w:ind w:firstLine="567"/>
-      </w:pPr>
-    </w:p>
-    <w:p>
-      <w:pPr>
-        <w:pStyle w:val="NoSpacing"/>
-        <w:ind w:firstLine="567"/>
-      </w:pPr>
-    </w:p>
-    <w:p>
-      <w:pPr>
-        <w:pStyle w:val="NoSpacing"/>
-        <w:ind w:firstLine="567"/>
-      </w:pPr>
-    </w:p>
-    <w:p>
-      <w:pPr>
-        <w:pStyle w:val="NoSpacing"/>
-        <w:ind w:firstLine="567"/>
-      </w:pPr>
-    </w:p>
-    <w:p>
-      <w:pPr>
-        <w:pStyle w:val="NoSpacing"/>
-        <w:ind w:firstLine="567"/>
-      </w:pPr>
-    </w:p>
-    <w:p>
-      <w:pPr>
-        <w:pStyle w:val="NoSpacing"/>
-        <w:ind w:firstLine="567"/>
         <w:rPr>
           <w:b/>
           <w:bCs/>
@@ -6724,7 +6706,6 @@
                 <w:bCs/>
                 <w:noProof/>
               </w:rPr>
-              <w:lastRenderedPageBreak/>
               <w:drawing>
                 <wp:inline distT="0" distB="0" distL="0" distR="0" wp14:anchorId="0BC62A1C" wp14:editId="4C4A25D9">
                   <wp:extent cx="1859441" cy="2423370"/>
@@ -6741,7 +6722,7 @@
                           <pic:cNvPicPr/>
                         </pic:nvPicPr>
                         <pic:blipFill>
-                          <a:blip r:embed="rId36"/>
+                          <a:blip r:embed="rId37"/>
                           <a:stretch>
                             <a:fillRect/>
                           </a:stretch>
@@ -6790,7 +6771,6 @@
                 <w:bCs/>
                 <w:noProof/>
               </w:rPr>
-              <w:lastRenderedPageBreak/>
               <w:drawing>
                 <wp:inline distT="0" distB="0" distL="0" distR="0" wp14:anchorId="1FB17684" wp14:editId="761C668A">
                   <wp:extent cx="1905165" cy="2354784"/>
@@ -6807,7 +6787,7 @@
                           <pic:cNvPicPr/>
                         </pic:nvPicPr>
                         <pic:blipFill>
-                          <a:blip r:embed="rId37"/>
+                          <a:blip r:embed="rId38"/>
                           <a:stretch>
                             <a:fillRect/>
                           </a:stretch>
@@ -6865,7 +6845,6 @@
                 <w:bCs/>
                 <w:noProof/>
               </w:rPr>
-              <w:lastRenderedPageBreak/>
               <w:drawing>
                 <wp:inline distT="0" distB="0" distL="0" distR="0" wp14:anchorId="61F6E106" wp14:editId="57239405">
                   <wp:extent cx="1874682" cy="2400508"/>
@@ -6882,7 +6861,7 @@
                           <pic:cNvPicPr/>
                         </pic:nvPicPr>
                         <pic:blipFill>
-                          <a:blip r:embed="rId38"/>
+                          <a:blip r:embed="rId39"/>
                           <a:stretch>
                             <a:fillRect/>
                           </a:stretch>
@@ -6946,6 +6925,12 @@
         <w:t>.</w:t>
       </w:r>
     </w:p>
+    <w:p>
+      <w:pPr>
+        <w:pStyle w:val="NoSpacing"/>
+        <w:ind w:firstLine="567"/>
+      </w:pPr>
+    </w:p>
     <w:tbl>
       <w:tblPr>
         <w:tblStyle w:val="TableGridLight"/>
@@ -6976,6 +6961,7 @@
                 <w:b/>
                 <w:bCs/>
               </w:rPr>
+              <w:lastRenderedPageBreak/>
               <w:t>Ireland</w:t>
             </w:r>
           </w:p>
@@ -7067,7 +7053,7 @@
                           <pic:cNvPicPr/>
                         </pic:nvPicPr>
                         <pic:blipFill>
-                          <a:blip r:embed="rId39"/>
+                          <a:blip r:embed="rId40"/>
                           <a:stretch>
                             <a:fillRect/>
                           </a:stretch>
@@ -7132,7 +7118,7 @@
                           <pic:cNvPicPr/>
                         </pic:nvPicPr>
                         <pic:blipFill>
-                          <a:blip r:embed="rId40"/>
+                          <a:blip r:embed="rId41"/>
                           <a:stretch>
                             <a:fillRect/>
                           </a:stretch>
@@ -7206,7 +7192,7 @@
                           <pic:cNvPicPr/>
                         </pic:nvPicPr>
                         <pic:blipFill>
-                          <a:blip r:embed="rId41"/>
+                          <a:blip r:embed="rId42"/>
                           <a:stretch>
                             <a:fillRect/>
                           </a:stretch>
@@ -7230,26 +7216,6 @@
         </w:tc>
       </w:tr>
     </w:tbl>
-    <w:p>
-      <w:pPr>
-        <w:pStyle w:val="NoSpacing"/>
-        <w:ind w:firstLine="567"/>
-        <w:rPr>
-          <w:b/>
-          <w:bCs/>
-        </w:rPr>
-      </w:pPr>
-    </w:p>
-    <w:p>
-      <w:pPr>
-        <w:pStyle w:val="NoSpacing"/>
-        <w:ind w:firstLine="567"/>
-        <w:rPr>
-          <w:b/>
-          <w:bCs/>
-        </w:rPr>
-      </w:pPr>
-    </w:p>
     <w:p>
       <w:pPr>
         <w:pStyle w:val="NoSpacing"/>
@@ -7547,7 +7513,6 @@
           <w:b/>
           <w:bCs/>
         </w:rPr>
-        <w:lastRenderedPageBreak/>
         <w:t>Total Population</w:t>
       </w:r>
     </w:p>
@@ -7584,6 +7549,42 @@
       <w:r>
         <w:t>.</w:t>
       </w:r>
+    </w:p>
+    <w:p>
+      <w:pPr>
+        <w:pStyle w:val="NoSpacing"/>
+        <w:ind w:firstLine="567"/>
+      </w:pPr>
+    </w:p>
+    <w:p>
+      <w:pPr>
+        <w:pStyle w:val="NoSpacing"/>
+        <w:ind w:firstLine="567"/>
+      </w:pPr>
+    </w:p>
+    <w:p>
+      <w:pPr>
+        <w:pStyle w:val="NoSpacing"/>
+        <w:ind w:firstLine="567"/>
+      </w:pPr>
+    </w:p>
+    <w:p>
+      <w:pPr>
+        <w:pStyle w:val="NoSpacing"/>
+        <w:ind w:firstLine="567"/>
+      </w:pPr>
+    </w:p>
+    <w:p>
+      <w:pPr>
+        <w:pStyle w:val="NoSpacing"/>
+        <w:ind w:firstLine="567"/>
+      </w:pPr>
+    </w:p>
+    <w:p>
+      <w:pPr>
+        <w:pStyle w:val="NoSpacing"/>
+        <w:ind w:firstLine="567"/>
+      </w:pPr>
     </w:p>
     <w:tbl>
       <w:tblPr>
@@ -7614,6 +7615,7 @@
                 <w:b/>
                 <w:bCs/>
               </w:rPr>
+              <w:lastRenderedPageBreak/>
               <w:t>Ireland</w:t>
             </w:r>
           </w:p>
@@ -7705,7 +7707,7 @@
                           <pic:cNvPicPr/>
                         </pic:nvPicPr>
                         <pic:blipFill>
-                          <a:blip r:embed="rId42"/>
+                          <a:blip r:embed="rId43"/>
                           <a:stretch>
                             <a:fillRect/>
                           </a:stretch>
@@ -7770,7 +7772,7 @@
                           <pic:cNvPicPr/>
                         </pic:nvPicPr>
                         <pic:blipFill>
-                          <a:blip r:embed="rId43"/>
+                          <a:blip r:embed="rId44"/>
                           <a:stretch>
                             <a:fillRect/>
                           </a:stretch>
@@ -7844,7 +7846,7 @@
                           <pic:cNvPicPr/>
                         </pic:nvPicPr>
                         <pic:blipFill>
-                          <a:blip r:embed="rId44"/>
+                          <a:blip r:embed="rId45"/>
                           <a:stretch>
                             <a:fillRect/>
                           </a:stretch>
@@ -7872,22 +7874,6 @@
       <w:pPr>
         <w:pStyle w:val="NoSpacing"/>
         <w:ind w:firstLine="567"/>
-        <w:rPr>
-          <w:b/>
-          <w:bCs/>
-        </w:rPr>
-      </w:pPr>
-    </w:p>
-    <w:p>
-      <w:pPr>
-        <w:pStyle w:val="NoSpacing"/>
-        <w:ind w:firstLine="567"/>
-      </w:pPr>
-    </w:p>
-    <w:p>
-      <w:pPr>
-        <w:pStyle w:val="NoSpacing"/>
-        <w:ind w:firstLine="567"/>
       </w:pPr>
     </w:p>
     <w:p>
@@ -8041,7 +8027,7 @@
                           <pic:cNvPicPr/>
                         </pic:nvPicPr>
                         <pic:blipFill>
-                          <a:blip r:embed="rId45"/>
+                          <a:blip r:embed="rId46"/>
                           <a:stretch>
                             <a:fillRect/>
                           </a:stretch>
@@ -8106,7 +8092,7 @@
                           <pic:cNvPicPr/>
                         </pic:nvPicPr>
                         <pic:blipFill>
-                          <a:blip r:embed="rId46"/>
+                          <a:blip r:embed="rId47"/>
                           <a:stretch>
                             <a:fillRect/>
                           </a:stretch>
@@ -8180,7 +8166,7 @@
                           <pic:cNvPicPr/>
                         </pic:nvPicPr>
                         <pic:blipFill>
-                          <a:blip r:embed="rId47"/>
+                          <a:blip r:embed="rId48"/>
                           <a:stretch>
                             <a:fillRect/>
                           </a:stretch>
@@ -8485,6 +8471,12 @@
       <w:pPr>
         <w:pStyle w:val="NoSpacing"/>
         <w:ind w:firstLine="567"/>
+      </w:pPr>
+    </w:p>
+    <w:p>
+      <w:pPr>
+        <w:pStyle w:val="NoSpacing"/>
+        <w:ind w:firstLine="567"/>
         <w:rPr>
           <w:b/>
           <w:bCs/>
@@ -8507,6 +8499,7 @@
           <w:b/>
           <w:bCs/>
         </w:rPr>
+        <w:lastRenderedPageBreak/>
         <w:t>Total Active Population</w:t>
       </w:r>
     </w:p>
@@ -8543,24 +8536,6 @@
       <w:r>
         <w:t>.</w:t>
       </w:r>
-    </w:p>
-    <w:p>
-      <w:pPr>
-        <w:pStyle w:val="NoSpacing"/>
-        <w:ind w:firstLine="567"/>
-      </w:pPr>
-    </w:p>
-    <w:p>
-      <w:pPr>
-        <w:pStyle w:val="NoSpacing"/>
-        <w:ind w:firstLine="567"/>
-      </w:pPr>
-    </w:p>
-    <w:p>
-      <w:pPr>
-        <w:pStyle w:val="NoSpacing"/>
-        <w:ind w:firstLine="567"/>
-      </w:pPr>
     </w:p>
     <w:p>
       <w:pPr>
@@ -8672,7 +8647,6 @@
                 <w:bCs/>
                 <w:noProof/>
               </w:rPr>
-              <w:lastRenderedPageBreak/>
               <w:drawing>
                 <wp:inline distT="0" distB="0" distL="0" distR="0" wp14:anchorId="1D106CA8" wp14:editId="1A253D67">
                   <wp:extent cx="1783235" cy="2370025"/>
@@ -8689,7 +8663,7 @@
                           <pic:cNvPicPr/>
                         </pic:nvPicPr>
                         <pic:blipFill>
-                          <a:blip r:embed="rId48"/>
+                          <a:blip r:embed="rId49"/>
                           <a:stretch>
                             <a:fillRect/>
                           </a:stretch>
@@ -8738,7 +8712,6 @@
                 <w:bCs/>
                 <w:noProof/>
               </w:rPr>
-              <w:lastRenderedPageBreak/>
               <w:drawing>
                 <wp:inline distT="0" distB="0" distL="0" distR="0" wp14:anchorId="642903DA" wp14:editId="1485AA6C">
                   <wp:extent cx="1806097" cy="2354784"/>
@@ -8755,7 +8728,7 @@
                           <pic:cNvPicPr/>
                         </pic:nvPicPr>
                         <pic:blipFill>
-                          <a:blip r:embed="rId49"/>
+                          <a:blip r:embed="rId50"/>
                           <a:stretch>
                             <a:fillRect/>
                           </a:stretch>
@@ -8813,7 +8786,6 @@
                 <w:bCs/>
                 <w:noProof/>
               </w:rPr>
-              <w:lastRenderedPageBreak/>
               <w:drawing>
                 <wp:inline distT="0" distB="0" distL="0" distR="0" wp14:anchorId="14641BEA" wp14:editId="5F8FA145">
                   <wp:extent cx="1752752" cy="2331922"/>
@@ -8830,7 +8802,7 @@
                           <pic:cNvPicPr/>
                         </pic:nvPicPr>
                         <pic:blipFill>
-                          <a:blip r:embed="rId50"/>
+                          <a:blip r:embed="rId51"/>
                           <a:stretch>
                             <a:fillRect/>
                           </a:stretch>
@@ -9015,7 +8987,7 @@
                           <pic:cNvPicPr/>
                         </pic:nvPicPr>
                         <pic:blipFill>
-                          <a:blip r:embed="rId51"/>
+                          <a:blip r:embed="rId52"/>
                           <a:stretch>
                             <a:fillRect/>
                           </a:stretch>
@@ -9080,7 +9052,7 @@
                           <pic:cNvPicPr/>
                         </pic:nvPicPr>
                         <pic:blipFill>
-                          <a:blip r:embed="rId52"/>
+                          <a:blip r:embed="rId53"/>
                           <a:stretch>
                             <a:fillRect/>
                           </a:stretch>
@@ -9154,7 +9126,7 @@
                           <pic:cNvPicPr/>
                         </pic:nvPicPr>
                         <pic:blipFill>
-                          <a:blip r:embed="rId53"/>
+                          <a:blip r:embed="rId54"/>
                           <a:stretch>
                             <a:fillRect/>
                           </a:stretch>
@@ -9194,6 +9166,7 @@
         <w:ind w:firstLine="567"/>
       </w:pPr>
       <w:r>
+        <w:lastRenderedPageBreak/>
         <w:t xml:space="preserve">With these </w:t>
       </w:r>
       <w:r>
@@ -9475,6 +9448,84 @@
     </w:p>
     <w:p>
       <w:pPr>
+        <w:pStyle w:val="NoSpacing"/>
+        <w:ind w:firstLine="567"/>
+      </w:pPr>
+    </w:p>
+    <w:p>
+      <w:pPr>
+        <w:pStyle w:val="NoSpacing"/>
+        <w:ind w:firstLine="567"/>
+      </w:pPr>
+    </w:p>
+    <w:p>
+      <w:pPr>
+        <w:pStyle w:val="NoSpacing"/>
+        <w:ind w:firstLine="567"/>
+      </w:pPr>
+    </w:p>
+    <w:p>
+      <w:pPr>
+        <w:pStyle w:val="NoSpacing"/>
+        <w:ind w:firstLine="567"/>
+      </w:pPr>
+    </w:p>
+    <w:p>
+      <w:pPr>
+        <w:pStyle w:val="NoSpacing"/>
+        <w:ind w:firstLine="567"/>
+      </w:pPr>
+    </w:p>
+    <w:p>
+      <w:pPr>
+        <w:pStyle w:val="NoSpacing"/>
+        <w:ind w:firstLine="567"/>
+      </w:pPr>
+    </w:p>
+    <w:p>
+      <w:pPr>
+        <w:pStyle w:val="NoSpacing"/>
+        <w:ind w:firstLine="567"/>
+      </w:pPr>
+    </w:p>
+    <w:p>
+      <w:pPr>
+        <w:pStyle w:val="NoSpacing"/>
+        <w:ind w:firstLine="567"/>
+      </w:pPr>
+    </w:p>
+    <w:p>
+      <w:pPr>
+        <w:pStyle w:val="NoSpacing"/>
+        <w:ind w:firstLine="567"/>
+      </w:pPr>
+    </w:p>
+    <w:p>
+      <w:pPr>
+        <w:pStyle w:val="NoSpacing"/>
+        <w:ind w:firstLine="567"/>
+      </w:pPr>
+    </w:p>
+    <w:p>
+      <w:pPr>
+        <w:pStyle w:val="NoSpacing"/>
+        <w:ind w:firstLine="567"/>
+      </w:pPr>
+    </w:p>
+    <w:p>
+      <w:pPr>
+        <w:pStyle w:val="NoSpacing"/>
+        <w:ind w:firstLine="567"/>
+      </w:pPr>
+    </w:p>
+    <w:p>
+      <w:pPr>
+        <w:pStyle w:val="NoSpacing"/>
+        <w:ind w:firstLine="567"/>
+      </w:pPr>
+    </w:p>
+    <w:p>
+      <w:pPr>
         <w:pStyle w:val="Heading2"/>
         <w:rPr>
           <w:sz w:val="28"/>
@@ -9922,7 +9973,7 @@
                           <pic:cNvPicPr/>
                         </pic:nvPicPr>
                         <pic:blipFill>
-                          <a:blip r:embed="rId54"/>
+                          <a:blip r:embed="rId55"/>
                           <a:stretch>
                             <a:fillRect/>
                           </a:stretch>
@@ -9987,7 +10038,7 @@
                           <pic:cNvPicPr/>
                         </pic:nvPicPr>
                         <pic:blipFill>
-                          <a:blip r:embed="rId55"/>
+                          <a:blip r:embed="rId56"/>
                           <a:stretch>
                             <a:fillRect/>
                           </a:stretch>
@@ -10052,7 +10103,7 @@
                           <pic:cNvPicPr/>
                         </pic:nvPicPr>
                         <pic:blipFill>
-                          <a:blip r:embed="rId56"/>
+                          <a:blip r:embed="rId57"/>
                           <a:stretch>
                             <a:fillRect/>
                           </a:stretch>
@@ -10215,7 +10266,7 @@
                           <pic:cNvPicPr/>
                         </pic:nvPicPr>
                         <pic:blipFill>
-                          <a:blip r:embed="rId57"/>
+                          <a:blip r:embed="rId58"/>
                           <a:stretch>
                             <a:fillRect/>
                           </a:stretch>
@@ -10280,7 +10331,7 @@
                           <pic:cNvPicPr/>
                         </pic:nvPicPr>
                         <pic:blipFill>
-                          <a:blip r:embed="rId58"/>
+                          <a:blip r:embed="rId59"/>
                           <a:stretch>
                             <a:fillRect/>
                           </a:stretch>
@@ -10345,7 +10396,7 @@
                           <pic:cNvPicPr/>
                         </pic:nvPicPr>
                         <pic:blipFill>
-                          <a:blip r:embed="rId59"/>
+                          <a:blip r:embed="rId60"/>
                           <a:stretch>
                             <a:fillRect/>
                           </a:stretch>
@@ -10665,7 +10716,7 @@
                           <pic:cNvPicPr/>
                         </pic:nvPicPr>
                         <pic:blipFill>
-                          <a:blip r:embed="rId60"/>
+                          <a:blip r:embed="rId61"/>
                           <a:stretch>
                             <a:fillRect/>
                           </a:stretch>
@@ -10730,7 +10781,7 @@
                           <pic:cNvPicPr/>
                         </pic:nvPicPr>
                         <pic:blipFill>
-                          <a:blip r:embed="rId61"/>
+                          <a:blip r:embed="rId62"/>
                           <a:stretch>
                             <a:fillRect/>
                           </a:stretch>
@@ -10795,7 +10846,7 @@
                           <pic:cNvPicPr/>
                         </pic:nvPicPr>
                         <pic:blipFill>
-                          <a:blip r:embed="rId62"/>
+                          <a:blip r:embed="rId63"/>
                           <a:stretch>
                             <a:fillRect/>
                           </a:stretch>
@@ -10958,7 +11009,7 @@
                           <pic:cNvPicPr/>
                         </pic:nvPicPr>
                         <pic:blipFill>
-                          <a:blip r:embed="rId63"/>
+                          <a:blip r:embed="rId64"/>
                           <a:stretch>
                             <a:fillRect/>
                           </a:stretch>
@@ -11023,7 +11074,7 @@
                           <pic:cNvPicPr/>
                         </pic:nvPicPr>
                         <pic:blipFill>
-                          <a:blip r:embed="rId64"/>
+                          <a:blip r:embed="rId65"/>
                           <a:stretch>
                             <a:fillRect/>
                           </a:stretch>
@@ -11088,7 +11139,7 @@
                           <pic:cNvPicPr/>
                         </pic:nvPicPr>
                         <pic:blipFill>
-                          <a:blip r:embed="rId65"/>
+                          <a:blip r:embed="rId66"/>
                           <a:stretch>
                             <a:fillRect/>
                           </a:stretch>
@@ -11201,21 +11252,12 @@
           <w:bCs/>
         </w:rPr>
       </w:pPr>
-    </w:p>
-    <w:p>
-      <w:pPr>
-        <w:pStyle w:val="NoSpacing"/>
-        <w:ind w:firstLine="567"/>
+      <w:r>
         <w:rPr>
           <w:b/>
           <w:bCs/>
         </w:rPr>
-      </w:pPr>
-      <w:r>
-        <w:rPr>
-          <w:b/>
-          <w:bCs/>
-        </w:rPr>
+        <w:lastRenderedPageBreak/>
         <w:t>Construction</w:t>
       </w:r>
       <w:r>
@@ -11463,7 +11505,7 @@
                           <pic:cNvPicPr/>
                         </pic:nvPicPr>
                         <pic:blipFill>
-                          <a:blip r:embed="rId66"/>
+                          <a:blip r:embed="rId67"/>
                           <a:stretch>
                             <a:fillRect/>
                           </a:stretch>
@@ -11528,7 +11570,7 @@
                           <pic:cNvPicPr/>
                         </pic:nvPicPr>
                         <pic:blipFill>
-                          <a:blip r:embed="rId67"/>
+                          <a:blip r:embed="rId68"/>
                           <a:stretch>
                             <a:fillRect/>
                           </a:stretch>
@@ -11593,7 +11635,7 @@
                           <pic:cNvPicPr/>
                         </pic:nvPicPr>
                         <pic:blipFill>
-                          <a:blip r:embed="rId68"/>
+                          <a:blip r:embed="rId69"/>
                           <a:stretch>
                             <a:fillRect/>
                           </a:stretch>
@@ -11665,6 +11707,7 @@
         <w:ind w:firstLine="567"/>
       </w:pPr>
       <w:r>
+        <w:lastRenderedPageBreak/>
         <w:t>A first plot of the desired chart type (time series)</w:t>
       </w:r>
       <w:r>
@@ -11792,7 +11835,7 @@
                           <pic:cNvPicPr/>
                         </pic:nvPicPr>
                         <pic:blipFill>
-                          <a:blip r:embed="rId69"/>
+                          <a:blip r:embed="rId70"/>
                           <a:stretch>
                             <a:fillRect/>
                           </a:stretch>
@@ -11857,7 +11900,7 @@
                           <pic:cNvPicPr/>
                         </pic:nvPicPr>
                         <pic:blipFill>
-                          <a:blip r:embed="rId70"/>
+                          <a:blip r:embed="rId71"/>
                           <a:stretch>
                             <a:fillRect/>
                           </a:stretch>
@@ -11922,7 +11965,7 @@
                           <pic:cNvPicPr/>
                         </pic:nvPicPr>
                         <pic:blipFill>
-                          <a:blip r:embed="rId71"/>
+                          <a:blip r:embed="rId72"/>
                           <a:stretch>
                             <a:fillRect/>
                           </a:stretch>
@@ -12171,6 +12214,7 @@
                 <w:b/>
                 <w:bCs/>
               </w:rPr>
+              <w:lastRenderedPageBreak/>
               <w:t>Ireland</w:t>
             </w:r>
           </w:p>
@@ -12262,7 +12306,7 @@
                           <pic:cNvPicPr/>
                         </pic:nvPicPr>
                         <pic:blipFill>
-                          <a:blip r:embed="rId72"/>
+                          <a:blip r:embed="rId73"/>
                           <a:stretch>
                             <a:fillRect/>
                           </a:stretch>
@@ -12327,7 +12371,7 @@
                           <pic:cNvPicPr/>
                         </pic:nvPicPr>
                         <pic:blipFill>
-                          <a:blip r:embed="rId73"/>
+                          <a:blip r:embed="rId74"/>
                           <a:stretch>
                             <a:fillRect/>
                           </a:stretch>
@@ -12392,7 +12436,7 @@
                           <pic:cNvPicPr/>
                         </pic:nvPicPr>
                         <pic:blipFill>
-                          <a:blip r:embed="rId74"/>
+                          <a:blip r:embed="rId75"/>
                           <a:stretch>
                             <a:fillRect/>
                           </a:stretch>
@@ -12555,7 +12599,7 @@
                           <pic:cNvPicPr/>
                         </pic:nvPicPr>
                         <pic:blipFill>
-                          <a:blip r:embed="rId75"/>
+                          <a:blip r:embed="rId76"/>
                           <a:stretch>
                             <a:fillRect/>
                           </a:stretch>
@@ -12620,7 +12664,7 @@
                           <pic:cNvPicPr/>
                         </pic:nvPicPr>
                         <pic:blipFill>
-                          <a:blip r:embed="rId76"/>
+                          <a:blip r:embed="rId77"/>
                           <a:stretch>
                             <a:fillRect/>
                           </a:stretch>
@@ -12685,7 +12729,7 @@
                           <pic:cNvPicPr/>
                         </pic:nvPicPr>
                         <pic:blipFill>
-                          <a:blip r:embed="rId77"/>
+                          <a:blip r:embed="rId78"/>
                           <a:stretch>
                             <a:fillRect/>
                           </a:stretch>
@@ -12813,6 +12857,7 @@
           <w:b/>
           <w:bCs/>
         </w:rPr>
+        <w:lastRenderedPageBreak/>
         <w:t>Total Active Population</w:t>
       </w:r>
     </w:p>
@@ -13052,7 +13097,7 @@
                           <pic:cNvPicPr/>
                         </pic:nvPicPr>
                         <pic:blipFill>
-                          <a:blip r:embed="rId78"/>
+                          <a:blip r:embed="rId79"/>
                           <a:stretch>
                             <a:fillRect/>
                           </a:stretch>
@@ -13117,7 +13162,7 @@
                           <pic:cNvPicPr/>
                         </pic:nvPicPr>
                         <pic:blipFill>
-                          <a:blip r:embed="rId79"/>
+                          <a:blip r:embed="rId80"/>
                           <a:stretch>
                             <a:fillRect/>
                           </a:stretch>
@@ -13182,7 +13227,7 @@
                           <pic:cNvPicPr/>
                         </pic:nvPicPr>
                         <pic:blipFill>
-                          <a:blip r:embed="rId80"/>
+                          <a:blip r:embed="rId81"/>
                           <a:stretch>
                             <a:fillRect/>
                           </a:stretch>
@@ -13254,6 +13299,7 @@
         <w:ind w:firstLine="567"/>
       </w:pPr>
       <w:r>
+        <w:lastRenderedPageBreak/>
         <w:t>A first plot of the desired chart type (time series)</w:t>
       </w:r>
       <w:r>
@@ -13381,7 +13427,7 @@
                           <pic:cNvPicPr/>
                         </pic:nvPicPr>
                         <pic:blipFill>
-                          <a:blip r:embed="rId81"/>
+                          <a:blip r:embed="rId82"/>
                           <a:stretch>
                             <a:fillRect/>
                           </a:stretch>
@@ -13446,7 +13492,7 @@
                           <pic:cNvPicPr/>
                         </pic:nvPicPr>
                         <pic:blipFill>
-                          <a:blip r:embed="rId82"/>
+                          <a:blip r:embed="rId83"/>
                           <a:stretch>
                             <a:fillRect/>
                           </a:stretch>
@@ -13511,7 +13557,7 @@
                           <pic:cNvPicPr/>
                         </pic:nvPicPr>
                         <pic:blipFill>
-                          <a:blip r:embed="rId83"/>
+                          <a:blip r:embed="rId84"/>
                           <a:stretch>
                             <a:fillRect/>
                           </a:stretch>
@@ -16652,13 +16698,8 @@
         <w:ind w:left="564"/>
       </w:pPr>
       <w:r>
-        <w:t xml:space="preserve">The common date period between the datasets was preserved, removing other lines beyond the range between 1975 - </w:t>
-      </w:r>
-      <w:proofErr w:type="gramStart"/>
-      <w:r>
-        <w:t>2016</w:t>
-      </w:r>
-      <w:proofErr w:type="gramEnd"/>
+        <w:t>The common date period between the datasets was preserved, removing other lines beyond the range between 1975 - 2016</w:t>
+      </w:r>
     </w:p>
     <w:tbl>
       <w:tblPr>
@@ -17788,13 +17829,8 @@
       <w:r>
         <w:t xml:space="preserve">range of House Cost, </w:t>
       </w:r>
-      <w:proofErr w:type="gramStart"/>
-      <w:r>
-        <w:t>It</w:t>
-      </w:r>
-      <w:proofErr w:type="gramEnd"/>
-      <w:r>
-        <w:t xml:space="preserve"> was removed</w:t>
+      <w:r>
+        <w:t>It was removed</w:t>
       </w:r>
       <w:r>
         <w:t xml:space="preserve"> other lines beyond the range between 1975 </w:t>
@@ -20000,7 +20036,7 @@
                     </pic:cNvPicPr>
                   </pic:nvPicPr>
                   <pic:blipFill>
-                    <a:blip r:embed="rId84">
+                    <a:blip r:embed="rId85">
                       <a:extLst>
                         <a:ext uri="{28A0092B-C50C-407E-A947-70E740481C1C}">
                           <a14:useLocalDpi xmlns:a14="http://schemas.microsoft.com/office/drawing/2010/main" val="0"/>
@@ -20096,7 +20132,7 @@
                     </pic:cNvPicPr>
                   </pic:nvPicPr>
                   <pic:blipFill>
-                    <a:blip r:embed="rId85">
+                    <a:blip r:embed="rId86">
                       <a:extLst>
                         <a:ext uri="{28A0092B-C50C-407E-A947-70E740481C1C}">
                           <a14:useLocalDpi xmlns:a14="http://schemas.microsoft.com/office/drawing/2010/main" val="0"/>
@@ -20173,7 +20209,7 @@
                     </pic:cNvPicPr>
                   </pic:nvPicPr>
                   <pic:blipFill>
-                    <a:blip r:embed="rId86">
+                    <a:blip r:embed="rId87">
                       <a:extLst>
                         <a:ext uri="{28A0092B-C50C-407E-A947-70E740481C1C}">
                           <a14:useLocalDpi xmlns:a14="http://schemas.microsoft.com/office/drawing/2010/main" val="0"/>
@@ -20324,7 +20360,7 @@
                     </pic:cNvPicPr>
                   </pic:nvPicPr>
                   <pic:blipFill>
-                    <a:blip r:embed="rId87" cstate="print">
+                    <a:blip r:embed="rId88" cstate="print">
                       <a:extLst>
                         <a:ext uri="{28A0092B-C50C-407E-A947-70E740481C1C}">
                           <a14:useLocalDpi xmlns:a14="http://schemas.microsoft.com/office/drawing/2010/main" val="0"/>
@@ -20598,7 +20634,7 @@
                     <pic:cNvPicPr/>
                   </pic:nvPicPr>
                   <pic:blipFill>
-                    <a:blip r:embed="rId88"/>
+                    <a:blip r:embed="rId89"/>
                     <a:stretch>
                       <a:fillRect/>
                     </a:stretch>
@@ -20779,7 +20815,7 @@
                     </pic:cNvPicPr>
                   </pic:nvPicPr>
                   <pic:blipFill>
-                    <a:blip r:embed="rId89">
+                    <a:blip r:embed="rId90">
                       <a:extLst>
                         <a:ext uri="{28A0092B-C50C-407E-A947-70E740481C1C}">
                           <a14:useLocalDpi xmlns:a14="http://schemas.microsoft.com/office/drawing/2010/main" val="0"/>
@@ -20863,7 +20899,7 @@
                     <pic:cNvPicPr/>
                   </pic:nvPicPr>
                   <pic:blipFill>
-                    <a:blip r:embed="rId90"/>
+                    <a:blip r:embed="rId91"/>
                     <a:stretch>
                       <a:fillRect/>
                     </a:stretch>
@@ -20917,15 +20953,7 @@
         <w:ind w:firstLine="567"/>
       </w:pPr>
       <w:r>
-        <w:t xml:space="preserve">The period </w:t>
-      </w:r>
-      <w:proofErr w:type="gramStart"/>
-      <w:r>
-        <w:t>starts</w:t>
-      </w:r>
-      <w:proofErr w:type="gramEnd"/>
-      <w:r>
-        <w:t xml:space="preserve"> from </w:t>
+        <w:t xml:space="preserve">The period starts from </w:t>
       </w:r>
       <w:r>
         <w:t>200</w:t>
@@ -21034,7 +21062,7 @@
                     </pic:cNvPicPr>
                   </pic:nvPicPr>
                   <pic:blipFill>
-                    <a:blip r:embed="rId91">
+                    <a:blip r:embed="rId92">
                       <a:extLst>
                         <a:ext uri="{28A0092B-C50C-407E-A947-70E740481C1C}">
                           <a14:useLocalDpi xmlns:a14="http://schemas.microsoft.com/office/drawing/2010/main" val="0"/>
@@ -21175,7 +21203,7 @@
                     <pic:cNvPicPr/>
                   </pic:nvPicPr>
                   <pic:blipFill>
-                    <a:blip r:embed="rId92"/>
+                    <a:blip r:embed="rId93"/>
                     <a:stretch>
                       <a:fillRect/>
                     </a:stretch>
@@ -21340,7 +21368,7 @@
                     <pic:cNvPicPr/>
                   </pic:nvPicPr>
                   <pic:blipFill>
-                    <a:blip r:embed="rId93"/>
+                    <a:blip r:embed="rId94"/>
                     <a:stretch>
                       <a:fillRect/>
                     </a:stretch>
@@ -21520,7 +21548,7 @@
                     <pic:cNvPicPr/>
                   </pic:nvPicPr>
                   <pic:blipFill>
-                    <a:blip r:embed="rId94"/>
+                    <a:blip r:embed="rId95"/>
                     <a:stretch>
                       <a:fillRect/>
                     </a:stretch>
@@ -22099,15 +22127,7 @@
         <w:t xml:space="preserve">Multi </w:t>
       </w:r>
       <w:r>
-        <w:t xml:space="preserve">Featured (one dependent, </w:t>
-      </w:r>
-      <w:proofErr w:type="spellStart"/>
-      <w:r>
-        <w:t>n</w:t>
-      </w:r>
-      <w:proofErr w:type="spellEnd"/>
-      <w:r>
-        <w:t xml:space="preserve"> independent)</w:t>
+        <w:t>Featured (one dependent, n independent)</w:t>
       </w:r>
       <w:r>
         <w:t>.</w:t>
@@ -22166,7 +22186,7 @@
                     <pic:cNvPicPr/>
                   </pic:nvPicPr>
                   <pic:blipFill>
-                    <a:blip r:embed="rId95"/>
+                    <a:blip r:embed="rId96"/>
                     <a:stretch>
                       <a:fillRect/>
                     </a:stretch>
@@ -22290,7 +22310,7 @@
                     <pic:cNvPicPr/>
                   </pic:nvPicPr>
                   <pic:blipFill>
-                    <a:blip r:embed="rId96"/>
+                    <a:blip r:embed="rId97"/>
                     <a:stretch>
                       <a:fillRect/>
                     </a:stretch>
@@ -22376,7 +22396,7 @@
                     <pic:cNvPicPr/>
                   </pic:nvPicPr>
                   <pic:blipFill>
-                    <a:blip r:embed="rId97"/>
+                    <a:blip r:embed="rId98"/>
                     <a:stretch>
                       <a:fillRect/>
                     </a:stretch>
@@ -22431,7 +22451,7 @@
                     <pic:cNvPicPr/>
                   </pic:nvPicPr>
                   <pic:blipFill>
-                    <a:blip r:embed="rId98"/>
+                    <a:blip r:embed="rId99"/>
                     <a:stretch>
                       <a:fillRect/>
                     </a:stretch>
@@ -22489,7 +22509,7 @@
                     <pic:cNvPicPr/>
                   </pic:nvPicPr>
                   <pic:blipFill>
-                    <a:blip r:embed="rId99"/>
+                    <a:blip r:embed="rId100"/>
                     <a:stretch>
                       <a:fillRect/>
                     </a:stretch>
@@ -22551,7 +22571,7 @@
                     <pic:cNvPicPr/>
                   </pic:nvPicPr>
                   <pic:blipFill>
-                    <a:blip r:embed="rId100"/>
+                    <a:blip r:embed="rId101"/>
                     <a:stretch>
                       <a:fillRect/>
                     </a:stretch>
@@ -22644,11 +22664,7 @@
         </w:numPr>
       </w:pPr>
       <w:r>
-        <w:t xml:space="preserve">The intercept value shows the point where the estimated regression line crosses </w:t>
-      </w:r>
-      <w:proofErr w:type="gramStart"/>
-      <w:r>
-        <w:t xml:space="preserve">the </w:t>
+        <w:t xml:space="preserve">The intercept value shows the point where the estimated regression line crosses the </w:t>
       </w:r>
       <w:r>
         <w:rPr>
@@ -22656,13 +22672,8 @@
         </w:rPr>
         <w:t>𝑦</w:t>
       </w:r>
-      <w:proofErr w:type="gramEnd"/>
-      <w:r>
-        <w:t xml:space="preserve"> axis. It's the value of the estimated </w:t>
-      </w:r>
-      <w:proofErr w:type="gramStart"/>
-      <w:r>
-        <w:t xml:space="preserve">response </w:t>
+      <w:r>
+        <w:t xml:space="preserve"> axis. It's the value of the estimated response </w:t>
       </w:r>
       <w:r>
         <w:rPr>
@@ -22670,7 +22681,6 @@
         </w:rPr>
         <w:t>𝑓</w:t>
       </w:r>
-      <w:proofErr w:type="gramEnd"/>
       <w:r>
         <w:t>(</w:t>
       </w:r>
@@ -22745,7 +22755,7 @@
                     <pic:cNvPicPr/>
                   </pic:nvPicPr>
                   <pic:blipFill>
-                    <a:blip r:embed="rId101"/>
+                    <a:blip r:embed="rId102"/>
                     <a:stretch>
                       <a:fillRect/>
                     </a:stretch>
@@ -22876,7 +22886,7 @@
                     <pic:cNvPicPr/>
                   </pic:nvPicPr>
                   <pic:blipFill>
-                    <a:blip r:embed="rId102"/>
+                    <a:blip r:embed="rId103"/>
                     <a:stretch>
                       <a:fillRect/>
                     </a:stretch>
@@ -22922,7 +22932,7 @@
                     <pic:cNvPicPr/>
                   </pic:nvPicPr>
                   <pic:blipFill>
-                    <a:blip r:embed="rId103"/>
+                    <a:blip r:embed="rId104"/>
                     <a:stretch>
                       <a:fillRect/>
                     </a:stretch>
@@ -23126,7 +23136,7 @@
                     </pic:cNvPicPr>
                   </pic:nvPicPr>
                   <pic:blipFill>
-                    <a:blip r:embed="rId104">
+                    <a:blip r:embed="rId105">
                       <a:extLst>
                         <a:ext uri="{28A0092B-C50C-407E-A947-70E740481C1C}">
                           <a14:useLocalDpi xmlns:a14="http://schemas.microsoft.com/office/drawing/2010/main" val="0"/>
@@ -23204,7 +23214,7 @@
                     <pic:cNvPicPr/>
                   </pic:nvPicPr>
                   <pic:blipFill>
-                    <a:blip r:embed="rId105"/>
+                    <a:blip r:embed="rId106"/>
                     <a:stretch>
                       <a:fillRect/>
                     </a:stretch>
@@ -23388,7 +23398,7 @@
                     <pic:cNvPicPr/>
                   </pic:nvPicPr>
                   <pic:blipFill>
-                    <a:blip r:embed="rId106"/>
+                    <a:blip r:embed="rId107"/>
                     <a:stretch>
                       <a:fillRect/>
                     </a:stretch>
@@ -23434,7 +23444,7 @@
                     <pic:cNvPicPr/>
                   </pic:nvPicPr>
                   <pic:blipFill>
-                    <a:blip r:embed="rId107"/>
+                    <a:blip r:embed="rId108"/>
                     <a:stretch>
                       <a:fillRect/>
                     </a:stretch>
@@ -23627,7 +23637,7 @@
                     <pic:cNvPicPr/>
                   </pic:nvPicPr>
                   <pic:blipFill>
-                    <a:blip r:embed="rId108"/>
+                    <a:blip r:embed="rId109"/>
                     <a:stretch>
                       <a:fillRect/>
                     </a:stretch>
@@ -23684,7 +23694,7 @@
                     </pic:cNvPicPr>
                   </pic:nvPicPr>
                   <pic:blipFill>
-                    <a:blip r:embed="rId109">
+                    <a:blip r:embed="rId110">
                       <a:extLst>
                         <a:ext uri="{28A0092B-C50C-407E-A947-70E740481C1C}">
                           <a14:useLocalDpi xmlns:a14="http://schemas.microsoft.com/office/drawing/2010/main" val="0"/>
@@ -23730,13 +23740,8 @@
       <w:r>
         <w:t xml:space="preserve">a null value is found because for the first row we do not have a previous value, so we need to remove this line using the </w:t>
       </w:r>
-      <w:proofErr w:type="spellStart"/>
-      <w:r>
-        <w:t>dropna</w:t>
-      </w:r>
-      <w:proofErr w:type="spellEnd"/>
-      <w:r>
-        <w:t xml:space="preserve"> function</w:t>
+      <w:r>
+        <w:t>dropna function</w:t>
       </w:r>
       <w:r>
         <w:t xml:space="preserve"> and align </w:t>
@@ -23771,7 +23776,7 @@
                     <pic:cNvPicPr/>
                   </pic:nvPicPr>
                   <pic:blipFill>
-                    <a:blip r:embed="rId110"/>
+                    <a:blip r:embed="rId111"/>
                     <a:stretch>
                       <a:fillRect/>
                     </a:stretch>
@@ -23826,7 +23831,7 @@
                     <pic:cNvPicPr/>
                   </pic:nvPicPr>
                   <pic:blipFill>
-                    <a:blip r:embed="rId111"/>
+                    <a:blip r:embed="rId112"/>
                     <a:stretch>
                       <a:fillRect/>
                     </a:stretch>
@@ -23881,7 +23886,7 @@
                     <pic:cNvPicPr/>
                   </pic:nvPicPr>
                   <pic:blipFill>
-                    <a:blip r:embed="rId112"/>
+                    <a:blip r:embed="rId113"/>
                     <a:stretch>
                       <a:fillRect/>
                     </a:stretch>
@@ -24065,7 +24070,7 @@
                     <pic:cNvPicPr/>
                   </pic:nvPicPr>
                   <pic:blipFill>
-                    <a:blip r:embed="rId113"/>
+                    <a:blip r:embed="rId114"/>
                     <a:stretch>
                       <a:fillRect/>
                     </a:stretch>
@@ -24112,7 +24117,6 @@
       <w:r>
         <w:t xml:space="preserve">The </w:t>
       </w:r>
-      <w:proofErr w:type="spellStart"/>
       <w:r>
         <w:rPr>
           <w:i/>
@@ -24120,7 +24124,6 @@
         </w:rPr>
         <w:t>train_test_split</w:t>
       </w:r>
-      <w:proofErr w:type="spellEnd"/>
       <w:r>
         <w:t xml:space="preserve"> function is used to separate a test and training dataset for the algorithm. The function takes our prepared data X and y and returns the </w:t>
       </w:r>
@@ -24148,13 +24151,8 @@
           <w:numId w:val="23"/>
         </w:numPr>
       </w:pPr>
-      <w:proofErr w:type="spellStart"/>
-      <w:r>
-        <w:t>Test_size</w:t>
-      </w:r>
-      <w:proofErr w:type="spellEnd"/>
-      <w:r>
-        <w:t xml:space="preserve">: </w:t>
+      <w:r>
+        <w:t xml:space="preserve">Test_size: </w:t>
       </w:r>
       <w:r>
         <w:t>Determines how the training and test data will be divided, for example, when passing 0.20, the function will divide 20% of the data for testing and 80% for training</w:t>
@@ -24174,14 +24172,9 @@
           <w:numId w:val="23"/>
         </w:numPr>
       </w:pPr>
-      <w:proofErr w:type="spellStart"/>
       <w:r>
         <w:lastRenderedPageBreak/>
-        <w:t>Random_state</w:t>
-      </w:r>
-      <w:proofErr w:type="spellEnd"/>
-      <w:r>
-        <w:t>:</w:t>
+        <w:t>Random_state:</w:t>
       </w:r>
       <w:r>
         <w:t xml:space="preserve"> </w:t>
@@ -24201,21 +24194,11 @@
           <w:numId w:val="23"/>
         </w:numPr>
       </w:pPr>
-      <w:proofErr w:type="spellStart"/>
-      <w:r>
-        <w:t>Suffle</w:t>
-      </w:r>
-      <w:proofErr w:type="spellEnd"/>
-      <w:r>
-        <w:t xml:space="preserve">: </w:t>
-      </w:r>
-      <w:proofErr w:type="gramStart"/>
-      <w:r>
-        <w:t>Whether or not</w:t>
-      </w:r>
-      <w:proofErr w:type="gramEnd"/>
-      <w:r>
-        <w:t xml:space="preserve"> to shuffle the data before splitting</w:t>
+      <w:r>
+        <w:t xml:space="preserve">Suffle: </w:t>
+      </w:r>
+      <w:r>
+        <w:t>Whether or not to shuffle the data before splitting</w:t>
       </w:r>
       <w:r>
         <w:t xml:space="preserve"> (Scikit Learn, 2023)</w:t>
@@ -24236,17 +24219,7 @@
         <w:ind w:left="720"/>
       </w:pPr>
       <w:r>
-        <w:t xml:space="preserve">The use of function </w:t>
-      </w:r>
-      <w:proofErr w:type="spellStart"/>
-      <w:proofErr w:type="gramStart"/>
-      <w:r>
-        <w:t>model.Fit</w:t>
-      </w:r>
-      <w:proofErr w:type="spellEnd"/>
-      <w:proofErr w:type="gramEnd"/>
-      <w:r>
-        <w:t xml:space="preserve"> also differs in this case, where we pass the training arrays that were previously separated by the split function:</w:t>
+        <w:t>The use of function model.Fit also differs in this case, where we pass the training arrays that were previously separated by the split function:</w:t>
       </w:r>
     </w:p>
     <w:p>
@@ -24274,7 +24247,7 @@
                     <pic:cNvPicPr/>
                   </pic:nvPicPr>
                   <pic:blipFill>
-                    <a:blip r:embed="rId114"/>
+                    <a:blip r:embed="rId115"/>
                     <a:stretch>
                       <a:fillRect/>
                     </a:stretch>
@@ -24332,7 +24305,7 @@
                     <pic:cNvPicPr/>
                   </pic:nvPicPr>
                   <pic:blipFill>
-                    <a:blip r:embed="rId115"/>
+                    <a:blip r:embed="rId116"/>
                     <a:stretch>
                       <a:fillRect/>
                     </a:stretch>
@@ -24387,7 +24360,7 @@
                     <pic:cNvPicPr/>
                   </pic:nvPicPr>
                   <pic:blipFill>
-                    <a:blip r:embed="rId116"/>
+                    <a:blip r:embed="rId117"/>
                     <a:stretch>
                       <a:fillRect/>
                     </a:stretch>
@@ -24442,7 +24415,7 @@
                     <pic:cNvPicPr/>
                   </pic:nvPicPr>
                   <pic:blipFill>
-                    <a:blip r:embed="rId117"/>
+                    <a:blip r:embed="rId118"/>
                     <a:stretch>
                       <a:fillRect/>
                     </a:stretch>
@@ -24468,13 +24441,8 @@
         <w:pStyle w:val="NoSpacing"/>
         <w:ind w:left="720"/>
       </w:pPr>
-      <w:proofErr w:type="spellStart"/>
-      <w:r>
-        <w:t>Ploting</w:t>
-      </w:r>
-      <w:proofErr w:type="spellEnd"/>
-      <w:r>
-        <w:t xml:space="preserve"> the linear </w:t>
+      <w:r>
+        <w:t xml:space="preserve">Ploting the linear </w:t>
       </w:r>
       <w:r>
         <w:t>regression</w:t>
@@ -24511,7 +24479,7 @@
                     <pic:cNvPicPr/>
                   </pic:nvPicPr>
                   <pic:blipFill>
-                    <a:blip r:embed="rId118"/>
+                    <a:blip r:embed="rId119"/>
                     <a:stretch>
                       <a:fillRect/>
                     </a:stretch>
@@ -24558,7 +24526,7 @@
                     <pic:cNvPicPr/>
                   </pic:nvPicPr>
                   <pic:blipFill>
-                    <a:blip r:embed="rId119"/>
+                    <a:blip r:embed="rId120"/>
                     <a:stretch>
                       <a:fillRect/>
                     </a:stretch>
@@ -24613,7 +24581,7 @@
                     <pic:cNvPicPr/>
                   </pic:nvPicPr>
                   <pic:blipFill>
-                    <a:blip r:embed="rId120"/>
+                    <a:blip r:embed="rId121"/>
                     <a:stretch>
                       <a:fillRect/>
                     </a:stretch>
@@ -24652,11 +24620,7 @@
         <w:t xml:space="preserve"> not good, probably because our range of data </w:t>
       </w:r>
       <w:r>
-        <w:t xml:space="preserve">is </w:t>
-      </w:r>
-      <w:proofErr w:type="gramStart"/>
-      <w:r>
-        <w:t>similar</w:t>
+        <w:t>is similar</w:t>
       </w:r>
       <w:r>
         <w:t xml:space="preserve"> </w:t>
@@ -24664,7 +24628,6 @@
       <w:r>
         <w:t>to</w:t>
       </w:r>
-      <w:proofErr w:type="gramEnd"/>
       <w:r>
         <w:t xml:space="preserve"> the previous examples. </w:t>
       </w:r>
@@ -24695,15 +24658,7 @@
         <w:t>used</w:t>
       </w:r>
       <w:r>
-        <w:t xml:space="preserve"> the same previous example, but with the data reduction that we have already applied before, where we want to predict how the increase in </w:t>
-      </w:r>
-      <w:proofErr w:type="gramStart"/>
-      <w:r>
-        <w:t>homeless</w:t>
-      </w:r>
-      <w:proofErr w:type="gramEnd"/>
-      <w:r>
-        <w:t xml:space="preserve"> will behave if the government is unable to intervene in the cost-of-living crisis.</w:t>
+        <w:t xml:space="preserve"> the same previous example, but with the data reduction that we have already applied before, where we want to predict how the increase in homeless will behave if the government is unable to intervene in the cost-of-living crisis.</w:t>
       </w:r>
     </w:p>
     <w:p>
@@ -24773,7 +24728,7 @@
                     </pic:cNvPicPr>
                   </pic:nvPicPr>
                   <pic:blipFill>
-                    <a:blip r:embed="rId104">
+                    <a:blip r:embed="rId105">
                       <a:extLst>
                         <a:ext uri="{28A0092B-C50C-407E-A947-70E740481C1C}">
                           <a14:useLocalDpi xmlns:a14="http://schemas.microsoft.com/office/drawing/2010/main" val="0"/>
@@ -24842,7 +24797,7 @@
                     <pic:cNvPicPr/>
                   </pic:nvPicPr>
                   <pic:blipFill>
-                    <a:blip r:embed="rId121"/>
+                    <a:blip r:embed="rId122"/>
                     <a:stretch>
                       <a:fillRect/>
                     </a:stretch>
@@ -24897,7 +24852,7 @@
                     <pic:cNvPicPr/>
                   </pic:nvPicPr>
                   <pic:blipFill>
-                    <a:blip r:embed="rId122"/>
+                    <a:blip r:embed="rId123"/>
                     <a:stretch>
                       <a:fillRect/>
                     </a:stretch>
@@ -24989,7 +24944,7 @@
                     <pic:cNvPicPr/>
                   </pic:nvPicPr>
                   <pic:blipFill>
-                    <a:blip r:embed="rId123"/>
+                    <a:blip r:embed="rId124"/>
                     <a:stretch>
                       <a:fillRect/>
                     </a:stretch>
@@ -25035,7 +24990,7 @@
                     <pic:cNvPicPr/>
                   </pic:nvPicPr>
                   <pic:blipFill>
-                    <a:blip r:embed="rId124"/>
+                    <a:blip r:embed="rId125"/>
                     <a:stretch>
                       <a:fillRect/>
                     </a:stretch>
@@ -25163,7 +25118,7 @@
                     <pic:cNvPicPr/>
                   </pic:nvPicPr>
                   <pic:blipFill>
-                    <a:blip r:embed="rId125"/>
+                    <a:blip r:embed="rId126"/>
                     <a:stretch>
                       <a:fillRect/>
                     </a:stretch>
@@ -25216,7 +25171,7 @@
                     <pic:cNvPicPr/>
                   </pic:nvPicPr>
                   <pic:blipFill>
-                    <a:blip r:embed="rId126"/>
+                    <a:blip r:embed="rId127"/>
                     <a:stretch>
                       <a:fillRect/>
                     </a:stretch>
@@ -25262,7 +25217,7 @@
                     <pic:cNvPicPr/>
                   </pic:nvPicPr>
                   <pic:blipFill>
-                    <a:blip r:embed="rId127"/>
+                    <a:blip r:embed="rId128"/>
                     <a:stretch>
                       <a:fillRect/>
                     </a:stretch>
@@ -25336,15 +25291,7 @@
         <w:t xml:space="preserve"> with</w:t>
       </w:r>
       <w:r>
-        <w:t xml:space="preserve"> </w:t>
-      </w:r>
-      <w:proofErr w:type="gramStart"/>
-      <w:r>
-        <w:t>small</w:t>
-      </w:r>
-      <w:proofErr w:type="gramEnd"/>
-      <w:r>
-        <w:t xml:space="preserve"> amount of data</w:t>
+        <w:t xml:space="preserve"> small amount of data</w:t>
       </w:r>
       <w:r>
         <w:t xml:space="preserve">, which makes it difficult for </w:t>
@@ -25509,15 +25456,7 @@
         <w:t>like</w:t>
       </w:r>
       <w:r>
-        <w:t xml:space="preserve"> </w:t>
-      </w:r>
-      <w:proofErr w:type="spellStart"/>
-      <w:r>
-        <w:t>Sklearn</w:t>
-      </w:r>
-      <w:proofErr w:type="spellEnd"/>
-      <w:r>
-        <w:t xml:space="preserve"> w</w:t>
+        <w:t xml:space="preserve"> Sklearn w</w:t>
       </w:r>
       <w:r>
         <w:t>hich</w:t>
@@ -25681,15 +25620,7 @@
         <w:t>look</w:t>
       </w:r>
       <w:r>
-        <w:t xml:space="preserve"> </w:t>
-      </w:r>
-      <w:proofErr w:type="gramStart"/>
-      <w:r>
-        <w:t>on</w:t>
-      </w:r>
-      <w:proofErr w:type="gramEnd"/>
-      <w:r>
-        <w:t xml:space="preserve"> the main differences.</w:t>
+        <w:t xml:space="preserve"> on the main differences.</w:t>
       </w:r>
     </w:p>
     <w:p>
@@ -26239,7 +26170,7 @@
       <w:r>
         <w:t xml:space="preserve">. Available at: </w:t>
       </w:r>
-      <w:hyperlink r:id="rId128" w:history="1">
+      <w:hyperlink r:id="rId129" w:history="1">
         <w:r>
           <w:rPr>
             <w:rStyle w:val="Hyperlink"/>
@@ -26276,7 +26207,7 @@
         </w:rPr>
         <w:t xml:space="preserve">Data.Gov.IE (2023) National House Construction Cost Index. Available at: </w:t>
       </w:r>
-      <w:hyperlink r:id="rId129" w:history="1">
+      <w:hyperlink r:id="rId130" w:history="1">
         <w:r>
           <w:rPr>
             <w:rStyle w:val="Hyperlink"/>
@@ -26314,7 +26245,7 @@
       <w:r>
         <w:t xml:space="preserve">. Available at: </w:t>
       </w:r>
-      <w:hyperlink r:id="rId130" w:history="1">
+      <w:hyperlink r:id="rId131" w:history="1">
         <w:r>
           <w:rPr>
             <w:rStyle w:val="Hyperlink"/>
@@ -26343,7 +26274,7 @@
       <w:r>
         <w:t xml:space="preserve">FRED Economic Data (2023) Total Construction for Ireland (PRCNTO01IEQ659S). Available at: </w:t>
       </w:r>
-      <w:hyperlink r:id="rId131" w:history="1">
+      <w:hyperlink r:id="rId132" w:history="1">
         <w:r>
           <w:rPr>
             <w:rStyle w:val="Hyperlink"/>
@@ -26375,7 +26306,7 @@
       <w:r>
         <w:t xml:space="preserve">. Available at: </w:t>
       </w:r>
-      <w:hyperlink r:id="rId132" w:history="1">
+      <w:hyperlink r:id="rId133" w:history="1">
         <w:r>
           <w:rPr>
             <w:rStyle w:val="Hyperlink"/>
@@ -26410,7 +26341,7 @@
       <w:r>
         <w:t xml:space="preserve">. Available at: </w:t>
       </w:r>
-      <w:hyperlink r:id="rId133" w:history="1">
+      <w:hyperlink r:id="rId134" w:history="1">
         <w:r>
           <w:rPr>
             <w:rStyle w:val="Hyperlink"/>
@@ -26445,7 +26376,7 @@
       <w:r>
         <w:t xml:space="preserve">. Available at: </w:t>
       </w:r>
-      <w:hyperlink r:id="rId134" w:history="1">
+      <w:hyperlink r:id="rId135" w:history="1">
         <w:r>
           <w:rPr>
             <w:rStyle w:val="Hyperlink"/>
@@ -26486,7 +26417,7 @@
       <w:r>
         <w:t xml:space="preserve">. Available at: </w:t>
       </w:r>
-      <w:hyperlink r:id="rId135" w:history="1">
+      <w:hyperlink r:id="rId136" w:history="1">
         <w:r>
           <w:rPr>
             <w:rStyle w:val="Hyperlink"/>
@@ -26527,7 +26458,7 @@
       <w:r>
         <w:t xml:space="preserve">FRED Economic Data (2023) Total Cost of Residential Construction for Italy (OPCNRE01ITM661N). Available at: </w:t>
       </w:r>
-      <w:hyperlink r:id="rId136" w:history="1">
+      <w:hyperlink r:id="rId137" w:history="1">
         <w:r>
           <w:rPr>
             <w:rStyle w:val="Hyperlink"/>
@@ -26559,7 +26490,7 @@
       <w:r>
         <w:t xml:space="preserve">. Available at: </w:t>
       </w:r>
-      <w:hyperlink r:id="rId137" w:history="1">
+      <w:hyperlink r:id="rId138" w:history="1">
         <w:r>
           <w:rPr>
             <w:rStyle w:val="Hyperlink"/>
@@ -26594,7 +26525,7 @@
       <w:r>
         <w:t xml:space="preserve">. Available at: </w:t>
       </w:r>
-      <w:hyperlink r:id="rId138" w:history="1">
+      <w:hyperlink r:id="rId139" w:history="1">
         <w:r>
           <w:rPr>
             <w:rStyle w:val="Hyperlink"/>
@@ -26639,7 +26570,7 @@
       <w:r>
         <w:t xml:space="preserve">. Available at: </w:t>
       </w:r>
-      <w:hyperlink r:id="rId139" w:history="1">
+      <w:hyperlink r:id="rId140" w:history="1">
         <w:r>
           <w:rPr>
             <w:rStyle w:val="Hyperlink"/>
@@ -26668,7 +26599,7 @@
       <w:r>
         <w:t xml:space="preserve">FRED Economic Data (2023) Population, Total for Germany (POPTOTDEA647NWDB). Available at: </w:t>
       </w:r>
-      <w:hyperlink r:id="rId140" w:history="1">
+      <w:hyperlink r:id="rId141" w:history="1">
         <w:r>
           <w:rPr>
             <w:rStyle w:val="Hyperlink"/>
@@ -26703,7 +26634,7 @@
       <w:r>
         <w:t xml:space="preserve">. Available at: </w:t>
       </w:r>
-      <w:hyperlink r:id="rId141" w:history="1">
+      <w:hyperlink r:id="rId142" w:history="1">
         <w:r>
           <w:rPr>
             <w:rStyle w:val="Hyperlink"/>
@@ -26729,7 +26660,7 @@
       <w:r>
         <w:t xml:space="preserve">FRED Economic Data (2023) Population, Total for Ireland (POPTOTIEA647NWDB). Available at: </w:t>
       </w:r>
-      <w:hyperlink r:id="rId142" w:history="1">
+      <w:hyperlink r:id="rId143" w:history="1">
         <w:r>
           <w:rPr>
             <w:rStyle w:val="Hyperlink"/>
@@ -26755,7 +26686,7 @@
       <w:r>
         <w:t xml:space="preserve">FRED Economic Data (2023) Active Population: Aged 15-64: All Persons for Ireland (LFAC64TTIEQ647S). Available at: </w:t>
       </w:r>
-      <w:hyperlink r:id="rId143" w:history="1">
+      <w:hyperlink r:id="rId144" w:history="1">
         <w:r>
           <w:rPr>
             <w:rStyle w:val="Hyperlink"/>
@@ -26793,7 +26724,7 @@
       <w:r>
         <w:t xml:space="preserve">. Available at: </w:t>
       </w:r>
-      <w:hyperlink r:id="rId144" w:history="1">
+      <w:hyperlink r:id="rId145" w:history="1">
         <w:r>
           <w:rPr>
             <w:rStyle w:val="Hyperlink"/>
@@ -26828,7 +26759,7 @@
       <w:r>
         <w:t xml:space="preserve"> Available at: </w:t>
       </w:r>
-      <w:hyperlink r:id="rId145" w:history="1">
+      <w:hyperlink r:id="rId146" w:history="1">
         <w:r>
           <w:rPr>
             <w:rStyle w:val="Hyperlink"/>
@@ -26857,7 +26788,7 @@
       <w:r>
         <w:t xml:space="preserve">: </w:t>
       </w:r>
-      <w:hyperlink r:id="rId146" w:history="1">
+      <w:hyperlink r:id="rId147" w:history="1">
         <w:r>
           <w:rPr>
             <w:rStyle w:val="Hyperlink"/>
@@ -26894,8 +26825,8 @@
       </w:pPr>
     </w:p>
     <w:sectPr>
-      <w:headerReference w:type="default" r:id="rId147"/>
-      <w:headerReference w:type="first" r:id="rId148"/>
+      <w:headerReference w:type="default" r:id="rId148"/>
+      <w:headerReference w:type="first" r:id="rId149"/>
       <w:footnotePr>
         <w:pos w:val="beneathText"/>
       </w:footnotePr>

</xml_diff>

<commit_message>
Programming  - Alternative Pandas Library
</commit_message>
<xml_diff>
--- a/MSC_DA_InterGr_CA2_A.docx
+++ b/MSC_DA_InterGr_CA2_A.docx
@@ -26812,6 +26812,129 @@
     <w:p>
       <w:pPr>
         <w:pStyle w:val="NoSpacing"/>
+        <w:ind w:firstLine="567"/>
+      </w:pPr>
+    </w:p>
+    <w:p>
+      <w:pPr>
+        <w:pStyle w:val="NoSpacing"/>
+        <w:ind w:firstLine="567"/>
+      </w:pPr>
+      <w:r>
+        <w:t xml:space="preserve">Medium (2023) Four Alternatives to pandas for processing large datasets: </w:t>
+      </w:r>
+      <w:hyperlink r:id="rId148" w:history="1">
+        <w:r>
+          <w:rPr>
+            <w:rStyle w:val="Hyperlink"/>
+          </w:rPr>
+          <w:t>https://medium.com/codex/four-alternatives-to-pandas-for-processing-large-datasets-ea88445eb6b5</w:t>
+        </w:r>
+      </w:hyperlink>
+      <w:r>
+        <w:t xml:space="preserve"> </w:t>
+      </w:r>
+      <w:r>
+        <w:t>(Accessed: 16 May 2023).</w:t>
+      </w:r>
+    </w:p>
+    <w:p>
+      <w:pPr>
+        <w:pStyle w:val="NoSpacing"/>
+        <w:ind w:firstLine="567"/>
+      </w:pPr>
+    </w:p>
+    <w:p>
+      <w:pPr>
+        <w:pStyle w:val="NoSpacing"/>
+        <w:ind w:firstLine="567"/>
+      </w:pPr>
+      <w:r>
+        <w:t>Vaex Official Documentation</w:t>
+      </w:r>
+      <w:r>
+        <w:t xml:space="preserve"> (2023) </w:t>
+      </w:r>
+      <w:r>
+        <w:t>Vaex introduction in 11 minutes</w:t>
+      </w:r>
+      <w:r>
+        <w:t xml:space="preserve">: </w:t>
+      </w:r>
+      <w:hyperlink r:id="rId149" w:history="1">
+        <w:r>
+          <w:rPr>
+            <w:rStyle w:val="Hyperlink"/>
+          </w:rPr>
+          <w:t>https://vaex.readthedocs.io/en/docs/tutorial.html</w:t>
+        </w:r>
+      </w:hyperlink>
+      <w:r>
+        <w:t xml:space="preserve"> </w:t>
+      </w:r>
+      <w:r>
+        <w:t>(Accessed: 1</w:t>
+      </w:r>
+      <w:r>
+        <w:t>6</w:t>
+      </w:r>
+      <w:r>
+        <w:t xml:space="preserve"> May 2023).</w:t>
+      </w:r>
+    </w:p>
+    <w:p>
+      <w:pPr>
+        <w:pStyle w:val="NoSpacing"/>
+      </w:pPr>
+    </w:p>
+    <w:p>
+      <w:pPr>
+        <w:pStyle w:val="NoSpacing"/>
+        <w:ind w:firstLine="567"/>
+      </w:pPr>
+      <w:r>
+        <w:t>Machine Learning Plus</w:t>
+      </w:r>
+      <w:r>
+        <w:t xml:space="preserve"> (2023) </w:t>
+      </w:r>
+      <w:r>
+        <w:t>Vaex – Faster Pandas Alternate in Python</w:t>
+      </w:r>
+      <w:r>
+        <w:t xml:space="preserve">: </w:t>
+      </w:r>
+      <w:hyperlink r:id="rId150" w:history="1">
+        <w:r>
+          <w:rPr>
+            <w:rStyle w:val="Hyperlink"/>
+          </w:rPr>
+          <w:t>https://www.machinelearningplus.com/python/vaex/</w:t>
+        </w:r>
+      </w:hyperlink>
+      <w:r>
+        <w:t xml:space="preserve"> </w:t>
+      </w:r>
+      <w:r>
+        <w:t>(Accessed: 1</w:t>
+      </w:r>
+      <w:r>
+        <w:t>7</w:t>
+      </w:r>
+      <w:r>
+        <w:t xml:space="preserve"> May 2023).</w:t>
+      </w:r>
+    </w:p>
+    <w:p>
+      <w:pPr>
+        <w:pStyle w:val="NoSpacing"/>
+        <w:ind w:firstLine="567"/>
+      </w:pPr>
+    </w:p>
+    <w:p>
+      <w:pPr>
+        <w:pStyle w:val="NoSpacing"/>
+        <w:ind w:firstLine="567"/>
       </w:pPr>
     </w:p>
     <w:p>
@@ -26825,8 +26948,8 @@
       </w:pPr>
     </w:p>
     <w:sectPr>
-      <w:headerReference w:type="default" r:id="rId148"/>
-      <w:headerReference w:type="first" r:id="rId149"/>
+      <w:headerReference w:type="default" r:id="rId151"/>
+      <w:headerReference w:type="first" r:id="rId152"/>
       <w:footnotePr>
         <w:pos w:val="beneathText"/>
       </w:footnotePr>

</xml_diff>

<commit_message>
Programming - Testing & Optimisation
</commit_message>
<xml_diff>
--- a/MSC_DA_InterGr_CA2_A.docx
+++ b/MSC_DA_InterGr_CA2_A.docx
@@ -1393,7 +1393,15 @@
         <w:t>was the most difficult phase in this study,</w:t>
       </w:r>
       <w:r>
-        <w:t xml:space="preserve"> its not easy to find the appropriate set of data, but the main </w:t>
+        <w:t xml:space="preserve"> </w:t>
+      </w:r>
+      <w:proofErr w:type="spellStart"/>
+      <w:r>
+        <w:t>its</w:t>
+      </w:r>
+      <w:proofErr w:type="spellEnd"/>
+      <w:r>
+        <w:t xml:space="preserve"> not easy to find the appropriate set of data, but the main </w:t>
       </w:r>
       <w:r>
         <w:t xml:space="preserve">challenge </w:t>
@@ -21791,11 +21799,46 @@
     </w:p>
     <w:p>
       <w:pPr>
+        <w:pStyle w:val="Heading2"/>
+      </w:pPr>
+      <w:r>
+        <w:t>Select</w:t>
+      </w:r>
+      <w:r>
+        <w:t>ing</w:t>
+      </w:r>
+      <w:r>
+        <w:t xml:space="preserve"> </w:t>
+      </w:r>
+      <w:r>
+        <w:t>M</w:t>
+      </w:r>
+      <w:r>
+        <w:t xml:space="preserve">odel </w:t>
+      </w:r>
+      <w:r>
+        <w:t>Techniques</w:t>
+      </w:r>
+    </w:p>
+    <w:p>
+      <w:pPr>
         <w:pStyle w:val="NoSpacing"/>
         <w:ind w:firstLine="567"/>
       </w:pPr>
       <w:r>
-        <w:t>Machine learning is a field of inquiry devoted to understanding and building methods that "learn" – that is, methods that leverage data to improve performance on some set of tasks.</w:t>
+        <w:t>In this study, it was initially defined to analyze the data collected through at least three of the following algorithm options:</w:t>
+      </w:r>
+      <w:r>
+        <w:t xml:space="preserve"> </w:t>
+      </w:r>
+      <w:r>
+        <w:t>Prediction, Classification, Clustering, sentiment analysis, recommendation systems and Time series analys</w:t>
+      </w:r>
+      <w:r>
+        <w:t>is.</w:t>
+      </w:r>
+      <w:r>
+        <w:t xml:space="preserve"> </w:t>
       </w:r>
     </w:p>
     <w:p>
@@ -21804,28 +21847,141 @@
         <w:ind w:firstLine="567"/>
       </w:pPr>
       <w:r>
-        <w:t xml:space="preserve">Machine learning algorithms build a model based on sample data, known as training data, </w:t>
-      </w:r>
-      <w:r>
-        <w:t>to</w:t>
-      </w:r>
-      <w:r>
-        <w:t xml:space="preserve"> make predictions or decisions without being explicitly programmed to do so</w:t>
+        <w:t xml:space="preserve">After the Data </w:t>
+      </w:r>
+      <w:r>
+        <w:t>Understanding</w:t>
       </w:r>
       <w:r>
         <w:t xml:space="preserve"> </w:t>
       </w:r>
       <w:r>
-        <w:t>(</w:t>
-      </w:r>
-      <w:r>
-        <w:t>Wikipedia</w:t>
+        <w:t xml:space="preserve">and </w:t>
+      </w:r>
+      <w:r>
+        <w:t>Preparation</w:t>
+      </w:r>
+      <w:r>
+        <w:t xml:space="preserve"> </w:t>
+      </w:r>
+      <w:r>
+        <w:t xml:space="preserve">phases, it was possible to have a better understanding of the types of features </w:t>
+      </w:r>
+      <w:r>
+        <w:t>the</w:t>
+      </w:r>
+      <w:r>
+        <w:t xml:space="preserve"> dataset</w:t>
+      </w:r>
+      <w:r>
+        <w:t>s</w:t>
+      </w:r>
+      <w:r>
+        <w:t xml:space="preserve"> provide</w:t>
+      </w:r>
+      <w:r>
+        <w:t>d</w:t>
+      </w:r>
+      <w:r>
+        <w:t>.</w:t>
+      </w:r>
+      <w:r>
+        <w:t xml:space="preserve"> </w:t>
+      </w:r>
+      <w:r>
+        <w:t>A</w:t>
+      </w:r>
+      <w:r>
+        <w:t xml:space="preserve"> variety of data through features of the discrete type that totalize the number of records</w:t>
+      </w:r>
+      <w:r>
+        <w:t xml:space="preserve"> yearly</w:t>
+      </w:r>
+      <w:r>
+        <w:t>, the algorithm that has the best fit is</w:t>
+      </w:r>
+      <w:r>
+        <w:t xml:space="preserve"> the supervised</w:t>
+      </w:r>
+      <w:r>
+        <w:t xml:space="preserve"> </w:t>
+      </w:r>
+      <w:r>
+        <w:t>linear</w:t>
+      </w:r>
+      <w:r>
+        <w:t xml:space="preserve"> regression</w:t>
+      </w:r>
+      <w:r>
+        <w:t xml:space="preserve"> </w:t>
+      </w:r>
+      <w:r>
+        <w:t xml:space="preserve">algorithm </w:t>
+      </w:r>
+      <w:r>
+        <w:t>for prediction</w:t>
+      </w:r>
+      <w:r>
+        <w:t>.</w:t>
+      </w:r>
+    </w:p>
+    <w:p>
+      <w:pPr>
+        <w:pStyle w:val="NoSpacing"/>
+        <w:ind w:firstLine="567"/>
+      </w:pPr>
+      <w:r>
+        <w:t xml:space="preserve">Although the other algorithms </w:t>
+      </w:r>
+      <w:r>
+        <w:t xml:space="preserve">didn’t </w:t>
+      </w:r>
+      <w:r>
+        <w:t>perfectly</w:t>
+      </w:r>
+      <w:r>
+        <w:t xml:space="preserve"> fit, for the purpose of this study, it was executed</w:t>
+      </w:r>
+      <w:r>
+        <w:t xml:space="preserve"> a different range of cross validation algorithms.</w:t>
+      </w:r>
+    </w:p>
+    <w:p>
+      <w:pPr>
+        <w:pStyle w:val="NoSpacing"/>
+        <w:ind w:firstLine="567"/>
+      </w:pPr>
+    </w:p>
+    <w:p>
+      <w:pPr>
+        <w:pStyle w:val="Heading2"/>
+      </w:pPr>
+      <w:r>
+        <w:t>Linear Regression</w:t>
+      </w:r>
+    </w:p>
+    <w:p>
+      <w:pPr>
+        <w:pStyle w:val="NoSpacing"/>
+        <w:ind w:firstLine="567"/>
+      </w:pPr>
+      <w:r>
+        <w:t>Linear regression performs the task to predict a dependent variable(target) based on the given independent variable(s). So, this regression technique finds out a linear relationship between a dependent variable and the other given independent variables</w:t>
+      </w:r>
+      <w:r>
+        <w:t xml:space="preserve"> (</w:t>
+      </w:r>
+      <w:r>
+        <w:t xml:space="preserve">Analytics </w:t>
+      </w:r>
+      <w:r>
+        <w:t>Vidhya</w:t>
       </w:r>
       <w:r>
         <w:t>,</w:t>
       </w:r>
       <w:r>
-        <w:t xml:space="preserve"> 2023</w:t>
+        <w:t xml:space="preserve"> 2022</w:t>
       </w:r>
       <w:r>
         <w:t>)</w:t>
@@ -21839,223 +21995,35 @@
         <w:pStyle w:val="NoSpacing"/>
         <w:ind w:firstLine="567"/>
       </w:pPr>
-    </w:p>
-    <w:p>
-      <w:pPr>
-        <w:pStyle w:val="Heading2"/>
-      </w:pPr>
-      <w:r>
-        <w:t>Select</w:t>
-      </w:r>
-      <w:r>
-        <w:t>ing</w:t>
+      <w:r>
+        <w:t>With a</w:t>
       </w:r>
       <w:r>
         <w:t xml:space="preserve"> </w:t>
       </w:r>
       <w:r>
-        <w:t>M</w:t>
-      </w:r>
-      <w:r>
-        <w:t xml:space="preserve">odel </w:t>
-      </w:r>
-      <w:r>
-        <w:t>Techniques</w:t>
-      </w:r>
-    </w:p>
-    <w:p>
-      <w:pPr>
-        <w:pStyle w:val="NoSpacing"/>
-        <w:ind w:firstLine="567"/>
-      </w:pPr>
-      <w:r>
-        <w:t>In this study, it was initially defined to analyze the data collected through at least three of the following algorithm options:</w:t>
-      </w:r>
-    </w:p>
-    <w:p>
-      <w:pPr>
-        <w:pStyle w:val="NoSpacing"/>
-        <w:numPr>
-          <w:ilvl w:val="0"/>
-          <w:numId w:val="32"/>
-        </w:numPr>
-      </w:pPr>
-      <w:r>
-        <w:t xml:space="preserve">Prediction: </w:t>
-      </w:r>
-    </w:p>
-    <w:p>
-      <w:pPr>
-        <w:pStyle w:val="NoSpacing"/>
-        <w:numPr>
-          <w:ilvl w:val="0"/>
-          <w:numId w:val="32"/>
-        </w:numPr>
-      </w:pPr>
-      <w:r>
-        <w:t xml:space="preserve">Classification: </w:t>
-      </w:r>
-    </w:p>
-    <w:p>
-      <w:pPr>
-        <w:pStyle w:val="NoSpacing"/>
-        <w:numPr>
-          <w:ilvl w:val="0"/>
-          <w:numId w:val="32"/>
-        </w:numPr>
-      </w:pPr>
-      <w:r>
-        <w:t xml:space="preserve">Clustering: </w:t>
-      </w:r>
-    </w:p>
-    <w:p>
-      <w:pPr>
-        <w:pStyle w:val="NoSpacing"/>
-        <w:ind w:firstLine="567"/>
-      </w:pPr>
-      <w:r>
-        <w:t xml:space="preserve">After the Data Understanding, Preparation, and </w:t>
-      </w:r>
-      <w:r>
-        <w:t>V</w:t>
-      </w:r>
-      <w:r>
-        <w:t>isualization phases, it was possible to have a better understanding of the types of features that our dataset provides.</w:t>
-      </w:r>
-      <w:r>
-        <w:t xml:space="preserve"> </w:t>
-      </w:r>
-      <w:r>
-        <w:t>In our case, we have a variety of data through features of the discrete type that totalize the number of records monthly</w:t>
-      </w:r>
-      <w:r>
-        <w:t xml:space="preserve"> for 4 years</w:t>
-      </w:r>
-      <w:r>
-        <w:t>, the algorithm that has the best fit is</w:t>
-      </w:r>
-      <w:r>
-        <w:t xml:space="preserve"> the supervised</w:t>
-      </w:r>
-      <w:r>
-        <w:t xml:space="preserve"> </w:t>
-      </w:r>
-      <w:r>
-        <w:t>linear</w:t>
-      </w:r>
-      <w:r>
-        <w:t xml:space="preserve"> regression</w:t>
-      </w:r>
-      <w:r>
-        <w:t xml:space="preserve"> </w:t>
-      </w:r>
-      <w:r>
-        <w:t xml:space="preserve">algorithm </w:t>
-      </w:r>
-      <w:r>
-        <w:t>for prediction</w:t>
-      </w:r>
-      <w:r>
-        <w:t>.</w:t>
-      </w:r>
-    </w:p>
-    <w:p>
-      <w:pPr>
-        <w:pStyle w:val="NoSpacing"/>
-        <w:ind w:firstLine="567"/>
-      </w:pPr>
-      <w:r>
-        <w:t xml:space="preserve">Classification algorithms would not have much benefit for this study since all our features are totals. We have the total number of homeless young adult men in Dublin in January 2019, but we do not have features that detail this total, such as values for each of the records, detailing whether the homeless person has problems with alcohol, drugs, mental problems, diseases, etc. If </w:t>
-      </w:r>
-      <w:r>
-        <w:lastRenderedPageBreak/>
-        <w:t>we had this data, we could use a decision tree algorithm to classify whether a person would be homeless if these features indicated it.</w:t>
-      </w:r>
-    </w:p>
-    <w:p>
-      <w:pPr>
-        <w:pStyle w:val="NoSpacing"/>
-        <w:ind w:firstLine="567"/>
-      </w:pPr>
-      <w:r>
-        <w:t>The same for clustering algorithms, it doesn't make sense to cluster our dataset, separating it into clusters of totals will not help us to have answers on top of our data.</w:t>
-      </w:r>
-    </w:p>
-    <w:p>
-      <w:pPr>
-        <w:pStyle w:val="NoSpacing"/>
-        <w:ind w:firstLine="567"/>
-      </w:pPr>
-      <w:r>
-        <w:t>To</w:t>
-      </w:r>
-      <w:r>
-        <w:t xml:space="preserve"> maintain the value of this study even without these last two algorithms, four options were explored for the algorithm that best suits our dataset, Linear Regression.</w:t>
-      </w:r>
-    </w:p>
-    <w:p>
-      <w:pPr>
-        <w:pStyle w:val="NoSpacing"/>
-        <w:ind w:firstLine="567"/>
-      </w:pPr>
-    </w:p>
-    <w:p>
-      <w:pPr>
-        <w:pStyle w:val="Heading2"/>
-      </w:pPr>
-      <w:r>
-        <w:t>Linear Regression</w:t>
-      </w:r>
-    </w:p>
-    <w:p>
-      <w:pPr>
-        <w:pStyle w:val="NoSpacing"/>
-        <w:ind w:firstLine="567"/>
-      </w:pPr>
-      <w:r>
-        <w:t>Linear regression performs the task to predict a dependent variable(target) based on the given independent variable(s). So, this regression technique finds out a linear relationship between a dependent variable and the other given independent variables</w:t>
-      </w:r>
-      <w:r>
-        <w:t xml:space="preserve"> (</w:t>
-      </w:r>
-      <w:r>
-        <w:t xml:space="preserve">Analytics </w:t>
-      </w:r>
-      <w:r>
-        <w:t>Vidhya</w:t>
-      </w:r>
-      <w:r>
-        <w:t>,</w:t>
-      </w:r>
-      <w:r>
-        <w:t xml:space="preserve"> 2022</w:t>
-      </w:r>
-      <w:r>
-        <w:t>)</w:t>
-      </w:r>
-      <w:r>
-        <w:t>.</w:t>
-      </w:r>
-    </w:p>
-    <w:p>
-      <w:pPr>
-        <w:pStyle w:val="NoSpacing"/>
-        <w:ind w:firstLine="567"/>
-      </w:pPr>
-      <w:r>
-        <w:t xml:space="preserve">We have a </w:t>
-      </w:r>
-      <w:r>
         <w:t xml:space="preserve">wide range of algorithms options to use </w:t>
       </w:r>
       <w:r>
         <w:t xml:space="preserve">linear regression, </w:t>
       </w:r>
       <w:r>
-        <w:t xml:space="preserve">in this work we have tried four different options and </w:t>
-      </w:r>
-      <w:r>
-        <w:t>we have evaluated the differences:</w:t>
+        <w:t xml:space="preserve">in this work </w:t>
+      </w:r>
+      <w:r>
+        <w:t>it was</w:t>
+      </w:r>
+      <w:r>
+        <w:t xml:space="preserve"> tried </w:t>
+      </w:r>
+      <w:r>
+        <w:t>three</w:t>
+      </w:r>
+      <w:r>
+        <w:t xml:space="preserve"> different options</w:t>
+      </w:r>
+      <w:r>
+        <w:t>:</w:t>
       </w:r>
     </w:p>
     <w:p>
@@ -22106,10 +22074,18 @@
         </w:numPr>
       </w:pPr>
       <w:r>
-        <w:t xml:space="preserve">Two Variables (one </w:t>
-      </w:r>
-      <w:r>
-        <w:t>dependent, one independent)</w:t>
+        <w:t xml:space="preserve">Multi </w:t>
+      </w:r>
+      <w:r>
+        <w:t xml:space="preserve">Featured (one dependent, </w:t>
+      </w:r>
+      <w:proofErr w:type="spellStart"/>
+      <w:r>
+        <w:t>n</w:t>
+      </w:r>
+      <w:proofErr w:type="spellEnd"/>
+      <w:r>
+        <w:t xml:space="preserve"> independent)</w:t>
       </w:r>
       <w:r>
         <w:t>.</w:t>
@@ -22118,24 +22094,6 @@
     <w:p>
       <w:pPr>
         <w:pStyle w:val="NoSpacing"/>
-        <w:numPr>
-          <w:ilvl w:val="0"/>
-          <w:numId w:val="21"/>
-        </w:numPr>
-      </w:pPr>
-      <w:r>
-        <w:t xml:space="preserve">Multi </w:t>
-      </w:r>
-      <w:r>
-        <w:t>Featured (one dependent, n independent)</w:t>
-      </w:r>
-      <w:r>
-        <w:t>.</w:t>
-      </w:r>
-    </w:p>
-    <w:p>
-      <w:pPr>
-        <w:pStyle w:val="NoSpacing"/>
         <w:ind w:firstLine="567"/>
       </w:pPr>
     </w:p>
@@ -22145,16 +22103,22 @@
         <w:ind w:firstLine="567"/>
       </w:pPr>
       <w:r>
-        <w:t xml:space="preserve">In both types we have used the same approach that consisted in predict </w:t>
-      </w:r>
-      <w:r>
-        <w:t xml:space="preserve">the Total Adults in homeless situation in </w:t>
-      </w:r>
-      <w:r>
-        <w:t>Ireland</w:t>
-      </w:r>
-      <w:r>
-        <w:t xml:space="preserve"> based on the past data</w:t>
+        <w:t xml:space="preserve">In both types </w:t>
+      </w:r>
+      <w:r>
+        <w:t xml:space="preserve">it was used </w:t>
+      </w:r>
+      <w:r>
+        <w:t xml:space="preserve">the same approach that consisted in predict </w:t>
+      </w:r>
+      <w:r>
+        <w:t xml:space="preserve">the </w:t>
+      </w:r>
+      <w:r>
+        <w:t>house construction cost</w:t>
+      </w:r>
+      <w:r>
+        <w:t xml:space="preserve"> for the three countries of this work: Ireland, Germany, and Italy</w:t>
       </w:r>
       <w:r>
         <w:t>:</w:t>
@@ -22169,7 +22133,6 @@
         <w:rPr>
           <w:noProof/>
         </w:rPr>
-        <w:lastRenderedPageBreak/>
         <w:drawing>
           <wp:inline distT="0" distB="0" distL="0" distR="0" wp14:anchorId="3D126BA3" wp14:editId="3BD3D1E0">
             <wp:extent cx="6891454" cy="2354580"/>
@@ -22294,6 +22257,7 @@
         <w:rPr>
           <w:noProof/>
         </w:rPr>
+        <w:lastRenderedPageBreak/>
         <w:drawing>
           <wp:inline distT="0" distB="0" distL="0" distR="0" wp14:anchorId="7C0AC6F5" wp14:editId="16597744">
             <wp:extent cx="6816331" cy="1150620"/>
@@ -22337,7 +22301,6 @@
         <w:ind w:firstLine="567"/>
       </w:pPr>
       <w:r>
-        <w:lastRenderedPageBreak/>
         <w:t xml:space="preserve">Next step was separate the </w:t>
       </w:r>
       <w:r>
@@ -23740,8 +23703,13 @@
       <w:r>
         <w:t xml:space="preserve">a null value is found because for the first row we do not have a previous value, so we need to remove this line using the </w:t>
       </w:r>
-      <w:r>
-        <w:t>dropna function</w:t>
+      <w:proofErr w:type="spellStart"/>
+      <w:r>
+        <w:t>dropna</w:t>
+      </w:r>
+      <w:proofErr w:type="spellEnd"/>
+      <w:r>
+        <w:t xml:space="preserve"> function</w:t>
       </w:r>
       <w:r>
         <w:t xml:space="preserve"> and align </w:t>
@@ -24117,6 +24085,7 @@
       <w:r>
         <w:t xml:space="preserve">The </w:t>
       </w:r>
+      <w:proofErr w:type="spellStart"/>
       <w:r>
         <w:rPr>
           <w:i/>
@@ -24124,6 +24093,7 @@
         </w:rPr>
         <w:t>train_test_split</w:t>
       </w:r>
+      <w:proofErr w:type="spellEnd"/>
       <w:r>
         <w:t xml:space="preserve"> function is used to separate a test and training dataset for the algorithm. The function takes our prepared data X and y and returns the </w:t>
       </w:r>
@@ -24151,8 +24121,13 @@
           <w:numId w:val="23"/>
         </w:numPr>
       </w:pPr>
-      <w:r>
-        <w:t xml:space="preserve">Test_size: </w:t>
+      <w:proofErr w:type="spellStart"/>
+      <w:r>
+        <w:t>Test_size</w:t>
+      </w:r>
+      <w:proofErr w:type="spellEnd"/>
+      <w:r>
+        <w:t xml:space="preserve">: </w:t>
       </w:r>
       <w:r>
         <w:t>Determines how the training and test data will be divided, for example, when passing 0.20, the function will divide 20% of the data for testing and 80% for training</w:t>
@@ -24172,9 +24147,14 @@
           <w:numId w:val="23"/>
         </w:numPr>
       </w:pPr>
+      <w:proofErr w:type="spellStart"/>
       <w:r>
         <w:lastRenderedPageBreak/>
-        <w:t>Random_state:</w:t>
+        <w:t>Random_state</w:t>
+      </w:r>
+      <w:proofErr w:type="spellEnd"/>
+      <w:r>
+        <w:t>:</w:t>
       </w:r>
       <w:r>
         <w:t xml:space="preserve"> </w:t>
@@ -24194,8 +24174,13 @@
           <w:numId w:val="23"/>
         </w:numPr>
       </w:pPr>
-      <w:r>
-        <w:t xml:space="preserve">Suffle: </w:t>
+      <w:proofErr w:type="spellStart"/>
+      <w:r>
+        <w:t>Suffle</w:t>
+      </w:r>
+      <w:proofErr w:type="spellEnd"/>
+      <w:r>
+        <w:t xml:space="preserve">: </w:t>
       </w:r>
       <w:r>
         <w:t>Whether or not to shuffle the data before splitting</w:t>
@@ -24219,7 +24204,15 @@
         <w:ind w:left="720"/>
       </w:pPr>
       <w:r>
-        <w:t>The use of function model.Fit also differs in this case, where we pass the training arrays that were previously separated by the split function:</w:t>
+        <w:t xml:space="preserve">The use of function </w:t>
+      </w:r>
+      <w:proofErr w:type="spellStart"/>
+      <w:r>
+        <w:t>model.Fit</w:t>
+      </w:r>
+      <w:proofErr w:type="spellEnd"/>
+      <w:r>
+        <w:t xml:space="preserve"> also differs in this case, where we pass the training arrays that were previously separated by the split function:</w:t>
       </w:r>
     </w:p>
     <w:p>
@@ -24441,8 +24434,13 @@
         <w:pStyle w:val="NoSpacing"/>
         <w:ind w:left="720"/>
       </w:pPr>
-      <w:r>
-        <w:t xml:space="preserve">Ploting the linear </w:t>
+      <w:proofErr w:type="spellStart"/>
+      <w:r>
+        <w:t>Ploting</w:t>
+      </w:r>
+      <w:proofErr w:type="spellEnd"/>
+      <w:r>
+        <w:t xml:space="preserve"> the linear </w:t>
       </w:r>
       <w:r>
         <w:t>regression</w:t>
@@ -25323,679 +25321,9 @@
     </w:p>
     <w:p>
       <w:pPr>
-        <w:pStyle w:val="SectionTitle"/>
+        <w:pStyle w:val="NoSpacing"/>
         <w:ind w:firstLine="567"/>
-        <w:jc w:val="left"/>
-        <w:rPr>
-          <w:b/>
-          <w:sz w:val="28"/>
-          <w:szCs w:val="28"/>
-        </w:rPr>
-      </w:pPr>
-      <w:r>
-        <w:rPr>
-          <w:b/>
-          <w:sz w:val="28"/>
-          <w:szCs w:val="28"/>
-        </w:rPr>
-        <w:lastRenderedPageBreak/>
-        <w:t xml:space="preserve">Python </w:t>
-      </w:r>
-      <w:r>
-        <w:rPr>
-          <w:b/>
-          <w:sz w:val="28"/>
-          <w:szCs w:val="28"/>
-        </w:rPr>
-        <w:t>vs Power BI</w:t>
-      </w:r>
-      <w:r>
-        <w:rPr>
-          <w:b/>
-          <w:sz w:val="28"/>
-          <w:szCs w:val="28"/>
-        </w:rPr>
-        <w:t xml:space="preserve"> for Data Analytics</w:t>
-      </w:r>
-    </w:p>
-    <w:p>
-      <w:pPr>
-        <w:pStyle w:val="NoSpacing"/>
-        <w:ind w:firstLine="567"/>
-      </w:pPr>
-    </w:p>
-    <w:p>
-      <w:pPr>
-        <w:pStyle w:val="Heading2"/>
-      </w:pPr>
-      <w:r>
-        <w:t>What is Python?</w:t>
-      </w:r>
-    </w:p>
-    <w:p>
-      <w:pPr>
-        <w:pStyle w:val="NoSpacing"/>
-        <w:ind w:firstLine="567"/>
-      </w:pPr>
-      <w:r>
-        <w:t>Python is a high-level, general-purpose programming language</w:t>
-      </w:r>
-      <w:r>
-        <w:t>,</w:t>
-      </w:r>
-      <w:r>
-        <w:t xml:space="preserve"> dynamically typed and </w:t>
-      </w:r>
-      <w:r>
-        <w:t>garbage collected</w:t>
-      </w:r>
-      <w:r>
-        <w:t>. It supports multiple programming paradigms, including structured (particularly procedural), object-oriented and functional programming</w:t>
-      </w:r>
-      <w:r>
-        <w:t xml:space="preserve"> (Wikipedia, 2023).</w:t>
-      </w:r>
-      <w:r>
-        <w:t xml:space="preserve"> </w:t>
-      </w:r>
-    </w:p>
-    <w:p>
-      <w:pPr>
-        <w:pStyle w:val="NoSpacing"/>
-        <w:ind w:firstLine="567"/>
-      </w:pPr>
-      <w:r>
-        <w:t>Python</w:t>
-      </w:r>
-      <w:r>
-        <w:t xml:space="preserve"> has a </w:t>
-      </w:r>
-      <w:r>
-        <w:t>wide</w:t>
-      </w:r>
-      <w:r>
-        <w:t xml:space="preserve"> range of frameworks </w:t>
-      </w:r>
-      <w:r>
-        <w:t>dedicated to analy</w:t>
-      </w:r>
-      <w:r>
-        <w:t>sis</w:t>
-      </w:r>
-      <w:r>
-        <w:t>, including Pandas.</w:t>
-      </w:r>
-      <w:r>
-        <w:t xml:space="preserve"> </w:t>
-      </w:r>
-      <w:r>
-        <w:t>For the most part, data analytics libraries in Python are at least somewhat derived from the NumPy library, which includes hundreds of mathematical calculations, operations, and functions</w:t>
-      </w:r>
-      <w:r>
-        <w:t xml:space="preserve"> (Wikipedia, 2023).</w:t>
-      </w:r>
-    </w:p>
-    <w:p>
-      <w:pPr>
-        <w:pStyle w:val="NoSpacing"/>
-        <w:ind w:firstLine="567"/>
-      </w:pPr>
-      <w:r>
-        <w:t xml:space="preserve">For machine learning </w:t>
-      </w:r>
-      <w:r>
-        <w:t>purposes</w:t>
-      </w:r>
-      <w:r>
-        <w:t>,</w:t>
-      </w:r>
-      <w:r>
-        <w:t xml:space="preserve"> Python offers libraries </w:t>
-      </w:r>
-      <w:r>
-        <w:t>like</w:t>
-      </w:r>
-      <w:r>
-        <w:t xml:space="preserve"> Sklearn w</w:t>
-      </w:r>
-      <w:r>
-        <w:t>hich</w:t>
-      </w:r>
-      <w:r>
-        <w:t xml:space="preserve"> provides analytics </w:t>
-      </w:r>
-      <w:r>
-        <w:t>capabilities</w:t>
-      </w:r>
-      <w:r>
-        <w:t xml:space="preserve"> with machine learning</w:t>
-      </w:r>
-      <w:r>
-        <w:t>.</w:t>
-      </w:r>
-    </w:p>
-    <w:p>
-      <w:pPr>
-        <w:pStyle w:val="NoSpacing"/>
-        <w:ind w:firstLine="567"/>
-      </w:pPr>
-      <w:r>
-        <w:t>Although Python is widely used, there are other languages that are also powerful for use with Data Analytics and one of them is Power BI.</w:t>
-      </w:r>
-    </w:p>
-    <w:p>
-      <w:pPr>
-        <w:pStyle w:val="NoSpacing"/>
-        <w:ind w:firstLine="567"/>
-      </w:pPr>
-    </w:p>
-    <w:p>
-      <w:pPr>
-        <w:pStyle w:val="Heading2"/>
-      </w:pPr>
-      <w:r>
-        <w:t>What is Power BI?</w:t>
-      </w:r>
-    </w:p>
-    <w:p>
-      <w:pPr>
-        <w:pStyle w:val="NoSpacing"/>
-        <w:ind w:firstLine="567"/>
-      </w:pPr>
-      <w:r>
-        <w:t>Power BI is an interactive</w:t>
-      </w:r>
-      <w:r>
-        <w:t xml:space="preserve"> </w:t>
-      </w:r>
-      <w:r>
-        <w:t>(GUI:</w:t>
-      </w:r>
-      <w:r>
-        <w:t xml:space="preserve"> Graphical User Interface)</w:t>
-      </w:r>
-      <w:r>
-        <w:t xml:space="preserve"> data visualization software product developed with a primary focus on business intelligence. Power BI is a collection of software services, apps, and connectors that work together to turn unrelated sources of data into coherent, visually immersive, and interactive insights. </w:t>
-      </w:r>
-      <w:r>
-        <w:t>It offers data warehouse capabilities including data preparation, data discovery, and interactive dashboards</w:t>
-      </w:r>
-      <w:r>
-        <w:t xml:space="preserve"> (</w:t>
-      </w:r>
-      <w:r>
-        <w:t>Wikipedia, 2023</w:t>
-      </w:r>
-      <w:r>
-        <w:t>)</w:t>
-      </w:r>
-    </w:p>
-    <w:p>
-      <w:pPr>
-        <w:pStyle w:val="NoSpacing"/>
-        <w:ind w:firstLine="567"/>
-      </w:pPr>
-      <w:r>
-        <w:t xml:space="preserve">Power BI offers </w:t>
-      </w:r>
-      <w:r>
-        <w:t xml:space="preserve">the </w:t>
-      </w:r>
-      <w:r>
-        <w:t>Data Analysis Expressions (DAX)</w:t>
-      </w:r>
-      <w:r>
-        <w:t xml:space="preserve"> which </w:t>
-      </w:r>
-      <w:r>
-        <w:t xml:space="preserve">is a programming language that is used for creating calculated columns, measures, and custom tables. It is a collection of </w:t>
-      </w:r>
-      <w:r>
-        <w:lastRenderedPageBreak/>
-        <w:t xml:space="preserve">functions, operators, and constants that can be used in a formula, or expression, to calculate and return values. DAX </w:t>
-      </w:r>
-      <w:r>
-        <w:t xml:space="preserve">can be used </w:t>
-      </w:r>
-      <w:r>
-        <w:t xml:space="preserve">to solve </w:t>
-      </w:r>
-      <w:r>
-        <w:t>several</w:t>
-      </w:r>
-      <w:r>
-        <w:t xml:space="preserve"> calculations and data analysis problems</w:t>
-      </w:r>
-      <w:r>
-        <w:t xml:space="preserve"> </w:t>
-      </w:r>
-      <w:r>
-        <w:t>(</w:t>
-      </w:r>
-      <w:r>
-        <w:t xml:space="preserve">Microsoft, </w:t>
-      </w:r>
-      <w:r>
-        <w:t>2022</w:t>
-      </w:r>
-      <w:r>
-        <w:t>)</w:t>
-      </w:r>
-      <w:r>
-        <w:t>.</w:t>
-      </w:r>
-    </w:p>
-    <w:p>
-      <w:pPr>
-        <w:pStyle w:val="NoSpacing"/>
-        <w:ind w:firstLine="567"/>
-      </w:pPr>
-    </w:p>
-    <w:p>
-      <w:pPr>
-        <w:pStyle w:val="Heading2"/>
-      </w:pPr>
-      <w:r>
-        <w:t>Comparison between Python and Power BI</w:t>
-      </w:r>
-    </w:p>
-    <w:p>
-      <w:pPr>
-        <w:pStyle w:val="NoSpacing"/>
-        <w:ind w:firstLine="567"/>
-      </w:pPr>
-      <w:r>
-        <w:t>Both Python and Power</w:t>
-      </w:r>
-      <w:r>
-        <w:t xml:space="preserve"> </w:t>
-      </w:r>
-      <w:r>
-        <w:t xml:space="preserve">BI are powerful tools for Data Analytics, however they are different and have advantages and disadvantages at different levels. </w:t>
-      </w:r>
-      <w:r>
-        <w:t xml:space="preserve">Let’s </w:t>
-      </w:r>
-      <w:r>
-        <w:t>look</w:t>
-      </w:r>
-      <w:r>
-        <w:t xml:space="preserve"> on the main differences.</w:t>
-      </w:r>
-    </w:p>
-    <w:p>
-      <w:pPr>
-        <w:pStyle w:val="NoSpacing"/>
-        <w:ind w:firstLine="567"/>
-        <w:rPr>
-          <w:b/>
-          <w:bCs/>
-        </w:rPr>
-      </w:pPr>
-    </w:p>
-    <w:p>
-      <w:pPr>
-        <w:pStyle w:val="NoSpacing"/>
-        <w:ind w:firstLine="567"/>
-        <w:rPr>
-          <w:b/>
-          <w:bCs/>
-        </w:rPr>
-      </w:pPr>
-      <w:r>
-        <w:rPr>
-          <w:b/>
-          <w:bCs/>
-        </w:rPr>
-        <w:t>Licensing</w:t>
-      </w:r>
-    </w:p>
-    <w:p>
-      <w:pPr>
-        <w:pStyle w:val="NoSpacing"/>
-        <w:ind w:firstLine="567"/>
-      </w:pPr>
-      <w:r>
-        <w:t xml:space="preserve">The first big difference between the two is that Python and its libraries are Open Source and free, it is not necessary to acquire licenses for their use. Although Power BI has a free license, this can only be for personal use, and </w:t>
-      </w:r>
-      <w:r>
-        <w:t xml:space="preserve">we </w:t>
-      </w:r>
-      <w:r>
-        <w:t>can’t share content with others. For the corporate use of Power BI, it is necessary to purchase licenses.</w:t>
-      </w:r>
-    </w:p>
-    <w:p>
-      <w:pPr>
-        <w:pStyle w:val="NoSpacing"/>
-        <w:ind w:firstLine="567"/>
-      </w:pPr>
-    </w:p>
-    <w:p>
-      <w:pPr>
-        <w:pStyle w:val="NoSpacing"/>
-        <w:ind w:firstLine="567"/>
-        <w:rPr>
-          <w:b/>
-          <w:bCs/>
-        </w:rPr>
-      </w:pPr>
-      <w:r>
-        <w:rPr>
-          <w:b/>
-          <w:bCs/>
-        </w:rPr>
-        <w:t>Graphical User Interface (GUI)</w:t>
-      </w:r>
-    </w:p>
-    <w:p>
-      <w:pPr>
-        <w:pStyle w:val="NoSpacing"/>
-        <w:ind w:firstLine="567"/>
-      </w:pPr>
-      <w:r>
-        <w:t xml:space="preserve">With Power BI, it is possible to carry out all data analysis without executing lines of code, that is, without having prior knowledge of a programming language. Although DAX is considered a programming language by many, it is </w:t>
-      </w:r>
-      <w:r>
-        <w:t>an</w:t>
-      </w:r>
-      <w:r>
-        <w:t xml:space="preserve"> "expression language" based on formulas, in a superficial comparison, it would be the evolution of Excel formulas for Data Analysis.</w:t>
-      </w:r>
-    </w:p>
-    <w:p>
-      <w:pPr>
-        <w:pStyle w:val="NoSpacing"/>
-        <w:ind w:firstLine="567"/>
-      </w:pPr>
-      <w:r>
-        <w:t>With Power BI it is possible to connect to various data sources such as CSV files, databases, APIs, also just using a graphical interface, the same for data cleaning and preparation and graph plotting without a line of code.</w:t>
-      </w:r>
-    </w:p>
-    <w:p>
-      <w:pPr>
-        <w:pStyle w:val="NoSpacing"/>
-        <w:ind w:firstLine="567"/>
-      </w:pPr>
-      <w:r>
-        <w:lastRenderedPageBreak/>
-        <w:t>With Python, as seen throughout this study, it is necessary to have prior programming knowledge</w:t>
-      </w:r>
-      <w:r>
-        <w:t>. Data</w:t>
-      </w:r>
-      <w:r>
-        <w:t xml:space="preserve"> manipulation involves mastering the manipulation of data frames, arrays, lists, </w:t>
-      </w:r>
-      <w:r>
-        <w:t>functions,</w:t>
-      </w:r>
-      <w:r>
-        <w:t xml:space="preserve"> and other programming concepts.</w:t>
-      </w:r>
-    </w:p>
-    <w:p>
-      <w:pPr>
-        <w:pStyle w:val="NoSpacing"/>
-        <w:ind w:firstLine="567"/>
-      </w:pPr>
-    </w:p>
-    <w:p>
-      <w:pPr>
-        <w:pStyle w:val="NoSpacing"/>
-        <w:ind w:firstLine="567"/>
-        <w:rPr>
-          <w:b/>
-          <w:bCs/>
-        </w:rPr>
-      </w:pPr>
-      <w:r>
-        <w:rPr>
-          <w:b/>
-          <w:bCs/>
-        </w:rPr>
-        <w:t>Programming vs Tool</w:t>
-      </w:r>
-    </w:p>
-    <w:p>
-      <w:pPr>
-        <w:pStyle w:val="NoSpacing"/>
-        <w:ind w:firstLine="567"/>
-      </w:pPr>
-      <w:r>
-        <w:t xml:space="preserve">Python is 100% programming oriented and, as already mentioned, it is necessary to have prior knowledge of the programming language to use it in Data Analytics. However, Python is considered one of the easiest and fastest languages to learn, in a few </w:t>
-      </w:r>
-      <w:r>
-        <w:t>months</w:t>
-      </w:r>
-      <w:r>
-        <w:t xml:space="preserve"> it is possible to already have the necessary knowledge to start with Data Analytics.</w:t>
-      </w:r>
-    </w:p>
-    <w:p>
-      <w:pPr>
-        <w:pStyle w:val="NoSpacing"/>
-        <w:ind w:firstLine="567"/>
-      </w:pPr>
-      <w:r>
-        <w:t>Power</w:t>
-      </w:r>
-      <w:r>
-        <w:t xml:space="preserve"> </w:t>
-      </w:r>
-      <w:r>
-        <w:t>B</w:t>
-      </w:r>
-      <w:r>
-        <w:t>I</w:t>
-      </w:r>
-      <w:r>
-        <w:t xml:space="preserve">, on the other hand, is considered a graphical tool, despite having access to the use of programming languages (it is even possible to use Python), the </w:t>
-      </w:r>
-      <w:r>
-        <w:t>focus</w:t>
-      </w:r>
-      <w:r>
-        <w:t xml:space="preserve"> is to give the user the ability to generate analyzes and reports in a 100% graphical way.</w:t>
-      </w:r>
-    </w:p>
-    <w:p>
-      <w:pPr>
-        <w:pStyle w:val="NoSpacing"/>
-        <w:ind w:firstLine="567"/>
-      </w:pPr>
-    </w:p>
-    <w:p>
-      <w:pPr>
-        <w:pStyle w:val="NoSpacing"/>
-        <w:ind w:firstLine="567"/>
-        <w:rPr>
-          <w:b/>
-          <w:bCs/>
-        </w:rPr>
-      </w:pPr>
-      <w:r>
-        <w:rPr>
-          <w:b/>
-          <w:bCs/>
-        </w:rPr>
-        <w:t>Deploy / Publication</w:t>
-      </w:r>
-    </w:p>
-    <w:p>
-      <w:pPr>
-        <w:pStyle w:val="NoSpacing"/>
-        <w:ind w:firstLine="567"/>
-      </w:pPr>
-      <w:r>
-        <w:t xml:space="preserve">As part of the licensed service, Power BI has a publishing service called Power BI embedded analytics, which allows you to embed your Power BI such as reports, </w:t>
-      </w:r>
-      <w:r>
-        <w:t>dashboards,</w:t>
-      </w:r>
-      <w:r>
-        <w:t xml:space="preserve"> and tiles, in a web application or </w:t>
-      </w:r>
-      <w:r>
-        <w:t>on</w:t>
-      </w:r>
-      <w:r>
-        <w:t xml:space="preserve"> a website.</w:t>
-      </w:r>
-    </w:p>
-    <w:p>
-      <w:pPr>
-        <w:pStyle w:val="NoSpacing"/>
-        <w:ind w:firstLine="567"/>
-      </w:pPr>
-      <w:r>
-        <w:t xml:space="preserve">The service already has access profile control, menu structuring and other systemic facilities without the need to build a web site. With a few clicks, it is possible to publish Power Bi as a web page and provide access </w:t>
-      </w:r>
-      <w:r>
-        <w:t xml:space="preserve">control </w:t>
-      </w:r>
-      <w:r>
-        <w:t>according to access profiles.</w:t>
-      </w:r>
-    </w:p>
-    <w:p>
-      <w:pPr>
-        <w:pStyle w:val="NoSpacing"/>
-        <w:ind w:firstLine="567"/>
-      </w:pPr>
-    </w:p>
-    <w:p>
-      <w:pPr>
-        <w:pStyle w:val="NoSpacing"/>
-        <w:ind w:firstLine="567"/>
-      </w:pPr>
-      <w:r>
-        <w:lastRenderedPageBreak/>
-        <w:t>With Python it is necessary to create the site structure to accommodate what was developed, for example, in this study, if the desire was to publish the graphics for</w:t>
-      </w:r>
-      <w:r>
-        <w:t xml:space="preserve"> continuous</w:t>
-      </w:r>
-      <w:r>
-        <w:t xml:space="preserve"> use, it would be necessary to create a portal using a programming language for this purpose.</w:t>
-      </w:r>
-    </w:p>
-    <w:p>
-      <w:pPr>
-        <w:pStyle w:val="NoSpacing"/>
-        <w:ind w:firstLine="567"/>
-      </w:pPr>
-      <w:r>
-        <w:t xml:space="preserve">There are some pre-made </w:t>
-      </w:r>
-      <w:r>
-        <w:t xml:space="preserve">Python </w:t>
-      </w:r>
-      <w:r>
-        <w:t>frameworks that speed up the creation of portal structures (menu structure, access control, etc.) but it is still necessary to adjust them for a later deployment.</w:t>
-      </w:r>
-    </w:p>
-    <w:p>
-      <w:pPr>
-        <w:pStyle w:val="NoSpacing"/>
-        <w:ind w:firstLine="567"/>
-      </w:pPr>
-    </w:p>
-    <w:p>
-      <w:pPr>
-        <w:pStyle w:val="NoSpacing"/>
-        <w:ind w:firstLine="567"/>
-        <w:rPr>
-          <w:b/>
-          <w:bCs/>
-        </w:rPr>
-      </w:pPr>
-      <w:r>
-        <w:rPr>
-          <w:b/>
-          <w:bCs/>
-        </w:rPr>
-        <w:t>Capabilities</w:t>
-      </w:r>
-      <w:r>
-        <w:rPr>
-          <w:b/>
-          <w:bCs/>
-        </w:rPr>
-        <w:t xml:space="preserve"> and limitations</w:t>
-      </w:r>
-    </w:p>
-    <w:p>
-      <w:pPr>
-        <w:pStyle w:val="NoSpacing"/>
-        <w:ind w:firstLine="567"/>
-      </w:pPr>
-      <w:r>
-        <w:t>Big data and</w:t>
-      </w:r>
-      <w:r>
-        <w:t xml:space="preserve">/or </w:t>
-      </w:r>
-      <w:r>
-        <w:t>large</w:t>
-      </w:r>
-      <w:r>
-        <w:t xml:space="preserve"> data can be a problem using Power BI, </w:t>
-      </w:r>
-      <w:r>
-        <w:t>using large amounts of data even on a computer or server with good hardware is a challenge, for example, working with more than 200,000 lines can lead to performance problems and crashes.</w:t>
-      </w:r>
-    </w:p>
-    <w:p>
-      <w:pPr>
-        <w:pStyle w:val="NoSpacing"/>
-        <w:ind w:firstLine="567"/>
-      </w:pPr>
-      <w:r>
-        <w:t>Python at the same time is lightweight and has excellent performance, so it is possible to handle large volumes of data without major performance compromises.</w:t>
-      </w:r>
-    </w:p>
-    <w:p>
-      <w:pPr>
-        <w:pStyle w:val="NoSpacing"/>
-        <w:ind w:firstLine="567"/>
-      </w:pPr>
-      <w:r>
-        <w:t>Python has more advanced data cleaning and preparation features as it is a complete advanced programming language. Power BI provides basic and limited resources, for advanced data cleaning and preparation, it is necessary to use programming languages such as Python itself within Power BI.</w:t>
-      </w:r>
-    </w:p>
-    <w:p>
-      <w:pPr>
-        <w:pStyle w:val="NoSpacing"/>
-        <w:ind w:firstLine="567"/>
-      </w:pPr>
-    </w:p>
-    <w:p>
-      <w:pPr>
-        <w:pStyle w:val="Heading2"/>
-      </w:pPr>
-      <w:r>
-        <w:t>Comparison between Python and Power BI</w:t>
-      </w:r>
-    </w:p>
-    <w:p>
-      <w:pPr>
-        <w:pStyle w:val="NoSpacing"/>
-        <w:ind w:firstLine="567"/>
-      </w:pPr>
-      <w:r>
-        <w:t>Both are powerful languages/tools and can deliver great results in Data Analytics, but Power BI can be considered a more user-friendly tool for use by advanced users who do not have prior knowledge of a programming language.</w:t>
-      </w:r>
-    </w:p>
-    <w:p>
-      <w:pPr>
-        <w:pStyle w:val="NoSpacing"/>
-        <w:ind w:firstLine="567"/>
-      </w:pPr>
-      <w:r>
-        <w:lastRenderedPageBreak/>
-        <w:t>The Python language, on the other hand, has more advanced features and can be used for complex scenarios that may involve large masses of data or advanced features such as Machine Learning.</w:t>
-      </w:r>
+      </w:pPr>
     </w:p>
     <w:p>
       <w:pPr>
@@ -26849,14 +26177,24 @@
         <w:pStyle w:val="NoSpacing"/>
         <w:ind w:firstLine="567"/>
       </w:pPr>
-      <w:r>
-        <w:t>Vaex Official Documentation</w:t>
+      <w:proofErr w:type="spellStart"/>
+      <w:r>
+        <w:t>Vaex</w:t>
+      </w:r>
+      <w:proofErr w:type="spellEnd"/>
+      <w:r>
+        <w:t xml:space="preserve"> Official Documentation</w:t>
       </w:r>
       <w:r>
         <w:t xml:space="preserve"> (2023) </w:t>
       </w:r>
-      <w:r>
-        <w:t>Vaex introduction in 11 minutes</w:t>
+      <w:proofErr w:type="spellStart"/>
+      <w:r>
+        <w:t>Vaex</w:t>
+      </w:r>
+      <w:proofErr w:type="spellEnd"/>
+      <w:r>
+        <w:t xml:space="preserve"> introduction in 11 minutes</w:t>
       </w:r>
       <w:r>
         <w:t xml:space="preserve">: </w:t>
@@ -26898,8 +26236,13 @@
       <w:r>
         <w:t xml:space="preserve"> (2023) </w:t>
       </w:r>
-      <w:r>
-        <w:t>Vaex – Faster Pandas Alternate in Python</w:t>
+      <w:proofErr w:type="spellStart"/>
+      <w:r>
+        <w:t>Vaex</w:t>
+      </w:r>
+      <w:proofErr w:type="spellEnd"/>
+      <w:r>
+        <w:t xml:space="preserve"> – Faster Pandas Alternate in Python</w:t>
       </w:r>
       <w:r>
         <w:t xml:space="preserve">: </w:t>

</xml_diff>